<commit_message>
parts 4 and 5 added to report
</commit_message>
<xml_diff>
--- a/report.docx
+++ b/report.docx
@@ -17,7 +17,6 @@
           <w:noProof/>
           <w:sz w:val="48"/>
           <w:szCs w:val="48"/>
-          <w:lang w:bidi="ar-SA"/>
         </w:rPr>
         <w:drawing>
           <wp:inline distT="0" distB="0" distL="0" distR="0">
@@ -1534,7 +1533,6 @@
       <w:pPr>
         <w:pStyle w:val="Heading2"/>
         <w:rPr>
-          <w:rFonts w:hint="cs"/>
           <w:rtl/>
         </w:rPr>
       </w:pPr>
@@ -1566,7 +1564,6 @@
       <w:pPr>
         <w:pStyle w:val="Heading2"/>
         <w:rPr>
-          <w:rFonts w:hint="cs"/>
           <w:rtl/>
         </w:rPr>
       </w:pPr>
@@ -1583,7 +1580,6 @@
     <w:p>
       <w:pPr>
         <w:rPr>
-          <w:rFonts w:hint="cs"/>
           <w:rtl/>
         </w:rPr>
       </w:pPr>
@@ -1599,7 +1595,6 @@
       <w:pPr>
         <w:pStyle w:val="Heading2"/>
         <w:rPr>
-          <w:rFonts w:hint="cs"/>
           <w:rtl/>
         </w:rPr>
       </w:pPr>
@@ -1672,42 +1667,21 @@
           <w:rtl/>
         </w:rPr>
         <w:lastRenderedPageBreak/>
-        <w:t xml:space="preserve">بخش </w:t>
+        <w:t xml:space="preserve">بخش دوم </w:t>
+      </w:r>
+      <w:r>
+        <w:rPr>
+          <w:rFonts w:ascii="Times New Roman" w:eastAsiaTheme="minorEastAsia" w:hAnsi="Times New Roman" w:cs="Times New Roman" w:hint="cs"/>
+          <w:rtl/>
+        </w:rPr>
+        <w:t>–</w:t>
       </w:r>
       <w:r>
         <w:rPr>
           <w:rFonts w:eastAsiaTheme="minorEastAsia" w:hint="cs"/>
           <w:rtl/>
         </w:rPr>
-        <w:t>دوم</w:t>
-      </w:r>
-      <w:r>
-        <w:rPr>
-          <w:rFonts w:eastAsiaTheme="minorEastAsia" w:hint="cs"/>
-          <w:rtl/>
-        </w:rPr>
-        <w:t xml:space="preserve"> </w:t>
-      </w:r>
-      <w:r>
-        <w:rPr>
-          <w:rFonts w:ascii="Times New Roman" w:eastAsiaTheme="minorEastAsia" w:hAnsi="Times New Roman" w:cs="Times New Roman" w:hint="cs"/>
-          <w:rtl/>
-        </w:rPr>
-        <w:t>–</w:t>
-      </w:r>
-      <w:r>
-        <w:rPr>
-          <w:rFonts w:eastAsiaTheme="minorEastAsia" w:hint="cs"/>
-          <w:rtl/>
-        </w:rPr>
-        <w:t xml:space="preserve"> </w:t>
-      </w:r>
-      <w:r>
-        <w:rPr>
-          <w:rFonts w:eastAsiaTheme="minorEastAsia" w:hint="cs"/>
-          <w:rtl/>
-        </w:rPr>
-        <w:t>نمایه‌سازی</w:t>
+        <w:t xml:space="preserve"> نمایه‌سازی</w:t>
       </w:r>
       <w:bookmarkEnd w:id="5"/>
     </w:p>
@@ -1715,7 +1689,6 @@
       <w:pPr>
         <w:pStyle w:val="Heading2"/>
         <w:rPr>
-          <w:rFonts w:hint="cs"/>
           <w:rtl/>
         </w:rPr>
       </w:pPr>
@@ -1747,7 +1720,6 @@
       <w:pPr>
         <w:pStyle w:val="Heading2"/>
         <w:rPr>
-          <w:rFonts w:hint="cs"/>
           <w:rtl/>
         </w:rPr>
       </w:pPr>
@@ -1764,7 +1736,6 @@
     <w:p>
       <w:pPr>
         <w:rPr>
-          <w:rFonts w:hint="cs"/>
           <w:rtl/>
         </w:rPr>
       </w:pPr>
@@ -1780,7 +1751,6 @@
       <w:pPr>
         <w:pStyle w:val="Heading2"/>
         <w:rPr>
-          <w:rFonts w:hint="cs"/>
           <w:rtl/>
         </w:rPr>
       </w:pPr>
@@ -1839,42 +1809,21 @@
           <w:rtl/>
         </w:rPr>
         <w:lastRenderedPageBreak/>
-        <w:t xml:space="preserve">بخش </w:t>
+        <w:t xml:space="preserve">بخش سوم </w:t>
+      </w:r>
+      <w:r>
+        <w:rPr>
+          <w:rFonts w:ascii="Times New Roman" w:eastAsiaTheme="minorEastAsia" w:hAnsi="Times New Roman" w:cs="Times New Roman" w:hint="cs"/>
+          <w:rtl/>
+        </w:rPr>
+        <w:t>–</w:t>
       </w:r>
       <w:r>
         <w:rPr>
           <w:rFonts w:eastAsiaTheme="minorEastAsia" w:hint="cs"/>
           <w:rtl/>
         </w:rPr>
-        <w:t>سوم</w:t>
-      </w:r>
-      <w:r>
-        <w:rPr>
-          <w:rFonts w:eastAsiaTheme="minorEastAsia" w:hint="cs"/>
-          <w:rtl/>
-        </w:rPr>
-        <w:t xml:space="preserve"> </w:t>
-      </w:r>
-      <w:r>
-        <w:rPr>
-          <w:rFonts w:ascii="Times New Roman" w:eastAsiaTheme="minorEastAsia" w:hAnsi="Times New Roman" w:cs="Times New Roman" w:hint="cs"/>
-          <w:rtl/>
-        </w:rPr>
-        <w:t>–</w:t>
-      </w:r>
-      <w:r>
-        <w:rPr>
-          <w:rFonts w:eastAsiaTheme="minorEastAsia" w:hint="cs"/>
-          <w:rtl/>
-        </w:rPr>
-        <w:t xml:space="preserve"> </w:t>
-      </w:r>
-      <w:r>
-        <w:rPr>
-          <w:rFonts w:eastAsiaTheme="minorEastAsia" w:hint="cs"/>
-          <w:rtl/>
-        </w:rPr>
-        <w:t>فشرده‌سازی نمایه‌ها</w:t>
+        <w:t xml:space="preserve"> فشرده‌سازی نمایه‌ها</w:t>
       </w:r>
       <w:bookmarkEnd w:id="9"/>
     </w:p>
@@ -1882,7 +1831,6 @@
       <w:pPr>
         <w:pStyle w:val="Heading2"/>
         <w:rPr>
-          <w:rFonts w:hint="cs"/>
           <w:rtl/>
         </w:rPr>
       </w:pPr>
@@ -1899,7 +1847,6 @@
     <w:p>
       <w:pPr>
         <w:rPr>
-          <w:rFonts w:hint="cs"/>
           <w:rtl/>
         </w:rPr>
       </w:pPr>
@@ -2015,7 +1962,6 @@
       <w:pPr>
         <w:pStyle w:val="Heading2"/>
         <w:rPr>
-          <w:rFonts w:hint="cs"/>
           <w:rtl/>
         </w:rPr>
       </w:pPr>
@@ -2037,7 +1983,6 @@
       <w:r>
         <w:rPr>
           <w:noProof/>
-          <w:lang w:bidi="ar-SA"/>
         </w:rPr>
         <w:drawing>
           <wp:inline distT="0" distB="0" distL="0" distR="0" wp14:anchorId="51A46520" wp14:editId="51C20570">
@@ -2098,11 +2043,9 @@
         </w:rPr>
         <w:t xml:space="preserve">کتاب‌خانه‌ی </w:t>
       </w:r>
-      <w:proofErr w:type="spellStart"/>
       <w:r>
         <w:t>os</w:t>
       </w:r>
-      <w:proofErr w:type="spellEnd"/>
       <w:r>
         <w:rPr>
           <w:rFonts w:hint="cs"/>
@@ -2110,19 +2053,9 @@
         </w:rPr>
         <w:t xml:space="preserve"> برای استفاده از </w:t>
       </w:r>
-      <w:proofErr w:type="spellStart"/>
-      <w:r>
-        <w:t>os.stat</w:t>
-      </w:r>
-      <w:proofErr w:type="spellEnd"/>
-      <w:r>
-        <w:t>().</w:t>
-      </w:r>
-      <w:proofErr w:type="spellStart"/>
-      <w:r>
-        <w:t>st_size</w:t>
-      </w:r>
-      <w:proofErr w:type="spellEnd"/>
+      <w:r>
+        <w:t>os.stat().st_size</w:t>
+      </w:r>
       <w:r>
         <w:rPr>
           <w:rFonts w:hint="cs"/>
@@ -2156,13 +2089,8 @@
         </w:rPr>
         <w:t xml:space="preserve"> برای استفاده از </w:t>
       </w:r>
-      <w:proofErr w:type="spellStart"/>
-      <w:r>
-        <w:t>math.ceil</w:t>
-      </w:r>
-      <w:proofErr w:type="spellEnd"/>
-      <w:r>
-        <w:t>()</w:t>
+      <w:r>
+        <w:t>math.ceil()</w:t>
       </w:r>
       <w:r>
         <w:rPr>
@@ -2187,11 +2115,9 @@
         </w:rPr>
         <w:t xml:space="preserve">کتاب‌خانه‌ی </w:t>
       </w:r>
-      <w:proofErr w:type="spellStart"/>
       <w:r>
         <w:t>vbcode</w:t>
       </w:r>
-      <w:proofErr w:type="spellEnd"/>
       <w:r>
         <w:rPr>
           <w:rFonts w:hint="cs"/>
@@ -2199,13 +2125,8 @@
         </w:rPr>
         <w:t xml:space="preserve"> برای استفاده از </w:t>
       </w:r>
-      <w:proofErr w:type="spellStart"/>
-      <w:r>
-        <w:t>vbcode.encode</w:t>
-      </w:r>
-      <w:proofErr w:type="spellEnd"/>
-      <w:r>
-        <w:t>()</w:t>
+      <w:r>
+        <w:t>vbcode.encode()</w:t>
       </w:r>
       <w:r>
         <w:rPr>
@@ -2246,11 +2167,9 @@
         </w:rPr>
         <w:t xml:space="preserve">کتاب‌خانه‌ی </w:t>
       </w:r>
-      <w:proofErr w:type="spellStart"/>
       <w:r>
         <w:t>json</w:t>
       </w:r>
-      <w:proofErr w:type="spellEnd"/>
       <w:r>
         <w:rPr>
           <w:rFonts w:hint="cs"/>
@@ -2274,7 +2193,6 @@
           <w:numId w:val="18"/>
         </w:numPr>
         <w:rPr>
-          <w:rFonts w:hint="cs"/>
           <w:rtl/>
         </w:rPr>
       </w:pPr>
@@ -2285,11 +2203,9 @@
         </w:rPr>
         <w:t xml:space="preserve">کتاب‌خانه‌ی </w:t>
       </w:r>
-      <w:proofErr w:type="spellStart"/>
       <w:r>
         <w:t>functools</w:t>
       </w:r>
-      <w:proofErr w:type="spellEnd"/>
       <w:r>
         <w:rPr>
           <w:rFonts w:hint="cs"/>
@@ -2297,13 +2213,8 @@
         </w:rPr>
         <w:t xml:space="preserve"> برای استفاده از </w:t>
       </w:r>
-      <w:proofErr w:type="spellStart"/>
-      <w:r>
-        <w:t>functools.reduce</w:t>
-      </w:r>
-      <w:proofErr w:type="spellEnd"/>
-      <w:r>
-        <w:t>()</w:t>
+      <w:r>
+        <w:t>functools.reduce()</w:t>
       </w:r>
       <w:r>
         <w:rPr>
@@ -2313,13 +2224,8 @@
         <w:t xml:space="preserve"> جهت </w:t>
       </w:r>
       <w:r>
-        <w:t xml:space="preserve">unary </w:t>
-      </w:r>
-      <w:proofErr w:type="spellStart"/>
-      <w:r>
-        <w:t>decodification</w:t>
-      </w:r>
-      <w:proofErr w:type="spellEnd"/>
+        <w:t>unary decodification</w:t>
+      </w:r>
     </w:p>
     <w:p>
       <w:pPr>
@@ -2345,7 +2251,6 @@
       <w:r>
         <w:rPr>
           <w:noProof/>
-          <w:lang w:bidi="ar-SA"/>
         </w:rPr>
         <w:drawing>
           <wp:inline distT="0" distB="0" distL="0" distR="0" wp14:anchorId="03A45114" wp14:editId="2B9683BA">
@@ -2399,29 +2304,15 @@
           <w:numId w:val="19"/>
         </w:numPr>
       </w:pPr>
-      <w:proofErr w:type="spellStart"/>
-      <w:r>
-        <w:t>get_</w:t>
-      </w:r>
-      <w:proofErr w:type="gramStart"/>
-      <w:r>
-        <w:t>offset</w:t>
-      </w:r>
-      <w:proofErr w:type="spellEnd"/>
-      <w:r>
-        <w:rPr>
-          <w:rFonts w:hint="cs"/>
-          <w:rtl/>
-        </w:rPr>
-        <w:t xml:space="preserve"> :</w:t>
-      </w:r>
-      <w:proofErr w:type="gramEnd"/>
-      <w:r>
-        <w:rPr>
-          <w:rFonts w:hint="cs"/>
-          <w:rtl/>
-        </w:rPr>
-        <w:t xml:space="preserve"> نمایش دودویی گپ را برمی‌گرداند.</w:t>
+      <w:r>
+        <w:t>get_offset</w:t>
+      </w:r>
+      <w:r>
+        <w:rPr>
+          <w:rFonts w:hint="cs"/>
+          <w:rtl/>
+        </w:rPr>
+        <w:t xml:space="preserve"> : نمایش دودویی گپ را برمی‌گرداند.</w:t>
       </w:r>
     </w:p>
     <w:p>
@@ -2432,29 +2323,15 @@
           <w:numId w:val="19"/>
         </w:numPr>
       </w:pPr>
-      <w:proofErr w:type="spellStart"/>
-      <w:r>
-        <w:t>get_</w:t>
-      </w:r>
-      <w:proofErr w:type="gramStart"/>
-      <w:r>
-        <w:t>length</w:t>
-      </w:r>
-      <w:proofErr w:type="spellEnd"/>
-      <w:r>
-        <w:rPr>
-          <w:rFonts w:hint="cs"/>
-          <w:rtl/>
-        </w:rPr>
-        <w:t xml:space="preserve"> :</w:t>
-      </w:r>
-      <w:proofErr w:type="gramEnd"/>
-      <w:r>
-        <w:rPr>
-          <w:rFonts w:hint="cs"/>
-          <w:rtl/>
-        </w:rPr>
-        <w:t xml:space="preserve"> طول آفست را به صورت یگانه برمی‌گرداند که حاوی یک صفر در سمت راست است.</w:t>
+      <w:r>
+        <w:t>get_length</w:t>
+      </w:r>
+      <w:r>
+        <w:rPr>
+          <w:rFonts w:hint="cs"/>
+          <w:rtl/>
+        </w:rPr>
+        <w:t xml:space="preserve"> : طول آفست را به صورت یگانه برمی‌گرداند که حاوی یک صفر در سمت راست است.</w:t>
       </w:r>
     </w:p>
     <w:p>
@@ -2468,32 +2345,21 @@
           <w:rtl/>
         </w:rPr>
       </w:pPr>
-      <w:proofErr w:type="spellStart"/>
       <w:r>
         <w:t>u</w:t>
       </w:r>
       <w:r>
         <w:t>nary_</w:t>
       </w:r>
-      <w:proofErr w:type="gramStart"/>
       <w:r>
         <w:t>codification</w:t>
       </w:r>
-      <w:proofErr w:type="spellEnd"/>
-      <w:r>
-        <w:rPr>
-          <w:rFonts w:hint="cs"/>
-          <w:rtl/>
-        </w:rPr>
-        <w:t xml:space="preserve"> :</w:t>
-      </w:r>
-      <w:proofErr w:type="gramEnd"/>
-      <w:r>
-        <w:rPr>
-          <w:rFonts w:hint="cs"/>
-          <w:rtl/>
-        </w:rPr>
-        <w:t xml:space="preserve"> کدگذاری یگانه‌ی یک عدد را برمی‌گرداند.</w:t>
+      <w:r>
+        <w:rPr>
+          <w:rFonts w:hint="cs"/>
+          <w:rtl/>
+        </w:rPr>
+        <w:t xml:space="preserve"> : کدگذاری یگانه‌ی یک عدد را برمی‌گرداند.</w:t>
       </w:r>
     </w:p>
     <w:p>
@@ -2504,56 +2370,21 @@
           <w:numId w:val="19"/>
         </w:numPr>
       </w:pPr>
-      <w:proofErr w:type="spellStart"/>
       <w:r>
         <w:t>u</w:t>
       </w:r>
       <w:r>
         <w:t>nary_</w:t>
       </w:r>
-      <w:proofErr w:type="gramStart"/>
-      <w:r>
-        <w:t>de</w:t>
-      </w:r>
-      <w:r>
-        <w:t>codification</w:t>
-      </w:r>
-      <w:proofErr w:type="spellEnd"/>
-      <w:r>
-        <w:rPr>
-          <w:rFonts w:hint="cs"/>
-          <w:rtl/>
-        </w:rPr>
-        <w:t xml:space="preserve"> :</w:t>
-      </w:r>
-      <w:proofErr w:type="gramEnd"/>
-      <w:r>
-        <w:rPr>
-          <w:rFonts w:hint="cs"/>
-          <w:rtl/>
-        </w:rPr>
-        <w:t xml:space="preserve"> کدشده‌ی</w:t>
-      </w:r>
-      <w:r>
-        <w:rPr>
-          <w:rFonts w:hint="cs"/>
-          <w:rtl/>
-        </w:rPr>
-        <w:t xml:space="preserve"> یگانه‌ی یک عدد را</w:t>
-      </w:r>
-      <w:r>
-        <w:rPr>
-          <w:rFonts w:hint="cs"/>
-          <w:rtl/>
-        </w:rPr>
-        <w:t xml:space="preserve"> به حالت عادی</w:t>
-      </w:r>
-      <w:r>
-        <w:rPr>
-          <w:rFonts w:hint="cs"/>
-          <w:rtl/>
-        </w:rPr>
-        <w:t xml:space="preserve"> برمی‌گرداند.</w:t>
+      <w:r>
+        <w:t>decodification</w:t>
+      </w:r>
+      <w:r>
+        <w:rPr>
+          <w:rFonts w:hint="cs"/>
+          <w:rtl/>
+        </w:rPr>
+        <w:t xml:space="preserve"> : کدشده‌ی یگانه‌ی یک عدد را به حالت عادی برمی‌گرداند.</w:t>
       </w:r>
     </w:p>
     <w:p>
@@ -2564,30 +2395,16 @@
           <w:numId w:val="19"/>
         </w:numPr>
       </w:pPr>
-      <w:proofErr w:type="spellStart"/>
       <w:r>
         <w:lastRenderedPageBreak/>
-        <w:t>get_gap_</w:t>
-      </w:r>
-      <w:proofErr w:type="gramStart"/>
-      <w:r>
-        <w:t>list</w:t>
-      </w:r>
-      <w:proofErr w:type="spellEnd"/>
-      <w:r>
-        <w:rPr>
-          <w:rFonts w:hint="cs"/>
-          <w:rtl/>
-        </w:rPr>
-        <w:t xml:space="preserve"> :</w:t>
-      </w:r>
-      <w:proofErr w:type="gramEnd"/>
-      <w:r>
-        <w:rPr>
-          <w:rFonts w:hint="cs"/>
-          <w:rtl/>
-        </w:rPr>
-        <w:t xml:space="preserve"> پوستینگ ورودی را که لیستی از پوزیشن‌هاست را به لیست جدیدی متشکل از گپ تبدیل می‌کند.</w:t>
+        <w:t>get_gap_list</w:t>
+      </w:r>
+      <w:r>
+        <w:rPr>
+          <w:rFonts w:hint="cs"/>
+          <w:rtl/>
+        </w:rPr>
+        <w:t xml:space="preserve"> : پوستینگ ورودی را که لیستی از پوزیشن‌هاست را به لیست جدیدی متشکل از گپ تبدیل می‌کند.</w:t>
       </w:r>
     </w:p>
     <w:p>
@@ -2598,7 +2415,6 @@
       <w:r>
         <w:rPr>
           <w:noProof/>
-          <w:lang w:bidi="ar-SA"/>
         </w:rPr>
         <w:drawing>
           <wp:inline distT="0" distB="0" distL="0" distR="0" wp14:anchorId="67105537" wp14:editId="440DE35E">
@@ -2652,29 +2468,15 @@
           <w:numId w:val="20"/>
         </w:numPr>
       </w:pPr>
-      <w:proofErr w:type="spellStart"/>
-      <w:r>
-        <w:t>gamma_</w:t>
-      </w:r>
-      <w:proofErr w:type="gramStart"/>
-      <w:r>
-        <w:t>encoding</w:t>
-      </w:r>
-      <w:proofErr w:type="spellEnd"/>
-      <w:r>
-        <w:rPr>
-          <w:rFonts w:hint="cs"/>
-          <w:rtl/>
-        </w:rPr>
-        <w:t xml:space="preserve"> :</w:t>
-      </w:r>
-      <w:proofErr w:type="gramEnd"/>
-      <w:r>
-        <w:rPr>
-          <w:rFonts w:hint="cs"/>
-          <w:rtl/>
-        </w:rPr>
-        <w:t xml:space="preserve"> با گرفتن پوستنیگ حاوی لیست پوزیشن‌ها، در ابتدا گپ‌ها را محاسبه می‌کند و سپس آن را کد کرده و به صورت عدد صحیح برمی‌گرداند. توجه کنید که برای هندل‌کردن مشکلات ناشی از کدکردن ۰ و ۱، دو واحد به آن اضافه می‌کنیم تا در هنگام دیکدکردن به مشکلی برنخوریم (۰ را که اصلاً در تعریف نمی‌توان کد کرد و ۱ نیز تبدیل به ۰ می‌شود که زمانی که سمت چپ‌ترین بیت باشد، هنگام خواندن آن به صورت عدد صحیح، نادیده گرفته می‌شود و با دیکدکردن مجدد آن، نمی‌توانیم به همان ۱ اولیه دست یابیم).</w:t>
+      <w:r>
+        <w:t>gamma_encoding</w:t>
+      </w:r>
+      <w:r>
+        <w:rPr>
+          <w:rFonts w:hint="cs"/>
+          <w:rtl/>
+        </w:rPr>
+        <w:t xml:space="preserve"> : با گرفتن پوستنیگ حاوی لیست پوزیشن‌ها، در ابتدا گپ‌ها را محاسبه می‌کند و سپس آن را کد کرده و به صورت عدد صحیح برمی‌گرداند. توجه کنید که برای هندل‌کردن مشکلات ناشی از کدکردن ۰ و ۱، دو واحد به آن اضافه می‌کنیم تا در هنگام دیکدکردن به مشکلی برنخوریم (۰ را که اصلاً در تعریف نمی‌توان کد کرد و ۱ نیز تبدیل به ۰ می‌شود که زمانی که سمت چپ‌ترین بیت باشد، هنگام خواندن آن به صورت عدد صحیح، نادیده گرفته می‌شود و با دیکدکردن مجدد آن، نمی‌توانیم به همان ۱ اولیه دست یابیم).</w:t>
       </w:r>
     </w:p>
     <w:p>
@@ -2685,29 +2487,15 @@
           <w:numId w:val="20"/>
         </w:numPr>
       </w:pPr>
-      <w:proofErr w:type="spellStart"/>
-      <w:r>
-        <w:t>gamma_</w:t>
-      </w:r>
-      <w:proofErr w:type="gramStart"/>
-      <w:r>
-        <w:t>decoding</w:t>
-      </w:r>
-      <w:proofErr w:type="spellEnd"/>
-      <w:r>
-        <w:rPr>
-          <w:rFonts w:hint="cs"/>
-          <w:rtl/>
-        </w:rPr>
-        <w:t xml:space="preserve"> :</w:t>
-      </w:r>
-      <w:proofErr w:type="gramEnd"/>
-      <w:r>
-        <w:rPr>
-          <w:rFonts w:hint="cs"/>
-          <w:rtl/>
-        </w:rPr>
-        <w:t xml:space="preserve"> با گرفتن لیست کدشده، تمامی عملیات بالا را به صورت عکس انجام می‌دهد تا در نهایت به پوستینگ حاوی لیست پوزیشن‌های اصلی برسد.</w:t>
+      <w:r>
+        <w:t>gamma_decoding</w:t>
+      </w:r>
+      <w:r>
+        <w:rPr>
+          <w:rFonts w:hint="cs"/>
+          <w:rtl/>
+        </w:rPr>
+        <w:t xml:space="preserve"> : با گرفتن لیست کدشده، تمامی عملیات بالا را به صورت عکس انجام می‌دهد تا در نهایت به پوستینگ حاوی لیست پوزیشن‌های اصلی برسد.</w:t>
       </w:r>
     </w:p>
     <w:p>
@@ -2718,7 +2506,6 @@
       <w:r>
         <w:rPr>
           <w:noProof/>
-          <w:lang w:bidi="ar-SA"/>
         </w:rPr>
         <w:drawing>
           <wp:inline distT="0" distB="0" distL="0" distR="0" wp14:anchorId="3D8CD2E2" wp14:editId="1EB152CA">
@@ -2772,45 +2559,19 @@
           <w:numId w:val="20"/>
         </w:numPr>
       </w:pPr>
-      <w:proofErr w:type="spellStart"/>
-      <w:r>
-        <w:t>variable</w:t>
-      </w:r>
-      <w:r>
-        <w:t>_</w:t>
-      </w:r>
-      <w:proofErr w:type="gramStart"/>
-      <w:r>
-        <w:t>encoding</w:t>
-      </w:r>
-      <w:proofErr w:type="spellEnd"/>
-      <w:r>
-        <w:rPr>
-          <w:rFonts w:hint="cs"/>
-          <w:rtl/>
-        </w:rPr>
-        <w:t xml:space="preserve"> :</w:t>
-      </w:r>
-      <w:proofErr w:type="gramEnd"/>
-      <w:r>
-        <w:rPr>
-          <w:rFonts w:hint="cs"/>
-          <w:rtl/>
-        </w:rPr>
-        <w:t xml:space="preserve"> با گرفتن پوستنیگ حاوی لیست پوزیشن‌ها، در ابتدا گپ‌ها را محاسبه می‌کند و سپس آن را کد کرده و به صورت عدد صحیح برمی‌گرداند. </w:t>
-      </w:r>
-      <w:r>
-        <w:rPr>
-          <w:rFonts w:hint="cs"/>
-          <w:rtl/>
-        </w:rPr>
-        <w:t xml:space="preserve">تابع اصلی از کتاب‌خانه‌ی </w:t>
-      </w:r>
-      <w:proofErr w:type="spellStart"/>
+      <w:r>
+        <w:t>variable_encoding</w:t>
+      </w:r>
+      <w:r>
+        <w:rPr>
+          <w:rFonts w:hint="cs"/>
+          <w:rtl/>
+        </w:rPr>
+        <w:t xml:space="preserve"> : با گرفتن پوستنیگ حاوی لیست پوزیشن‌ها، در ابتدا گپ‌ها را محاسبه می‌کند و سپس آن را کد کرده و به صورت عدد صحیح برمی‌گرداند. تابع اصلی از کتاب‌خانه‌ی </w:t>
+      </w:r>
       <w:r>
         <w:t>vbcode</w:t>
       </w:r>
-      <w:proofErr w:type="spellEnd"/>
       <w:r>
         <w:rPr>
           <w:rFonts w:hint="cs"/>
@@ -2827,52 +2588,19 @@
           <w:numId w:val="20"/>
         </w:numPr>
       </w:pPr>
-      <w:proofErr w:type="spellStart"/>
-      <w:r>
-        <w:t>vaiable</w:t>
-      </w:r>
-      <w:r>
-        <w:t>_</w:t>
-      </w:r>
-      <w:proofErr w:type="gramStart"/>
-      <w:r>
-        <w:t>decoding</w:t>
-      </w:r>
-      <w:proofErr w:type="spellEnd"/>
-      <w:r>
-        <w:rPr>
-          <w:rFonts w:hint="cs"/>
-          <w:rtl/>
-        </w:rPr>
-        <w:t xml:space="preserve"> :</w:t>
-      </w:r>
-      <w:proofErr w:type="gramEnd"/>
-      <w:r>
-        <w:rPr>
-          <w:rFonts w:hint="cs"/>
-          <w:rtl/>
-        </w:rPr>
-        <w:t xml:space="preserve"> با گرفتن لیست کدشده، تمامی عملیات بالا را به صورت عکس انجام می‌دهد تا در نهایت به پوستینگ حاوی لیست پوزیشن‌های اصلی برسد.</w:t>
-      </w:r>
-      <w:r>
-        <w:rPr>
-          <w:rFonts w:hint="cs"/>
-          <w:rtl/>
-        </w:rPr>
-        <w:t xml:space="preserve"> </w:t>
-      </w:r>
-      <w:r>
-        <w:rPr>
-          <w:rFonts w:hint="cs"/>
-          <w:rtl/>
-        </w:rPr>
-        <w:t xml:space="preserve">تابع اصلی از کتاب‌خانه‌ی </w:t>
-      </w:r>
-      <w:proofErr w:type="spellStart"/>
+      <w:r>
+        <w:t>vaiable_decoding</w:t>
+      </w:r>
+      <w:r>
+        <w:rPr>
+          <w:rFonts w:hint="cs"/>
+          <w:rtl/>
+        </w:rPr>
+        <w:t xml:space="preserve"> : با گرفتن لیست کدشده، تمامی عملیات بالا را به صورت عکس انجام می‌دهد تا در نهایت به پوستینگ حاوی لیست پوزیشن‌های اصلی برسد. تابع اصلی از کتاب‌خانه‌ی </w:t>
+      </w:r>
       <w:r>
         <w:t>vbcode</w:t>
       </w:r>
-      <w:proofErr w:type="spellEnd"/>
       <w:r>
         <w:rPr>
           <w:rFonts w:hint="cs"/>
@@ -2892,7 +2620,6 @@
       <w:r>
         <w:rPr>
           <w:noProof/>
-          <w:lang w:bidi="ar-SA"/>
         </w:rPr>
         <w:lastRenderedPageBreak/>
         <w:drawing>
@@ -2947,7 +2674,6 @@
           <w:numId w:val="22"/>
         </w:numPr>
       </w:pPr>
-      <w:proofErr w:type="gramStart"/>
       <w:r>
         <w:t>compress</w:t>
       </w:r>
@@ -2956,15 +2682,7 @@
           <w:rFonts w:hint="cs"/>
           <w:rtl/>
         </w:rPr>
-        <w:t xml:space="preserve"> :</w:t>
-      </w:r>
-      <w:proofErr w:type="gramEnd"/>
-      <w:r>
-        <w:rPr>
-          <w:rFonts w:hint="cs"/>
-          <w:rtl/>
-        </w:rPr>
-        <w:t xml:space="preserve"> در ابتدا این تابع مسیر فایل و نوع فشرده‌سازی را دریافت می‌کند. سپس بعد از خواندن از فایل شروع می‌کند بر روی تمامی پوستینگ‌ها فشرده‌سازی مورد نظر را انجام می‌دهد و در نهایت در فایل جدیدی ذخیره می‌ک</w:t>
+        <w:t xml:space="preserve"> : در ابتدا این تابع مسیر فایل و نوع فشرده‌سازی را دریافت می‌کند. سپس بعد از خواندن از فایل شروع می‌کند بر روی تمامی پوستینگ‌ها فشرده‌سازی مورد نظر را انجام می‌دهد و در نهایت در فایل جدیدی ذخیره می‌ک</w:t>
       </w:r>
       <w:r>
         <w:rPr>
@@ -2978,21 +2696,7 @@
           <w:rFonts w:hint="cs"/>
           <w:rtl/>
         </w:rPr>
-        <w:t xml:space="preserve"> قبل </w:t>
-      </w:r>
-      <w:r>
-        <w:rPr>
-          <w:rFonts w:hint="cs"/>
-          <w:rtl/>
-        </w:rPr>
-        <w:t xml:space="preserve">و بعد </w:t>
-      </w:r>
-      <w:r>
-        <w:rPr>
-          <w:rFonts w:hint="cs"/>
-          <w:rtl/>
-        </w:rPr>
-        <w:t>از فشرده‌سازی بر حسب کیلوبایت نمایش می‌دهد.</w:t>
+        <w:t xml:space="preserve"> قبل و بعد از فشرده‌سازی بر حسب کیلوبایت نمایش می‌دهد.</w:t>
       </w:r>
     </w:p>
     <w:p>
@@ -3003,7 +2707,6 @@
       <w:r>
         <w:rPr>
           <w:noProof/>
-          <w:lang w:bidi="ar-SA"/>
         </w:rPr>
         <w:drawing>
           <wp:inline distT="0" distB="0" distL="0" distR="0" wp14:anchorId="187551DC" wp14:editId="1DA9E000">
@@ -3057,52 +2760,17 @@
           <w:numId w:val="22"/>
         </w:numPr>
       </w:pPr>
-      <w:proofErr w:type="gramStart"/>
       <w:r>
         <w:lastRenderedPageBreak/>
-        <w:t>de</w:t>
-      </w:r>
-      <w:r>
-        <w:t>compress</w:t>
-      </w:r>
-      <w:r>
-        <w:rPr>
-          <w:rFonts w:hint="cs"/>
-          <w:rtl/>
-        </w:rPr>
-        <w:t xml:space="preserve"> :</w:t>
-      </w:r>
-      <w:proofErr w:type="gramEnd"/>
-      <w:r>
-        <w:rPr>
-          <w:rFonts w:hint="cs"/>
-          <w:rtl/>
-        </w:rPr>
-        <w:t xml:space="preserve"> در ابتدا این تابع مسیر فایل و نوع فشرده‌سازی را دریافت می‌کند. سپس بعد از خواندن از فایل شروع می‌کند بر روی تمامی پوستینگ‌ها </w:t>
-      </w:r>
-      <w:r>
-        <w:rPr>
-          <w:rFonts w:hint="cs"/>
-          <w:rtl/>
-        </w:rPr>
-        <w:t>استخراج</w:t>
-      </w:r>
-      <w:r>
-        <w:rPr>
-          <w:rFonts w:hint="cs"/>
-          <w:rtl/>
-        </w:rPr>
-        <w:t xml:space="preserve"> مورد نظر را انجام می‌دهد و در نهایت </w:t>
-      </w:r>
-      <w:r>
-        <w:rPr>
-          <w:rFonts w:hint="cs"/>
-          <w:rtl/>
-        </w:rPr>
-        <w:t>دیکشنری بدست‌آمده را برمی‌گرداند.</w:t>
-      </w:r>
-      <w:bookmarkStart w:id="13" w:name="_GoBack"/>
-      <w:bookmarkEnd w:id="13"/>
+        <w:t>decompress</w:t>
+      </w:r>
+      <w:r>
+        <w:rPr>
+          <w:rFonts w:hint="cs"/>
+          <w:rtl/>
+        </w:rPr>
+        <w:t xml:space="preserve"> : در ابتدا این تابع مسیر فایل و نوع فشرده‌سازی را دریافت می‌کند. سپس بعد از خواندن از فایل شروع می‌کند بر روی تمامی پوستینگ‌ها استخراج مورد نظر را انجام می‌دهد و در نهایت دیکشنری بدست‌آمده را برمی‌گرداند.</w:t>
+      </w:r>
     </w:p>
     <w:p>
       <w:pPr>
@@ -3134,148 +2802,763 @@
           <w:rtl/>
         </w:rPr>
       </w:pPr>
-      <w:bookmarkStart w:id="14" w:name="_Toc56421141"/>
+      <w:bookmarkStart w:id="13" w:name="_Toc56421141"/>
       <w:r>
         <w:rPr>
           <w:rFonts w:eastAsiaTheme="minorEastAsia" w:hint="cs"/>
           <w:rtl/>
         </w:rPr>
         <w:lastRenderedPageBreak/>
-        <w:t xml:space="preserve">بخش </w:t>
+        <w:t xml:space="preserve">بخش چهارم </w:t>
+      </w:r>
+      <w:r>
+        <w:rPr>
+          <w:rFonts w:ascii="Times New Roman" w:eastAsiaTheme="minorEastAsia" w:hAnsi="Times New Roman" w:cs="Times New Roman" w:hint="cs"/>
+          <w:rtl/>
+        </w:rPr>
+        <w:t>–</w:t>
       </w:r>
       <w:r>
         <w:rPr>
           <w:rFonts w:eastAsiaTheme="minorEastAsia" w:hint="cs"/>
           <w:rtl/>
         </w:rPr>
-        <w:t>چهارم</w:t>
-      </w:r>
-      <w:r>
-        <w:rPr>
-          <w:rFonts w:eastAsiaTheme="minorEastAsia" w:hint="cs"/>
-          <w:rtl/>
-        </w:rPr>
+        <w:t xml:space="preserve"> اصلاح پرسمان</w:t>
+      </w:r>
+      <w:bookmarkEnd w:id="13"/>
+    </w:p>
+    <w:p>
+      <w:pPr>
+        <w:pStyle w:val="Heading2"/>
+        <w:rPr>
+          <w:rtl/>
+        </w:rPr>
+      </w:pPr>
+      <w:bookmarkStart w:id="14" w:name="_Toc56421142"/>
+      <w:r>
+        <w:rPr>
+          <w:rFonts w:hint="cs"/>
+          <w:rtl/>
+        </w:rPr>
+        <w:t>روند کلی</w:t>
+      </w:r>
+      <w:bookmarkEnd w:id="14"/>
+    </w:p>
+    <w:p>
+      <w:pPr>
+        <w:rPr>
+          <w:rFonts w:hint="cs"/>
+          <w:rtl/>
+        </w:rPr>
+      </w:pPr>
+      <w:bookmarkStart w:id="15" w:name="_Toc56421143"/>
+      <w:r>
+        <w:rPr>
+          <w:rFonts w:hint="cs"/>
+          <w:rtl/>
+        </w:rPr>
+        <w:t xml:space="preserve">در این بخش، توابع مورد نیاز برای قسمت </w:t>
+      </w:r>
+      <w:r>
+        <w:t>spelling correction</w:t>
+      </w:r>
+      <w:r>
+        <w:rPr>
+          <w:rFonts w:hint="cs"/>
+          <w:rtl/>
+        </w:rPr>
+        <w:t xml:space="preserve"> پیاده سازی شده اند. تابع اصلی این فایل که در بخش پنجم نیز مورد استفاده قرار میگیرد، تابع </w:t>
+      </w:r>
+      <w:r>
+        <w:t>spell_checker</w:t>
+      </w:r>
+      <w:r>
+        <w:rPr>
+          <w:rFonts w:hint="cs"/>
+          <w:rtl/>
+        </w:rPr>
+        <w:t xml:space="preserve"> میباشد که لیستی از کلمات موجود در کوئری که در </w:t>
+      </w:r>
+      <w:r>
+        <w:t>inverted_index</w:t>
+      </w:r>
+      <w:r>
+        <w:rPr>
+          <w:rFonts w:hint="cs"/>
+          <w:rtl/>
+        </w:rPr>
+        <w:t xml:space="preserve"> یافت نشده اند را به همراه آدرس فایل </w:t>
+      </w:r>
+      <w:r>
+        <w:t>bigrame</w:t>
+      </w:r>
+      <w:r>
+        <w:rPr>
+          <w:rFonts w:hint="cs"/>
+          <w:rtl/>
+        </w:rPr>
+        <w:t xml:space="preserve"> را (متناسب با زبان ورودی) دریافت کرده و به ازای هر یک از کلمات یافت نشده، نزدیک ترین کلمه به آن ها را برمیگرداند.</w:t>
+      </w:r>
+    </w:p>
+    <w:p>
+      <w:pPr>
+        <w:pStyle w:val="Heading2"/>
+        <w:rPr>
+          <w:rtl/>
+        </w:rPr>
+      </w:pPr>
+      <w:r>
+        <w:rPr>
+          <w:rFonts w:hint="cs"/>
+          <w:rtl/>
+        </w:rPr>
+        <w:t>کتاب‌خانه‌ها</w:t>
+      </w:r>
+      <w:bookmarkEnd w:id="15"/>
+    </w:p>
+    <w:p>
+      <w:pPr>
+        <w:pStyle w:val="ListParagraph"/>
+        <w:numPr>
+          <w:ilvl w:val="0"/>
+          <w:numId w:val="22"/>
+        </w:numPr>
+        <w:rPr>
+          <w:rFonts w:hint="cs"/>
+        </w:rPr>
+      </w:pPr>
+      <w:r>
+        <w:rPr>
+          <w:rFonts w:hint="cs"/>
+          <w:rtl/>
+        </w:rPr>
+        <w:t xml:space="preserve">کتابخانه </w:t>
+      </w:r>
+      <w:r>
+        <w:t>json</w:t>
+      </w:r>
+      <w:r>
+        <w:rPr>
+          <w:rFonts w:hint="cs"/>
+          <w:rtl/>
+        </w:rPr>
+        <w:t xml:space="preserve"> برای خواندن فایل </w:t>
+      </w:r>
+      <w:r>
+        <w:t>bigrame.txt</w:t>
+      </w:r>
+      <w:r>
+        <w:rPr>
+          <w:rFonts w:hint="cs"/>
+          <w:rtl/>
+        </w:rPr>
+        <w:t xml:space="preserve"> و استفاده از آن به عنوان دیکشنری.</w:t>
+      </w:r>
+    </w:p>
+    <w:p>
+      <w:pPr>
+        <w:pStyle w:val="ListParagraph"/>
+        <w:numPr>
+          <w:ilvl w:val="0"/>
+          <w:numId w:val="22"/>
+        </w:numPr>
+        <w:rPr>
+          <w:rFonts w:hint="cs"/>
+        </w:rPr>
+      </w:pPr>
+      <w:r>
+        <w:rPr>
+          <w:rFonts w:hint="cs"/>
+          <w:rtl/>
+        </w:rPr>
+        <w:t xml:space="preserve">کتابخانه </w:t>
+      </w:r>
+      <w:r>
+        <w:t>operator</w:t>
+      </w:r>
+      <w:r>
+        <w:rPr>
+          <w:rFonts w:hint="cs"/>
+          <w:rtl/>
+        </w:rPr>
+        <w:t xml:space="preserve"> برای سورت کردن دیکشنری برای خروجی دادن 10 کلمه برتر از لحاظ </w:t>
+      </w:r>
+      <w:r>
+        <w:t>jaccard</w:t>
+      </w:r>
+    </w:p>
+    <w:p>
+      <w:pPr>
+        <w:pStyle w:val="ListParagraph"/>
+        <w:numPr>
+          <w:ilvl w:val="0"/>
+          <w:numId w:val="22"/>
+        </w:numPr>
+        <w:rPr>
+          <w:rFonts w:hint="cs"/>
+          <w:rtl/>
+        </w:rPr>
+      </w:pPr>
+      <w:r>
+        <w:rPr>
+          <w:rFonts w:hint="cs"/>
+          <w:rtl/>
+        </w:rPr>
+        <w:t xml:space="preserve">کتابخانه </w:t>
+      </w:r>
+      <w:r>
+        <w:t>numpy</w:t>
+      </w:r>
+      <w:r>
+        <w:rPr>
+          <w:rFonts w:hint="cs"/>
+          <w:rtl/>
+        </w:rPr>
+        <w:t xml:space="preserve"> برای بارگذاری یک آرایه با صفر ها برای پیاده سازی برنامه نویسی پویا در تابع </w:t>
+      </w:r>
+      <w:r>
+        <w:t>edit_distance</w:t>
+      </w:r>
+    </w:p>
+    <w:p>
+      <w:pPr>
+        <w:pStyle w:val="Heading2"/>
+        <w:rPr>
+          <w:rFonts w:hint="cs"/>
+          <w:rtl/>
+        </w:rPr>
+      </w:pPr>
+      <w:bookmarkStart w:id="16" w:name="_Toc56421144"/>
+      <w:r>
+        <w:rPr>
+          <w:rFonts w:hint="cs"/>
+          <w:rtl/>
+        </w:rPr>
+        <w:t>توابع</w:t>
+      </w:r>
+      <w:bookmarkEnd w:id="16"/>
+    </w:p>
+    <w:p>
+      <w:pPr>
+        <w:pStyle w:val="ListParagraph"/>
+        <w:numPr>
+          <w:ilvl w:val="0"/>
+          <w:numId w:val="23"/>
+        </w:numPr>
+        <w:spacing w:line="259" w:lineRule="auto"/>
+        <w:jc w:val="left"/>
+      </w:pPr>
+      <w:r>
+        <w:t>edit_distance</w:t>
+      </w:r>
+      <w:r>
+        <w:rPr>
+          <w:rFonts w:hint="cs"/>
+          <w:rtl/>
+        </w:rPr>
+        <w:t>:  این تابع دو کلمه به عنوان ورودی گرفته و بر اساس برنامه نویسی پویا فاصله دو کلمه را برمیگرداند.</w:t>
+      </w:r>
+    </w:p>
+    <w:p>
+      <w:pPr>
+        <w:pStyle w:val="ListParagraph"/>
+        <w:numPr>
+          <w:ilvl w:val="0"/>
+          <w:numId w:val="23"/>
+        </w:numPr>
+        <w:spacing w:line="259" w:lineRule="auto"/>
+        <w:jc w:val="left"/>
+        <w:rPr>
+          <w:rFonts w:hint="cs"/>
+        </w:rPr>
+      </w:pPr>
+      <w:r>
+        <w:t>closest_word_edit_distance</w:t>
+      </w:r>
+      <w:r>
+        <w:rPr>
+          <w:rFonts w:hint="cs"/>
+          <w:rtl/>
+        </w:rPr>
+        <w:t xml:space="preserve"> : این تابع یک کلمه و لیست از کلمات احتمالی را به عنوان ورودی گرفته و با استفاده از تابع </w:t>
+      </w:r>
+      <w:r>
+        <w:t>edit_distance</w:t>
+      </w:r>
+      <w:r>
+        <w:rPr>
+          <w:rFonts w:hint="cs"/>
+          <w:rtl/>
+        </w:rPr>
+        <w:t xml:space="preserve">، کلمه ای با کمترین </w:t>
+      </w:r>
+      <w:r>
+        <w:t>edit distance</w:t>
+      </w:r>
+      <w:r>
+        <w:rPr>
+          <w:rFonts w:hint="cs"/>
+          <w:rtl/>
+        </w:rPr>
+        <w:t xml:space="preserve"> با کلمه ورودی را بازمیگرداند.</w:t>
+      </w:r>
+    </w:p>
+    <w:p>
+      <w:pPr>
+        <w:spacing w:line="259" w:lineRule="auto"/>
+        <w:ind w:left="360"/>
+        <w:jc w:val="left"/>
+        <w:rPr>
+          <w:rFonts w:hint="cs"/>
+        </w:rPr>
+      </w:pPr>
+      <w:r>
+        <w:rPr>
+          <w:noProof/>
+        </w:rPr>
+        <w:lastRenderedPageBreak/>
+        <w:drawing>
+          <wp:inline distT="0" distB="0" distL="0" distR="0" wp14:anchorId="047DAE6E" wp14:editId="0A6B5F80">
+            <wp:extent cx="6854420" cy="4463143"/>
+            <wp:effectExtent l="0" t="0" r="3810" b="0"/>
+            <wp:docPr id="2" name="Picture 2"/>
+            <wp:cNvGraphicFramePr>
+              <a:graphicFrameLocks xmlns:a="http://schemas.openxmlformats.org/drawingml/2006/main" noChangeAspect="1"/>
+            </wp:cNvGraphicFramePr>
+            <a:graphic xmlns:a="http://schemas.openxmlformats.org/drawingml/2006/main">
+              <a:graphicData uri="http://schemas.openxmlformats.org/drawingml/2006/picture">
+                <pic:pic xmlns:pic="http://schemas.openxmlformats.org/drawingml/2006/picture">
+                  <pic:nvPicPr>
+                    <pic:cNvPr id="1" name=""/>
+                    <pic:cNvPicPr/>
+                  </pic:nvPicPr>
+                  <pic:blipFill>
+                    <a:blip r:embed="rId15"/>
+                    <a:stretch>
+                      <a:fillRect/>
+                    </a:stretch>
+                  </pic:blipFill>
+                  <pic:spPr>
+                    <a:xfrm>
+                      <a:off x="0" y="0"/>
+                      <a:ext cx="6875903" cy="4477131"/>
+                    </a:xfrm>
+                    <a:prstGeom prst="rect">
+                      <a:avLst/>
+                    </a:prstGeom>
+                  </pic:spPr>
+                </pic:pic>
+              </a:graphicData>
+            </a:graphic>
+          </wp:inline>
+        </w:drawing>
+      </w:r>
+    </w:p>
+    <w:p>
+      <w:pPr>
+        <w:pStyle w:val="ListParagraph"/>
+        <w:numPr>
+          <w:ilvl w:val="0"/>
+          <w:numId w:val="23"/>
+        </w:numPr>
+        <w:spacing w:line="259" w:lineRule="auto"/>
+        <w:jc w:val="left"/>
+        <w:rPr>
+          <w:rFonts w:hint="cs"/>
+        </w:rPr>
+      </w:pPr>
+      <w:r>
+        <w:t>Jaccard</w:t>
+      </w:r>
+      <w:r>
+        <w:rPr>
+          <w:rFonts w:hint="cs"/>
+          <w:rtl/>
+        </w:rPr>
+        <w:t>: این تابع</w:t>
+      </w:r>
+      <w:r>
         <w:t xml:space="preserve"> </w:t>
       </w:r>
       <w:r>
         <w:rPr>
-          <w:rFonts w:ascii="Times New Roman" w:eastAsiaTheme="minorEastAsia" w:hAnsi="Times New Roman" w:cs="Times New Roman" w:hint="cs"/>
-          <w:rtl/>
-        </w:rPr>
-        <w:t>–</w:t>
-      </w:r>
-      <w:r>
-        <w:rPr>
-          <w:rFonts w:eastAsiaTheme="minorEastAsia" w:hint="cs"/>
+          <w:rFonts w:hint="cs"/>
+          <w:rtl/>
+        </w:rPr>
+        <w:t xml:space="preserve"> دو کلمه و تعداد بایگرم های مشترک آن ها (که از تابع بخش بعدی دریافت مینماید را دریافت کرده و فاصله </w:t>
+      </w:r>
+      <w:r>
+        <w:t>jaccard</w:t>
+      </w:r>
+      <w:r>
+        <w:rPr>
+          <w:rFonts w:hint="cs"/>
+          <w:rtl/>
+        </w:rPr>
+        <w:t xml:space="preserve"> آن ها را برمیگرداند. با توجه به این که هر کلمه به طول  </w:t>
+      </w:r>
+      <w:r>
+        <w:t>L</w:t>
+      </w:r>
+      <w:r>
+        <w:rPr>
+          <w:rFonts w:hint="cs"/>
+          <w:rtl/>
+        </w:rPr>
+        <w:t xml:space="preserve"> ، </w:t>
+      </w:r>
+      <w:r>
+        <w:t>L-1</w:t>
+      </w:r>
+      <w:r>
+        <w:rPr>
+          <w:rFonts w:hint="cs"/>
+          <w:rtl/>
+        </w:rPr>
+        <w:t xml:space="preserve"> بایگرام دارد، فاصله </w:t>
+      </w:r>
+      <w:r>
+        <w:t>jaccard</w:t>
+      </w:r>
+      <w:r>
+        <w:rPr>
+          <w:rFonts w:hint="cs"/>
+          <w:rtl/>
+        </w:rPr>
+        <w:t xml:space="preserve">  با فرض این که </w:t>
+      </w:r>
+      <w:r>
+        <w:t>m</w:t>
+      </w:r>
+      <w:r>
+        <w:rPr>
+          <w:rFonts w:hint="cs"/>
+          <w:rtl/>
+        </w:rPr>
+        <w:t xml:space="preserve"> بایگرام مشترک وجود داشته باشد برابر است با:</w:t>
+      </w:r>
+    </w:p>
+    <w:p>
+      <w:pPr>
+        <w:pStyle w:val="ListParagraph"/>
+        <w:jc w:val="left"/>
+      </w:pPr>
+      <m:oMathPara>
+        <m:oMathParaPr>
+          <m:jc m:val="left"/>
+        </m:oMathParaPr>
+        <m:oMath>
+          <m:f>
+            <m:fPr>
+              <m:ctrlPr>
+                <w:rPr>
+                  <w:rFonts w:ascii="Cambria Math" w:hAnsi="Cambria Math"/>
+                  <w:i/>
+                </w:rPr>
+              </m:ctrlPr>
+            </m:fPr>
+            <m:num>
+              <m:r>
+                <w:rPr>
+                  <w:rFonts w:ascii="Cambria Math" w:hAnsi="Cambria Math"/>
+                </w:rPr>
+                <m:t>m</m:t>
+              </m:r>
+            </m:num>
+            <m:den>
+              <m:sSub>
+                <m:sSubPr>
+                  <m:ctrlPr>
+                    <w:rPr>
+                      <w:rFonts w:ascii="Cambria Math" w:hAnsi="Cambria Math"/>
+                      <w:i/>
+                      <w:sz w:val="22"/>
+                      <w:szCs w:val="22"/>
+                    </w:rPr>
+                  </m:ctrlPr>
+                </m:sSubPr>
+                <m:e>
+                  <m:r>
+                    <w:rPr>
+                      <w:rFonts w:ascii="Cambria Math" w:hAnsi="Cambria Math"/>
+                    </w:rPr>
+                    <m:t>l</m:t>
+                  </m:r>
+                </m:e>
+                <m:sub>
+                  <m:r>
+                    <w:rPr>
+                      <w:rFonts w:ascii="Cambria Math" w:hAnsi="Cambria Math"/>
+                    </w:rPr>
+                    <m:t>1</m:t>
+                  </m:r>
+                </m:sub>
+              </m:sSub>
+              <m:r>
+                <w:rPr>
+                  <w:rFonts w:ascii="Cambria Math" w:hAnsi="Cambria Math"/>
+                </w:rPr>
+                <m:t>-1+</m:t>
+              </m:r>
+              <m:sSub>
+                <m:sSubPr>
+                  <m:ctrlPr>
+                    <w:rPr>
+                      <w:rFonts w:ascii="Cambria Math" w:hAnsi="Cambria Math"/>
+                      <w:i/>
+                      <w:sz w:val="22"/>
+                      <w:szCs w:val="22"/>
+                    </w:rPr>
+                  </m:ctrlPr>
+                </m:sSubPr>
+                <m:e>
+                  <m:r>
+                    <w:rPr>
+                      <w:rFonts w:ascii="Cambria Math" w:hAnsi="Cambria Math"/>
+                    </w:rPr>
+                    <m:t>l</m:t>
+                  </m:r>
+                </m:e>
+                <m:sub>
+                  <m:r>
+                    <w:rPr>
+                      <w:rFonts w:ascii="Cambria Math" w:hAnsi="Cambria Math"/>
+                    </w:rPr>
+                    <m:t>2</m:t>
+                  </m:r>
+                </m:sub>
+              </m:sSub>
+              <m:r>
+                <w:rPr>
+                  <w:rFonts w:ascii="Cambria Math" w:hAnsi="Cambria Math"/>
+                </w:rPr>
+                <m:t>-1-m</m:t>
+              </m:r>
+            </m:den>
+          </m:f>
+        </m:oMath>
+      </m:oMathPara>
+    </w:p>
+    <w:p>
+      <w:pPr>
+        <w:pStyle w:val="ListParagraph"/>
+        <w:rPr>
+          <w:rFonts w:hint="cs"/>
+        </w:rPr>
+      </w:pPr>
+    </w:p>
+    <w:p>
+      <w:pPr>
+        <w:pStyle w:val="ListParagraph"/>
+        <w:numPr>
+          <w:ilvl w:val="0"/>
+          <w:numId w:val="23"/>
+        </w:numPr>
+        <w:spacing w:line="259" w:lineRule="auto"/>
+        <w:jc w:val="left"/>
+      </w:pPr>
+      <w:r>
+        <w:t>closest_words_with_jaccard</w:t>
+      </w:r>
+      <w:r>
+        <w:rPr>
+          <w:rFonts w:hint="cs"/>
+          <w:rtl/>
+        </w:rPr>
+        <w:t xml:space="preserve"> : این تابع کلمه ورودی و بایگرم ها را دریافت مینماید. سپس بایگرام هایی که حداقل یک بایگرام مشترک با کلمه ورودی را داشته میابد و به ازای هر کدام از این کلمات تعداد بایگرام های مشترک با کلمه ورودی را به عنوان اشتراک آن دو کلمه در نظر گرفته و با تابع </w:t>
+      </w:r>
+      <w:r>
+        <w:t>jaccard</w:t>
+      </w:r>
+      <w:r>
+        <w:rPr>
+          <w:rFonts w:hint="cs"/>
+          <w:rtl/>
+        </w:rPr>
+        <w:t xml:space="preserve"> این مقدار را برای هر یک از کلمات محاسبه مینماید. در نهایت لیستی از 10 کلمه با بیشترین همپوشانی ( فاصله </w:t>
+      </w:r>
+      <w:r>
+        <w:t>jaccard</w:t>
+      </w:r>
+      <w:r>
+        <w:rPr>
+          <w:rFonts w:hint="cs"/>
+          <w:rtl/>
+        </w:rPr>
+        <w:t>) را بازمیگرداند.</w:t>
+      </w:r>
+    </w:p>
+    <w:p>
+      <w:pPr>
+        <w:pStyle w:val="ListParagraph"/>
+        <w:spacing w:line="259" w:lineRule="auto"/>
+        <w:jc w:val="left"/>
+        <w:rPr>
+          <w:rFonts w:hint="cs"/>
+        </w:rPr>
+      </w:pPr>
+      <w:r>
+        <w:rPr>
+          <w:noProof/>
+        </w:rPr>
+        <w:lastRenderedPageBreak/>
+        <w:drawing>
+          <wp:inline distT="0" distB="0" distL="0" distR="0" wp14:anchorId="60E8AFEC" wp14:editId="6EC8B3D3">
+            <wp:extent cx="6858000" cy="4431030"/>
+            <wp:effectExtent l="0" t="0" r="0" b="7620"/>
+            <wp:docPr id="4" name="Picture 4"/>
+            <wp:cNvGraphicFramePr>
+              <a:graphicFrameLocks xmlns:a="http://schemas.openxmlformats.org/drawingml/2006/main" noChangeAspect="1"/>
+            </wp:cNvGraphicFramePr>
+            <a:graphic xmlns:a="http://schemas.openxmlformats.org/drawingml/2006/main">
+              <a:graphicData uri="http://schemas.openxmlformats.org/drawingml/2006/picture">
+                <pic:pic xmlns:pic="http://schemas.openxmlformats.org/drawingml/2006/picture">
+                  <pic:nvPicPr>
+                    <pic:cNvPr id="1" name=""/>
+                    <pic:cNvPicPr/>
+                  </pic:nvPicPr>
+                  <pic:blipFill>
+                    <a:blip r:embed="rId16"/>
+                    <a:stretch>
+                      <a:fillRect/>
+                    </a:stretch>
+                  </pic:blipFill>
+                  <pic:spPr>
+                    <a:xfrm>
+                      <a:off x="0" y="0"/>
+                      <a:ext cx="6858000" cy="4431030"/>
+                    </a:xfrm>
+                    <a:prstGeom prst="rect">
+                      <a:avLst/>
+                    </a:prstGeom>
+                  </pic:spPr>
+                </pic:pic>
+              </a:graphicData>
+            </a:graphic>
+          </wp:inline>
+        </w:drawing>
+      </w:r>
+    </w:p>
+    <w:p>
+      <w:pPr>
+        <w:rPr>
+          <w:rtl/>
+        </w:rPr>
+      </w:pPr>
+      <w:r>
+        <w:rPr>
+          <w:rFonts w:hint="cs"/>
+          <w:rtl/>
+        </w:rPr>
+        <w:t>در نهایت،</w:t>
+      </w:r>
+      <w:r>
+        <w:rPr>
+          <w:rFonts w:hint="cs"/>
+          <w:rtl/>
+        </w:rPr>
+        <w:t>تابع</w:t>
+      </w:r>
+      <w:r>
+        <w:rPr>
+          <w:rFonts w:hint="cs"/>
+          <w:rtl/>
+        </w:rPr>
+        <w:t xml:space="preserve"> اصلی یعنی</w:t>
+      </w:r>
+      <w:r>
+        <w:rPr>
+          <w:rFonts w:hint="cs"/>
           <w:rtl/>
         </w:rPr>
         <w:t xml:space="preserve"> </w:t>
       </w:r>
       <w:r>
-        <w:rPr>
-          <w:rFonts w:eastAsiaTheme="minorEastAsia" w:hint="cs"/>
-          <w:rtl/>
-        </w:rPr>
-        <w:t>اصلاح پرسمان</w:t>
-      </w:r>
-      <w:bookmarkEnd w:id="14"/>
-    </w:p>
-    <w:p>
-      <w:pPr>
-        <w:pStyle w:val="Heading2"/>
-        <w:rPr>
-          <w:rFonts w:hint="cs"/>
-          <w:rtl/>
-        </w:rPr>
-      </w:pPr>
-      <w:bookmarkStart w:id="15" w:name="_Toc56421142"/>
-      <w:r>
-        <w:rPr>
-          <w:rFonts w:hint="cs"/>
-          <w:rtl/>
-        </w:rPr>
-        <w:t>روند کلی</w:t>
-      </w:r>
-      <w:bookmarkEnd w:id="15"/>
-    </w:p>
-    <w:p>
-      <w:pPr>
-        <w:rPr>
-          <w:rtl/>
-        </w:rPr>
-      </w:pPr>
-      <w:r>
-        <w:rPr>
-          <w:rFonts w:hint="cs"/>
-          <w:rtl/>
-        </w:rPr>
-        <w:t>*توضیح روند کلی این بخش*</w:t>
-      </w:r>
-    </w:p>
-    <w:p>
-      <w:pPr>
-        <w:pStyle w:val="Heading2"/>
-        <w:rPr>
-          <w:rFonts w:hint="cs"/>
-          <w:rtl/>
-        </w:rPr>
-      </w:pPr>
-      <w:bookmarkStart w:id="16" w:name="_Toc56421143"/>
-      <w:r>
-        <w:rPr>
-          <w:rFonts w:hint="cs"/>
-          <w:rtl/>
-        </w:rPr>
-        <w:t>کتاب‌خانه‌ها</w:t>
-      </w:r>
-      <w:bookmarkEnd w:id="16"/>
-    </w:p>
-    <w:p>
-      <w:pPr>
-        <w:rPr>
-          <w:rFonts w:hint="cs"/>
-          <w:rtl/>
-        </w:rPr>
-      </w:pPr>
-      <w:r>
-        <w:rPr>
-          <w:rFonts w:hint="cs"/>
-          <w:rtl/>
-        </w:rPr>
-        <w:t>*نام‌بردن و چرایی استفاده از آن کتاب‌خانه*</w:t>
-      </w:r>
-    </w:p>
-    <w:p>
-      <w:pPr>
-        <w:pStyle w:val="Heading2"/>
-        <w:rPr>
-          <w:rFonts w:hint="cs"/>
-          <w:rtl/>
-        </w:rPr>
-      </w:pPr>
-      <w:bookmarkStart w:id="17" w:name="_Toc56421144"/>
-      <w:r>
-        <w:rPr>
-          <w:rFonts w:hint="cs"/>
-          <w:rtl/>
-        </w:rPr>
-        <w:t>توابع</w:t>
-      </w:r>
-      <w:bookmarkEnd w:id="17"/>
-    </w:p>
-    <w:p>
-      <w:pPr>
-        <w:rPr>
-          <w:rtl/>
-        </w:rPr>
-      </w:pPr>
-      <w:r>
-        <w:rPr>
-          <w:rFonts w:hint="cs"/>
-          <w:rtl/>
-        </w:rPr>
-        <w:t>*نام‌بردن جداجدای هر تابع و توضیح عملکرد آن همراه با اسکرین شات از کد*</w:t>
-      </w:r>
+        <w:t>spell checker</w:t>
+      </w:r>
+      <w:r>
+        <w:rPr>
+          <w:rFonts w:hint="cs"/>
+          <w:rtl/>
+        </w:rPr>
+        <w:t xml:space="preserve"> ابتدا با استفاده از تابع </w:t>
+      </w:r>
+      <w:r>
+        <w:t>closest_words_with_jaccard</w:t>
+      </w:r>
+      <w:r>
+        <w:rPr>
+          <w:rFonts w:hint="cs"/>
+          <w:rtl/>
+        </w:rPr>
+        <w:t xml:space="preserve"> برای هر کلمه کلمات احتمالی برای جایگزینی آن ها را انتحاب کرده و سپس با استفاده از تابع </w:t>
+      </w:r>
+      <w:r>
+        <w:t>closest_words_with_jaccard</w:t>
+      </w:r>
+      <w:r>
+        <w:rPr>
+          <w:rFonts w:hint="cs"/>
+          <w:rtl/>
+        </w:rPr>
+        <w:t xml:space="preserve"> به ازای هر کلمه یافت نشده نزدیک ترین کلمه به آن را برمیگرداند.</w:t>
+      </w:r>
+    </w:p>
+    <w:p>
+      <w:pPr>
+        <w:rPr>
+          <w:rFonts w:hint="cs"/>
+          <w:rtl/>
+        </w:rPr>
+      </w:pPr>
+      <w:r>
+        <w:rPr>
+          <w:noProof/>
+        </w:rPr>
+        <w:drawing>
+          <wp:inline distT="0" distB="0" distL="0" distR="0" wp14:anchorId="515641FE" wp14:editId="4F6F425D">
+            <wp:extent cx="6858000" cy="1849755"/>
+            <wp:effectExtent l="0" t="0" r="0" b="0"/>
+            <wp:docPr id="5" name="Picture 5"/>
+            <wp:cNvGraphicFramePr>
+              <a:graphicFrameLocks xmlns:a="http://schemas.openxmlformats.org/drawingml/2006/main" noChangeAspect="1"/>
+            </wp:cNvGraphicFramePr>
+            <a:graphic xmlns:a="http://schemas.openxmlformats.org/drawingml/2006/main">
+              <a:graphicData uri="http://schemas.openxmlformats.org/drawingml/2006/picture">
+                <pic:pic xmlns:pic="http://schemas.openxmlformats.org/drawingml/2006/picture">
+                  <pic:nvPicPr>
+                    <pic:cNvPr id="1" name=""/>
+                    <pic:cNvPicPr/>
+                  </pic:nvPicPr>
+                  <pic:blipFill>
+                    <a:blip r:embed="rId17"/>
+                    <a:stretch>
+                      <a:fillRect/>
+                    </a:stretch>
+                  </pic:blipFill>
+                  <pic:spPr>
+                    <a:xfrm>
+                      <a:off x="0" y="0"/>
+                      <a:ext cx="6858000" cy="1849755"/>
+                    </a:xfrm>
+                    <a:prstGeom prst="rect">
+                      <a:avLst/>
+                    </a:prstGeom>
+                  </pic:spPr>
+                </pic:pic>
+              </a:graphicData>
+            </a:graphic>
+          </wp:inline>
+        </w:drawing>
+      </w:r>
+    </w:p>
+    <w:p>
+      <w:pPr>
+        <w:rPr>
+          <w:rFonts w:hint="cs"/>
+          <w:rtl/>
+        </w:rPr>
+      </w:pPr>
     </w:p>
     <w:p>
       <w:pPr>
@@ -3301,148 +3584,2075 @@
           <w:rtl/>
         </w:rPr>
       </w:pPr>
-      <w:bookmarkStart w:id="18" w:name="_Toc56421145"/>
+      <w:bookmarkStart w:id="17" w:name="_Toc56421145"/>
       <w:r>
         <w:rPr>
           <w:rFonts w:eastAsiaTheme="minorEastAsia" w:hint="cs"/>
           <w:rtl/>
         </w:rPr>
         <w:lastRenderedPageBreak/>
-        <w:t xml:space="preserve">بخش </w:t>
+        <w:t xml:space="preserve">بخش پنجم </w:t>
+      </w:r>
+      <w:r>
+        <w:rPr>
+          <w:rFonts w:ascii="Times New Roman" w:eastAsiaTheme="minorEastAsia" w:hAnsi="Times New Roman" w:cs="Times New Roman" w:hint="cs"/>
+          <w:rtl/>
+        </w:rPr>
+        <w:t>–</w:t>
       </w:r>
       <w:r>
         <w:rPr>
           <w:rFonts w:eastAsiaTheme="minorEastAsia" w:hint="cs"/>
           <w:rtl/>
         </w:rPr>
-        <w:t>پنجم</w:t>
-      </w:r>
-      <w:r>
+        <w:t xml:space="preserve"> جستجو و بازیابی اسناد</w:t>
+      </w:r>
+      <w:bookmarkEnd w:id="17"/>
+    </w:p>
+    <w:p>
+      <w:pPr>
+        <w:pStyle w:val="Heading2"/>
+        <w:rPr>
+          <w:rtl/>
+        </w:rPr>
+      </w:pPr>
+      <w:bookmarkStart w:id="18" w:name="_Toc56421146"/>
+      <w:r>
+        <w:rPr>
+          <w:rFonts w:hint="cs"/>
+          <w:rtl/>
+        </w:rPr>
+        <w:t>روند کلی</w:t>
+      </w:r>
+      <w:bookmarkEnd w:id="18"/>
+    </w:p>
+    <w:p>
+      <w:pPr>
+        <w:rPr>
+          <w:rFonts w:hint="cs"/>
+          <w:rtl/>
+        </w:rPr>
+      </w:pPr>
+      <w:r>
+        <w:rPr>
+          <w:rFonts w:hint="cs"/>
+          <w:rtl/>
+        </w:rPr>
+        <w:t>در این بخش، توابع مورد نیاز برای یافتن مستندات مرتبط با یک کوئری پیاده سازی شده اند. تابع اصلی این بخش،تابع</w:t>
+      </w:r>
+      <w:r>
+        <w:t xml:space="preserve"> </w:t>
+      </w:r>
+      <w:r>
+        <w:t>relevent_docIDs_with_tf_idf</w:t>
+      </w:r>
+      <w:r>
+        <w:rPr>
+          <w:rFonts w:hint="cs"/>
+          <w:rtl/>
+        </w:rPr>
+        <w:t xml:space="preserve"> بوده که یک کوئری، زبان مرتبط با آن و جایگاه مورد نظر کاربر برای آن کوئری در مستند (تیتر، متن یا هردو) را دریافت کرده و در صورت وجود 10 مستند برتر از لحاظ مرتبط بودن با کوئری را بازمیگرداند.</w:t>
+      </w:r>
+    </w:p>
+    <w:p>
+      <w:pPr>
+        <w:rPr>
+          <w:rtl/>
+        </w:rPr>
+      </w:pPr>
+    </w:p>
+    <w:p>
+      <w:pPr>
+        <w:pStyle w:val="Heading2"/>
+        <w:rPr>
+          <w:rtl/>
+        </w:rPr>
+      </w:pPr>
+      <w:bookmarkStart w:id="19" w:name="_Toc56421147"/>
+      <w:r>
+        <w:rPr>
+          <w:rFonts w:hint="cs"/>
+          <w:rtl/>
+        </w:rPr>
+        <w:t>کتاب‌خانه‌ها</w:t>
+      </w:r>
+      <w:bookmarkEnd w:id="19"/>
+    </w:p>
+    <w:p>
+      <w:pPr>
+        <w:pStyle w:val="ListParagraph"/>
+        <w:numPr>
+          <w:ilvl w:val="0"/>
+          <w:numId w:val="24"/>
+        </w:numPr>
+        <w:rPr>
+          <w:rFonts w:hint="cs"/>
+        </w:rPr>
+      </w:pPr>
+      <w:r>
+        <w:rPr>
+          <w:rFonts w:hint="cs"/>
+          <w:rtl/>
+        </w:rPr>
+        <w:t xml:space="preserve">کتابخانه </w:t>
+      </w:r>
+      <w:r>
+        <w:t>math</w:t>
+      </w:r>
+      <w:r>
+        <w:rPr>
+          <w:rFonts w:hint="cs"/>
+          <w:rtl/>
+        </w:rPr>
+        <w:t xml:space="preserve"> برای استفاده از تابع لگاریتم</w:t>
+      </w:r>
+    </w:p>
+    <w:p>
+      <w:pPr>
+        <w:pStyle w:val="ListParagraph"/>
+        <w:numPr>
+          <w:ilvl w:val="0"/>
+          <w:numId w:val="24"/>
+        </w:numPr>
+        <w:rPr>
+          <w:rtl/>
+        </w:rPr>
+      </w:pPr>
+      <w:r>
+        <w:rPr>
+          <w:rFonts w:hint="cs"/>
+          <w:rtl/>
+        </w:rPr>
+        <w:t xml:space="preserve">کتابخانه </w:t>
+      </w:r>
+      <w:r>
+        <w:t>operator</w:t>
+      </w:r>
+      <w:r>
+        <w:rPr>
+          <w:rFonts w:hint="cs"/>
+          <w:rtl/>
+        </w:rPr>
+        <w:t xml:space="preserve"> برای مرتب سازی دیکشنری و خروجی دادن 10 داکیومنت برتر.</w:t>
+      </w:r>
+    </w:p>
+    <w:p>
+      <w:pPr>
+        <w:pStyle w:val="Heading2"/>
+        <w:rPr>
+          <w:rtl/>
+        </w:rPr>
+      </w:pPr>
+      <w:bookmarkStart w:id="20" w:name="_Toc56421148"/>
+      <w:r>
+        <w:rPr>
+          <w:rFonts w:hint="cs"/>
+          <w:rtl/>
+        </w:rPr>
+        <w:t>توابع</w:t>
+      </w:r>
+      <w:bookmarkEnd w:id="20"/>
+    </w:p>
+    <w:p>
+      <w:pPr>
+        <w:pStyle w:val="ListParagraph"/>
+        <w:numPr>
+          <w:ilvl w:val="0"/>
+          <w:numId w:val="25"/>
+        </w:numPr>
+        <w:spacing w:line="259" w:lineRule="auto"/>
+        <w:jc w:val="left"/>
+      </w:pPr>
+      <w:r>
+        <w:t>intersect</w:t>
+      </w:r>
+      <w:r>
+        <w:rPr>
+          <w:rFonts w:hint="cs"/>
+          <w:rtl/>
+        </w:rPr>
+        <w:t xml:space="preserve"> : این تابع دو </w:t>
+      </w:r>
+      <w:r>
+        <w:t>posting list</w:t>
+      </w:r>
+      <w:r>
+        <w:rPr>
+          <w:rFonts w:hint="cs"/>
+          <w:rtl/>
+        </w:rPr>
+        <w:t xml:space="preserve"> دریافت کرده و مطابق با الگوریتم </w:t>
+      </w:r>
+      <w:r>
+        <w:t>merge</w:t>
+      </w:r>
+      <w:r>
+        <w:rPr>
+          <w:rFonts w:hint="cs"/>
+          <w:rtl/>
+        </w:rPr>
+        <w:t xml:space="preserve"> در کتاب، شناسه مستندات مشترک را برمیگرداند.</w:t>
+      </w:r>
+    </w:p>
+    <w:p>
+      <w:pPr>
+        <w:pStyle w:val="ListParagraph"/>
+        <w:spacing w:line="259" w:lineRule="auto"/>
+        <w:jc w:val="left"/>
+        <w:rPr>
+          <w:rFonts w:hint="cs"/>
+        </w:rPr>
+      </w:pPr>
+      <w:r>
+        <w:rPr>
+          <w:noProof/>
+        </w:rPr>
+        <w:drawing>
+          <wp:inline distT="0" distB="0" distL="0" distR="0" wp14:anchorId="01E724EE" wp14:editId="69BE4375">
+            <wp:extent cx="6139543" cy="3397885"/>
+            <wp:effectExtent l="0" t="0" r="0" b="0"/>
+            <wp:docPr id="7" name="Picture 7"/>
+            <wp:cNvGraphicFramePr>
+              <a:graphicFrameLocks xmlns:a="http://schemas.openxmlformats.org/drawingml/2006/main" noChangeAspect="1"/>
+            </wp:cNvGraphicFramePr>
+            <a:graphic xmlns:a="http://schemas.openxmlformats.org/drawingml/2006/main">
+              <a:graphicData uri="http://schemas.openxmlformats.org/drawingml/2006/picture">
+                <pic:pic xmlns:pic="http://schemas.openxmlformats.org/drawingml/2006/picture">
+                  <pic:nvPicPr>
+                    <pic:cNvPr id="1" name=""/>
+                    <pic:cNvPicPr/>
+                  </pic:nvPicPr>
+                  <pic:blipFill>
+                    <a:blip r:embed="rId18"/>
+                    <a:stretch>
+                      <a:fillRect/>
+                    </a:stretch>
+                  </pic:blipFill>
+                  <pic:spPr>
+                    <a:xfrm>
+                      <a:off x="0" y="0"/>
+                      <a:ext cx="6141348" cy="3398884"/>
+                    </a:xfrm>
+                    <a:prstGeom prst="rect">
+                      <a:avLst/>
+                    </a:prstGeom>
+                  </pic:spPr>
+                </pic:pic>
+              </a:graphicData>
+            </a:graphic>
+          </wp:inline>
+        </w:drawing>
+      </w:r>
+    </w:p>
+    <w:p>
+      <w:pPr>
+        <w:pStyle w:val="ListParagraph"/>
+        <w:numPr>
+          <w:ilvl w:val="0"/>
+          <w:numId w:val="25"/>
+        </w:numPr>
+        <w:spacing w:line="259" w:lineRule="auto"/>
+        <w:jc w:val="left"/>
+      </w:pPr>
+      <w:r>
+        <w:t>build_document_vector_from_document_tokens</w:t>
+      </w:r>
+      <w:r>
+        <w:rPr>
+          <w:rFonts w:hint="cs"/>
+          <w:rtl/>
+        </w:rPr>
+        <w:t xml:space="preserve"> : این تابع شناسه یک مستند، توکن های کوئری ، لیستی شامل توکن های هر مستند، جایگاه مورد نظر کاربر و در نهایت </w:t>
+      </w:r>
+      <w:r>
+        <w:t>inverted index</w:t>
+      </w:r>
+      <w:r>
+        <w:rPr>
+          <w:rFonts w:hint="cs"/>
+          <w:rtl/>
+        </w:rPr>
+        <w:t xml:space="preserve"> را به عنوان </w:t>
+      </w:r>
+      <w:r>
+        <w:rPr>
+          <w:rFonts w:hint="cs"/>
+          <w:rtl/>
+        </w:rPr>
+        <w:lastRenderedPageBreak/>
+        <w:t xml:space="preserve">ورودی گرفته و بردار مربوط به آن مستند را به فرمت </w:t>
+      </w:r>
+      <w:r>
+        <w:t>Itc</w:t>
+      </w:r>
+      <w:r>
+        <w:rPr>
+          <w:rFonts w:hint="cs"/>
+          <w:rtl/>
+        </w:rPr>
+        <w:t xml:space="preserve"> برمیگرداند. در این تابع ابتدا توکن های مورد استفاده از جایگاه مورد نظر کاربر در متن استخراج و در لیستی قرار داده میشوند. برای محاسبه </w:t>
+      </w:r>
+      <w:r>
+        <w:t>tf</w:t>
+      </w:r>
+      <w:r>
+        <w:rPr>
+          <w:rFonts w:hint="cs"/>
+          <w:rtl/>
+        </w:rPr>
+        <w:t>، به ازای هر کلمه تعداد تکرار آن در یک دیکشنری آن ذخیره میشوند.</w:t>
+      </w:r>
+    </w:p>
+    <w:p>
+      <w:pPr>
+        <w:pStyle w:val="ListParagraph"/>
+        <w:rPr>
+          <w:rFonts w:hint="cs"/>
+          <w:rtl/>
+        </w:rPr>
+      </w:pPr>
+      <w:r>
+        <w:rPr>
+          <w:rFonts w:hint="cs"/>
+          <w:rtl/>
+        </w:rPr>
+        <w:t xml:space="preserve"> برای محاسبه </w:t>
+      </w:r>
+      <w:r>
+        <w:t>idf</w:t>
+      </w:r>
+      <w:r>
+        <w:rPr>
+          <w:rFonts w:hint="cs"/>
+          <w:rtl/>
+        </w:rPr>
+        <w:t xml:space="preserve"> نیز به ازای هر کلمه در مستند طول لیست </w:t>
+      </w:r>
+      <w:r>
+        <w:t>posting</w:t>
+      </w:r>
+      <w:r>
+        <w:rPr>
+          <w:rFonts w:hint="cs"/>
+          <w:rtl/>
+        </w:rPr>
+        <w:t xml:space="preserve"> آن مستند در </w:t>
+      </w:r>
+      <w:r>
+        <w:t>inverted-index</w:t>
+      </w:r>
+      <w:r>
+        <w:rPr>
+          <w:rFonts w:hint="cs"/>
+          <w:rtl/>
+        </w:rPr>
+        <w:t xml:space="preserve"> ( به عنوان تعداد دفعاتی که آن کلمه در مستندات ذکر شده است) برای محاسبه عبارت لگاریتمی مورد نظر استفاده شده است. توجه نمایید که این محاسبات تنها برای کلمات موجود در مستند انجام شده زیرا برای باقی کلماتی تعداد تکرار و در نتیجه وزن مورد نظر صفر می شود.</w:t>
+      </w:r>
+    </w:p>
+    <w:p>
+      <w:pPr>
+        <w:pStyle w:val="ListParagraph"/>
+        <w:rPr>
+          <w:rFonts w:hint="cs"/>
+          <w:rtl/>
+        </w:rPr>
+      </w:pPr>
+      <w:r>
+        <w:rPr>
+          <w:rFonts w:hint="cs"/>
+          <w:rtl/>
+        </w:rPr>
+        <w:t xml:space="preserve">در نهایت با ضرب دو مقدار بدست آمده، مقادیر هر عضو بردار وزن مستند مشخص شده و امکان محاسبه ضریب نرمال سازی برای مخرج فراهم میشود. در صورتی که وزن عضو </w:t>
+      </w:r>
+      <w:r>
+        <w:t xml:space="preserve"> i</w:t>
+      </w:r>
+      <w:r>
+        <w:rPr>
+          <w:rFonts w:hint="cs"/>
+          <w:rtl/>
+        </w:rPr>
+        <w:t xml:space="preserve">ام که برای توکن </w:t>
+      </w:r>
+      <m:oMath>
+        <m:sSub>
+          <m:sSubPr>
+            <m:ctrlPr>
+              <w:rPr>
+                <w:rFonts w:ascii="Cambria Math" w:hAnsi="Cambria Math"/>
+                <w:sz w:val="22"/>
+                <w:szCs w:val="22"/>
+              </w:rPr>
+            </m:ctrlPr>
+          </m:sSubPr>
+          <m:e>
+            <m:r>
+              <w:rPr>
+                <w:rFonts w:ascii="Cambria Math" w:hAnsi="Cambria Math"/>
+              </w:rPr>
+              <m:t>t</m:t>
+            </m:r>
+          </m:e>
+          <m:sub>
+            <m:r>
+              <w:rPr>
+                <w:rFonts w:ascii="Cambria Math" w:hAnsi="Cambria Math"/>
+              </w:rPr>
+              <m:t>i</m:t>
+            </m:r>
+          </m:sub>
+        </m:sSub>
+      </m:oMath>
+      <w:r>
+        <w:rPr>
+          <w:rFonts w:hint="cs"/>
+          <w:rtl/>
+        </w:rPr>
+        <w:t xml:space="preserve">  در بردار برابر با</w:t>
+      </w:r>
+      <m:oMath>
+        <m:sSub>
+          <m:sSubPr>
+            <m:ctrlPr>
+              <w:rPr>
+                <w:rFonts w:ascii="Cambria Math" w:hAnsi="Cambria Math"/>
+                <w:sz w:val="22"/>
+                <w:szCs w:val="22"/>
+              </w:rPr>
+            </m:ctrlPr>
+          </m:sSubPr>
+          <m:e>
+            <m:r>
+              <w:rPr>
+                <w:rFonts w:ascii="Cambria Math" w:hAnsi="Cambria Math"/>
+              </w:rPr>
+              <m:t>w</m:t>
+            </m:r>
+          </m:e>
+          <m:sub>
+            <m:r>
+              <w:rPr>
+                <w:rFonts w:ascii="Cambria Math" w:hAnsi="Cambria Math"/>
+              </w:rPr>
+              <m:t>i</m:t>
+            </m:r>
+          </m:sub>
+        </m:sSub>
+      </m:oMath>
+      <w:r>
+        <w:rPr>
+          <w:rFonts w:hint="cs"/>
+          <w:rtl/>
+        </w:rPr>
+        <w:t xml:space="preserve"> باشد، مخرج برابر خواهد بود با:</w:t>
+      </w:r>
+    </w:p>
+    <w:p>
+      <w:pPr>
+        <w:bidi w:val="0"/>
+        <w:rPr>
+          <w:rFonts w:hint="cs"/>
+          <w:rtl/>
+        </w:rPr>
+      </w:pPr>
+      <m:oMathPara>
+        <m:oMathParaPr>
+          <m:jc m:val="left"/>
+        </m:oMathParaPr>
+        <m:oMath>
+          <m:r>
+            <w:rPr>
+              <w:rFonts w:ascii="Cambria Math" w:hAnsi="Cambria Math"/>
+            </w:rPr>
+            <m:t>n</m:t>
+          </m:r>
+          <m:r>
+            <w:rPr>
+              <w:rFonts w:ascii="Cambria Math" w:hAnsi="Cambria Math"/>
+            </w:rPr>
+            <m:t>orm=</m:t>
+          </m:r>
+          <m:f>
+            <m:fPr>
+              <m:ctrlPr>
+                <w:rPr>
+                  <w:rFonts w:ascii="Cambria Math" w:hAnsi="Cambria Math"/>
+                  <w:i/>
+                </w:rPr>
+              </m:ctrlPr>
+            </m:fPr>
+            <m:num>
+              <m:r>
+                <w:rPr>
+                  <w:rFonts w:ascii="Cambria Math" w:hAnsi="Cambria Math"/>
+                </w:rPr>
+                <m:t>1</m:t>
+              </m:r>
+            </m:num>
+            <m:den>
+              <m:rad>
+                <m:radPr>
+                  <m:degHide m:val="1"/>
+                  <m:ctrlPr>
+                    <w:rPr>
+                      <w:rFonts w:ascii="Cambria Math" w:hAnsi="Cambria Math"/>
+                      <w:i/>
+                    </w:rPr>
+                  </m:ctrlPr>
+                </m:radPr>
+                <m:deg/>
+                <m:e>
+                  <m:sSup>
+                    <m:sSupPr>
+                      <m:ctrlPr>
+                        <w:rPr>
+                          <w:rFonts w:ascii="Cambria Math" w:hAnsi="Cambria Math"/>
+                          <w:i/>
+                        </w:rPr>
+                      </m:ctrlPr>
+                    </m:sSupPr>
+                    <m:e>
+                      <m:sSub>
+                        <m:sSubPr>
+                          <m:ctrlPr>
+                            <w:rPr>
+                              <w:rFonts w:ascii="Cambria Math" w:hAnsi="Cambria Math"/>
+                              <w:i/>
+                            </w:rPr>
+                          </m:ctrlPr>
+                        </m:sSubPr>
+                        <m:e>
+                          <m:r>
+                            <w:rPr>
+                              <w:rFonts w:ascii="Cambria Math" w:hAnsi="Cambria Math"/>
+                            </w:rPr>
+                            <m:t>w</m:t>
+                          </m:r>
+                        </m:e>
+                        <m:sub>
+                          <m:r>
+                            <w:rPr>
+                              <w:rFonts w:ascii="Cambria Math" w:hAnsi="Cambria Math"/>
+                            </w:rPr>
+                            <m:t>1</m:t>
+                          </m:r>
+                        </m:sub>
+                      </m:sSub>
+                    </m:e>
+                    <m:sup>
+                      <m:r>
+                        <w:rPr>
+                          <w:rFonts w:ascii="Cambria Math" w:hAnsi="Cambria Math"/>
+                        </w:rPr>
+                        <m:t>2</m:t>
+                      </m:r>
+                    </m:sup>
+                  </m:sSup>
+                  <m:r>
+                    <w:rPr>
+                      <w:rFonts w:ascii="Cambria Math" w:hAnsi="Cambria Math"/>
+                    </w:rPr>
+                    <m:t xml:space="preserve">+ </m:t>
+                  </m:r>
+                  <m:sSup>
+                    <m:sSupPr>
+                      <m:ctrlPr>
+                        <w:rPr>
+                          <w:rFonts w:ascii="Cambria Math" w:hAnsi="Cambria Math"/>
+                          <w:i/>
+                        </w:rPr>
+                      </m:ctrlPr>
+                    </m:sSupPr>
+                    <m:e>
+                      <m:sSub>
+                        <m:sSubPr>
+                          <m:ctrlPr>
+                            <w:rPr>
+                              <w:rFonts w:ascii="Cambria Math" w:hAnsi="Cambria Math"/>
+                              <w:i/>
+                            </w:rPr>
+                          </m:ctrlPr>
+                        </m:sSubPr>
+                        <m:e>
+                          <m:r>
+                            <w:rPr>
+                              <w:rFonts w:ascii="Cambria Math" w:hAnsi="Cambria Math"/>
+                            </w:rPr>
+                            <m:t>w</m:t>
+                          </m:r>
+                        </m:e>
+                        <m:sub>
+                          <m:r>
+                            <w:rPr>
+                              <w:rFonts w:ascii="Cambria Math" w:hAnsi="Cambria Math"/>
+                            </w:rPr>
+                            <m:t>2</m:t>
+                          </m:r>
+                        </m:sub>
+                      </m:sSub>
+                    </m:e>
+                    <m:sup>
+                      <m:r>
+                        <w:rPr>
+                          <w:rFonts w:ascii="Cambria Math" w:hAnsi="Cambria Math"/>
+                        </w:rPr>
+                        <m:t>2</m:t>
+                      </m:r>
+                    </m:sup>
+                  </m:sSup>
+                  <m:r>
+                    <w:rPr>
+                      <w:rFonts w:ascii="Cambria Math" w:hAnsi="Cambria Math"/>
+                    </w:rPr>
+                    <m:t xml:space="preserve">+…+ </m:t>
+                  </m:r>
+                  <m:sSup>
+                    <m:sSupPr>
+                      <m:ctrlPr>
+                        <w:rPr>
+                          <w:rFonts w:ascii="Cambria Math" w:hAnsi="Cambria Math"/>
+                          <w:i/>
+                        </w:rPr>
+                      </m:ctrlPr>
+                    </m:sSupPr>
+                    <m:e>
+                      <m:sSub>
+                        <m:sSubPr>
+                          <m:ctrlPr>
+                            <w:rPr>
+                              <w:rFonts w:ascii="Cambria Math" w:hAnsi="Cambria Math"/>
+                              <w:i/>
+                            </w:rPr>
+                          </m:ctrlPr>
+                        </m:sSubPr>
+                        <m:e>
+                          <m:r>
+                            <w:rPr>
+                              <w:rFonts w:ascii="Cambria Math" w:hAnsi="Cambria Math"/>
+                            </w:rPr>
+                            <m:t>w</m:t>
+                          </m:r>
+                        </m:e>
+                        <m:sub>
+                          <m:r>
+                            <w:rPr>
+                              <w:rFonts w:ascii="Cambria Math" w:hAnsi="Cambria Math"/>
+                            </w:rPr>
+                            <m:t>n</m:t>
+                          </m:r>
+                        </m:sub>
+                      </m:sSub>
+                    </m:e>
+                    <m:sup>
+                      <m:r>
+                        <w:rPr>
+                          <w:rFonts w:ascii="Cambria Math" w:hAnsi="Cambria Math"/>
+                        </w:rPr>
+                        <m:t>2</m:t>
+                      </m:r>
+                    </m:sup>
+                  </m:sSup>
+                </m:e>
+              </m:rad>
+            </m:den>
+          </m:f>
+          <m:r>
+            <w:rPr>
+              <w:rFonts w:ascii="Cambria Math" w:hAnsi="Cambria Math"/>
+            </w:rPr>
+            <m:t xml:space="preserve">which  </m:t>
+          </m:r>
+          <m:sSub>
+            <m:sSubPr>
+              <m:ctrlPr>
+                <w:rPr>
+                  <w:rFonts w:ascii="Cambria Math" w:hAnsi="Cambria Math"/>
+                  <w:i/>
+                  <w:sz w:val="22"/>
+                  <w:szCs w:val="22"/>
+                </w:rPr>
+              </m:ctrlPr>
+            </m:sSubPr>
+            <m:e>
+              <m:r>
+                <w:rPr>
+                  <w:rFonts w:ascii="Cambria Math" w:hAnsi="Cambria Math"/>
+                </w:rPr>
+                <m:t>w</m:t>
+              </m:r>
+            </m:e>
+            <m:sub>
+              <m:r>
+                <w:rPr>
+                  <w:rFonts w:ascii="Cambria Math" w:hAnsi="Cambria Math"/>
+                </w:rPr>
+                <m:t>i</m:t>
+              </m:r>
+            </m:sub>
+          </m:sSub>
+          <m:r>
+            <w:rPr>
+              <w:rFonts w:ascii="Cambria Math" w:hAnsi="Cambria Math"/>
+            </w:rPr>
+            <m:t xml:space="preserve">= </m:t>
+          </m:r>
+          <m:d>
+            <m:dPr>
+              <m:ctrlPr>
+                <w:rPr>
+                  <w:rFonts w:ascii="Cambria Math" w:hAnsi="Cambria Math"/>
+                  <w:i/>
+                </w:rPr>
+              </m:ctrlPr>
+            </m:dPr>
+            <m:e>
+              <m:r>
+                <w:rPr>
+                  <w:rFonts w:ascii="Cambria Math" w:hAnsi="Cambria Math"/>
+                </w:rPr>
+                <m:t>1+</m:t>
+              </m:r>
+              <m:func>
+                <m:funcPr>
+                  <m:ctrlPr>
+                    <w:rPr>
+                      <w:rFonts w:ascii="Cambria Math" w:hAnsi="Cambria Math"/>
+                    </w:rPr>
+                  </m:ctrlPr>
+                </m:funcPr>
+                <m:fName>
+                  <m:r>
+                    <m:rPr>
+                      <m:sty m:val="p"/>
+                    </m:rPr>
+                    <w:rPr>
+                      <w:rFonts w:ascii="Cambria Math" w:hAnsi="Cambria Math"/>
+                    </w:rPr>
+                    <m:t>log</m:t>
+                  </m:r>
+                  <m:ctrlPr>
+                    <w:rPr>
+                      <w:rFonts w:ascii="Cambria Math" w:hAnsi="Cambria Math"/>
+                      <w:i/>
+                    </w:rPr>
+                  </m:ctrlPr>
+                </m:fName>
+                <m:e>
+                  <m:d>
+                    <m:dPr>
+                      <m:ctrlPr>
+                        <w:rPr>
+                          <w:rFonts w:ascii="Cambria Math" w:hAnsi="Cambria Math"/>
+                          <w:i/>
+                        </w:rPr>
+                      </m:ctrlPr>
+                    </m:dPr>
+                    <m:e>
+                      <m:sSub>
+                        <m:sSubPr>
+                          <m:ctrlPr>
+                            <w:rPr>
+                              <w:rFonts w:ascii="Cambria Math" w:hAnsi="Cambria Math"/>
+                              <w:i/>
+                              <w:sz w:val="22"/>
+                              <w:szCs w:val="22"/>
+                            </w:rPr>
+                          </m:ctrlPr>
+                        </m:sSubPr>
+                        <m:e>
+                          <m:r>
+                            <w:rPr>
+                              <w:rFonts w:ascii="Cambria Math" w:hAnsi="Cambria Math"/>
+                            </w:rPr>
+                            <m:t>tf</m:t>
+                          </m:r>
+                        </m:e>
+                        <m:sub>
+                          <m:sSub>
+                            <m:sSubPr>
+                              <m:ctrlPr>
+                                <w:rPr>
+                                  <w:rFonts w:ascii="Cambria Math" w:hAnsi="Cambria Math"/>
+                                  <w:i/>
+                                  <w:sz w:val="22"/>
+                                  <w:szCs w:val="22"/>
+                                </w:rPr>
+                              </m:ctrlPr>
+                            </m:sSubPr>
+                            <m:e>
+                              <m:r>
+                                <w:rPr>
+                                  <w:rFonts w:ascii="Cambria Math" w:hAnsi="Cambria Math"/>
+                                </w:rPr>
+                                <m:t>t</m:t>
+                              </m:r>
+                            </m:e>
+                            <m:sub>
+                              <m:r>
+                                <w:rPr>
+                                  <w:rFonts w:ascii="Cambria Math" w:hAnsi="Cambria Math"/>
+                                </w:rPr>
+                                <m:t>i</m:t>
+                              </m:r>
+                            </m:sub>
+                          </m:sSub>
+                          <m:r>
+                            <w:rPr>
+                              <w:rFonts w:ascii="Cambria Math" w:hAnsi="Cambria Math"/>
+                            </w:rPr>
+                            <m:t>,d</m:t>
+                          </m:r>
+                        </m:sub>
+                      </m:sSub>
+                    </m:e>
+                  </m:d>
+                </m:e>
+              </m:func>
+            </m:e>
+          </m:d>
+          <m:r>
+            <w:rPr>
+              <w:rFonts w:ascii="Cambria Math" w:hAnsi="Cambria Math"/>
+            </w:rPr>
+            <m:t>*</m:t>
+          </m:r>
+          <m:func>
+            <m:funcPr>
+              <m:ctrlPr>
+                <w:rPr>
+                  <w:rFonts w:ascii="Cambria Math" w:hAnsi="Cambria Math"/>
+                </w:rPr>
+              </m:ctrlPr>
+            </m:funcPr>
+            <m:fName>
+              <m:r>
+                <m:rPr>
+                  <m:sty m:val="p"/>
+                </m:rPr>
+                <w:rPr>
+                  <w:rFonts w:ascii="Cambria Math" w:hAnsi="Cambria Math"/>
+                </w:rPr>
+                <m:t>log</m:t>
+              </m:r>
+              <m:ctrlPr>
+                <w:rPr>
+                  <w:rFonts w:ascii="Cambria Math" w:hAnsi="Cambria Math"/>
+                  <w:i/>
+                </w:rPr>
+              </m:ctrlPr>
+            </m:fName>
+            <m:e>
+              <m:d>
+                <m:dPr>
+                  <m:ctrlPr>
+                    <w:rPr>
+                      <w:rFonts w:ascii="Cambria Math" w:hAnsi="Cambria Math"/>
+                      <w:i/>
+                    </w:rPr>
+                  </m:ctrlPr>
+                </m:dPr>
+                <m:e>
+                  <m:f>
+                    <m:fPr>
+                      <m:ctrlPr>
+                        <w:rPr>
+                          <w:rFonts w:ascii="Cambria Math" w:hAnsi="Cambria Math"/>
+                          <w:i/>
+                        </w:rPr>
+                      </m:ctrlPr>
+                    </m:fPr>
+                    <m:num>
+                      <m:r>
+                        <w:rPr>
+                          <w:rFonts w:ascii="Cambria Math" w:hAnsi="Cambria Math"/>
+                        </w:rPr>
+                        <m:t>N</m:t>
+                      </m:r>
+                    </m:num>
+                    <m:den>
+                      <m:sSub>
+                        <m:sSubPr>
+                          <m:ctrlPr>
+                            <w:rPr>
+                              <w:rFonts w:ascii="Cambria Math" w:hAnsi="Cambria Math"/>
+                              <w:i/>
+                              <w:sz w:val="22"/>
+                              <w:szCs w:val="22"/>
+                            </w:rPr>
+                          </m:ctrlPr>
+                        </m:sSubPr>
+                        <m:e>
+                          <m:r>
+                            <w:rPr>
+                              <w:rFonts w:ascii="Cambria Math" w:hAnsi="Cambria Math"/>
+                            </w:rPr>
+                            <m:t>df</m:t>
+                          </m:r>
+                        </m:e>
+                        <m:sub>
+                          <m:sSub>
+                            <m:sSubPr>
+                              <m:ctrlPr>
+                                <w:rPr>
+                                  <w:rFonts w:ascii="Cambria Math" w:hAnsi="Cambria Math"/>
+                                  <w:i/>
+                                  <w:sz w:val="22"/>
+                                  <w:szCs w:val="22"/>
+                                </w:rPr>
+                              </m:ctrlPr>
+                            </m:sSubPr>
+                            <m:e>
+                              <m:r>
+                                <w:rPr>
+                                  <w:rFonts w:ascii="Cambria Math" w:hAnsi="Cambria Math"/>
+                                </w:rPr>
+                                <m:t>t</m:t>
+                              </m:r>
+                            </m:e>
+                            <m:sub>
+                              <m:r>
+                                <w:rPr>
+                                  <w:rFonts w:ascii="Cambria Math" w:hAnsi="Cambria Math"/>
+                                </w:rPr>
+                                <m:t>i</m:t>
+                              </m:r>
+                            </m:sub>
+                          </m:sSub>
+                        </m:sub>
+                      </m:sSub>
+                    </m:den>
+                  </m:f>
+                </m:e>
+              </m:d>
+            </m:e>
+          </m:func>
+          <m:r>
+            <w:rPr>
+              <w:rFonts w:ascii="Cambria Math" w:hAnsi="Cambria Math"/>
+            </w:rPr>
+            <m:t xml:space="preserve"> </m:t>
+          </m:r>
+        </m:oMath>
+      </m:oMathPara>
+    </w:p>
+    <w:p>
+      <w:pPr>
+        <w:pStyle w:val="ListParagraph"/>
+        <w:rPr>
+          <w:rtl/>
+        </w:rPr>
+      </w:pPr>
+      <w:r>
+        <w:rPr>
+          <w:rFonts w:hint="cs"/>
+          <w:rtl/>
+        </w:rPr>
+        <w:t xml:space="preserve">نکته کلیدی پس از محاسبه مخرج این است که که بردار خروجی، تنها شامل کلمات کوئری بوده تا از سربار محاسبات کاسته شود. بنابراین، پس از تبدیل کلمات کوئری به یک مجموعه و حذف توکن های تکراری، به ازای هر کدام از کلمات، وزن آن ها در بردار خروجی قرار میگیرد. توجه نمایید که این وزن برای توکن </w:t>
+      </w:r>
+      <w:r>
+        <w:t>t</w:t>
+      </w:r>
+      <w:r>
+        <w:rPr>
+          <w:rFonts w:hint="cs"/>
+          <w:rtl/>
+        </w:rPr>
+        <w:t xml:space="preserve"> برابر است با:</w:t>
+      </w:r>
+    </w:p>
+    <w:p>
+      <w:pPr>
+        <w:pStyle w:val="ListParagraph"/>
+        <w:bidi w:val="0"/>
+        <w:jc w:val="right"/>
+        <w:rPr>
+          <w:rFonts w:eastAsiaTheme="minorEastAsia"/>
+        </w:rPr>
+      </w:pPr>
+      <m:oMathPara>
+        <m:oMathParaPr>
+          <m:jc m:val="left"/>
+        </m:oMathParaPr>
+        <m:oMath>
+          <m:f>
+            <m:fPr>
+              <m:ctrlPr>
+                <w:rPr>
+                  <w:rFonts w:ascii="Cambria Math" w:hAnsi="Cambria Math"/>
+                  <w:i/>
+                </w:rPr>
+              </m:ctrlPr>
+            </m:fPr>
+            <m:num>
+              <m:d>
+                <m:dPr>
+                  <m:ctrlPr>
+                    <w:rPr>
+                      <w:rFonts w:ascii="Cambria Math" w:hAnsi="Cambria Math"/>
+                      <w:i/>
+                    </w:rPr>
+                  </m:ctrlPr>
+                </m:dPr>
+                <m:e>
+                  <m:r>
+                    <w:rPr>
+                      <w:rFonts w:ascii="Cambria Math" w:hAnsi="Cambria Math"/>
+                    </w:rPr>
+                    <m:t>1+</m:t>
+                  </m:r>
+                  <m:func>
+                    <m:funcPr>
+                      <m:ctrlPr>
+                        <w:rPr>
+                          <w:rFonts w:ascii="Cambria Math" w:hAnsi="Cambria Math"/>
+                        </w:rPr>
+                      </m:ctrlPr>
+                    </m:funcPr>
+                    <m:fName>
+                      <m:r>
+                        <m:rPr>
+                          <m:sty m:val="p"/>
+                        </m:rPr>
+                        <w:rPr>
+                          <w:rFonts w:ascii="Cambria Math" w:hAnsi="Cambria Math"/>
+                        </w:rPr>
+                        <m:t>log</m:t>
+                      </m:r>
+                      <m:ctrlPr>
+                        <w:rPr>
+                          <w:rFonts w:ascii="Cambria Math" w:hAnsi="Cambria Math"/>
+                          <w:i/>
+                        </w:rPr>
+                      </m:ctrlPr>
+                    </m:fName>
+                    <m:e>
+                      <m:d>
+                        <m:dPr>
+                          <m:ctrlPr>
+                            <w:rPr>
+                              <w:rFonts w:ascii="Cambria Math" w:hAnsi="Cambria Math"/>
+                              <w:i/>
+                            </w:rPr>
+                          </m:ctrlPr>
+                        </m:dPr>
+                        <m:e>
+                          <m:sSub>
+                            <m:sSubPr>
+                              <m:ctrlPr>
+                                <w:rPr>
+                                  <w:rFonts w:ascii="Cambria Math" w:hAnsi="Cambria Math"/>
+                                  <w:i/>
+                                  <w:sz w:val="22"/>
+                                  <w:szCs w:val="22"/>
+                                </w:rPr>
+                              </m:ctrlPr>
+                            </m:sSubPr>
+                            <m:e>
+                              <m:r>
+                                <w:rPr>
+                                  <w:rFonts w:ascii="Cambria Math" w:hAnsi="Cambria Math"/>
+                                </w:rPr>
+                                <m:t>tf</m:t>
+                              </m:r>
+                            </m:e>
+                            <m:sub>
+                              <m:r>
+                                <w:rPr>
+                                  <w:rFonts w:ascii="Cambria Math" w:hAnsi="Cambria Math"/>
+                                </w:rPr>
+                                <m:t>t,d</m:t>
+                              </m:r>
+                            </m:sub>
+                          </m:sSub>
+                        </m:e>
+                      </m:d>
+                    </m:e>
+                  </m:func>
+                </m:e>
+              </m:d>
+              <m:r>
+                <w:rPr>
+                  <w:rFonts w:ascii="Cambria Math" w:hAnsi="Cambria Math"/>
+                </w:rPr>
+                <m:t>*</m:t>
+              </m:r>
+              <m:func>
+                <m:funcPr>
+                  <m:ctrlPr>
+                    <w:rPr>
+                      <w:rFonts w:ascii="Cambria Math" w:hAnsi="Cambria Math"/>
+                    </w:rPr>
+                  </m:ctrlPr>
+                </m:funcPr>
+                <m:fName>
+                  <m:r>
+                    <m:rPr>
+                      <m:sty m:val="p"/>
+                    </m:rPr>
+                    <w:rPr>
+                      <w:rFonts w:ascii="Cambria Math" w:hAnsi="Cambria Math"/>
+                    </w:rPr>
+                    <m:t>log</m:t>
+                  </m:r>
+                  <m:ctrlPr>
+                    <w:rPr>
+                      <w:rFonts w:ascii="Cambria Math" w:hAnsi="Cambria Math"/>
+                      <w:i/>
+                    </w:rPr>
+                  </m:ctrlPr>
+                </m:fName>
+                <m:e>
+                  <m:d>
+                    <m:dPr>
+                      <m:ctrlPr>
+                        <w:rPr>
+                          <w:rFonts w:ascii="Cambria Math" w:hAnsi="Cambria Math"/>
+                          <w:i/>
+                        </w:rPr>
+                      </m:ctrlPr>
+                    </m:dPr>
+                    <m:e>
+                      <m:f>
+                        <m:fPr>
+                          <m:ctrlPr>
+                            <w:rPr>
+                              <w:rFonts w:ascii="Cambria Math" w:hAnsi="Cambria Math"/>
+                              <w:i/>
+                            </w:rPr>
+                          </m:ctrlPr>
+                        </m:fPr>
+                        <m:num>
+                          <m:r>
+                            <w:rPr>
+                              <w:rFonts w:ascii="Cambria Math" w:hAnsi="Cambria Math"/>
+                            </w:rPr>
+                            <m:t>N</m:t>
+                          </m:r>
+                        </m:num>
+                        <m:den>
+                          <m:sSub>
+                            <m:sSubPr>
+                              <m:ctrlPr>
+                                <w:rPr>
+                                  <w:rFonts w:ascii="Cambria Math" w:hAnsi="Cambria Math"/>
+                                  <w:i/>
+                                  <w:sz w:val="22"/>
+                                  <w:szCs w:val="22"/>
+                                </w:rPr>
+                              </m:ctrlPr>
+                            </m:sSubPr>
+                            <m:e>
+                              <m:r>
+                                <w:rPr>
+                                  <w:rFonts w:ascii="Cambria Math" w:hAnsi="Cambria Math"/>
+                                </w:rPr>
+                                <m:t>df</m:t>
+                              </m:r>
+                            </m:e>
+                            <m:sub>
+                              <m:r>
+                                <w:rPr>
+                                  <w:rFonts w:ascii="Cambria Math" w:hAnsi="Cambria Math"/>
+                                </w:rPr>
+                                <m:t>t</m:t>
+                              </m:r>
+                            </m:sub>
+                          </m:sSub>
+                        </m:den>
+                      </m:f>
+                    </m:e>
+                  </m:d>
+                </m:e>
+              </m:func>
+            </m:num>
+            <m:den>
+              <m:r>
+                <w:rPr>
+                  <w:rFonts w:ascii="Cambria Math" w:hAnsi="Cambria Math"/>
+                </w:rPr>
+                <m:t>norm</m:t>
+              </m:r>
+            </m:den>
+          </m:f>
+        </m:oMath>
+      </m:oMathPara>
+    </w:p>
+    <w:p>
+      <w:pPr>
+        <w:pStyle w:val="ListParagraph"/>
+        <w:bidi w:val="0"/>
+        <w:jc w:val="right"/>
+        <w:rPr>
+          <w:rFonts w:eastAsiaTheme="minorEastAsia"/>
+        </w:rPr>
+      </w:pPr>
+      <w:r>
+        <w:rPr>
+          <w:noProof/>
+        </w:rPr>
+        <w:lastRenderedPageBreak/>
+        <w:drawing>
+          <wp:inline distT="0" distB="0" distL="0" distR="0" wp14:anchorId="7F1B6343" wp14:editId="4E39C13A">
+            <wp:extent cx="6277429" cy="5589905"/>
+            <wp:effectExtent l="0" t="0" r="9525" b="0"/>
+            <wp:docPr id="9" name="Picture 9"/>
+            <wp:cNvGraphicFramePr>
+              <a:graphicFrameLocks xmlns:a="http://schemas.openxmlformats.org/drawingml/2006/main" noChangeAspect="1"/>
+            </wp:cNvGraphicFramePr>
+            <a:graphic xmlns:a="http://schemas.openxmlformats.org/drawingml/2006/main">
+              <a:graphicData uri="http://schemas.openxmlformats.org/drawingml/2006/picture">
+                <pic:pic xmlns:pic="http://schemas.openxmlformats.org/drawingml/2006/picture">
+                  <pic:nvPicPr>
+                    <pic:cNvPr id="1" name=""/>
+                    <pic:cNvPicPr/>
+                  </pic:nvPicPr>
+                  <pic:blipFill>
+                    <a:blip r:embed="rId19"/>
+                    <a:stretch>
+                      <a:fillRect/>
+                    </a:stretch>
+                  </pic:blipFill>
+                  <pic:spPr>
+                    <a:xfrm>
+                      <a:off x="0" y="0"/>
+                      <a:ext cx="6278998" cy="5591302"/>
+                    </a:xfrm>
+                    <a:prstGeom prst="rect">
+                      <a:avLst/>
+                    </a:prstGeom>
+                  </pic:spPr>
+                </pic:pic>
+              </a:graphicData>
+            </a:graphic>
+          </wp:inline>
+        </w:drawing>
+      </w:r>
+    </w:p>
+    <w:p>
+      <w:pPr>
+        <w:pStyle w:val="ListParagraph"/>
+        <w:bidi w:val="0"/>
+        <w:jc w:val="right"/>
+        <w:rPr>
+          <w:rFonts w:eastAsiaTheme="minorEastAsia"/>
+        </w:rPr>
+      </w:pPr>
+    </w:p>
+    <w:p>
+      <w:pPr>
+        <w:pStyle w:val="ListParagraph"/>
+        <w:bidi w:val="0"/>
+        <w:jc w:val="right"/>
+        <w:rPr>
+          <w:rFonts w:eastAsiaTheme="minorEastAsia"/>
+          <w:rtl/>
+        </w:rPr>
+      </w:pPr>
+      <w:r>
+        <w:rPr>
+          <w:noProof/>
+        </w:rPr>
+        <w:lastRenderedPageBreak/>
+        <w:drawing>
+          <wp:inline distT="0" distB="0" distL="0" distR="0" wp14:anchorId="3390C0A5" wp14:editId="18BA745F">
+            <wp:extent cx="6858000" cy="4662170"/>
+            <wp:effectExtent l="0" t="0" r="0" b="5080"/>
+            <wp:docPr id="15" name="Picture 15"/>
+            <wp:cNvGraphicFramePr>
+              <a:graphicFrameLocks xmlns:a="http://schemas.openxmlformats.org/drawingml/2006/main" noChangeAspect="1"/>
+            </wp:cNvGraphicFramePr>
+            <a:graphic xmlns:a="http://schemas.openxmlformats.org/drawingml/2006/main">
+              <a:graphicData uri="http://schemas.openxmlformats.org/drawingml/2006/picture">
+                <pic:pic xmlns:pic="http://schemas.openxmlformats.org/drawingml/2006/picture">
+                  <pic:nvPicPr>
+                    <pic:cNvPr id="1" name=""/>
+                    <pic:cNvPicPr/>
+                  </pic:nvPicPr>
+                  <pic:blipFill>
+                    <a:blip r:embed="rId20"/>
+                    <a:stretch>
+                      <a:fillRect/>
+                    </a:stretch>
+                  </pic:blipFill>
+                  <pic:spPr>
+                    <a:xfrm>
+                      <a:off x="0" y="0"/>
+                      <a:ext cx="6858000" cy="4662170"/>
+                    </a:xfrm>
+                    <a:prstGeom prst="rect">
+                      <a:avLst/>
+                    </a:prstGeom>
+                  </pic:spPr>
+                </pic:pic>
+              </a:graphicData>
+            </a:graphic>
+          </wp:inline>
+        </w:drawing>
+      </w:r>
+    </w:p>
+    <w:p>
+      <w:pPr>
+        <w:pStyle w:val="ListParagraph"/>
+        <w:numPr>
+          <w:ilvl w:val="0"/>
+          <w:numId w:val="26"/>
+        </w:numPr>
+        <w:spacing w:line="259" w:lineRule="auto"/>
+        <w:jc w:val="left"/>
         <w:rPr>
           <w:rFonts w:eastAsiaTheme="minorEastAsia" w:hint="cs"/>
+        </w:rPr>
+      </w:pPr>
+      <w:r>
+        <w:rPr>
+          <w:rFonts w:eastAsiaTheme="minorEastAsia"/>
+        </w:rPr>
+        <w:t>normalize</w:t>
+      </w:r>
+      <w:r>
+        <w:rPr>
+          <w:rFonts w:eastAsiaTheme="minorEastAsia" w:hint="cs"/>
+          <w:rtl/>
+        </w:rPr>
+        <w:t xml:space="preserve"> : این تابع یک لیست را به عنوان بردار دریافت و آن را نرمالایز مینماید.</w:t>
+      </w:r>
+    </w:p>
+    <w:p>
+      <w:pPr>
+        <w:pStyle w:val="ListParagraph"/>
+        <w:numPr>
+          <w:ilvl w:val="0"/>
+          <w:numId w:val="26"/>
+        </w:numPr>
+        <w:spacing w:line="259" w:lineRule="auto"/>
+        <w:jc w:val="left"/>
+        <w:rPr>
+          <w:rFonts w:eastAsiaTheme="minorEastAsia"/>
+        </w:rPr>
+      </w:pPr>
+      <w:r>
+        <w:rPr>
+          <w:rFonts w:eastAsiaTheme="minorEastAsia"/>
+        </w:rPr>
+        <w:t>dot_product</w:t>
+      </w:r>
+      <w:r>
+        <w:rPr>
+          <w:rFonts w:eastAsiaTheme="minorEastAsia" w:hint="cs"/>
+          <w:rtl/>
+        </w:rPr>
+        <w:t xml:space="preserve"> : این تابع دو بردار دریافت و ضرب داخلی آن ها را برمیگرداند.</w:t>
+      </w:r>
+    </w:p>
+    <w:p>
+      <w:pPr>
+        <w:spacing w:line="259" w:lineRule="auto"/>
+        <w:ind w:left="360"/>
+        <w:jc w:val="left"/>
+        <w:rPr>
+          <w:rFonts w:eastAsiaTheme="minorEastAsia" w:hint="cs"/>
+        </w:rPr>
+      </w:pPr>
+      <w:r>
+        <w:rPr>
+          <w:noProof/>
+        </w:rPr>
+        <w:lastRenderedPageBreak/>
+        <w:drawing>
+          <wp:inline distT="0" distB="0" distL="0" distR="0" wp14:anchorId="5257DB59" wp14:editId="43298113">
+            <wp:extent cx="5505450" cy="3962400"/>
+            <wp:effectExtent l="0" t="0" r="0" b="0"/>
+            <wp:docPr id="16" name="Picture 16"/>
+            <wp:cNvGraphicFramePr>
+              <a:graphicFrameLocks xmlns:a="http://schemas.openxmlformats.org/drawingml/2006/main" noChangeAspect="1"/>
+            </wp:cNvGraphicFramePr>
+            <a:graphic xmlns:a="http://schemas.openxmlformats.org/drawingml/2006/main">
+              <a:graphicData uri="http://schemas.openxmlformats.org/drawingml/2006/picture">
+                <pic:pic xmlns:pic="http://schemas.openxmlformats.org/drawingml/2006/picture">
+                  <pic:nvPicPr>
+                    <pic:cNvPr id="1" name=""/>
+                    <pic:cNvPicPr/>
+                  </pic:nvPicPr>
+                  <pic:blipFill>
+                    <a:blip r:embed="rId21"/>
+                    <a:stretch>
+                      <a:fillRect/>
+                    </a:stretch>
+                  </pic:blipFill>
+                  <pic:spPr>
+                    <a:xfrm>
+                      <a:off x="0" y="0"/>
+                      <a:ext cx="5505450" cy="3962400"/>
+                    </a:xfrm>
+                    <a:prstGeom prst="rect">
+                      <a:avLst/>
+                    </a:prstGeom>
+                  </pic:spPr>
+                </pic:pic>
+              </a:graphicData>
+            </a:graphic>
+          </wp:inline>
+        </w:drawing>
+      </w:r>
+    </w:p>
+    <w:p>
+      <w:pPr>
+        <w:rPr>
+          <w:rFonts w:eastAsiaTheme="minorEastAsia"/>
+          <w:rtl/>
+        </w:rPr>
+      </w:pPr>
+      <w:r>
+        <w:rPr>
+          <w:rFonts w:eastAsiaTheme="minorEastAsia" w:hint="cs"/>
+          <w:rtl/>
+        </w:rPr>
+        <w:t xml:space="preserve">در نهایت، تابع </w:t>
+      </w:r>
+      <w:r>
+        <w:t>relevent_docIDs_with_tf_idf</w:t>
+      </w:r>
+      <w:r>
+        <w:rPr>
+          <w:rFonts w:eastAsiaTheme="minorEastAsia" w:hint="cs"/>
+          <w:rtl/>
+        </w:rPr>
+        <w:t xml:space="preserve"> پس از دریافت یک کوئری و استخراج توکن های آن با استفاده از توابع بخش اول، ابتدا متناسب با زبان </w:t>
+      </w:r>
+      <w:r>
+        <w:rPr>
+          <w:rFonts w:eastAsiaTheme="minorEastAsia"/>
+        </w:rPr>
+        <w:t>index</w:t>
+      </w:r>
+      <w:r>
+        <w:rPr>
+          <w:rFonts w:eastAsiaTheme="minorEastAsia" w:hint="cs"/>
+          <w:rtl/>
+        </w:rPr>
+        <w:t xml:space="preserve"> ها را مشخص مینماید. سپس به ازای هر توکن در کوئری، در صورت وجود آن توکن در </w:t>
+      </w:r>
+      <w:r>
+        <w:rPr>
+          <w:rFonts w:eastAsiaTheme="minorEastAsia"/>
+        </w:rPr>
+        <w:t>inverted_index</w:t>
+      </w:r>
+      <w:r>
+        <w:rPr>
+          <w:rFonts w:eastAsiaTheme="minorEastAsia" w:hint="cs"/>
+          <w:rtl/>
+        </w:rPr>
+        <w:t xml:space="preserve">، متناسب با بخش مورد نظر کاربر شناسه مستنداتی این کلمه در آن ها در آن بخش به کار رفته است را در یک لیست اضافه مینماید. در صورت عدم وجود توکن در دیکشنری، نزدیک ترین کلمه به آن با استفاده از تابع </w:t>
+      </w:r>
+      <w:r>
+        <w:rPr>
+          <w:rFonts w:eastAsiaTheme="minorEastAsia"/>
+        </w:rPr>
+        <w:t xml:space="preserve">spell_checker </w:t>
+      </w:r>
+      <w:r>
+        <w:rPr>
+          <w:rFonts w:eastAsiaTheme="minorEastAsia" w:hint="cs"/>
+          <w:rtl/>
+        </w:rPr>
+        <w:t>در بخش چهارم فرایند ذکر شده را طی مینماید.</w:t>
+      </w:r>
+    </w:p>
+    <w:p>
+      <w:pPr>
+        <w:rPr>
+          <w:rFonts w:eastAsiaTheme="minorEastAsia" w:hint="cs"/>
+          <w:rtl/>
+        </w:rPr>
+      </w:pPr>
+      <w:r>
+        <w:rPr>
+          <w:noProof/>
+        </w:rPr>
+        <w:lastRenderedPageBreak/>
+        <w:drawing>
+          <wp:inline distT="0" distB="0" distL="0" distR="0" wp14:anchorId="1C055436" wp14:editId="5CA7F95F">
+            <wp:extent cx="6858000" cy="5116195"/>
+            <wp:effectExtent l="0" t="0" r="0" b="8255"/>
+            <wp:docPr id="17" name="Picture 17"/>
+            <wp:cNvGraphicFramePr>
+              <a:graphicFrameLocks xmlns:a="http://schemas.openxmlformats.org/drawingml/2006/main" noChangeAspect="1"/>
+            </wp:cNvGraphicFramePr>
+            <a:graphic xmlns:a="http://schemas.openxmlformats.org/drawingml/2006/main">
+              <a:graphicData uri="http://schemas.openxmlformats.org/drawingml/2006/picture">
+                <pic:pic xmlns:pic="http://schemas.openxmlformats.org/drawingml/2006/picture">
+                  <pic:nvPicPr>
+                    <pic:cNvPr id="1" name=""/>
+                    <pic:cNvPicPr/>
+                  </pic:nvPicPr>
+                  <pic:blipFill>
+                    <a:blip r:embed="rId22"/>
+                    <a:stretch>
+                      <a:fillRect/>
+                    </a:stretch>
+                  </pic:blipFill>
+                  <pic:spPr>
+                    <a:xfrm>
+                      <a:off x="0" y="0"/>
+                      <a:ext cx="6858000" cy="5116195"/>
+                    </a:xfrm>
+                    <a:prstGeom prst="rect">
+                      <a:avLst/>
+                    </a:prstGeom>
+                  </pic:spPr>
+                </pic:pic>
+              </a:graphicData>
+            </a:graphic>
+          </wp:inline>
+        </w:drawing>
+      </w:r>
+    </w:p>
+    <w:p>
+      <w:pPr>
+        <w:rPr>
+          <w:rFonts w:eastAsiaTheme="minorEastAsia"/>
+          <w:rtl/>
+        </w:rPr>
+      </w:pPr>
+      <w:r>
+        <w:rPr>
+          <w:rFonts w:eastAsiaTheme="minorEastAsia" w:hint="cs"/>
+          <w:rtl/>
+        </w:rPr>
+        <w:t xml:space="preserve">در بخش بعد، لیست بدست آمده در مرحله قبل بر اساس طول لیست های درون آن مرتب شده و بخش مشترک بین تمامی آن لیست ها به عنوان مجموعه مستنداتی که تمامی توکن های کوئری را شامل میشوند با استفاده از تابع </w:t>
+      </w:r>
+      <w:r>
+        <w:rPr>
+          <w:rFonts w:eastAsiaTheme="minorEastAsia"/>
+        </w:rPr>
+        <w:t>intersect</w:t>
+      </w:r>
+      <w:r>
+        <w:rPr>
+          <w:rFonts w:eastAsiaTheme="minorEastAsia" w:hint="cs"/>
+          <w:rtl/>
+        </w:rPr>
+        <w:t xml:space="preserve"> یافت میشود.</w:t>
+      </w:r>
+    </w:p>
+    <w:p>
+      <w:pPr>
+        <w:rPr>
+          <w:rFonts w:eastAsiaTheme="minorEastAsia" w:hint="cs"/>
+          <w:rtl/>
+        </w:rPr>
+      </w:pPr>
+    </w:p>
+    <w:p>
+      <w:pPr>
+        <w:rPr>
+          <w:rtl/>
+        </w:rPr>
+      </w:pPr>
+      <w:r>
+        <w:rPr>
+          <w:rFonts w:eastAsiaTheme="minorEastAsia" w:hint="cs"/>
+          <w:rtl/>
+        </w:rPr>
+        <w:t xml:space="preserve">حال، برای هر کدام از این مستندات با استفاده از تابع </w:t>
+      </w:r>
+      <w:r>
+        <w:t>build_document_vector_from_document_tokens</w:t>
+      </w:r>
+      <w:r>
+        <w:rPr>
+          <w:rFonts w:hint="cs"/>
+          <w:rtl/>
+        </w:rPr>
+        <w:t xml:space="preserve"> یک بردار ساخته میشود.</w:t>
+      </w:r>
+    </w:p>
+    <w:p>
+      <w:pPr>
+        <w:rPr>
+          <w:rFonts w:hint="cs"/>
+          <w:rtl/>
+        </w:rPr>
+      </w:pPr>
+      <w:r>
+        <w:rPr>
+          <w:noProof/>
+        </w:rPr>
+        <w:lastRenderedPageBreak/>
+        <w:drawing>
+          <wp:inline distT="0" distB="0" distL="0" distR="0" wp14:anchorId="447743B7" wp14:editId="70D56659">
+            <wp:extent cx="6858000" cy="2204085"/>
+            <wp:effectExtent l="0" t="0" r="0" b="5715"/>
+            <wp:docPr id="19" name="Picture 19"/>
+            <wp:cNvGraphicFramePr>
+              <a:graphicFrameLocks xmlns:a="http://schemas.openxmlformats.org/drawingml/2006/main" noChangeAspect="1"/>
+            </wp:cNvGraphicFramePr>
+            <a:graphic xmlns:a="http://schemas.openxmlformats.org/drawingml/2006/main">
+              <a:graphicData uri="http://schemas.openxmlformats.org/drawingml/2006/picture">
+                <pic:pic xmlns:pic="http://schemas.openxmlformats.org/drawingml/2006/picture">
+                  <pic:nvPicPr>
+                    <pic:cNvPr id="1" name=""/>
+                    <pic:cNvPicPr/>
+                  </pic:nvPicPr>
+                  <pic:blipFill>
+                    <a:blip r:embed="rId23"/>
+                    <a:stretch>
+                      <a:fillRect/>
+                    </a:stretch>
+                  </pic:blipFill>
+                  <pic:spPr>
+                    <a:xfrm>
+                      <a:off x="0" y="0"/>
+                      <a:ext cx="6858000" cy="2204085"/>
+                    </a:xfrm>
+                    <a:prstGeom prst="rect">
+                      <a:avLst/>
+                    </a:prstGeom>
+                  </pic:spPr>
+                </pic:pic>
+              </a:graphicData>
+            </a:graphic>
+          </wp:inline>
+        </w:drawing>
+      </w:r>
+    </w:p>
+    <w:p>
+      <w:pPr>
+        <w:rPr>
+          <w:rFonts w:eastAsiaTheme="minorEastAsia" w:hint="cs"/>
+          <w:rtl/>
+        </w:rPr>
+      </w:pPr>
+      <w:r>
+        <w:rPr>
+          <w:rFonts w:hint="cs"/>
+          <w:rtl/>
+        </w:rPr>
+        <w:t xml:space="preserve">برای ساخت بردار کوئری، مقدار </w:t>
+      </w:r>
+      <w:r>
+        <w:t>tf</w:t>
+      </w:r>
+      <w:r>
+        <w:rPr>
+          <w:rFonts w:hint="cs"/>
+          <w:rtl/>
+        </w:rPr>
+        <w:t xml:space="preserve"> را با توجه به تکرار هر توکن در آن کوئری برای آن توکن مشخص مینماییم. با توجه به این که مقدار </w:t>
+      </w:r>
+      <w:r>
+        <w:t>idf</w:t>
+      </w:r>
+      <w:r>
+        <w:rPr>
+          <w:rFonts w:hint="cs"/>
+          <w:rtl/>
+        </w:rPr>
+        <w:t xml:space="preserve"> برای کوئری یک میباشد، ابتدا بردار کوئری را برابر با</w:t>
+      </w:r>
+      <m:oMath>
+        <m:sSub>
+          <m:sSubPr>
+            <m:ctrlPr>
+              <w:rPr>
+                <w:rFonts w:ascii="Cambria Math" w:hAnsi="Cambria Math"/>
+                <w:i/>
+                <w:sz w:val="22"/>
+                <w:szCs w:val="22"/>
+              </w:rPr>
+            </m:ctrlPr>
+          </m:sSubPr>
+          <m:e>
+            <m:r>
+              <w:rPr>
+                <w:rFonts w:ascii="Cambria Math" w:hAnsi="Cambria Math"/>
+              </w:rPr>
+              <m:t>w</m:t>
+            </m:r>
+          </m:e>
+          <m:sub>
+            <m:r>
+              <w:rPr>
+                <w:rFonts w:ascii="Cambria Math" w:hAnsi="Cambria Math"/>
+              </w:rPr>
+              <m:t>2</m:t>
+            </m:r>
+          </m:sub>
+        </m:sSub>
+        <m:r>
+          <w:rPr>
+            <w:rFonts w:ascii="Cambria Math" w:hAnsi="Cambria Math"/>
+          </w:rPr>
+          <m:t xml:space="preserve"> , …, </m:t>
+        </m:r>
+        <m:sSub>
+          <m:sSubPr>
+            <m:ctrlPr>
+              <w:rPr>
+                <w:rFonts w:ascii="Cambria Math" w:hAnsi="Cambria Math"/>
+                <w:i/>
+                <w:sz w:val="22"/>
+                <w:szCs w:val="22"/>
+              </w:rPr>
+            </m:ctrlPr>
+          </m:sSubPr>
+          <m:e>
+            <m:r>
+              <w:rPr>
+                <w:rFonts w:ascii="Cambria Math" w:hAnsi="Cambria Math"/>
+              </w:rPr>
+              <m:t>w</m:t>
+            </m:r>
+          </m:e>
+          <m:sub>
+            <m:r>
+              <w:rPr>
+                <w:rFonts w:ascii="Cambria Math" w:hAnsi="Cambria Math"/>
+              </w:rPr>
+              <m:t>n</m:t>
+            </m:r>
+          </m:sub>
+        </m:sSub>
+        <m:r>
+          <w:rPr>
+            <w:rFonts w:ascii="Cambria Math" w:hAnsi="Cambria Math"/>
+          </w:rPr>
+          <m:t xml:space="preserve">] </m:t>
+        </m:r>
+      </m:oMath>
+      <w:r>
+        <w:rPr>
+          <w:rFonts w:hint="cs"/>
           <w:rtl/>
         </w:rPr>
         <w:t xml:space="preserve"> </w:t>
       </w:r>
-      <w:r>
-        <w:rPr>
-          <w:rFonts w:ascii="Times New Roman" w:eastAsiaTheme="minorEastAsia" w:hAnsi="Times New Roman" w:cs="Times New Roman" w:hint="cs"/>
-          <w:rtl/>
-        </w:rPr>
-        <w:t>–</w:t>
-      </w:r>
+      <m:oMath>
+        <m:r>
+          <w:rPr>
+            <w:rFonts w:ascii="Cambria Math" w:hAnsi="Cambria Math"/>
+          </w:rPr>
+          <m:t xml:space="preserve">[ </m:t>
+        </m:r>
+        <m:sSub>
+          <m:sSubPr>
+            <m:ctrlPr>
+              <w:rPr>
+                <w:rFonts w:ascii="Cambria Math" w:hAnsi="Cambria Math"/>
+                <w:i/>
+                <w:sz w:val="22"/>
+                <w:szCs w:val="22"/>
+              </w:rPr>
+            </m:ctrlPr>
+          </m:sSubPr>
+          <m:e>
+            <m:r>
+              <w:rPr>
+                <w:rFonts w:ascii="Cambria Math" w:hAnsi="Cambria Math"/>
+              </w:rPr>
+              <m:t>w</m:t>
+            </m:r>
+          </m:e>
+          <m:sub>
+            <m:r>
+              <w:rPr>
+                <w:rFonts w:ascii="Cambria Math" w:hAnsi="Cambria Math"/>
+              </w:rPr>
+              <m:t>1</m:t>
+            </m:r>
+          </m:sub>
+        </m:sSub>
+        <m:r>
+          <w:rPr>
+            <w:rFonts w:ascii="Cambria Math" w:hAnsi="Cambria Math"/>
+          </w:rPr>
+          <m:t>,</m:t>
+        </m:r>
+      </m:oMath>
       <w:r>
         <w:rPr>
           <w:rFonts w:eastAsiaTheme="minorEastAsia" w:hint="cs"/>
           <w:rtl/>
         </w:rPr>
-        <w:t xml:space="preserve"> </w:t>
-      </w:r>
+        <w:t xml:space="preserve">  قرار میدهیم که مقدار </w:t>
+      </w:r>
+      <m:oMath>
+        <m:sSub>
+          <m:sSubPr>
+            <m:ctrlPr>
+              <w:rPr>
+                <w:rFonts w:ascii="Cambria Math" w:hAnsi="Cambria Math"/>
+                <w:i/>
+                <w:sz w:val="22"/>
+                <w:szCs w:val="22"/>
+              </w:rPr>
+            </m:ctrlPr>
+          </m:sSubPr>
+          <m:e>
+            <m:r>
+              <w:rPr>
+                <w:rFonts w:ascii="Cambria Math" w:hAnsi="Cambria Math"/>
+              </w:rPr>
+              <m:t>w</m:t>
+            </m:r>
+          </m:e>
+          <m:sub>
+            <m:r>
+              <w:rPr>
+                <w:rFonts w:ascii="Cambria Math" w:hAnsi="Cambria Math"/>
+              </w:rPr>
+              <m:t>i</m:t>
+            </m:r>
+            <m:r>
+              <m:rPr>
+                <m:sty m:val="p"/>
+              </m:rPr>
+              <w:rPr>
+                <w:rFonts w:ascii="Cambria Math" w:hAnsi="Cambria Math"/>
+              </w:rPr>
+              <m:t xml:space="preserve"> </m:t>
+            </m:r>
+          </m:sub>
+        </m:sSub>
+      </m:oMath>
       <w:r>
         <w:rPr>
           <w:rFonts w:eastAsiaTheme="minorEastAsia" w:hint="cs"/>
           <w:rtl/>
         </w:rPr>
-        <w:t>جستجو و بازیابی اسناد</w:t>
-      </w:r>
-      <w:bookmarkEnd w:id="18"/>
-    </w:p>
-    <w:p>
-      <w:pPr>
-        <w:pStyle w:val="Heading2"/>
-        <w:rPr>
-          <w:rFonts w:hint="cs"/>
-          <w:rtl/>
-        </w:rPr>
-      </w:pPr>
-      <w:bookmarkStart w:id="19" w:name="_Toc56421146"/>
-      <w:r>
-        <w:rPr>
-          <w:rFonts w:hint="cs"/>
-          <w:rtl/>
-        </w:rPr>
-        <w:t>روند کلی</w:t>
-      </w:r>
-      <w:bookmarkEnd w:id="19"/>
-    </w:p>
-    <w:p>
-      <w:pPr>
-        <w:rPr>
-          <w:rtl/>
-        </w:rPr>
-      </w:pPr>
-      <w:r>
-        <w:rPr>
-          <w:rFonts w:hint="cs"/>
-          <w:rtl/>
-        </w:rPr>
-        <w:t>*توضیح روند کلی این بخش*</w:t>
-      </w:r>
-    </w:p>
-    <w:p>
-      <w:pPr>
-        <w:pStyle w:val="Heading2"/>
-        <w:rPr>
-          <w:rFonts w:hint="cs"/>
-          <w:rtl/>
-        </w:rPr>
-      </w:pPr>
-      <w:bookmarkStart w:id="20" w:name="_Toc56421147"/>
-      <w:r>
-        <w:rPr>
-          <w:rFonts w:hint="cs"/>
-          <w:rtl/>
-        </w:rPr>
-        <w:t>کتاب‌خانه‌ها</w:t>
-      </w:r>
-      <w:bookmarkEnd w:id="20"/>
-    </w:p>
-    <w:p>
-      <w:pPr>
-        <w:rPr>
-          <w:rFonts w:hint="cs"/>
-          <w:rtl/>
-        </w:rPr>
-      </w:pPr>
-      <w:r>
-        <w:rPr>
-          <w:rFonts w:hint="cs"/>
-          <w:rtl/>
-        </w:rPr>
-        <w:t>*نام‌بردن و چرایی استفاده از آن کتاب‌خانه*</w:t>
-      </w:r>
-    </w:p>
-    <w:p>
-      <w:pPr>
-        <w:pStyle w:val="Heading2"/>
-        <w:rPr>
-          <w:rFonts w:hint="cs"/>
-          <w:rtl/>
-        </w:rPr>
-      </w:pPr>
-      <w:bookmarkStart w:id="21" w:name="_Toc56421148"/>
-      <w:r>
-        <w:rPr>
-          <w:rFonts w:hint="cs"/>
-          <w:rtl/>
-        </w:rPr>
-        <w:t>توابع</w:t>
-      </w:r>
+        <w:t xml:space="preserve"> برابر است با:</w:t>
+      </w:r>
+    </w:p>
+    <w:p>
+      <w:pPr>
+        <w:rPr>
+          <w:rFonts w:eastAsiaTheme="minorEastAsia"/>
+          <w:rtl/>
+        </w:rPr>
+      </w:pPr>
+      <m:oMathPara>
+        <m:oMathParaPr>
+          <m:jc m:val="left"/>
+        </m:oMathParaPr>
+        <m:oMath>
+          <m:r>
+            <w:rPr>
+              <w:rFonts w:ascii="Cambria Math" w:hAnsi="Cambria Math"/>
+            </w:rPr>
+            <m:t>1+</m:t>
+          </m:r>
+          <m:func>
+            <m:funcPr>
+              <m:ctrlPr>
+                <w:rPr>
+                  <w:rFonts w:ascii="Cambria Math" w:hAnsi="Cambria Math"/>
+                </w:rPr>
+              </m:ctrlPr>
+            </m:funcPr>
+            <m:fName>
+              <m:r>
+                <m:rPr>
+                  <m:sty m:val="p"/>
+                </m:rPr>
+                <w:rPr>
+                  <w:rFonts w:ascii="Cambria Math" w:hAnsi="Cambria Math"/>
+                </w:rPr>
+                <m:t>log</m:t>
+              </m:r>
+              <m:ctrlPr>
+                <w:rPr>
+                  <w:rFonts w:ascii="Cambria Math" w:hAnsi="Cambria Math"/>
+                  <w:i/>
+                </w:rPr>
+              </m:ctrlPr>
+            </m:fName>
+            <m:e>
+              <m:d>
+                <m:dPr>
+                  <m:ctrlPr>
+                    <w:rPr>
+                      <w:rFonts w:ascii="Cambria Math" w:hAnsi="Cambria Math"/>
+                      <w:i/>
+                    </w:rPr>
+                  </m:ctrlPr>
+                </m:dPr>
+                <m:e>
+                  <m:sSub>
+                    <m:sSubPr>
+                      <m:ctrlPr>
+                        <w:rPr>
+                          <w:rFonts w:ascii="Cambria Math" w:hAnsi="Cambria Math"/>
+                          <w:i/>
+                          <w:sz w:val="22"/>
+                          <w:szCs w:val="22"/>
+                        </w:rPr>
+                      </m:ctrlPr>
+                    </m:sSubPr>
+                    <m:e>
+                      <m:r>
+                        <w:rPr>
+                          <w:rFonts w:ascii="Cambria Math" w:hAnsi="Cambria Math"/>
+                        </w:rPr>
+                        <m:t>tf</m:t>
+                      </m:r>
+                    </m:e>
+                    <m:sub>
+                      <m:sSub>
+                        <m:sSubPr>
+                          <m:ctrlPr>
+                            <w:rPr>
+                              <w:rFonts w:ascii="Cambria Math" w:hAnsi="Cambria Math"/>
+                              <w:i/>
+                              <w:sz w:val="22"/>
+                              <w:szCs w:val="22"/>
+                            </w:rPr>
+                          </m:ctrlPr>
+                        </m:sSubPr>
+                        <m:e>
+                          <m:r>
+                            <w:rPr>
+                              <w:rFonts w:ascii="Cambria Math" w:hAnsi="Cambria Math"/>
+                            </w:rPr>
+                            <m:t>t</m:t>
+                          </m:r>
+                        </m:e>
+                        <m:sub>
+                          <m:r>
+                            <w:rPr>
+                              <w:rFonts w:ascii="Cambria Math" w:hAnsi="Cambria Math"/>
+                            </w:rPr>
+                            <m:t>i</m:t>
+                          </m:r>
+                        </m:sub>
+                      </m:sSub>
+                      <m:r>
+                        <w:rPr>
+                          <w:rFonts w:ascii="Cambria Math" w:hAnsi="Cambria Math"/>
+                        </w:rPr>
+                        <m:t>,query</m:t>
+                      </m:r>
+                    </m:sub>
+                  </m:sSub>
+                </m:e>
+              </m:d>
+            </m:e>
+          </m:func>
+        </m:oMath>
+      </m:oMathPara>
+    </w:p>
+    <w:p>
+      <w:pPr>
+        <w:rPr>
+          <w:rFonts w:eastAsiaTheme="minorEastAsia"/>
+          <w:rtl/>
+        </w:rPr>
+      </w:pPr>
+      <w:r>
+        <w:rPr>
+          <w:rFonts w:eastAsiaTheme="minorEastAsia" w:hint="cs"/>
+          <w:rtl/>
+        </w:rPr>
+        <w:t xml:space="preserve">و سپس بردار مربوطه را با استفاده از تابع </w:t>
+      </w:r>
+      <w:r>
+        <w:rPr>
+          <w:rFonts w:eastAsiaTheme="minorEastAsia"/>
+        </w:rPr>
+        <w:t>normalize</w:t>
+      </w:r>
+      <w:r>
+        <w:rPr>
+          <w:rFonts w:eastAsiaTheme="minorEastAsia" w:hint="cs"/>
+          <w:rtl/>
+        </w:rPr>
+        <w:t xml:space="preserve"> نرمال سازی کرده و به ازای هر بردار مستند، حاصلضرب داخلی را با استفاده از تابع </w:t>
+      </w:r>
+      <w:r>
+        <w:rPr>
+          <w:rFonts w:eastAsiaTheme="minorEastAsia"/>
+        </w:rPr>
+        <w:t>dot_product</w:t>
+      </w:r>
+      <w:r>
+        <w:rPr>
+          <w:rFonts w:eastAsiaTheme="minorEastAsia" w:hint="cs"/>
+          <w:rtl/>
+        </w:rPr>
+        <w:t xml:space="preserve"> بدست آورده و در یک دیکشنری با کلید شناسه مستند ذخیره مینماییم. در انتها 10 کلید با بزرگترین مقدار را از آن دیکشنری برمیگردانیم.</w:t>
+      </w:r>
+    </w:p>
+    <w:p>
+      <w:pPr>
+        <w:rPr>
+          <w:rFonts w:eastAsiaTheme="minorEastAsia"/>
+          <w:rtl/>
+        </w:rPr>
+      </w:pPr>
+      <w:r>
+        <w:rPr>
+          <w:noProof/>
+        </w:rPr>
+        <w:lastRenderedPageBreak/>
+        <w:drawing>
+          <wp:inline distT="0" distB="0" distL="0" distR="0" wp14:anchorId="4A792C34" wp14:editId="0AE441E8">
+            <wp:extent cx="6858000" cy="4367530"/>
+            <wp:effectExtent l="0" t="0" r="0" b="0"/>
+            <wp:docPr id="20" name="Picture 20"/>
+            <wp:cNvGraphicFramePr>
+              <a:graphicFrameLocks xmlns:a="http://schemas.openxmlformats.org/drawingml/2006/main" noChangeAspect="1"/>
+            </wp:cNvGraphicFramePr>
+            <a:graphic xmlns:a="http://schemas.openxmlformats.org/drawingml/2006/main">
+              <a:graphicData uri="http://schemas.openxmlformats.org/drawingml/2006/picture">
+                <pic:pic xmlns:pic="http://schemas.openxmlformats.org/drawingml/2006/picture">
+                  <pic:nvPicPr>
+                    <pic:cNvPr id="1" name=""/>
+                    <pic:cNvPicPr/>
+                  </pic:nvPicPr>
+                  <pic:blipFill>
+                    <a:blip r:embed="rId24"/>
+                    <a:stretch>
+                      <a:fillRect/>
+                    </a:stretch>
+                  </pic:blipFill>
+                  <pic:spPr>
+                    <a:xfrm>
+                      <a:off x="0" y="0"/>
+                      <a:ext cx="6858000" cy="4367530"/>
+                    </a:xfrm>
+                    <a:prstGeom prst="rect">
+                      <a:avLst/>
+                    </a:prstGeom>
+                  </pic:spPr>
+                </pic:pic>
+              </a:graphicData>
+            </a:graphic>
+          </wp:inline>
+        </w:drawing>
+      </w:r>
+      <w:bookmarkStart w:id="21" w:name="_GoBack"/>
       <w:bookmarkEnd w:id="21"/>
     </w:p>
     <w:p>
       <w:pPr>
         <w:rPr>
-          <w:rtl/>
-        </w:rPr>
-      </w:pPr>
-      <w:r>
-        <w:rPr>
-          <w:rFonts w:hint="cs"/>
-          <w:rtl/>
-        </w:rPr>
-        <w:t>*نام‌بردن جداجدای هر تابع و توضیح عملکرد آن همراه با اسکرین شات از کد*</w:t>
-      </w:r>
+          <w:rFonts w:eastAsiaTheme="minorEastAsia"/>
+        </w:rPr>
+      </w:pPr>
+    </w:p>
+    <w:p>
+      <w:pPr>
+        <w:rPr>
+          <w:rtl/>
+        </w:rPr>
+      </w:pPr>
+    </w:p>
+    <w:p>
+      <w:pPr>
+        <w:rPr>
+          <w:rtl/>
+        </w:rPr>
+      </w:pPr>
     </w:p>
     <w:p>
       <w:pPr>
@@ -3475,42 +5685,21 @@
           <w:rtl/>
         </w:rPr>
         <w:lastRenderedPageBreak/>
-        <w:t xml:space="preserve">بخش </w:t>
+        <w:t xml:space="preserve">بخش ششم </w:t>
+      </w:r>
+      <w:r>
+        <w:rPr>
+          <w:rFonts w:ascii="Times New Roman" w:eastAsiaTheme="minorEastAsia" w:hAnsi="Times New Roman" w:cs="Times New Roman" w:hint="cs"/>
+          <w:rtl/>
+        </w:rPr>
+        <w:t>–</w:t>
       </w:r>
       <w:r>
         <w:rPr>
           <w:rFonts w:eastAsiaTheme="minorEastAsia" w:hint="cs"/>
           <w:rtl/>
         </w:rPr>
-        <w:t>ششم</w:t>
-      </w:r>
-      <w:r>
-        <w:rPr>
-          <w:rFonts w:eastAsiaTheme="minorEastAsia" w:hint="cs"/>
-          <w:rtl/>
-        </w:rPr>
-        <w:t xml:space="preserve"> </w:t>
-      </w:r>
-      <w:r>
-        <w:rPr>
-          <w:rFonts w:ascii="Times New Roman" w:eastAsiaTheme="minorEastAsia" w:hAnsi="Times New Roman" w:cs="Times New Roman" w:hint="cs"/>
-          <w:rtl/>
-        </w:rPr>
-        <w:t>–</w:t>
-      </w:r>
-      <w:r>
-        <w:rPr>
-          <w:rFonts w:eastAsiaTheme="minorEastAsia" w:hint="cs"/>
-          <w:rtl/>
-        </w:rPr>
-        <w:t xml:space="preserve"> </w:t>
-      </w:r>
-      <w:r>
-        <w:rPr>
-          <w:rFonts w:eastAsiaTheme="minorEastAsia" w:hint="cs"/>
-          <w:rtl/>
-        </w:rPr>
-        <w:t>واسط کاربری</w:t>
+        <w:t xml:space="preserve"> واسط کاربری</w:t>
       </w:r>
       <w:bookmarkEnd w:id="22"/>
     </w:p>
@@ -3518,7 +5707,6 @@
       <w:pPr>
         <w:pStyle w:val="Heading2"/>
         <w:rPr>
-          <w:rFonts w:hint="cs"/>
           <w:rtl/>
         </w:rPr>
       </w:pPr>
@@ -3550,7 +5738,6 @@
       <w:pPr>
         <w:pStyle w:val="Heading2"/>
         <w:rPr>
-          <w:rFonts w:hint="cs"/>
           <w:rtl/>
         </w:rPr>
       </w:pPr>
@@ -3567,7 +5754,6 @@
     <w:p>
       <w:pPr>
         <w:rPr>
-          <w:rFonts w:hint="cs"/>
           <w:rtl/>
         </w:rPr>
       </w:pPr>
@@ -3583,7 +5769,6 @@
       <w:pPr>
         <w:pStyle w:val="Heading2"/>
         <w:rPr>
-          <w:rFonts w:hint="cs"/>
           <w:rtl/>
         </w:rPr>
       </w:pPr>
@@ -3640,7 +5825,7 @@
       </w:pPr>
     </w:p>
     <w:sectPr>
-      <w:footerReference w:type="default" r:id="rId15"/>
+      <w:footerReference w:type="default" r:id="rId25"/>
       <w:pgSz w:w="12240" w:h="15840"/>
       <w:pgMar w:top="720" w:right="720" w:bottom="720" w:left="720" w:header="720" w:footer="720" w:gutter="0"/>
       <w:cols w:space="720"/>
@@ -3713,7 +5898,7 @@
             <w:noProof/>
             <w:rtl/>
           </w:rPr>
-          <w:t>12</w:t>
+          <w:t>19</w:t>
         </w:r>
         <w:r>
           <w:rPr>
@@ -4212,6 +6397,119 @@
     </w:lvl>
   </w:abstractNum>
   <w:abstractNum w:abstractNumId="4">
+    <w:nsid w:val="1D22620C"/>
+    <w:multiLevelType w:val="hybridMultilevel"/>
+    <w:tmpl w:val="D0BA195C"/>
+    <w:lvl w:ilvl="0" w:tplc="04090001">
+      <w:start w:val="1"/>
+      <w:numFmt w:val="bullet"/>
+      <w:lvlText w:val=""/>
+      <w:lvlJc w:val="left"/>
+      <w:pPr>
+        <w:ind w:left="720" w:hanging="360"/>
+      </w:pPr>
+      <w:rPr>
+        <w:rFonts w:ascii="Symbol" w:hAnsi="Symbol" w:hint="default"/>
+      </w:rPr>
+    </w:lvl>
+    <w:lvl w:ilvl="1" w:tplc="04090003" w:tentative="1">
+      <w:start w:val="1"/>
+      <w:numFmt w:val="bullet"/>
+      <w:lvlText w:val="o"/>
+      <w:lvlJc w:val="left"/>
+      <w:pPr>
+        <w:ind w:left="1440" w:hanging="360"/>
+      </w:pPr>
+      <w:rPr>
+        <w:rFonts w:ascii="Courier New" w:hAnsi="Courier New" w:cs="Courier New" w:hint="default"/>
+      </w:rPr>
+    </w:lvl>
+    <w:lvl w:ilvl="2" w:tplc="04090005" w:tentative="1">
+      <w:start w:val="1"/>
+      <w:numFmt w:val="bullet"/>
+      <w:lvlText w:val=""/>
+      <w:lvlJc w:val="left"/>
+      <w:pPr>
+        <w:ind w:left="2160" w:hanging="360"/>
+      </w:pPr>
+      <w:rPr>
+        <w:rFonts w:ascii="Wingdings" w:hAnsi="Wingdings" w:hint="default"/>
+      </w:rPr>
+    </w:lvl>
+    <w:lvl w:ilvl="3" w:tplc="04090001" w:tentative="1">
+      <w:start w:val="1"/>
+      <w:numFmt w:val="bullet"/>
+      <w:lvlText w:val=""/>
+      <w:lvlJc w:val="left"/>
+      <w:pPr>
+        <w:ind w:left="2880" w:hanging="360"/>
+      </w:pPr>
+      <w:rPr>
+        <w:rFonts w:ascii="Symbol" w:hAnsi="Symbol" w:hint="default"/>
+      </w:rPr>
+    </w:lvl>
+    <w:lvl w:ilvl="4" w:tplc="04090003" w:tentative="1">
+      <w:start w:val="1"/>
+      <w:numFmt w:val="bullet"/>
+      <w:lvlText w:val="o"/>
+      <w:lvlJc w:val="left"/>
+      <w:pPr>
+        <w:ind w:left="3600" w:hanging="360"/>
+      </w:pPr>
+      <w:rPr>
+        <w:rFonts w:ascii="Courier New" w:hAnsi="Courier New" w:cs="Courier New" w:hint="default"/>
+      </w:rPr>
+    </w:lvl>
+    <w:lvl w:ilvl="5" w:tplc="04090005" w:tentative="1">
+      <w:start w:val="1"/>
+      <w:numFmt w:val="bullet"/>
+      <w:lvlText w:val=""/>
+      <w:lvlJc w:val="left"/>
+      <w:pPr>
+        <w:ind w:left="4320" w:hanging="360"/>
+      </w:pPr>
+      <w:rPr>
+        <w:rFonts w:ascii="Wingdings" w:hAnsi="Wingdings" w:hint="default"/>
+      </w:rPr>
+    </w:lvl>
+    <w:lvl w:ilvl="6" w:tplc="04090001" w:tentative="1">
+      <w:start w:val="1"/>
+      <w:numFmt w:val="bullet"/>
+      <w:lvlText w:val=""/>
+      <w:lvlJc w:val="left"/>
+      <w:pPr>
+        <w:ind w:left="5040" w:hanging="360"/>
+      </w:pPr>
+      <w:rPr>
+        <w:rFonts w:ascii="Symbol" w:hAnsi="Symbol" w:hint="default"/>
+      </w:rPr>
+    </w:lvl>
+    <w:lvl w:ilvl="7" w:tplc="04090003" w:tentative="1">
+      <w:start w:val="1"/>
+      <w:numFmt w:val="bullet"/>
+      <w:lvlText w:val="o"/>
+      <w:lvlJc w:val="left"/>
+      <w:pPr>
+        <w:ind w:left="5760" w:hanging="360"/>
+      </w:pPr>
+      <w:rPr>
+        <w:rFonts w:ascii="Courier New" w:hAnsi="Courier New" w:cs="Courier New" w:hint="default"/>
+      </w:rPr>
+    </w:lvl>
+    <w:lvl w:ilvl="8" w:tplc="04090005" w:tentative="1">
+      <w:start w:val="1"/>
+      <w:numFmt w:val="bullet"/>
+      <w:lvlText w:val=""/>
+      <w:lvlJc w:val="left"/>
+      <w:pPr>
+        <w:ind w:left="6480" w:hanging="360"/>
+      </w:pPr>
+      <w:rPr>
+        <w:rFonts w:ascii="Wingdings" w:hAnsi="Wingdings" w:hint="default"/>
+      </w:rPr>
+    </w:lvl>
+  </w:abstractNum>
+  <w:abstractNum w:abstractNumId="5">
     <w:nsid w:val="1E251BE0"/>
     <w:multiLevelType w:val="hybridMultilevel"/>
     <w:tmpl w:val="08B0B6F6"/>
@@ -4324,7 +6622,7 @@
       </w:rPr>
     </w:lvl>
   </w:abstractNum>
-  <w:abstractNum w:abstractNumId="5">
+  <w:abstractNum w:abstractNumId="6">
     <w:nsid w:val="241907AD"/>
     <w:multiLevelType w:val="hybridMultilevel"/>
     <w:tmpl w:val="3B98BFDE"/>
@@ -4437,7 +6735,7 @@
       </w:rPr>
     </w:lvl>
   </w:abstractNum>
-  <w:abstractNum w:abstractNumId="6">
+  <w:abstractNum w:abstractNumId="7">
     <w:nsid w:val="29F26D74"/>
     <w:multiLevelType w:val="hybridMultilevel"/>
     <w:tmpl w:val="2C726294"/>
@@ -4523,7 +6821,7 @@
       </w:pPr>
     </w:lvl>
   </w:abstractNum>
-  <w:abstractNum w:abstractNumId="7">
+  <w:abstractNum w:abstractNumId="8">
     <w:nsid w:val="2B5F1DDA"/>
     <w:multiLevelType w:val="hybridMultilevel"/>
     <w:tmpl w:val="48CC207E"/>
@@ -4612,7 +6910,7 @@
       </w:pPr>
     </w:lvl>
   </w:abstractNum>
-  <w:abstractNum w:abstractNumId="8">
+  <w:abstractNum w:abstractNumId="9">
     <w:nsid w:val="35315648"/>
     <w:multiLevelType w:val="hybridMultilevel"/>
     <w:tmpl w:val="B3205506"/>
@@ -4725,7 +7023,7 @@
       </w:rPr>
     </w:lvl>
   </w:abstractNum>
-  <w:abstractNum w:abstractNumId="9">
+  <w:abstractNum w:abstractNumId="10">
     <w:nsid w:val="39E0779E"/>
     <w:multiLevelType w:val="multilevel"/>
     <w:tmpl w:val="8FFE87F6"/>
@@ -4874,10 +7172,10 @@
       </w:rPr>
     </w:lvl>
   </w:abstractNum>
-  <w:abstractNum w:abstractNumId="10">
+  <w:abstractNum w:abstractNumId="11">
     <w:nsid w:val="42172E35"/>
     <w:multiLevelType w:val="hybridMultilevel"/>
-    <w:tmpl w:val="A0985A72"/>
+    <w:tmpl w:val="F7C62E9E"/>
     <w:lvl w:ilvl="0" w:tplc="04090001">
       <w:start w:val="1"/>
       <w:numFmt w:val="bullet"/>
@@ -4987,7 +7285,7 @@
       </w:rPr>
     </w:lvl>
   </w:abstractNum>
-  <w:abstractNum w:abstractNumId="11">
+  <w:abstractNum w:abstractNumId="12">
     <w:nsid w:val="4255708A"/>
     <w:multiLevelType w:val="hybridMultilevel"/>
     <w:tmpl w:val="7E8C21EE"/>
@@ -5100,7 +7398,120 @@
       </w:rPr>
     </w:lvl>
   </w:abstractNum>
-  <w:abstractNum w:abstractNumId="12">
+  <w:abstractNum w:abstractNumId="13">
+    <w:nsid w:val="467D5D4F"/>
+    <w:multiLevelType w:val="hybridMultilevel"/>
+    <w:tmpl w:val="F3D2443A"/>
+    <w:lvl w:ilvl="0" w:tplc="04090001">
+      <w:start w:val="1"/>
+      <w:numFmt w:val="bullet"/>
+      <w:lvlText w:val=""/>
+      <w:lvlJc w:val="left"/>
+      <w:pPr>
+        <w:ind w:left="720" w:hanging="360"/>
+      </w:pPr>
+      <w:rPr>
+        <w:rFonts w:ascii="Symbol" w:hAnsi="Symbol" w:hint="default"/>
+      </w:rPr>
+    </w:lvl>
+    <w:lvl w:ilvl="1" w:tplc="04090003" w:tentative="1">
+      <w:start w:val="1"/>
+      <w:numFmt w:val="bullet"/>
+      <w:lvlText w:val="o"/>
+      <w:lvlJc w:val="left"/>
+      <w:pPr>
+        <w:ind w:left="1440" w:hanging="360"/>
+      </w:pPr>
+      <w:rPr>
+        <w:rFonts w:ascii="Courier New" w:hAnsi="Courier New" w:cs="Courier New" w:hint="default"/>
+      </w:rPr>
+    </w:lvl>
+    <w:lvl w:ilvl="2" w:tplc="04090005" w:tentative="1">
+      <w:start w:val="1"/>
+      <w:numFmt w:val="bullet"/>
+      <w:lvlText w:val=""/>
+      <w:lvlJc w:val="left"/>
+      <w:pPr>
+        <w:ind w:left="2160" w:hanging="360"/>
+      </w:pPr>
+      <w:rPr>
+        <w:rFonts w:ascii="Wingdings" w:hAnsi="Wingdings" w:hint="default"/>
+      </w:rPr>
+    </w:lvl>
+    <w:lvl w:ilvl="3" w:tplc="04090001" w:tentative="1">
+      <w:start w:val="1"/>
+      <w:numFmt w:val="bullet"/>
+      <w:lvlText w:val=""/>
+      <w:lvlJc w:val="left"/>
+      <w:pPr>
+        <w:ind w:left="2880" w:hanging="360"/>
+      </w:pPr>
+      <w:rPr>
+        <w:rFonts w:ascii="Symbol" w:hAnsi="Symbol" w:hint="default"/>
+      </w:rPr>
+    </w:lvl>
+    <w:lvl w:ilvl="4" w:tplc="04090003" w:tentative="1">
+      <w:start w:val="1"/>
+      <w:numFmt w:val="bullet"/>
+      <w:lvlText w:val="o"/>
+      <w:lvlJc w:val="left"/>
+      <w:pPr>
+        <w:ind w:left="3600" w:hanging="360"/>
+      </w:pPr>
+      <w:rPr>
+        <w:rFonts w:ascii="Courier New" w:hAnsi="Courier New" w:cs="Courier New" w:hint="default"/>
+      </w:rPr>
+    </w:lvl>
+    <w:lvl w:ilvl="5" w:tplc="04090005" w:tentative="1">
+      <w:start w:val="1"/>
+      <w:numFmt w:val="bullet"/>
+      <w:lvlText w:val=""/>
+      <w:lvlJc w:val="left"/>
+      <w:pPr>
+        <w:ind w:left="4320" w:hanging="360"/>
+      </w:pPr>
+      <w:rPr>
+        <w:rFonts w:ascii="Wingdings" w:hAnsi="Wingdings" w:hint="default"/>
+      </w:rPr>
+    </w:lvl>
+    <w:lvl w:ilvl="6" w:tplc="04090001" w:tentative="1">
+      <w:start w:val="1"/>
+      <w:numFmt w:val="bullet"/>
+      <w:lvlText w:val=""/>
+      <w:lvlJc w:val="left"/>
+      <w:pPr>
+        <w:ind w:left="5040" w:hanging="360"/>
+      </w:pPr>
+      <w:rPr>
+        <w:rFonts w:ascii="Symbol" w:hAnsi="Symbol" w:hint="default"/>
+      </w:rPr>
+    </w:lvl>
+    <w:lvl w:ilvl="7" w:tplc="04090003" w:tentative="1">
+      <w:start w:val="1"/>
+      <w:numFmt w:val="bullet"/>
+      <w:lvlText w:val="o"/>
+      <w:lvlJc w:val="left"/>
+      <w:pPr>
+        <w:ind w:left="5760" w:hanging="360"/>
+      </w:pPr>
+      <w:rPr>
+        <w:rFonts w:ascii="Courier New" w:hAnsi="Courier New" w:cs="Courier New" w:hint="default"/>
+      </w:rPr>
+    </w:lvl>
+    <w:lvl w:ilvl="8" w:tplc="04090005" w:tentative="1">
+      <w:start w:val="1"/>
+      <w:numFmt w:val="bullet"/>
+      <w:lvlText w:val=""/>
+      <w:lvlJc w:val="left"/>
+      <w:pPr>
+        <w:ind w:left="6480" w:hanging="360"/>
+      </w:pPr>
+      <w:rPr>
+        <w:rFonts w:ascii="Wingdings" w:hAnsi="Wingdings" w:hint="default"/>
+      </w:rPr>
+    </w:lvl>
+  </w:abstractNum>
+  <w:abstractNum w:abstractNumId="14">
     <w:nsid w:val="4B4B3105"/>
     <w:multiLevelType w:val="hybridMultilevel"/>
     <w:tmpl w:val="7F9C2B70"/>
@@ -5213,7 +7624,7 @@
       </w:rPr>
     </w:lvl>
   </w:abstractNum>
-  <w:abstractNum w:abstractNumId="13">
+  <w:abstractNum w:abstractNumId="15">
     <w:nsid w:val="4EE20596"/>
     <w:multiLevelType w:val="hybridMultilevel"/>
     <w:tmpl w:val="FA90F326"/>
@@ -5326,7 +7737,7 @@
       </w:rPr>
     </w:lvl>
   </w:abstractNum>
-  <w:abstractNum w:abstractNumId="14">
+  <w:abstractNum w:abstractNumId="16">
     <w:nsid w:val="56996877"/>
     <w:multiLevelType w:val="multilevel"/>
     <w:tmpl w:val="F5869A84"/>
@@ -5475,7 +7886,7 @@
       </w:rPr>
     </w:lvl>
   </w:abstractNum>
-  <w:abstractNum w:abstractNumId="15">
+  <w:abstractNum w:abstractNumId="17">
     <w:nsid w:val="57C84D1C"/>
     <w:multiLevelType w:val="hybridMultilevel"/>
     <w:tmpl w:val="DFE05040"/>
@@ -5564,7 +7975,7 @@
       </w:pPr>
     </w:lvl>
   </w:abstractNum>
-  <w:abstractNum w:abstractNumId="16">
+  <w:abstractNum w:abstractNumId="18">
     <w:nsid w:val="5DE55C9F"/>
     <w:multiLevelType w:val="multilevel"/>
     <w:tmpl w:val="FF2030C6"/>
@@ -5713,7 +8124,7 @@
       </w:rPr>
     </w:lvl>
   </w:abstractNum>
-  <w:abstractNum w:abstractNumId="17">
+  <w:abstractNum w:abstractNumId="19">
     <w:nsid w:val="6A686A12"/>
     <w:multiLevelType w:val="hybridMultilevel"/>
     <w:tmpl w:val="2184483C"/>
@@ -5826,7 +8237,7 @@
       </w:rPr>
     </w:lvl>
   </w:abstractNum>
-  <w:abstractNum w:abstractNumId="18">
+  <w:abstractNum w:abstractNumId="20">
     <w:nsid w:val="6AE22D7F"/>
     <w:multiLevelType w:val="hybridMultilevel"/>
     <w:tmpl w:val="40100222"/>
@@ -5939,7 +8350,7 @@
       </w:rPr>
     </w:lvl>
   </w:abstractNum>
-  <w:abstractNum w:abstractNumId="19">
+  <w:abstractNum w:abstractNumId="21">
     <w:nsid w:val="6E102AF9"/>
     <w:multiLevelType w:val="hybridMultilevel"/>
     <w:tmpl w:val="9DE85FDE"/>
@@ -6052,7 +8463,7 @@
       </w:rPr>
     </w:lvl>
   </w:abstractNum>
-  <w:abstractNum w:abstractNumId="20">
+  <w:abstractNum w:abstractNumId="22">
     <w:nsid w:val="7C703864"/>
     <w:multiLevelType w:val="hybridMultilevel"/>
     <w:tmpl w:val="D6E0CA4E"/>
@@ -6165,8 +8576,234 @@
       </w:rPr>
     </w:lvl>
   </w:abstractNum>
+  <w:abstractNum w:abstractNumId="23">
+    <w:nsid w:val="7E554692"/>
+    <w:multiLevelType w:val="hybridMultilevel"/>
+    <w:tmpl w:val="182A8286"/>
+    <w:lvl w:ilvl="0" w:tplc="04090001">
+      <w:start w:val="1"/>
+      <w:numFmt w:val="bullet"/>
+      <w:lvlText w:val=""/>
+      <w:lvlJc w:val="left"/>
+      <w:pPr>
+        <w:ind w:left="720" w:hanging="360"/>
+      </w:pPr>
+      <w:rPr>
+        <w:rFonts w:ascii="Symbol" w:hAnsi="Symbol" w:hint="default"/>
+      </w:rPr>
+    </w:lvl>
+    <w:lvl w:ilvl="1" w:tplc="04090003" w:tentative="1">
+      <w:start w:val="1"/>
+      <w:numFmt w:val="bullet"/>
+      <w:lvlText w:val="o"/>
+      <w:lvlJc w:val="left"/>
+      <w:pPr>
+        <w:ind w:left="1440" w:hanging="360"/>
+      </w:pPr>
+      <w:rPr>
+        <w:rFonts w:ascii="Courier New" w:hAnsi="Courier New" w:cs="Courier New" w:hint="default"/>
+      </w:rPr>
+    </w:lvl>
+    <w:lvl w:ilvl="2" w:tplc="04090005" w:tentative="1">
+      <w:start w:val="1"/>
+      <w:numFmt w:val="bullet"/>
+      <w:lvlText w:val=""/>
+      <w:lvlJc w:val="left"/>
+      <w:pPr>
+        <w:ind w:left="2160" w:hanging="360"/>
+      </w:pPr>
+      <w:rPr>
+        <w:rFonts w:ascii="Wingdings" w:hAnsi="Wingdings" w:hint="default"/>
+      </w:rPr>
+    </w:lvl>
+    <w:lvl w:ilvl="3" w:tplc="04090001" w:tentative="1">
+      <w:start w:val="1"/>
+      <w:numFmt w:val="bullet"/>
+      <w:lvlText w:val=""/>
+      <w:lvlJc w:val="left"/>
+      <w:pPr>
+        <w:ind w:left="2880" w:hanging="360"/>
+      </w:pPr>
+      <w:rPr>
+        <w:rFonts w:ascii="Symbol" w:hAnsi="Symbol" w:hint="default"/>
+      </w:rPr>
+    </w:lvl>
+    <w:lvl w:ilvl="4" w:tplc="04090003" w:tentative="1">
+      <w:start w:val="1"/>
+      <w:numFmt w:val="bullet"/>
+      <w:lvlText w:val="o"/>
+      <w:lvlJc w:val="left"/>
+      <w:pPr>
+        <w:ind w:left="3600" w:hanging="360"/>
+      </w:pPr>
+      <w:rPr>
+        <w:rFonts w:ascii="Courier New" w:hAnsi="Courier New" w:cs="Courier New" w:hint="default"/>
+      </w:rPr>
+    </w:lvl>
+    <w:lvl w:ilvl="5" w:tplc="04090005" w:tentative="1">
+      <w:start w:val="1"/>
+      <w:numFmt w:val="bullet"/>
+      <w:lvlText w:val=""/>
+      <w:lvlJc w:val="left"/>
+      <w:pPr>
+        <w:ind w:left="4320" w:hanging="360"/>
+      </w:pPr>
+      <w:rPr>
+        <w:rFonts w:ascii="Wingdings" w:hAnsi="Wingdings" w:hint="default"/>
+      </w:rPr>
+    </w:lvl>
+    <w:lvl w:ilvl="6" w:tplc="04090001" w:tentative="1">
+      <w:start w:val="1"/>
+      <w:numFmt w:val="bullet"/>
+      <w:lvlText w:val=""/>
+      <w:lvlJc w:val="left"/>
+      <w:pPr>
+        <w:ind w:left="5040" w:hanging="360"/>
+      </w:pPr>
+      <w:rPr>
+        <w:rFonts w:ascii="Symbol" w:hAnsi="Symbol" w:hint="default"/>
+      </w:rPr>
+    </w:lvl>
+    <w:lvl w:ilvl="7" w:tplc="04090003" w:tentative="1">
+      <w:start w:val="1"/>
+      <w:numFmt w:val="bullet"/>
+      <w:lvlText w:val="o"/>
+      <w:lvlJc w:val="left"/>
+      <w:pPr>
+        <w:ind w:left="5760" w:hanging="360"/>
+      </w:pPr>
+      <w:rPr>
+        <w:rFonts w:ascii="Courier New" w:hAnsi="Courier New" w:cs="Courier New" w:hint="default"/>
+      </w:rPr>
+    </w:lvl>
+    <w:lvl w:ilvl="8" w:tplc="04090005" w:tentative="1">
+      <w:start w:val="1"/>
+      <w:numFmt w:val="bullet"/>
+      <w:lvlText w:val=""/>
+      <w:lvlJc w:val="left"/>
+      <w:pPr>
+        <w:ind w:left="6480" w:hanging="360"/>
+      </w:pPr>
+      <w:rPr>
+        <w:rFonts w:ascii="Wingdings" w:hAnsi="Wingdings" w:hint="default"/>
+      </w:rPr>
+    </w:lvl>
+  </w:abstractNum>
+  <w:abstractNum w:abstractNumId="24">
+    <w:nsid w:val="7FED6FBE"/>
+    <w:multiLevelType w:val="hybridMultilevel"/>
+    <w:tmpl w:val="4EF6CB1A"/>
+    <w:lvl w:ilvl="0" w:tplc="04090001">
+      <w:start w:val="1"/>
+      <w:numFmt w:val="bullet"/>
+      <w:lvlText w:val=""/>
+      <w:lvlJc w:val="left"/>
+      <w:pPr>
+        <w:ind w:left="720" w:hanging="360"/>
+      </w:pPr>
+      <w:rPr>
+        <w:rFonts w:ascii="Symbol" w:hAnsi="Symbol" w:hint="default"/>
+      </w:rPr>
+    </w:lvl>
+    <w:lvl w:ilvl="1" w:tplc="04090003" w:tentative="1">
+      <w:start w:val="1"/>
+      <w:numFmt w:val="bullet"/>
+      <w:lvlText w:val="o"/>
+      <w:lvlJc w:val="left"/>
+      <w:pPr>
+        <w:ind w:left="1440" w:hanging="360"/>
+      </w:pPr>
+      <w:rPr>
+        <w:rFonts w:ascii="Courier New" w:hAnsi="Courier New" w:cs="Courier New" w:hint="default"/>
+      </w:rPr>
+    </w:lvl>
+    <w:lvl w:ilvl="2" w:tplc="04090005" w:tentative="1">
+      <w:start w:val="1"/>
+      <w:numFmt w:val="bullet"/>
+      <w:lvlText w:val=""/>
+      <w:lvlJc w:val="left"/>
+      <w:pPr>
+        <w:ind w:left="2160" w:hanging="360"/>
+      </w:pPr>
+      <w:rPr>
+        <w:rFonts w:ascii="Wingdings" w:hAnsi="Wingdings" w:hint="default"/>
+      </w:rPr>
+    </w:lvl>
+    <w:lvl w:ilvl="3" w:tplc="04090001" w:tentative="1">
+      <w:start w:val="1"/>
+      <w:numFmt w:val="bullet"/>
+      <w:lvlText w:val=""/>
+      <w:lvlJc w:val="left"/>
+      <w:pPr>
+        <w:ind w:left="2880" w:hanging="360"/>
+      </w:pPr>
+      <w:rPr>
+        <w:rFonts w:ascii="Symbol" w:hAnsi="Symbol" w:hint="default"/>
+      </w:rPr>
+    </w:lvl>
+    <w:lvl w:ilvl="4" w:tplc="04090003" w:tentative="1">
+      <w:start w:val="1"/>
+      <w:numFmt w:val="bullet"/>
+      <w:lvlText w:val="o"/>
+      <w:lvlJc w:val="left"/>
+      <w:pPr>
+        <w:ind w:left="3600" w:hanging="360"/>
+      </w:pPr>
+      <w:rPr>
+        <w:rFonts w:ascii="Courier New" w:hAnsi="Courier New" w:cs="Courier New" w:hint="default"/>
+      </w:rPr>
+    </w:lvl>
+    <w:lvl w:ilvl="5" w:tplc="04090005" w:tentative="1">
+      <w:start w:val="1"/>
+      <w:numFmt w:val="bullet"/>
+      <w:lvlText w:val=""/>
+      <w:lvlJc w:val="left"/>
+      <w:pPr>
+        <w:ind w:left="4320" w:hanging="360"/>
+      </w:pPr>
+      <w:rPr>
+        <w:rFonts w:ascii="Wingdings" w:hAnsi="Wingdings" w:hint="default"/>
+      </w:rPr>
+    </w:lvl>
+    <w:lvl w:ilvl="6" w:tplc="04090001" w:tentative="1">
+      <w:start w:val="1"/>
+      <w:numFmt w:val="bullet"/>
+      <w:lvlText w:val=""/>
+      <w:lvlJc w:val="left"/>
+      <w:pPr>
+        <w:ind w:left="5040" w:hanging="360"/>
+      </w:pPr>
+      <w:rPr>
+        <w:rFonts w:ascii="Symbol" w:hAnsi="Symbol" w:hint="default"/>
+      </w:rPr>
+    </w:lvl>
+    <w:lvl w:ilvl="7" w:tplc="04090003" w:tentative="1">
+      <w:start w:val="1"/>
+      <w:numFmt w:val="bullet"/>
+      <w:lvlText w:val="o"/>
+      <w:lvlJc w:val="left"/>
+      <w:pPr>
+        <w:ind w:left="5760" w:hanging="360"/>
+      </w:pPr>
+      <w:rPr>
+        <w:rFonts w:ascii="Courier New" w:hAnsi="Courier New" w:cs="Courier New" w:hint="default"/>
+      </w:rPr>
+    </w:lvl>
+    <w:lvl w:ilvl="8" w:tplc="04090005" w:tentative="1">
+      <w:start w:val="1"/>
+      <w:numFmt w:val="bullet"/>
+      <w:lvlText w:val=""/>
+      <w:lvlJc w:val="left"/>
+      <w:pPr>
+        <w:ind w:left="6480" w:hanging="360"/>
+      </w:pPr>
+      <w:rPr>
+        <w:rFonts w:ascii="Wingdings" w:hAnsi="Wingdings" w:hint="default"/>
+      </w:rPr>
+    </w:lvl>
+  </w:abstractNum>
   <w:num w:numId="1">
-    <w:abstractNumId w:val="6"/>
+    <w:abstractNumId w:val="7"/>
     <w:lvlOverride w:ilvl="0">
       <w:startOverride w:val="1"/>
     </w:lvlOverride>
@@ -6196,67 +8833,79 @@
     </w:lvlOverride>
   </w:num>
   <w:num w:numId="2">
-    <w:abstractNumId w:val="17"/>
+    <w:abstractNumId w:val="19"/>
   </w:num>
   <w:num w:numId="3">
-    <w:abstractNumId w:val="6"/>
+    <w:abstractNumId w:val="7"/>
   </w:num>
   <w:num w:numId="4">
-    <w:abstractNumId w:val="20"/>
+    <w:abstractNumId w:val="22"/>
   </w:num>
   <w:num w:numId="5">
-    <w:abstractNumId w:val="14"/>
+    <w:abstractNumId w:val="16"/>
   </w:num>
   <w:num w:numId="6">
-    <w:abstractNumId w:val="9"/>
+    <w:abstractNumId w:val="10"/>
   </w:num>
   <w:num w:numId="7">
-    <w:abstractNumId w:val="16"/>
+    <w:abstractNumId w:val="18"/>
   </w:num>
   <w:num w:numId="8">
-    <w:abstractNumId w:val="7"/>
+    <w:abstractNumId w:val="8"/>
   </w:num>
   <w:num w:numId="9">
     <w:abstractNumId w:val="3"/>
   </w:num>
   <w:num w:numId="10">
-    <w:abstractNumId w:val="15"/>
+    <w:abstractNumId w:val="17"/>
   </w:num>
   <w:num w:numId="11">
-    <w:abstractNumId w:val="18"/>
+    <w:abstractNumId w:val="20"/>
   </w:num>
   <w:num w:numId="12">
-    <w:abstractNumId w:val="13"/>
+    <w:abstractNumId w:val="15"/>
   </w:num>
   <w:num w:numId="13">
     <w:abstractNumId w:val="2"/>
   </w:num>
   <w:num w:numId="14">
-    <w:abstractNumId w:val="8"/>
+    <w:abstractNumId w:val="9"/>
   </w:num>
   <w:num w:numId="15">
-    <w:abstractNumId w:val="12"/>
+    <w:abstractNumId w:val="14"/>
   </w:num>
   <w:num w:numId="16">
     <w:abstractNumId w:val="0"/>
   </w:num>
   <w:num w:numId="17">
-    <w:abstractNumId w:val="11"/>
+    <w:abstractNumId w:val="12"/>
   </w:num>
   <w:num w:numId="18">
+    <w:abstractNumId w:val="6"/>
+  </w:num>
+  <w:num w:numId="19">
     <w:abstractNumId w:val="5"/>
   </w:num>
-  <w:num w:numId="19">
-    <w:abstractNumId w:val="4"/>
-  </w:num>
   <w:num w:numId="20">
-    <w:abstractNumId w:val="19"/>
+    <w:abstractNumId w:val="21"/>
   </w:num>
   <w:num w:numId="21">
     <w:abstractNumId w:val="1"/>
   </w:num>
   <w:num w:numId="22">
-    <w:abstractNumId w:val="10"/>
+    <w:abstractNumId w:val="11"/>
+  </w:num>
+  <w:num w:numId="23">
+    <w:abstractNumId w:val="4"/>
+  </w:num>
+  <w:num w:numId="24">
+    <w:abstractNumId w:val="24"/>
+  </w:num>
+  <w:num w:numId="25">
+    <w:abstractNumId w:val="13"/>
+  </w:num>
+  <w:num w:numId="26">
+    <w:abstractNumId w:val="23"/>
   </w:num>
 </w:numbering>
 </file>
@@ -7473,7 +10122,7 @@
 </file>
 
 <file path=customXml/itemProps1.xml><?xml version="1.0" encoding="utf-8"?>
-<ds:datastoreItem xmlns:ds="http://schemas.openxmlformats.org/officeDocument/2006/customXml" ds:itemID="{00975767-3B18-47E1-BAE7-0ECB71348918}">
+<ds:datastoreItem xmlns:ds="http://schemas.openxmlformats.org/officeDocument/2006/customXml" ds:itemID="{2EC446F9-80CC-4EF6-BC77-B13D50E3A3A4}">
   <ds:schemaRefs>
     <ds:schemaRef ds:uri="http://schemas.openxmlformats.org/officeDocument/2006/bibliography"/>
   </ds:schemaRefs>

</xml_diff>

<commit_message>
report updated - part 6 edited
</commit_message>
<xml_diff>
--- a/report.docx
+++ b/report.docx
@@ -17,6 +17,7 @@
           <w:noProof/>
           <w:sz w:val="48"/>
           <w:szCs w:val="48"/>
+          <w:lang w:bidi="ar-SA"/>
         </w:rPr>
         <w:drawing>
           <wp:inline distT="0" distB="0" distL="0" distR="0">
@@ -1983,6 +1984,7 @@
       <w:r>
         <w:rPr>
           <w:noProof/>
+          <w:lang w:bidi="ar-SA"/>
         </w:rPr>
         <w:drawing>
           <wp:inline distT="0" distB="0" distL="0" distR="0" wp14:anchorId="51A46520" wp14:editId="51C20570">
@@ -2043,9 +2045,11 @@
         </w:rPr>
         <w:t xml:space="preserve">کتاب‌خانه‌ی </w:t>
       </w:r>
+      <w:proofErr w:type="spellStart"/>
       <w:r>
         <w:t>os</w:t>
       </w:r>
+      <w:proofErr w:type="spellEnd"/>
       <w:r>
         <w:rPr>
           <w:rFonts w:hint="cs"/>
@@ -2053,9 +2057,19 @@
         </w:rPr>
         <w:t xml:space="preserve"> برای استفاده از </w:t>
       </w:r>
-      <w:r>
-        <w:t>os.stat().st_size</w:t>
-      </w:r>
+      <w:proofErr w:type="spellStart"/>
+      <w:r>
+        <w:t>os.stat</w:t>
+      </w:r>
+      <w:proofErr w:type="spellEnd"/>
+      <w:r>
+        <w:t>().</w:t>
+      </w:r>
+      <w:proofErr w:type="spellStart"/>
+      <w:r>
+        <w:t>st_size</w:t>
+      </w:r>
+      <w:proofErr w:type="spellEnd"/>
       <w:r>
         <w:rPr>
           <w:rFonts w:hint="cs"/>
@@ -2089,8 +2103,13 @@
         </w:rPr>
         <w:t xml:space="preserve"> برای استفاده از </w:t>
       </w:r>
-      <w:r>
-        <w:t>math.ceil()</w:t>
+      <w:proofErr w:type="spellStart"/>
+      <w:r>
+        <w:t>math.ceil</w:t>
+      </w:r>
+      <w:proofErr w:type="spellEnd"/>
+      <w:r>
+        <w:t>()</w:t>
       </w:r>
       <w:r>
         <w:rPr>
@@ -2115,9 +2134,11 @@
         </w:rPr>
         <w:t xml:space="preserve">کتاب‌خانه‌ی </w:t>
       </w:r>
+      <w:proofErr w:type="spellStart"/>
       <w:r>
         <w:t>vbcode</w:t>
       </w:r>
+      <w:proofErr w:type="spellEnd"/>
       <w:r>
         <w:rPr>
           <w:rFonts w:hint="cs"/>
@@ -2125,8 +2146,13 @@
         </w:rPr>
         <w:t xml:space="preserve"> برای استفاده از </w:t>
       </w:r>
-      <w:r>
-        <w:t>vbcode.encode()</w:t>
+      <w:proofErr w:type="spellStart"/>
+      <w:r>
+        <w:t>vbcode.encode</w:t>
+      </w:r>
+      <w:proofErr w:type="spellEnd"/>
+      <w:r>
+        <w:t>()</w:t>
       </w:r>
       <w:r>
         <w:rPr>
@@ -2167,9 +2193,11 @@
         </w:rPr>
         <w:t xml:space="preserve">کتاب‌خانه‌ی </w:t>
       </w:r>
+      <w:proofErr w:type="spellStart"/>
       <w:r>
         <w:t>json</w:t>
       </w:r>
+      <w:proofErr w:type="spellEnd"/>
       <w:r>
         <w:rPr>
           <w:rFonts w:hint="cs"/>
@@ -2203,9 +2231,11 @@
         </w:rPr>
         <w:t xml:space="preserve">کتاب‌خانه‌ی </w:t>
       </w:r>
+      <w:proofErr w:type="spellStart"/>
       <w:r>
         <w:t>functools</w:t>
       </w:r>
+      <w:proofErr w:type="spellEnd"/>
       <w:r>
         <w:rPr>
           <w:rFonts w:hint="cs"/>
@@ -2213,8 +2243,13 @@
         </w:rPr>
         <w:t xml:space="preserve"> برای استفاده از </w:t>
       </w:r>
-      <w:r>
-        <w:t>functools.reduce()</w:t>
+      <w:proofErr w:type="spellStart"/>
+      <w:r>
+        <w:t>functools.reduce</w:t>
+      </w:r>
+      <w:proofErr w:type="spellEnd"/>
+      <w:r>
+        <w:t>()</w:t>
       </w:r>
       <w:r>
         <w:rPr>
@@ -2224,8 +2259,13 @@
         <w:t xml:space="preserve"> جهت </w:t>
       </w:r>
       <w:r>
-        <w:t>unary decodification</w:t>
-      </w:r>
+        <w:t xml:space="preserve">unary </w:t>
+      </w:r>
+      <w:proofErr w:type="spellStart"/>
+      <w:r>
+        <w:t>decodification</w:t>
+      </w:r>
+      <w:proofErr w:type="spellEnd"/>
     </w:p>
     <w:p>
       <w:pPr>
@@ -2251,6 +2291,7 @@
       <w:r>
         <w:rPr>
           <w:noProof/>
+          <w:lang w:bidi="ar-SA"/>
         </w:rPr>
         <w:drawing>
           <wp:inline distT="0" distB="0" distL="0" distR="0" wp14:anchorId="03A45114" wp14:editId="2B9683BA">
@@ -2304,15 +2345,29 @@
           <w:numId w:val="19"/>
         </w:numPr>
       </w:pPr>
-      <w:r>
-        <w:t>get_offset</w:t>
-      </w:r>
-      <w:r>
-        <w:rPr>
-          <w:rFonts w:hint="cs"/>
-          <w:rtl/>
-        </w:rPr>
-        <w:t xml:space="preserve"> : نمایش دودویی گپ را برمی‌گرداند.</w:t>
+      <w:proofErr w:type="spellStart"/>
+      <w:r>
+        <w:t>get_</w:t>
+      </w:r>
+      <w:proofErr w:type="gramStart"/>
+      <w:r>
+        <w:t>offset</w:t>
+      </w:r>
+      <w:proofErr w:type="spellEnd"/>
+      <w:r>
+        <w:rPr>
+          <w:rFonts w:hint="cs"/>
+          <w:rtl/>
+        </w:rPr>
+        <w:t xml:space="preserve"> :</w:t>
+      </w:r>
+      <w:proofErr w:type="gramEnd"/>
+      <w:r>
+        <w:rPr>
+          <w:rFonts w:hint="cs"/>
+          <w:rtl/>
+        </w:rPr>
+        <w:t xml:space="preserve"> نمایش دودویی گپ را برمی‌گرداند.</w:t>
       </w:r>
     </w:p>
     <w:p>
@@ -2323,15 +2378,29 @@
           <w:numId w:val="19"/>
         </w:numPr>
       </w:pPr>
-      <w:r>
-        <w:t>get_length</w:t>
-      </w:r>
-      <w:r>
-        <w:rPr>
-          <w:rFonts w:hint="cs"/>
-          <w:rtl/>
-        </w:rPr>
-        <w:t xml:space="preserve"> : طول آفست را به صورت یگانه برمی‌گرداند که حاوی یک صفر در سمت راست است.</w:t>
+      <w:proofErr w:type="spellStart"/>
+      <w:r>
+        <w:t>get_</w:t>
+      </w:r>
+      <w:proofErr w:type="gramStart"/>
+      <w:r>
+        <w:t>length</w:t>
+      </w:r>
+      <w:proofErr w:type="spellEnd"/>
+      <w:r>
+        <w:rPr>
+          <w:rFonts w:hint="cs"/>
+          <w:rtl/>
+        </w:rPr>
+        <w:t xml:space="preserve"> :</w:t>
+      </w:r>
+      <w:proofErr w:type="gramEnd"/>
+      <w:r>
+        <w:rPr>
+          <w:rFonts w:hint="cs"/>
+          <w:rtl/>
+        </w:rPr>
+        <w:t xml:space="preserve"> طول آفست را به صورت یگانه برمی‌گرداند که حاوی یک صفر در سمت راست است.</w:t>
       </w:r>
     </w:p>
     <w:p>
@@ -2345,21 +2414,32 @@
           <w:rtl/>
         </w:rPr>
       </w:pPr>
+      <w:proofErr w:type="spellStart"/>
       <w:r>
         <w:t>u</w:t>
       </w:r>
       <w:r>
         <w:t>nary_</w:t>
       </w:r>
+      <w:proofErr w:type="gramStart"/>
       <w:r>
         <w:t>codification</w:t>
       </w:r>
-      <w:r>
-        <w:rPr>
-          <w:rFonts w:hint="cs"/>
-          <w:rtl/>
-        </w:rPr>
-        <w:t xml:space="preserve"> : کدگذاری یگانه‌ی یک عدد را برمی‌گرداند.</w:t>
+      <w:proofErr w:type="spellEnd"/>
+      <w:r>
+        <w:rPr>
+          <w:rFonts w:hint="cs"/>
+          <w:rtl/>
+        </w:rPr>
+        <w:t xml:space="preserve"> :</w:t>
+      </w:r>
+      <w:proofErr w:type="gramEnd"/>
+      <w:r>
+        <w:rPr>
+          <w:rFonts w:hint="cs"/>
+          <w:rtl/>
+        </w:rPr>
+        <w:t xml:space="preserve"> کدگذاری یگانه‌ی یک عدد را برمی‌گرداند.</w:t>
       </w:r>
     </w:p>
     <w:p>
@@ -2370,21 +2450,32 @@
           <w:numId w:val="19"/>
         </w:numPr>
       </w:pPr>
+      <w:proofErr w:type="spellStart"/>
       <w:r>
         <w:t>u</w:t>
       </w:r>
       <w:r>
         <w:t>nary_</w:t>
       </w:r>
+      <w:proofErr w:type="gramStart"/>
       <w:r>
         <w:t>decodification</w:t>
       </w:r>
-      <w:r>
-        <w:rPr>
-          <w:rFonts w:hint="cs"/>
-          <w:rtl/>
-        </w:rPr>
-        <w:t xml:space="preserve"> : کدشده‌ی یگانه‌ی یک عدد را به حالت عادی برمی‌گرداند.</w:t>
+      <w:proofErr w:type="spellEnd"/>
+      <w:r>
+        <w:rPr>
+          <w:rFonts w:hint="cs"/>
+          <w:rtl/>
+        </w:rPr>
+        <w:t xml:space="preserve"> :</w:t>
+      </w:r>
+      <w:proofErr w:type="gramEnd"/>
+      <w:r>
+        <w:rPr>
+          <w:rFonts w:hint="cs"/>
+          <w:rtl/>
+        </w:rPr>
+        <w:t xml:space="preserve"> کدشده‌ی یگانه‌ی یک عدد را به حالت عادی برمی‌گرداند.</w:t>
       </w:r>
     </w:p>
     <w:p>
@@ -2395,16 +2486,30 @@
           <w:numId w:val="19"/>
         </w:numPr>
       </w:pPr>
+      <w:proofErr w:type="spellStart"/>
       <w:r>
         <w:lastRenderedPageBreak/>
-        <w:t>get_gap_list</w:t>
-      </w:r>
-      <w:r>
-        <w:rPr>
-          <w:rFonts w:hint="cs"/>
-          <w:rtl/>
-        </w:rPr>
-        <w:t xml:space="preserve"> : پوستینگ ورودی را که لیستی از پوزیشن‌هاست را به لیست جدیدی متشکل از گپ تبدیل می‌کند.</w:t>
+        <w:t>get_gap_</w:t>
+      </w:r>
+      <w:proofErr w:type="gramStart"/>
+      <w:r>
+        <w:t>list</w:t>
+      </w:r>
+      <w:proofErr w:type="spellEnd"/>
+      <w:r>
+        <w:rPr>
+          <w:rFonts w:hint="cs"/>
+          <w:rtl/>
+        </w:rPr>
+        <w:t xml:space="preserve"> :</w:t>
+      </w:r>
+      <w:proofErr w:type="gramEnd"/>
+      <w:r>
+        <w:rPr>
+          <w:rFonts w:hint="cs"/>
+          <w:rtl/>
+        </w:rPr>
+        <w:t xml:space="preserve"> پوستینگ ورودی را که لیستی از پوزیشن‌هاست را به لیست جدیدی متشکل از گپ تبدیل می‌کند.</w:t>
       </w:r>
     </w:p>
     <w:p>
@@ -2415,6 +2520,7 @@
       <w:r>
         <w:rPr>
           <w:noProof/>
+          <w:lang w:bidi="ar-SA"/>
         </w:rPr>
         <w:drawing>
           <wp:inline distT="0" distB="0" distL="0" distR="0" wp14:anchorId="67105537" wp14:editId="440DE35E">
@@ -2468,15 +2574,29 @@
           <w:numId w:val="20"/>
         </w:numPr>
       </w:pPr>
-      <w:r>
-        <w:t>gamma_encoding</w:t>
-      </w:r>
-      <w:r>
-        <w:rPr>
-          <w:rFonts w:hint="cs"/>
-          <w:rtl/>
-        </w:rPr>
-        <w:t xml:space="preserve"> : با گرفتن پوستنیگ حاوی لیست پوزیشن‌ها، در ابتدا گپ‌ها را محاسبه می‌کند و سپس آن را کد کرده و به صورت عدد صحیح برمی‌گرداند. توجه کنید که برای هندل‌کردن مشکلات ناشی از کدکردن ۰ و ۱، دو واحد به آن اضافه می‌کنیم تا در هنگام دیکدکردن به مشکلی برنخوریم (۰ را که اصلاً در تعریف نمی‌توان کد کرد و ۱ نیز تبدیل به ۰ می‌شود که زمانی که سمت چپ‌ترین بیت باشد، هنگام خواندن آن به صورت عدد صحیح، نادیده گرفته می‌شود و با دیکدکردن مجدد آن، نمی‌توانیم به همان ۱ اولیه دست یابیم).</w:t>
+      <w:proofErr w:type="spellStart"/>
+      <w:r>
+        <w:t>gamma_</w:t>
+      </w:r>
+      <w:proofErr w:type="gramStart"/>
+      <w:r>
+        <w:t>encoding</w:t>
+      </w:r>
+      <w:proofErr w:type="spellEnd"/>
+      <w:r>
+        <w:rPr>
+          <w:rFonts w:hint="cs"/>
+          <w:rtl/>
+        </w:rPr>
+        <w:t xml:space="preserve"> :</w:t>
+      </w:r>
+      <w:proofErr w:type="gramEnd"/>
+      <w:r>
+        <w:rPr>
+          <w:rFonts w:hint="cs"/>
+          <w:rtl/>
+        </w:rPr>
+        <w:t xml:space="preserve"> با گرفتن پوستنیگ حاوی لیست پوزیشن‌ها، در ابتدا گپ‌ها را محاسبه می‌کند و سپس آن را کد کرده و به صورت عدد صحیح برمی‌گرداند. توجه کنید که برای هندل‌کردن مشکلات ناشی از کدکردن ۰ و ۱، دو واحد به آن اضافه می‌کنیم تا در هنگام دیکدکردن به مشکلی برنخوریم (۰ را که اصلاً در تعریف نمی‌توان کد کرد و ۱ نیز تبدیل به ۰ می‌شود که زمانی که سمت چپ‌ترین بیت باشد، هنگام خواندن آن به صورت عدد صحیح، نادیده گرفته می‌شود و با دیکدکردن مجدد آن، نمی‌توانیم به همان ۱ اولیه دست یابیم).</w:t>
       </w:r>
     </w:p>
     <w:p>
@@ -2487,15 +2607,29 @@
           <w:numId w:val="20"/>
         </w:numPr>
       </w:pPr>
-      <w:r>
-        <w:t>gamma_decoding</w:t>
-      </w:r>
-      <w:r>
-        <w:rPr>
-          <w:rFonts w:hint="cs"/>
-          <w:rtl/>
-        </w:rPr>
-        <w:t xml:space="preserve"> : با گرفتن لیست کدشده، تمامی عملیات بالا را به صورت عکس انجام می‌دهد تا در نهایت به پوستینگ حاوی لیست پوزیشن‌های اصلی برسد.</w:t>
+      <w:proofErr w:type="spellStart"/>
+      <w:r>
+        <w:t>gamma_</w:t>
+      </w:r>
+      <w:proofErr w:type="gramStart"/>
+      <w:r>
+        <w:t>decoding</w:t>
+      </w:r>
+      <w:proofErr w:type="spellEnd"/>
+      <w:r>
+        <w:rPr>
+          <w:rFonts w:hint="cs"/>
+          <w:rtl/>
+        </w:rPr>
+        <w:t xml:space="preserve"> :</w:t>
+      </w:r>
+      <w:proofErr w:type="gramEnd"/>
+      <w:r>
+        <w:rPr>
+          <w:rFonts w:hint="cs"/>
+          <w:rtl/>
+        </w:rPr>
+        <w:t xml:space="preserve"> با گرفتن لیست کدشده، تمامی عملیات بالا را به صورت عکس انجام می‌دهد تا در نهایت به پوستینگ حاوی لیست پوزیشن‌های اصلی برسد.</w:t>
       </w:r>
     </w:p>
     <w:p>
@@ -2506,6 +2640,7 @@
       <w:r>
         <w:rPr>
           <w:noProof/>
+          <w:lang w:bidi="ar-SA"/>
         </w:rPr>
         <w:drawing>
           <wp:inline distT="0" distB="0" distL="0" distR="0" wp14:anchorId="3D8CD2E2" wp14:editId="1EB152CA">
@@ -2559,19 +2694,35 @@
           <w:numId w:val="20"/>
         </w:numPr>
       </w:pPr>
-      <w:r>
-        <w:t>variable_encoding</w:t>
-      </w:r>
-      <w:r>
-        <w:rPr>
-          <w:rFonts w:hint="cs"/>
-          <w:rtl/>
-        </w:rPr>
-        <w:t xml:space="preserve"> : با گرفتن پوستنیگ حاوی لیست پوزیشن‌ها، در ابتدا گپ‌ها را محاسبه می‌کند و سپس آن را کد کرده و به صورت عدد صحیح برمی‌گرداند. تابع اصلی از کتاب‌خانه‌ی </w:t>
-      </w:r>
+      <w:proofErr w:type="spellStart"/>
+      <w:r>
+        <w:t>variable_</w:t>
+      </w:r>
+      <w:proofErr w:type="gramStart"/>
+      <w:r>
+        <w:t>encoding</w:t>
+      </w:r>
+      <w:proofErr w:type="spellEnd"/>
+      <w:r>
+        <w:rPr>
+          <w:rFonts w:hint="cs"/>
+          <w:rtl/>
+        </w:rPr>
+        <w:t xml:space="preserve"> :</w:t>
+      </w:r>
+      <w:proofErr w:type="gramEnd"/>
+      <w:r>
+        <w:rPr>
+          <w:rFonts w:hint="cs"/>
+          <w:rtl/>
+        </w:rPr>
+        <w:t xml:space="preserve"> با گرفتن پوستنیگ حاوی لیست پوزیشن‌ها، در ابتدا گپ‌ها را محاسبه می‌کند و سپس آن را کد کرده و به صورت عدد صحیح برمی‌گرداند. تابع اصلی از کتاب‌خانه‌ی </w:t>
+      </w:r>
+      <w:proofErr w:type="spellStart"/>
       <w:r>
         <w:t>vbcode</w:t>
       </w:r>
+      <w:proofErr w:type="spellEnd"/>
       <w:r>
         <w:rPr>
           <w:rFonts w:hint="cs"/>
@@ -2588,19 +2739,35 @@
           <w:numId w:val="20"/>
         </w:numPr>
       </w:pPr>
-      <w:r>
-        <w:t>vaiable_decoding</w:t>
-      </w:r>
-      <w:r>
-        <w:rPr>
-          <w:rFonts w:hint="cs"/>
-          <w:rtl/>
-        </w:rPr>
-        <w:t xml:space="preserve"> : با گرفتن لیست کدشده، تمامی عملیات بالا را به صورت عکس انجام می‌دهد تا در نهایت به پوستینگ حاوی لیست پوزیشن‌های اصلی برسد. تابع اصلی از کتاب‌خانه‌ی </w:t>
-      </w:r>
+      <w:proofErr w:type="spellStart"/>
+      <w:r>
+        <w:t>vaiable_</w:t>
+      </w:r>
+      <w:proofErr w:type="gramStart"/>
+      <w:r>
+        <w:t>decoding</w:t>
+      </w:r>
+      <w:proofErr w:type="spellEnd"/>
+      <w:r>
+        <w:rPr>
+          <w:rFonts w:hint="cs"/>
+          <w:rtl/>
+        </w:rPr>
+        <w:t xml:space="preserve"> :</w:t>
+      </w:r>
+      <w:proofErr w:type="gramEnd"/>
+      <w:r>
+        <w:rPr>
+          <w:rFonts w:hint="cs"/>
+          <w:rtl/>
+        </w:rPr>
+        <w:t xml:space="preserve"> با گرفتن لیست کدشده، تمامی عملیات بالا را به صورت عکس انجام می‌دهد تا در نهایت به پوستینگ حاوی لیست پوزیشن‌های اصلی برسد. تابع اصلی از کتاب‌خانه‌ی </w:t>
+      </w:r>
+      <w:proofErr w:type="spellStart"/>
       <w:r>
         <w:t>vbcode</w:t>
       </w:r>
+      <w:proofErr w:type="spellEnd"/>
       <w:r>
         <w:rPr>
           <w:rFonts w:hint="cs"/>
@@ -2620,6 +2787,7 @@
       <w:r>
         <w:rPr>
           <w:noProof/>
+          <w:lang w:bidi="ar-SA"/>
         </w:rPr>
         <w:lastRenderedPageBreak/>
         <w:drawing>
@@ -2674,6 +2842,7 @@
           <w:numId w:val="22"/>
         </w:numPr>
       </w:pPr>
+      <w:proofErr w:type="gramStart"/>
       <w:r>
         <w:t>compress</w:t>
       </w:r>
@@ -2682,7 +2851,15 @@
           <w:rFonts w:hint="cs"/>
           <w:rtl/>
         </w:rPr>
-        <w:t xml:space="preserve"> : در ابتدا این تابع مسیر فایل و نوع فشرده‌سازی را دریافت می‌کند. سپس بعد از خواندن از فایل شروع می‌کند بر روی تمامی پوستینگ‌ها فشرده‌سازی مورد نظر را انجام می‌دهد و در نهایت در فایل جدیدی ذخیره می‌ک</w:t>
+        <w:t xml:space="preserve"> :</w:t>
+      </w:r>
+      <w:proofErr w:type="gramEnd"/>
+      <w:r>
+        <w:rPr>
+          <w:rFonts w:hint="cs"/>
+          <w:rtl/>
+        </w:rPr>
+        <w:t xml:space="preserve"> در ابتدا این تابع مسیر فایل و نوع فشرده‌سازی را دریافت می‌کند. سپس بعد از خواندن از فایل شروع می‌کند بر روی تمامی پوستینگ‌ها فشرده‌سازی مورد نظر را انجام می‌دهد و در نهایت در فایل جدیدی ذخیره می‌ک</w:t>
       </w:r>
       <w:r>
         <w:rPr>
@@ -2707,6 +2884,7 @@
       <w:r>
         <w:rPr>
           <w:noProof/>
+          <w:lang w:bidi="ar-SA"/>
         </w:rPr>
         <w:drawing>
           <wp:inline distT="0" distB="0" distL="0" distR="0" wp14:anchorId="187551DC" wp14:editId="1DA9E000">
@@ -2760,6 +2938,7 @@
           <w:numId w:val="22"/>
         </w:numPr>
       </w:pPr>
+      <w:proofErr w:type="gramStart"/>
       <w:r>
         <w:lastRenderedPageBreak/>
         <w:t>decompress</w:t>
@@ -2769,7 +2948,15 @@
           <w:rFonts w:hint="cs"/>
           <w:rtl/>
         </w:rPr>
-        <w:t xml:space="preserve"> : در ابتدا این تابع مسیر فایل و نوع فشرده‌سازی را دریافت می‌کند. سپس بعد از خواندن از فایل شروع می‌کند بر روی تمامی پوستینگ‌ها استخراج مورد نظر را انجام می‌دهد و در نهایت دیکشنری بدست‌آمده را برمی‌گرداند.</w:t>
+        <w:t xml:space="preserve"> :</w:t>
+      </w:r>
+      <w:proofErr w:type="gramEnd"/>
+      <w:r>
+        <w:rPr>
+          <w:rFonts w:hint="cs"/>
+          <w:rtl/>
+        </w:rPr>
+        <w:t xml:space="preserve"> در ابتدا این تابع مسیر فایل و نوع فشرده‌سازی را دریافت می‌کند. سپس بعد از خواندن از فایل شروع می‌کند بر روی تمامی پوستینگ‌ها استخراج مورد نظر را انجام می‌دهد و در نهایت دیکشنری بدست‌آمده را برمی‌گرداند.</w:t>
       </w:r>
     </w:p>
     <w:p>
@@ -2847,13 +3034,18 @@
     <w:p>
       <w:pPr>
         <w:rPr>
-          <w:rFonts w:hint="cs"/>
           <w:rtl/>
         </w:rPr>
       </w:pPr>
       <w:bookmarkStart w:id="15" w:name="_Toc56421143"/>
       <w:r>
         <w:rPr>
+          <w:rtl/>
+        </w:rPr>
+        <w:tab/>
+      </w:r>
+      <w:r>
+        <w:rPr>
           <w:rFonts w:hint="cs"/>
           <w:rtl/>
         </w:rPr>
@@ -2869,9 +3061,11 @@
         </w:rPr>
         <w:t xml:space="preserve"> پیاده سازی شده اند. تابع اصلی این فایل که در بخش پنجم نیز مورد استفاده قرار میگیرد، تابع </w:t>
       </w:r>
+      <w:proofErr w:type="spellStart"/>
       <w:r>
         <w:t>spell_checker</w:t>
       </w:r>
+      <w:proofErr w:type="spellEnd"/>
       <w:r>
         <w:rPr>
           <w:rFonts w:hint="cs"/>
@@ -2879,9 +3073,11 @@
         </w:rPr>
         <w:t xml:space="preserve"> میباشد که لیستی از کلمات موجود در کوئری که در </w:t>
       </w:r>
+      <w:proofErr w:type="spellStart"/>
       <w:r>
         <w:t>inverted_index</w:t>
       </w:r>
+      <w:proofErr w:type="spellEnd"/>
       <w:r>
         <w:rPr>
           <w:rFonts w:hint="cs"/>
@@ -2889,9 +3085,11 @@
         </w:rPr>
         <w:t xml:space="preserve"> یافت نشده اند را به همراه آدرس فایل </w:t>
       </w:r>
+      <w:proofErr w:type="spellStart"/>
       <w:r>
         <w:t>bigrame</w:t>
       </w:r>
+      <w:proofErr w:type="spellEnd"/>
       <w:r>
         <w:rPr>
           <w:rFonts w:hint="cs"/>
@@ -2923,9 +3121,6 @@
           <w:ilvl w:val="0"/>
           <w:numId w:val="22"/>
         </w:numPr>
-        <w:rPr>
-          <w:rFonts w:hint="cs"/>
-        </w:rPr>
       </w:pPr>
       <w:r>
         <w:rPr>
@@ -2934,9 +3129,11 @@
         </w:rPr>
         <w:t xml:space="preserve">کتابخانه </w:t>
       </w:r>
+      <w:proofErr w:type="spellStart"/>
       <w:r>
         <w:t>json</w:t>
       </w:r>
+      <w:proofErr w:type="spellEnd"/>
       <w:r>
         <w:rPr>
           <w:rFonts w:hint="cs"/>
@@ -2962,9 +3159,6 @@
           <w:ilvl w:val="0"/>
           <w:numId w:val="22"/>
         </w:numPr>
-        <w:rPr>
-          <w:rFonts w:hint="cs"/>
-        </w:rPr>
       </w:pPr>
       <w:r>
         <w:rPr>
@@ -2983,9 +3177,11 @@
         </w:rPr>
         <w:t xml:space="preserve"> برای سورت کردن دیکشنری برای خروجی دادن 10 کلمه برتر از لحاظ </w:t>
       </w:r>
+      <w:proofErr w:type="spellStart"/>
       <w:r>
         <w:t>jaccard</w:t>
       </w:r>
+      <w:proofErr w:type="spellEnd"/>
     </w:p>
     <w:p>
       <w:pPr>
@@ -2995,7 +3191,6 @@
           <w:numId w:val="22"/>
         </w:numPr>
         <w:rPr>
-          <w:rFonts w:hint="cs"/>
           <w:rtl/>
         </w:rPr>
       </w:pPr>
@@ -3006,9 +3201,11 @@
         </w:rPr>
         <w:t xml:space="preserve">کتابخانه </w:t>
       </w:r>
+      <w:proofErr w:type="spellStart"/>
       <w:r>
         <w:t>numpy</w:t>
       </w:r>
+      <w:proofErr w:type="spellEnd"/>
       <w:r>
         <w:rPr>
           <w:rFonts w:hint="cs"/>
@@ -3016,15 +3213,16 @@
         </w:rPr>
         <w:t xml:space="preserve"> برای بارگذاری یک آرایه با صفر ها برای پیاده سازی برنامه نویسی پویا در تابع </w:t>
       </w:r>
+      <w:proofErr w:type="spellStart"/>
       <w:r>
         <w:t>edit_distance</w:t>
       </w:r>
+      <w:proofErr w:type="spellEnd"/>
     </w:p>
     <w:p>
       <w:pPr>
         <w:pStyle w:val="Heading2"/>
         <w:rPr>
-          <w:rFonts w:hint="cs"/>
           <w:rtl/>
         </w:rPr>
       </w:pPr>
@@ -3048,9 +3246,11 @@
         <w:spacing w:line="259" w:lineRule="auto"/>
         <w:jc w:val="left"/>
       </w:pPr>
+      <w:proofErr w:type="spellStart"/>
       <w:r>
         <w:t>edit_distance</w:t>
       </w:r>
+      <w:proofErr w:type="spellEnd"/>
       <w:r>
         <w:rPr>
           <w:rFonts w:hint="cs"/>
@@ -3068,23 +3268,36 @@
         </w:numPr>
         <w:spacing w:line="259" w:lineRule="auto"/>
         <w:jc w:val="left"/>
-        <w:rPr>
-          <w:rFonts w:hint="cs"/>
-        </w:rPr>
-      </w:pPr>
-      <w:r>
-        <w:t>closest_word_edit_distance</w:t>
-      </w:r>
-      <w:r>
-        <w:rPr>
-          <w:rFonts w:hint="cs"/>
-          <w:rtl/>
-        </w:rPr>
-        <w:t xml:space="preserve"> : این تابع یک کلمه و لیست از کلمات احتمالی را به عنوان ورودی گرفته و با استفاده از تابع </w:t>
-      </w:r>
+      </w:pPr>
+      <w:proofErr w:type="spellStart"/>
+      <w:r>
+        <w:t>closest_word_edit_</w:t>
+      </w:r>
+      <w:proofErr w:type="gramStart"/>
+      <w:r>
+        <w:t>distance</w:t>
+      </w:r>
+      <w:proofErr w:type="spellEnd"/>
+      <w:r>
+        <w:rPr>
+          <w:rFonts w:hint="cs"/>
+          <w:rtl/>
+        </w:rPr>
+        <w:t xml:space="preserve"> :</w:t>
+      </w:r>
+      <w:proofErr w:type="gramEnd"/>
+      <w:r>
+        <w:rPr>
+          <w:rFonts w:hint="cs"/>
+          <w:rtl/>
+        </w:rPr>
+        <w:t xml:space="preserve"> این تابع یک کلمه و لیست از کلمات احتمالی را به عنوان ورودی گرفته و با استفاده از تابع </w:t>
+      </w:r>
+      <w:proofErr w:type="spellStart"/>
       <w:r>
         <w:t>edit_distance</w:t>
       </w:r>
+      <w:proofErr w:type="spellEnd"/>
       <w:r>
         <w:rPr>
           <w:rFonts w:hint="cs"/>
@@ -3108,13 +3321,11 @@
         <w:spacing w:line="259" w:lineRule="auto"/>
         <w:ind w:left="360"/>
         <w:jc w:val="left"/>
-        <w:rPr>
-          <w:rFonts w:hint="cs"/>
-        </w:rPr>
       </w:pPr>
       <w:r>
         <w:rPr>
           <w:noProof/>
+          <w:lang w:bidi="ar-SA"/>
         </w:rPr>
         <w:lastRenderedPageBreak/>
         <w:drawing>
@@ -3163,13 +3374,12 @@
         </w:numPr>
         <w:spacing w:line="259" w:lineRule="auto"/>
         <w:jc w:val="left"/>
-        <w:rPr>
-          <w:rFonts w:hint="cs"/>
-        </w:rPr>
-      </w:pPr>
+      </w:pPr>
+      <w:proofErr w:type="spellStart"/>
       <w:r>
         <w:t>Jaccard</w:t>
       </w:r>
+      <w:proofErr w:type="spellEnd"/>
       <w:r>
         <w:rPr>
           <w:rFonts w:hint="cs"/>
@@ -3187,9 +3397,11 @@
         </w:rPr>
         <w:t xml:space="preserve"> دو کلمه و تعداد بایگرم های مشترک آن ها (که از تابع بخش بعدی دریافت مینماید را دریافت کرده و فاصله </w:t>
       </w:r>
+      <w:proofErr w:type="spellStart"/>
       <w:r>
         <w:t>jaccard</w:t>
       </w:r>
+      <w:proofErr w:type="spellEnd"/>
       <w:r>
         <w:rPr>
           <w:rFonts w:hint="cs"/>
@@ -3217,9 +3429,11 @@
         </w:rPr>
         <w:t xml:space="preserve"> بایگرام دارد، فاصله </w:t>
       </w:r>
+      <w:proofErr w:type="spellStart"/>
       <w:r>
         <w:t>jaccard</w:t>
       </w:r>
+      <w:proofErr w:type="spellEnd"/>
       <w:r>
         <w:rPr>
           <w:rFonts w:hint="cs"/>
@@ -3342,9 +3556,6 @@
     <w:p>
       <w:pPr>
         <w:pStyle w:val="ListParagraph"/>
-        <w:rPr>
-          <w:rFonts w:hint="cs"/>
-        </w:rPr>
       </w:pPr>
     </w:p>
     <w:p>
@@ -3357,19 +3568,35 @@
         <w:spacing w:line="259" w:lineRule="auto"/>
         <w:jc w:val="left"/>
       </w:pPr>
-      <w:r>
-        <w:t>closest_words_with_jaccard</w:t>
-      </w:r>
-      <w:r>
-        <w:rPr>
-          <w:rFonts w:hint="cs"/>
-          <w:rtl/>
-        </w:rPr>
-        <w:t xml:space="preserve"> : این تابع کلمه ورودی و بایگرم ها را دریافت مینماید. سپس بایگرام هایی که حداقل یک بایگرام مشترک با کلمه ورودی را داشته میابد و به ازای هر کدام از این کلمات تعداد بایگرام های مشترک با کلمه ورودی را به عنوان اشتراک آن دو کلمه در نظر گرفته و با تابع </w:t>
-      </w:r>
+      <w:proofErr w:type="spellStart"/>
+      <w:r>
+        <w:t>closest_words_with_</w:t>
+      </w:r>
+      <w:proofErr w:type="gramStart"/>
       <w:r>
         <w:t>jaccard</w:t>
       </w:r>
+      <w:proofErr w:type="spellEnd"/>
+      <w:r>
+        <w:rPr>
+          <w:rFonts w:hint="cs"/>
+          <w:rtl/>
+        </w:rPr>
+        <w:t xml:space="preserve"> :</w:t>
+      </w:r>
+      <w:proofErr w:type="gramEnd"/>
+      <w:r>
+        <w:rPr>
+          <w:rFonts w:hint="cs"/>
+          <w:rtl/>
+        </w:rPr>
+        <w:t xml:space="preserve"> این تابع کلمه ورودی و بایگرم ها را دریافت مینماید. سپس بایگرام هایی که حداقل یک بایگرام مشترک با کلمه ورودی را داشته میابد و به ازای هر کدام از این کلمات تعداد بایگرام های مشترک با کلمه ورودی را به عنوان اشتراک آن دو کلمه در نظر گرفته و با تابع </w:t>
+      </w:r>
+      <w:proofErr w:type="spellStart"/>
+      <w:r>
+        <w:t>jaccard</w:t>
+      </w:r>
+      <w:proofErr w:type="spellEnd"/>
       <w:r>
         <w:rPr>
           <w:rFonts w:hint="cs"/>
@@ -3377,9 +3604,11 @@
         </w:rPr>
         <w:t xml:space="preserve"> این مقدار را برای هر یک از کلمات محاسبه مینماید. در نهایت لیستی از 10 کلمه با بیشترین همپوشانی ( فاصله </w:t>
       </w:r>
+      <w:proofErr w:type="spellStart"/>
       <w:r>
         <w:t>jaccard</w:t>
       </w:r>
+      <w:proofErr w:type="spellEnd"/>
       <w:r>
         <w:rPr>
           <w:rFonts w:hint="cs"/>
@@ -3393,13 +3622,11 @@
         <w:pStyle w:val="ListParagraph"/>
         <w:spacing w:line="259" w:lineRule="auto"/>
         <w:jc w:val="left"/>
-        <w:rPr>
-          <w:rFonts w:hint="cs"/>
-        </w:rPr>
       </w:pPr>
       <w:r>
         <w:rPr>
           <w:noProof/>
+          <w:lang w:bidi="ar-SA"/>
         </w:rPr>
         <w:lastRenderedPageBreak/>
         <w:drawing>
@@ -3450,28 +3677,7 @@
           <w:rFonts w:hint="cs"/>
           <w:rtl/>
         </w:rPr>
-        <w:t>در نهایت،</w:t>
-      </w:r>
-      <w:r>
-        <w:rPr>
-          <w:rFonts w:hint="cs"/>
-          <w:rtl/>
-        </w:rPr>
-        <w:t>تابع</w:t>
-      </w:r>
-      <w:r>
-        <w:rPr>
-          <w:rFonts w:hint="cs"/>
-          <w:rtl/>
-        </w:rPr>
-        <w:t xml:space="preserve"> اصلی یعنی</w:t>
-      </w:r>
-      <w:r>
-        <w:rPr>
-          <w:rFonts w:hint="cs"/>
-          <w:rtl/>
-        </w:rPr>
-        <w:t xml:space="preserve"> </w:t>
+        <w:t xml:space="preserve">در نهایت،تابع اصلی یعنی </w:t>
       </w:r>
       <w:r>
         <w:t>spell checker</w:t>
@@ -3483,9 +3689,11 @@
         </w:rPr>
         <w:t xml:space="preserve"> ابتدا با استفاده از تابع </w:t>
       </w:r>
+      <w:proofErr w:type="spellStart"/>
       <w:r>
         <w:t>closest_words_with_jaccard</w:t>
       </w:r>
+      <w:proofErr w:type="spellEnd"/>
       <w:r>
         <w:rPr>
           <w:rFonts w:hint="cs"/>
@@ -3493,9 +3701,11 @@
         </w:rPr>
         <w:t xml:space="preserve"> برای هر کلمه کلمات احتمالی برای جایگزینی آن ها را انتحاب کرده و سپس با استفاده از تابع </w:t>
       </w:r>
+      <w:proofErr w:type="spellStart"/>
       <w:r>
         <w:t>closest_words_with_jaccard</w:t>
       </w:r>
+      <w:proofErr w:type="spellEnd"/>
       <w:r>
         <w:rPr>
           <w:rFonts w:hint="cs"/>
@@ -3507,13 +3717,13 @@
     <w:p>
       <w:pPr>
         <w:rPr>
-          <w:rFonts w:hint="cs"/>
           <w:rtl/>
         </w:rPr>
       </w:pPr>
       <w:r>
         <w:rPr>
           <w:noProof/>
+          <w:lang w:bidi="ar-SA"/>
         </w:rPr>
         <w:drawing>
           <wp:inline distT="0" distB="0" distL="0" distR="0" wp14:anchorId="515641FE" wp14:editId="4F6F425D">
@@ -3555,7 +3765,6 @@
     <w:p>
       <w:pPr>
         <w:rPr>
-          <w:rFonts w:hint="cs"/>
           <w:rtl/>
         </w:rPr>
       </w:pPr>
@@ -3629,10 +3838,15 @@
     <w:p>
       <w:pPr>
         <w:rPr>
-          <w:rFonts w:hint="cs"/>
-          <w:rtl/>
-        </w:rPr>
-      </w:pPr>
+          <w:rtl/>
+        </w:rPr>
+      </w:pPr>
+      <w:r>
+        <w:rPr>
+          <w:rtl/>
+        </w:rPr>
+        <w:tab/>
+      </w:r>
       <w:r>
         <w:rPr>
           <w:rFonts w:hint="cs"/>
@@ -3643,9 +3857,11 @@
       <w:r>
         <w:t xml:space="preserve"> </w:t>
       </w:r>
+      <w:proofErr w:type="spellStart"/>
       <w:r>
         <w:t>relevent_docIDs_with_tf_idf</w:t>
       </w:r>
+      <w:proofErr w:type="spellEnd"/>
       <w:r>
         <w:rPr>
           <w:rFonts w:hint="cs"/>
@@ -3653,13 +3869,6 @@
         </w:rPr>
         <w:t xml:space="preserve"> بوده که یک کوئری، زبان مرتبط با آن و جایگاه مورد نظر کاربر برای آن کوئری در مستند (تیتر، متن یا هردو) را دریافت کرده و در صورت وجود 10 مستند برتر از لحاظ مرتبط بودن با کوئری را بازمیگرداند.</w:t>
       </w:r>
-    </w:p>
-    <w:p>
-      <w:pPr>
-        <w:rPr>
-          <w:rtl/>
-        </w:rPr>
-      </w:pPr>
     </w:p>
     <w:p>
       <w:pPr>
@@ -3685,9 +3894,6 @@
           <w:ilvl w:val="0"/>
           <w:numId w:val="24"/>
         </w:numPr>
-        <w:rPr>
-          <w:rFonts w:hint="cs"/>
-        </w:rPr>
       </w:pPr>
       <w:r>
         <w:rPr>
@@ -3763,6 +3969,7 @@
         <w:spacing w:line="259" w:lineRule="auto"/>
         <w:jc w:val="left"/>
       </w:pPr>
+      <w:proofErr w:type="gramStart"/>
       <w:r>
         <w:t>intersect</w:t>
       </w:r>
@@ -3771,7 +3978,15 @@
           <w:rFonts w:hint="cs"/>
           <w:rtl/>
         </w:rPr>
-        <w:t xml:space="preserve"> : این تابع دو </w:t>
+        <w:t xml:space="preserve"> :</w:t>
+      </w:r>
+      <w:proofErr w:type="gramEnd"/>
+      <w:r>
+        <w:rPr>
+          <w:rFonts w:hint="cs"/>
+          <w:rtl/>
+        </w:rPr>
+        <w:t xml:space="preserve"> این تابع دو </w:t>
       </w:r>
       <w:r>
         <w:t>posting list</w:t>
@@ -3799,13 +4014,11 @@
         <w:pStyle w:val="ListParagraph"/>
         <w:spacing w:line="259" w:lineRule="auto"/>
         <w:jc w:val="left"/>
-        <w:rPr>
-          <w:rFonts w:hint="cs"/>
-        </w:rPr>
       </w:pPr>
       <w:r>
         <w:rPr>
           <w:noProof/>
+          <w:lang w:bidi="ar-SA"/>
         </w:rPr>
         <w:drawing>
           <wp:inline distT="0" distB="0" distL="0" distR="0" wp14:anchorId="01E724EE" wp14:editId="69BE4375">
@@ -3854,15 +4067,29 @@
         <w:spacing w:line="259" w:lineRule="auto"/>
         <w:jc w:val="left"/>
       </w:pPr>
-      <w:r>
-        <w:t>build_document_vector_from_document_tokens</w:t>
-      </w:r>
-      <w:r>
-        <w:rPr>
-          <w:rFonts w:hint="cs"/>
-          <w:rtl/>
-        </w:rPr>
-        <w:t xml:space="preserve"> : این تابع شناسه یک مستند، توکن های کوئری ، لیستی شامل توکن های هر مستند، جایگاه مورد نظر کاربر و در نهایت </w:t>
+      <w:proofErr w:type="spellStart"/>
+      <w:r>
+        <w:t>build_document_vector_from_document_</w:t>
+      </w:r>
+      <w:proofErr w:type="gramStart"/>
+      <w:r>
+        <w:t>tokens</w:t>
+      </w:r>
+      <w:proofErr w:type="spellEnd"/>
+      <w:r>
+        <w:rPr>
+          <w:rFonts w:hint="cs"/>
+          <w:rtl/>
+        </w:rPr>
+        <w:t xml:space="preserve"> :</w:t>
+      </w:r>
+      <w:proofErr w:type="gramEnd"/>
+      <w:r>
+        <w:rPr>
+          <w:rFonts w:hint="cs"/>
+          <w:rtl/>
+        </w:rPr>
+        <w:t xml:space="preserve"> این تابع شناسه یک مستند، توکن های کوئری ، لیستی شامل توکن های هر مستند، جایگاه مورد نظر کاربر و در نهایت </w:t>
       </w:r>
       <w:r>
         <w:t>inverted index</w:t>
@@ -3872,7 +4099,19 @@
           <w:rFonts w:hint="cs"/>
           <w:rtl/>
         </w:rPr>
-        <w:t xml:space="preserve"> را به عنوان </w:t>
+        <w:t xml:space="preserve"> را به عنوان ورودی گرفته و بردار مربوط به آن مستند را به فرمت </w:t>
+      </w:r>
+      <w:proofErr w:type="spellStart"/>
+      <w:r>
+        <w:t>Itc</w:t>
+      </w:r>
+      <w:proofErr w:type="spellEnd"/>
+      <w:r>
+        <w:rPr>
+          <w:rFonts w:hint="cs"/>
+          <w:rtl/>
+        </w:rPr>
+        <w:t xml:space="preserve"> برمیگرداند. در این تابع ابتدا توکن های مورد استفاده از جایگاه مورد نظر </w:t>
       </w:r>
       <w:r>
         <w:rPr>
@@ -3880,21 +4119,13 @@
           <w:rtl/>
         </w:rPr>
         <w:lastRenderedPageBreak/>
-        <w:t xml:space="preserve">ورودی گرفته و بردار مربوط به آن مستند را به فرمت </w:t>
-      </w:r>
-      <w:r>
-        <w:t>Itc</w:t>
-      </w:r>
-      <w:r>
-        <w:rPr>
-          <w:rFonts w:hint="cs"/>
-          <w:rtl/>
-        </w:rPr>
-        <w:t xml:space="preserve"> برمیگرداند. در این تابع ابتدا توکن های مورد استفاده از جایگاه مورد نظر کاربر در متن استخراج و در لیستی قرار داده میشوند. برای محاسبه </w:t>
-      </w:r>
+        <w:t xml:space="preserve">کاربر در متن استخراج و در لیستی قرار داده میشوند. برای محاسبه </w:t>
+      </w:r>
+      <w:proofErr w:type="spellStart"/>
       <w:r>
         <w:t>tf</w:t>
       </w:r>
+      <w:proofErr w:type="spellEnd"/>
       <w:r>
         <w:rPr>
           <w:rFonts w:hint="cs"/>
@@ -3906,11 +4137,17 @@
     <w:p>
       <w:pPr>
         <w:pStyle w:val="ListParagraph"/>
-        <w:rPr>
-          <w:rFonts w:hint="cs"/>
-          <w:rtl/>
-        </w:rPr>
-      </w:pPr>
+        <w:ind w:left="360"/>
+        <w:rPr>
+          <w:rtl/>
+        </w:rPr>
+      </w:pPr>
+      <w:r>
+        <w:rPr>
+          <w:rtl/>
+        </w:rPr>
+        <w:tab/>
+      </w:r>
       <w:r>
         <w:rPr>
           <w:rFonts w:hint="cs"/>
@@ -3918,9 +4155,11 @@
         </w:rPr>
         <w:t xml:space="preserve"> برای محاسبه </w:t>
       </w:r>
+      <w:proofErr w:type="spellStart"/>
       <w:r>
         <w:t>idf</w:t>
       </w:r>
+      <w:proofErr w:type="spellEnd"/>
       <w:r>
         <w:rPr>
           <w:rFonts w:hint="cs"/>
@@ -3952,11 +4191,17 @@
     <w:p>
       <w:pPr>
         <w:pStyle w:val="ListParagraph"/>
-        <w:rPr>
-          <w:rFonts w:hint="cs"/>
-          <w:rtl/>
-        </w:rPr>
-      </w:pPr>
+        <w:ind w:left="0"/>
+        <w:rPr>
+          <w:rtl/>
+        </w:rPr>
+      </w:pPr>
+      <w:r>
+        <w:rPr>
+          <w:rtl/>
+        </w:rPr>
+        <w:tab/>
+      </w:r>
       <w:r>
         <w:rPr>
           <w:rFonts w:hint="cs"/>
@@ -3965,8 +4210,13 @@
         <w:t xml:space="preserve">در نهایت با ضرب دو مقدار بدست آمده، مقادیر هر عضو بردار وزن مستند مشخص شده و امکان محاسبه ضریب نرمال سازی برای مخرج فراهم میشود. در صورتی که وزن عضو </w:t>
       </w:r>
       <w:r>
-        <w:t xml:space="preserve"> i</w:t>
-      </w:r>
+        <w:t xml:space="preserve"> </w:t>
+      </w:r>
+      <w:proofErr w:type="spellStart"/>
+      <w:r>
+        <w:t>i</w:t>
+      </w:r>
+      <w:proofErr w:type="spellEnd"/>
       <w:r>
         <w:rPr>
           <w:rFonts w:hint="cs"/>
@@ -4051,7 +4301,6 @@
       <w:pPr>
         <w:bidi w:val="0"/>
         <w:rPr>
-          <w:rFonts w:hint="cs"/>
           <w:rtl/>
         </w:rPr>
       </w:pPr>
@@ -4064,13 +4313,7 @@
             <w:rPr>
               <w:rFonts w:ascii="Cambria Math" w:hAnsi="Cambria Math"/>
             </w:rPr>
-            <m:t>n</m:t>
-          </m:r>
-          <m:r>
-            <w:rPr>
-              <w:rFonts w:ascii="Cambria Math" w:hAnsi="Cambria Math"/>
-            </w:rPr>
-            <m:t>orm=</m:t>
+            <m:t>norm=</m:t>
           </m:r>
           <m:f>
             <m:fPr>
@@ -4538,10 +4781,17 @@
     <w:p>
       <w:pPr>
         <w:pStyle w:val="ListParagraph"/>
-        <w:rPr>
-          <w:rtl/>
-        </w:rPr>
-      </w:pPr>
+        <w:ind w:left="0"/>
+        <w:rPr>
+          <w:rtl/>
+        </w:rPr>
+      </w:pPr>
+      <w:r>
+        <w:rPr>
+          <w:rtl/>
+        </w:rPr>
+        <w:tab/>
+      </w:r>
       <w:r>
         <w:rPr>
           <w:rFonts w:hint="cs"/>
@@ -4781,7 +5031,8 @@
       <w:pPr>
         <w:pStyle w:val="ListParagraph"/>
         <w:bidi w:val="0"/>
-        <w:jc w:val="right"/>
+        <w:ind w:left="0"/>
+        <w:jc w:val="center"/>
         <w:rPr>
           <w:rFonts w:eastAsiaTheme="minorEastAsia"/>
         </w:rPr>
@@ -4789,6 +5040,7 @@
       <w:r>
         <w:rPr>
           <w:noProof/>
+          <w:lang w:bidi="ar-SA"/>
         </w:rPr>
         <w:lastRenderedPageBreak/>
         <w:drawing>
@@ -4842,7 +5094,8 @@
       <w:pPr>
         <w:pStyle w:val="ListParagraph"/>
         <w:bidi w:val="0"/>
-        <w:jc w:val="right"/>
+        <w:ind w:left="0"/>
+        <w:jc w:val="center"/>
         <w:rPr>
           <w:rFonts w:eastAsiaTheme="minorEastAsia"/>
           <w:rtl/>
@@ -4851,6 +5104,7 @@
       <w:r>
         <w:rPr>
           <w:noProof/>
+          <w:lang w:bidi="ar-SA"/>
         </w:rPr>
         <w:lastRenderedPageBreak/>
         <w:drawing>
@@ -4898,23 +5152,31 @@
           <w:numId w:val="26"/>
         </w:numPr>
         <w:spacing w:line="259" w:lineRule="auto"/>
-        <w:jc w:val="left"/>
+        <w:rPr>
+          <w:rFonts w:eastAsiaTheme="minorEastAsia"/>
+        </w:rPr>
+      </w:pPr>
+      <w:proofErr w:type="gramStart"/>
+      <w:r>
+        <w:rPr>
+          <w:rFonts w:eastAsiaTheme="minorEastAsia"/>
+        </w:rPr>
+        <w:t>normalize</w:t>
+      </w:r>
+      <w:r>
         <w:rPr>
           <w:rFonts w:eastAsiaTheme="minorEastAsia" w:hint="cs"/>
-        </w:rPr>
-      </w:pPr>
-      <w:r>
-        <w:rPr>
-          <w:rFonts w:eastAsiaTheme="minorEastAsia"/>
-        </w:rPr>
-        <w:t>normalize</w:t>
-      </w:r>
+          <w:rtl/>
+        </w:rPr>
+        <w:t xml:space="preserve"> :</w:t>
+      </w:r>
+      <w:proofErr w:type="gramEnd"/>
       <w:r>
         <w:rPr>
           <w:rFonts w:eastAsiaTheme="minorEastAsia" w:hint="cs"/>
           <w:rtl/>
         </w:rPr>
-        <w:t xml:space="preserve"> : این تابع یک لیست را به عنوان بردار دریافت و آن را نرمالایز مینماید.</w:t>
+        <w:t xml:space="preserve"> این تابع یک لیست را به عنوان بردار دریافت و آن را نرمالایز مینماید.</w:t>
       </w:r>
     </w:p>
     <w:p>
@@ -4925,37 +5187,54 @@
           <w:numId w:val="26"/>
         </w:numPr>
         <w:spacing w:line="259" w:lineRule="auto"/>
-        <w:jc w:val="left"/>
         <w:rPr>
           <w:rFonts w:eastAsiaTheme="minorEastAsia"/>
         </w:rPr>
       </w:pPr>
+      <w:proofErr w:type="spellStart"/>
       <w:r>
         <w:rPr>
           <w:rFonts w:eastAsiaTheme="minorEastAsia"/>
         </w:rPr>
-        <w:t>dot_product</w:t>
-      </w:r>
+        <w:t>dot_</w:t>
+      </w:r>
+      <w:proofErr w:type="gramStart"/>
+      <w:r>
+        <w:rPr>
+          <w:rFonts w:eastAsiaTheme="minorEastAsia"/>
+        </w:rPr>
+        <w:t>product</w:t>
+      </w:r>
+      <w:proofErr w:type="spellEnd"/>
       <w:r>
         <w:rPr>
           <w:rFonts w:eastAsiaTheme="minorEastAsia" w:hint="cs"/>
           <w:rtl/>
         </w:rPr>
-        <w:t xml:space="preserve"> : این تابع دو بردار دریافت و ضرب داخلی آن ها را برمیگرداند.</w:t>
+        <w:t xml:space="preserve"> :</w:t>
+      </w:r>
+      <w:proofErr w:type="gramEnd"/>
+      <w:r>
+        <w:rPr>
+          <w:rFonts w:eastAsiaTheme="minorEastAsia" w:hint="cs"/>
+          <w:rtl/>
+        </w:rPr>
+        <w:t xml:space="preserve"> این تابع دو بردار دریافت و ضرب داخلی آن ها را برمیگرداند.</w:t>
       </w:r>
     </w:p>
     <w:p>
       <w:pPr>
         <w:spacing w:line="259" w:lineRule="auto"/>
         <w:ind w:left="360"/>
-        <w:jc w:val="left"/>
-        <w:rPr>
-          <w:rFonts w:eastAsiaTheme="minorEastAsia" w:hint="cs"/>
+        <w:jc w:val="center"/>
+        <w:rPr>
+          <w:rFonts w:eastAsiaTheme="minorEastAsia"/>
         </w:rPr>
       </w:pPr>
       <w:r>
         <w:rPr>
           <w:noProof/>
+          <w:lang w:bidi="ar-SA"/>
         </w:rPr>
         <w:lastRenderedPageBreak/>
         <w:drawing>
@@ -5004,14 +5283,23 @@
       </w:pPr>
       <w:r>
         <w:rPr>
+          <w:rFonts w:eastAsiaTheme="minorEastAsia"/>
+          <w:rtl/>
+        </w:rPr>
+        <w:tab/>
+      </w:r>
+      <w:r>
+        <w:rPr>
           <w:rFonts w:eastAsiaTheme="minorEastAsia" w:hint="cs"/>
           <w:rtl/>
         </w:rPr>
         <w:t xml:space="preserve">در نهایت، تابع </w:t>
       </w:r>
+      <w:proofErr w:type="spellStart"/>
       <w:r>
         <w:t>relevent_docIDs_with_tf_idf</w:t>
       </w:r>
+      <w:proofErr w:type="spellEnd"/>
       <w:r>
         <w:rPr>
           <w:rFonts w:eastAsiaTheme="minorEastAsia" w:hint="cs"/>
@@ -5032,12 +5320,14 @@
         </w:rPr>
         <w:t xml:space="preserve"> ها را مشخص مینماید. سپس به ازای هر توکن در کوئری، در صورت وجود آن توکن در </w:t>
       </w:r>
+      <w:proofErr w:type="spellStart"/>
       <w:r>
         <w:rPr>
           <w:rFonts w:eastAsiaTheme="minorEastAsia"/>
         </w:rPr>
         <w:t>inverted_index</w:t>
       </w:r>
+      <w:proofErr w:type="spellEnd"/>
       <w:r>
         <w:rPr>
           <w:rFonts w:eastAsiaTheme="minorEastAsia" w:hint="cs"/>
@@ -5045,11 +5335,19 @@
         </w:rPr>
         <w:t xml:space="preserve">، متناسب با بخش مورد نظر کاربر شناسه مستنداتی این کلمه در آن ها در آن بخش به کار رفته است را در یک لیست اضافه مینماید. در صورت عدم وجود توکن در دیکشنری، نزدیک ترین کلمه به آن با استفاده از تابع </w:t>
       </w:r>
+      <w:proofErr w:type="spellStart"/>
       <w:r>
         <w:rPr>
           <w:rFonts w:eastAsiaTheme="minorEastAsia"/>
         </w:rPr>
-        <w:t xml:space="preserve">spell_checker </w:t>
+        <w:t>spell_checker</w:t>
+      </w:r>
+      <w:proofErr w:type="spellEnd"/>
+      <w:r>
+        <w:rPr>
+          <w:rFonts w:eastAsiaTheme="minorEastAsia"/>
+        </w:rPr>
+        <w:t xml:space="preserve"> </w:t>
       </w:r>
       <w:r>
         <w:rPr>
@@ -5062,13 +5360,14 @@
     <w:p>
       <w:pPr>
         <w:rPr>
-          <w:rFonts w:eastAsiaTheme="minorEastAsia" w:hint="cs"/>
+          <w:rFonts w:eastAsiaTheme="minorEastAsia"/>
           <w:rtl/>
         </w:rPr>
       </w:pPr>
       <w:r>
         <w:rPr>
           <w:noProof/>
+          <w:lang w:bidi="ar-SA"/>
         </w:rPr>
         <w:lastRenderedPageBreak/>
         <w:drawing>
@@ -5133,33 +5432,48 @@
           <w:rFonts w:eastAsiaTheme="minorEastAsia" w:hint="cs"/>
           <w:rtl/>
         </w:rPr>
-        <w:t xml:space="preserve"> یافت میشود.</w:t>
-      </w:r>
-    </w:p>
-    <w:p>
-      <w:pPr>
+        <w:t xml:space="preserve"> یافت می</w:t>
+      </w:r>
+      <w:r>
         <w:rPr>
           <w:rFonts w:eastAsiaTheme="minorEastAsia" w:hint="cs"/>
           <w:rtl/>
         </w:rPr>
-      </w:pPr>
-    </w:p>
-    <w:p>
-      <w:pPr>
-        <w:rPr>
-          <w:rtl/>
-        </w:rPr>
-      </w:pPr>
+        <w:t>‌</w:t>
+      </w:r>
       <w:r>
         <w:rPr>
           <w:rFonts w:eastAsiaTheme="minorEastAsia" w:hint="cs"/>
           <w:rtl/>
         </w:rPr>
+        <w:t>شود.</w:t>
+      </w:r>
+    </w:p>
+    <w:p>
+      <w:pPr>
+        <w:rPr>
+          <w:rtl/>
+        </w:rPr>
+      </w:pPr>
+      <w:r>
+        <w:rPr>
+          <w:rFonts w:eastAsiaTheme="minorEastAsia"/>
+          <w:rtl/>
+        </w:rPr>
+        <w:tab/>
+      </w:r>
+      <w:r>
+        <w:rPr>
+          <w:rFonts w:eastAsiaTheme="minorEastAsia" w:hint="cs"/>
+          <w:rtl/>
+        </w:rPr>
         <w:t xml:space="preserve">حال، برای هر کدام از این مستندات با استفاده از تابع </w:t>
       </w:r>
+      <w:proofErr w:type="spellStart"/>
       <w:r>
         <w:t>build_document_vector_from_document_tokens</w:t>
       </w:r>
+      <w:proofErr w:type="spellEnd"/>
       <w:r>
         <w:rPr>
           <w:rFonts w:hint="cs"/>
@@ -5171,13 +5485,13 @@
     <w:p>
       <w:pPr>
         <w:rPr>
-          <w:rFonts w:hint="cs"/>
           <w:rtl/>
         </w:rPr>
       </w:pPr>
       <w:r>
         <w:rPr>
           <w:noProof/>
+          <w:lang w:bidi="ar-SA"/>
         </w:rPr>
         <w:lastRenderedPageBreak/>
         <w:drawing>
@@ -5220,10 +5534,16 @@
     <w:p>
       <w:pPr>
         <w:rPr>
-          <w:rFonts w:eastAsiaTheme="minorEastAsia" w:hint="cs"/>
-          <w:rtl/>
-        </w:rPr>
-      </w:pPr>
+          <w:rFonts w:eastAsiaTheme="minorEastAsia"/>
+          <w:rtl/>
+        </w:rPr>
+      </w:pPr>
+      <w:r>
+        <w:rPr>
+          <w:rtl/>
+        </w:rPr>
+        <w:tab/>
+      </w:r>
       <w:r>
         <w:rPr>
           <w:rFonts w:hint="cs"/>
@@ -5231,9 +5551,11 @@
         </w:rPr>
         <w:t xml:space="preserve">برای ساخت بردار کوئری، مقدار </w:t>
       </w:r>
+      <w:proofErr w:type="spellStart"/>
       <w:r>
         <w:t>tf</w:t>
       </w:r>
+      <w:proofErr w:type="spellEnd"/>
       <w:r>
         <w:rPr>
           <w:rFonts w:hint="cs"/>
@@ -5241,9 +5563,11 @@
         </w:rPr>
         <w:t xml:space="preserve"> را با توجه به تکرار هر توکن در آن کوئری برای آن توکن مشخص مینماییم. با توجه به این که مقدار </w:t>
       </w:r>
+      <w:proofErr w:type="spellStart"/>
       <w:r>
         <w:t>idf</w:t>
       </w:r>
+      <w:proofErr w:type="spellEnd"/>
       <w:r>
         <w:rPr>
           <w:rFonts w:hint="cs"/>
@@ -5568,12 +5892,14 @@
         </w:rPr>
         <w:t xml:space="preserve"> نرمال سازی کرده و به ازای هر بردار مستند، حاصلضرب داخلی را با استفاده از تابع </w:t>
       </w:r>
+      <w:proofErr w:type="spellStart"/>
       <w:r>
         <w:rPr>
           <w:rFonts w:eastAsiaTheme="minorEastAsia"/>
         </w:rPr>
         <w:t>dot_product</w:t>
       </w:r>
+      <w:proofErr w:type="spellEnd"/>
       <w:r>
         <w:rPr>
           <w:rFonts w:eastAsiaTheme="minorEastAsia" w:hint="cs"/>
@@ -5592,6 +5918,7 @@
       <w:r>
         <w:rPr>
           <w:noProof/>
+          <w:lang w:bidi="ar-SA"/>
         </w:rPr>
         <w:lastRenderedPageBreak/>
         <w:drawing>
@@ -5630,8 +5957,6 @@
           </wp:inline>
         </w:drawing>
       </w:r>
-      <w:bookmarkStart w:id="21" w:name="_GoBack"/>
-      <w:bookmarkEnd w:id="21"/>
     </w:p>
     <w:p>
       <w:pPr>
@@ -5678,7 +6003,7 @@
           <w:rtl/>
         </w:rPr>
       </w:pPr>
-      <w:bookmarkStart w:id="22" w:name="_Toc56421149"/>
+      <w:bookmarkStart w:id="21" w:name="_Toc56421149"/>
       <w:r>
         <w:rPr>
           <w:rFonts w:eastAsiaTheme="minorEastAsia" w:hint="cs"/>
@@ -5701,37 +6026,144 @@
         </w:rPr>
         <w:t xml:space="preserve"> واسط کاربری</w:t>
       </w:r>
+      <w:bookmarkEnd w:id="21"/>
+    </w:p>
+    <w:p>
+      <w:pPr>
+        <w:pStyle w:val="Heading2"/>
+        <w:rPr>
+          <w:rtl/>
+        </w:rPr>
+      </w:pPr>
+      <w:bookmarkStart w:id="22" w:name="_Toc56421150"/>
+      <w:r>
+        <w:rPr>
+          <w:rFonts w:hint="cs"/>
+          <w:rtl/>
+        </w:rPr>
+        <w:t>روند کلی</w:t>
+      </w:r>
       <w:bookmarkEnd w:id="22"/>
     </w:p>
     <w:p>
       <w:pPr>
+        <w:rPr>
+          <w:rtl/>
+        </w:rPr>
+      </w:pPr>
+      <w:r>
+        <w:rPr>
+          <w:rtl/>
+        </w:rPr>
+        <w:tab/>
+      </w:r>
+      <w:r>
+        <w:rPr>
+          <w:rFonts w:hint="cs"/>
+          <w:rtl/>
+        </w:rPr>
+        <w:t>در این بخش واسط کاربری مورد نیاز جهت ارتباط با کاربر در بخش‌های قبلی پیاده‌سازی شده‌است. این پیاده‌سازی نیز مطابق با بخش‌های خواسته‌شده در پروژه می‌باشد.</w:t>
+      </w:r>
+    </w:p>
+    <w:p>
+      <w:pPr>
         <w:pStyle w:val="Heading2"/>
         <w:rPr>
           <w:rtl/>
         </w:rPr>
       </w:pPr>
-      <w:bookmarkStart w:id="23" w:name="_Toc56421150"/>
-      <w:r>
-        <w:rPr>
-          <w:rFonts w:hint="cs"/>
-          <w:rtl/>
-        </w:rPr>
-        <w:t>روند کلی</w:t>
+      <w:bookmarkStart w:id="23" w:name="_Toc56421151"/>
+      <w:r>
+        <w:rPr>
+          <w:rFonts w:hint="cs"/>
+          <w:rtl/>
+        </w:rPr>
+        <w:t>کتاب‌خانه‌ها</w:t>
       </w:r>
       <w:bookmarkEnd w:id="23"/>
     </w:p>
     <w:p>
       <w:pPr>
-        <w:rPr>
-          <w:rtl/>
-        </w:rPr>
-      </w:pPr>
-      <w:r>
-        <w:rPr>
-          <w:rFonts w:hint="cs"/>
-          <w:rtl/>
-        </w:rPr>
-        <w:t>*توضیح روند کلی این بخش*</w:t>
+        <w:pStyle w:val="ListParagraph"/>
+        <w:numPr>
+          <w:ilvl w:val="0"/>
+          <w:numId w:val="27"/>
+        </w:numPr>
+        <w:rPr>
+          <w:rFonts w:hint="cs"/>
+        </w:rPr>
+      </w:pPr>
+      <w:r>
+        <w:rPr>
+          <w:rFonts w:hint="cs"/>
+          <w:rtl/>
+        </w:rPr>
+        <w:t xml:space="preserve">کتاب‌خانه‌ی </w:t>
+      </w:r>
+      <w:r>
+        <w:t>csv</w:t>
+      </w:r>
+      <w:r>
+        <w:rPr>
+          <w:rFonts w:hint="cs"/>
+          <w:rtl/>
+        </w:rPr>
+        <w:t xml:space="preserve"> جهت کار با این نوع فایل</w:t>
+      </w:r>
+    </w:p>
+    <w:p>
+      <w:pPr>
+        <w:pStyle w:val="ListParagraph"/>
+        <w:numPr>
+          <w:ilvl w:val="0"/>
+          <w:numId w:val="27"/>
+        </w:numPr>
+        <w:rPr>
+          <w:rFonts w:hint="cs"/>
+        </w:rPr>
+      </w:pPr>
+      <w:r>
+        <w:rPr>
+          <w:rFonts w:hint="cs"/>
+          <w:rtl/>
+        </w:rPr>
+        <w:t xml:space="preserve">کتاب‌خانه‌ی </w:t>
+      </w:r>
+      <w:r>
+        <w:t>xml</w:t>
+      </w:r>
+      <w:r>
+        <w:rPr>
+          <w:rFonts w:hint="cs"/>
+          <w:rtl/>
+        </w:rPr>
+        <w:t xml:space="preserve"> </w:t>
+      </w:r>
+      <w:r>
+        <w:rPr>
+          <w:rFonts w:hint="cs"/>
+          <w:rtl/>
+        </w:rPr>
+        <w:t>جهت کار با این نوع فایل</w:t>
+      </w:r>
+    </w:p>
+    <w:p>
+      <w:pPr>
+        <w:pStyle w:val="ListParagraph"/>
+        <w:numPr>
+          <w:ilvl w:val="0"/>
+          <w:numId w:val="27"/>
+        </w:numPr>
+        <w:rPr>
+          <w:rtl/>
+        </w:rPr>
+      </w:pPr>
+      <w:r>
+        <w:rPr>
+          <w:rFonts w:hint="cs"/>
+          <w:rtl/>
+        </w:rPr>
+        <w:t>توابع مورد نیاز از فایل‌های مربوط به بخش‌های قبل</w:t>
       </w:r>
     </w:p>
     <w:p>
@@ -5741,91 +6173,283 @@
           <w:rtl/>
         </w:rPr>
       </w:pPr>
-      <w:bookmarkStart w:id="24" w:name="_Toc56421151"/>
-      <w:r>
-        <w:rPr>
-          <w:rFonts w:hint="cs"/>
-          <w:rtl/>
-        </w:rPr>
-        <w:t>کتاب‌خانه‌ها</w:t>
+      <w:bookmarkStart w:id="24" w:name="_Toc56421152"/>
+      <w:r>
+        <w:rPr>
+          <w:rFonts w:hint="cs"/>
+          <w:rtl/>
+        </w:rPr>
+        <w:t>توابع</w:t>
       </w:r>
       <w:bookmarkEnd w:id="24"/>
     </w:p>
     <w:p>
-      <w:pPr>
-        <w:rPr>
-          <w:rtl/>
-        </w:rPr>
-      </w:pPr>
-      <w:r>
-        <w:rPr>
-          <w:rFonts w:hint="cs"/>
-          <w:rtl/>
-        </w:rPr>
-        <w:t>*نام‌بردن و چرایی استفاده از آن کتاب‌خانه*</w:t>
-      </w:r>
-    </w:p>
-    <w:p>
-      <w:pPr>
-        <w:pStyle w:val="Heading2"/>
-        <w:rPr>
-          <w:rtl/>
-        </w:rPr>
-      </w:pPr>
-      <w:bookmarkStart w:id="25" w:name="_Toc56421152"/>
-      <w:r>
-        <w:rPr>
-          <w:rFonts w:hint="cs"/>
-          <w:rtl/>
-        </w:rPr>
-        <w:t>توابع</w:t>
-      </w:r>
+      <w:r>
+        <w:rPr>
+          <w:noProof/>
+          <w:lang w:bidi="ar-SA"/>
+        </w:rPr>
+        <w:drawing>
+          <wp:inline distT="0" distB="0" distL="0" distR="0" wp14:anchorId="2A8D0B2D" wp14:editId="774886B2">
+            <wp:extent cx="6840000" cy="4114255"/>
+            <wp:effectExtent l="0" t="0" r="0" b="635"/>
+            <wp:docPr id="3" name="Picture 3"/>
+            <wp:cNvGraphicFramePr>
+              <a:graphicFrameLocks xmlns:a="http://schemas.openxmlformats.org/drawingml/2006/main" noChangeAspect="1"/>
+            </wp:cNvGraphicFramePr>
+            <a:graphic xmlns:a="http://schemas.openxmlformats.org/drawingml/2006/main">
+              <a:graphicData uri="http://schemas.openxmlformats.org/drawingml/2006/picture">
+                <pic:pic xmlns:pic="http://schemas.openxmlformats.org/drawingml/2006/picture">
+                  <pic:nvPicPr>
+                    <pic:cNvPr id="1" name=""/>
+                    <pic:cNvPicPr/>
+                  </pic:nvPicPr>
+                  <pic:blipFill rotWithShape="1">
+                    <a:blip r:embed="rId25"/>
+                    <a:srcRect l="20503" t="16108" r="9428" b="8926"/>
+                    <a:stretch/>
+                  </pic:blipFill>
+                  <pic:spPr bwMode="auto">
+                    <a:xfrm>
+                      <a:off x="0" y="0"/>
+                      <a:ext cx="6840000" cy="4114255"/>
+                    </a:xfrm>
+                    <a:prstGeom prst="rect">
+                      <a:avLst/>
+                    </a:prstGeom>
+                    <a:ln>
+                      <a:noFill/>
+                    </a:ln>
+                    <a:extLst>
+                      <a:ext uri="{53640926-AAD7-44D8-BBD7-CCE9431645EC}">
+                        <a14:shadowObscured xmlns:a14="http://schemas.microsoft.com/office/drawing/2010/main"/>
+                      </a:ext>
+                    </a:extLst>
+                  </pic:spPr>
+                </pic:pic>
+              </a:graphicData>
+            </a:graphic>
+          </wp:inline>
+        </w:drawing>
+      </w:r>
+    </w:p>
+    <w:p>
+      <w:r>
+        <w:rPr>
+          <w:noProof/>
+          <w:lang w:bidi="ar-SA"/>
+        </w:rPr>
+        <w:lastRenderedPageBreak/>
+        <w:drawing>
+          <wp:inline distT="0" distB="0" distL="0" distR="0" wp14:anchorId="15560F9F" wp14:editId="1A28386C">
+            <wp:extent cx="6840000" cy="4615992"/>
+            <wp:effectExtent l="0" t="0" r="0" b="0"/>
+            <wp:docPr id="18" name="Picture 18"/>
+            <wp:cNvGraphicFramePr>
+              <a:graphicFrameLocks xmlns:a="http://schemas.openxmlformats.org/drawingml/2006/main" noChangeAspect="1"/>
+            </wp:cNvGraphicFramePr>
+            <a:graphic xmlns:a="http://schemas.openxmlformats.org/drawingml/2006/main">
+              <a:graphicData uri="http://schemas.openxmlformats.org/drawingml/2006/picture">
+                <pic:pic xmlns:pic="http://schemas.openxmlformats.org/drawingml/2006/picture">
+                  <pic:nvPicPr>
+                    <pic:cNvPr id="1" name=""/>
+                    <pic:cNvPicPr/>
+                  </pic:nvPicPr>
+                  <pic:blipFill rotWithShape="1">
+                    <a:blip r:embed="rId26"/>
+                    <a:srcRect l="21133" t="12977" r="11950" b="6701"/>
+                    <a:stretch/>
+                  </pic:blipFill>
+                  <pic:spPr bwMode="auto">
+                    <a:xfrm>
+                      <a:off x="0" y="0"/>
+                      <a:ext cx="6840000" cy="4615992"/>
+                    </a:xfrm>
+                    <a:prstGeom prst="rect">
+                      <a:avLst/>
+                    </a:prstGeom>
+                    <a:ln>
+                      <a:noFill/>
+                    </a:ln>
+                    <a:extLst>
+                      <a:ext uri="{53640926-AAD7-44D8-BBD7-CCE9431645EC}">
+                        <a14:shadowObscured xmlns:a14="http://schemas.microsoft.com/office/drawing/2010/main"/>
+                      </a:ext>
+                    </a:extLst>
+                  </pic:spPr>
+                </pic:pic>
+              </a:graphicData>
+            </a:graphic>
+          </wp:inline>
+        </w:drawing>
+      </w:r>
+    </w:p>
+    <w:p>
+      <w:pPr>
+        <w:pStyle w:val="ListParagraph"/>
+        <w:numPr>
+          <w:ilvl w:val="0"/>
+          <w:numId w:val="28"/>
+        </w:numPr>
+      </w:pPr>
+      <w:proofErr w:type="spellStart"/>
+      <w:r>
+        <w:t>Read_And_</w:t>
+      </w:r>
+      <w:proofErr w:type="gramStart"/>
+      <w:r>
+        <w:t>AddDocsFile</w:t>
+      </w:r>
+      <w:proofErr w:type="spellEnd"/>
+      <w:r>
+        <w:rPr>
+          <w:rFonts w:hint="cs"/>
+          <w:rtl/>
+        </w:rPr>
+        <w:t xml:space="preserve"> :</w:t>
+      </w:r>
+      <w:proofErr w:type="gramEnd"/>
+      <w:r>
+        <w:rPr>
+          <w:rFonts w:hint="cs"/>
+          <w:rtl/>
+        </w:rPr>
+        <w:t xml:space="preserve"> این تابع مسیر و زبان مورد نظر را می‌گیرد و بسته به زبان ورودی، فایل مورد نظر را می‌خواند و بعد از جداسازی ستون‌های خواسته‌شده، تابع پیش‌پردازش را بر روی داده‌ها اجرا می‌کند. در نهایت نیز توکن‌ها همراه با تکرارشان در متغیرهای گلوبال ذخیره می‌شوند.</w:t>
+      </w:r>
+    </w:p>
+    <w:p>
+      <w:pPr>
+        <w:pStyle w:val="ListParagraph"/>
+        <w:ind w:left="0"/>
+      </w:pPr>
+      <w:r>
+        <w:rPr>
+          <w:noProof/>
+          <w:lang w:bidi="ar-SA"/>
+        </w:rPr>
+        <w:drawing>
+          <wp:inline distT="0" distB="0" distL="0" distR="0" wp14:anchorId="13C7E5AC" wp14:editId="7692F777">
+            <wp:extent cx="6840000" cy="2327797"/>
+            <wp:effectExtent l="0" t="0" r="0" b="0"/>
+            <wp:docPr id="21" name="Picture 21"/>
+            <wp:cNvGraphicFramePr>
+              <a:graphicFrameLocks xmlns:a="http://schemas.openxmlformats.org/drawingml/2006/main" noChangeAspect="1"/>
+            </wp:cNvGraphicFramePr>
+            <a:graphic xmlns:a="http://schemas.openxmlformats.org/drawingml/2006/main">
+              <a:graphicData uri="http://schemas.openxmlformats.org/drawingml/2006/picture">
+                <pic:pic xmlns:pic="http://schemas.openxmlformats.org/drawingml/2006/picture">
+                  <pic:nvPicPr>
+                    <pic:cNvPr id="1" name=""/>
+                    <pic:cNvPicPr/>
+                  </pic:nvPicPr>
+                  <pic:blipFill rotWithShape="1">
+                    <a:blip r:embed="rId27"/>
+                    <a:srcRect l="19496" t="29087" r="14715" b="31091"/>
+                    <a:stretch/>
+                  </pic:blipFill>
+                  <pic:spPr bwMode="auto">
+                    <a:xfrm>
+                      <a:off x="0" y="0"/>
+                      <a:ext cx="6840000" cy="2327797"/>
+                    </a:xfrm>
+                    <a:prstGeom prst="rect">
+                      <a:avLst/>
+                    </a:prstGeom>
+                    <a:ln>
+                      <a:noFill/>
+                    </a:ln>
+                    <a:extLst>
+                      <a:ext uri="{53640926-AAD7-44D8-BBD7-CCE9431645EC}">
+                        <a14:shadowObscured xmlns:a14="http://schemas.microsoft.com/office/drawing/2010/main"/>
+                      </a:ext>
+                    </a:extLst>
+                  </pic:spPr>
+                </pic:pic>
+              </a:graphicData>
+            </a:graphic>
+          </wp:inline>
+        </w:drawing>
+      </w:r>
+    </w:p>
+    <w:p>
+      <w:pPr>
+        <w:pStyle w:val="ListParagraph"/>
+        <w:numPr>
+          <w:ilvl w:val="0"/>
+          <w:numId w:val="28"/>
+        </w:numPr>
+      </w:pPr>
+      <w:proofErr w:type="spellStart"/>
+      <w:r>
+        <w:lastRenderedPageBreak/>
+        <w:t>Add_New_Doc_in_csv_</w:t>
+      </w:r>
+      <w:proofErr w:type="gramStart"/>
+      <w:r>
+        <w:t>file</w:t>
+      </w:r>
+      <w:proofErr w:type="spellEnd"/>
+      <w:r>
+        <w:rPr>
+          <w:rFonts w:hint="cs"/>
+          <w:rtl/>
+        </w:rPr>
+        <w:t xml:space="preserve"> :</w:t>
+      </w:r>
+      <w:proofErr w:type="gramEnd"/>
+      <w:r>
+        <w:rPr>
+          <w:rFonts w:hint="cs"/>
+          <w:rtl/>
+        </w:rPr>
+        <w:t xml:space="preserve"> این تابع با گرفتن، عنوان، متن و زبان، بسته به زبان ورودی، این اطلاعات را به عنوان داکیومنت جدید به فایل‌های قبلی اضافه می‌کند.</w:t>
+      </w:r>
+    </w:p>
+    <w:p>
+      <w:pPr>
+        <w:pStyle w:val="ListParagraph"/>
+        <w:ind w:left="0"/>
+        <w:rPr>
+          <w:rFonts w:hint="cs"/>
+        </w:rPr>
+      </w:pPr>
+      <w:r>
+        <w:rPr>
+          <w:rFonts w:hint="cs"/>
+          <w:rtl/>
+        </w:rPr>
+        <w:t>*عکس از کد واسط کاربری*</w:t>
+      </w:r>
+    </w:p>
+    <w:p>
+      <w:pPr>
+        <w:pStyle w:val="ListParagraph"/>
+        <w:numPr>
+          <w:ilvl w:val="0"/>
+          <w:numId w:val="28"/>
+        </w:numPr>
+      </w:pPr>
+      <w:r>
+        <w:rPr>
+          <w:rFonts w:hint="cs"/>
+          <w:rtl/>
+        </w:rPr>
+        <w:t>در ابتدا فرمت دستورات ورودی نمایش داده می‌شود و بسته به دستور ورودی، عملیات مورد نظر را انجام می دهد. در زیر نمونه‌ای از کار با این واسط را مشاهده می‌کنید.</w:t>
+      </w:r>
+    </w:p>
+    <w:p>
+      <w:pPr>
+        <w:pStyle w:val="ListParagraph"/>
+        <w:ind w:left="0"/>
+        <w:rPr>
+          <w:rtl/>
+        </w:rPr>
+      </w:pPr>
+      <w:bookmarkStart w:id="25" w:name="_GoBack"/>
       <w:bookmarkEnd w:id="25"/>
     </w:p>
-    <w:p>
-      <w:pPr>
-        <w:rPr>
-          <w:rtl/>
-        </w:rPr>
-      </w:pPr>
-      <w:r>
-        <w:rPr>
-          <w:rFonts w:hint="cs"/>
-          <w:rtl/>
-        </w:rPr>
-        <w:t>*نام‌بردن جداجدای هر تابع و توضیح عملکرد آن همراه با اسکرین شات از کد*</w:t>
-      </w:r>
-    </w:p>
-    <w:p>
-      <w:pPr>
-        <w:rPr>
-          <w:rtl/>
-        </w:rPr>
-      </w:pPr>
-    </w:p>
-    <w:p>
-      <w:pPr>
-        <w:rPr>
-          <w:rtl/>
-        </w:rPr>
-      </w:pPr>
-    </w:p>
-    <w:p>
-      <w:pPr>
-        <w:rPr>
-          <w:rtl/>
-        </w:rPr>
-      </w:pPr>
-    </w:p>
-    <w:p>
-      <w:pPr>
-        <w:rPr>
-          <w:rtl/>
-        </w:rPr>
-      </w:pPr>
-    </w:p>
     <w:sectPr>
-      <w:footerReference w:type="default" r:id="rId25"/>
+      <w:footerReference w:type="default" r:id="rId28"/>
       <w:pgSz w:w="12240" w:h="15840"/>
       <w:pgMar w:top="720" w:right="720" w:bottom="720" w:left="720" w:header="720" w:footer="720" w:gutter="0"/>
       <w:cols w:space="720"/>
@@ -5898,7 +6522,7 @@
             <w:noProof/>
             <w:rtl/>
           </w:rPr>
-          <w:t>19</w:t>
+          <w:t>21</w:t>
         </w:r>
         <w:r>
           <w:rPr>
@@ -6058,6 +6682,119 @@
     </w:lvl>
   </w:abstractNum>
   <w:abstractNum w:abstractNumId="1">
+    <w:nsid w:val="04B54A55"/>
+    <w:multiLevelType w:val="hybridMultilevel"/>
+    <w:tmpl w:val="AFA2573C"/>
+    <w:lvl w:ilvl="0" w:tplc="04090001">
+      <w:start w:val="1"/>
+      <w:numFmt w:val="bullet"/>
+      <w:lvlText w:val=""/>
+      <w:lvlJc w:val="left"/>
+      <w:pPr>
+        <w:ind w:left="360" w:hanging="360"/>
+      </w:pPr>
+      <w:rPr>
+        <w:rFonts w:ascii="Symbol" w:hAnsi="Symbol" w:hint="default"/>
+      </w:rPr>
+    </w:lvl>
+    <w:lvl w:ilvl="1" w:tplc="04090003" w:tentative="1">
+      <w:start w:val="1"/>
+      <w:numFmt w:val="bullet"/>
+      <w:lvlText w:val="o"/>
+      <w:lvlJc w:val="left"/>
+      <w:pPr>
+        <w:ind w:left="1080" w:hanging="360"/>
+      </w:pPr>
+      <w:rPr>
+        <w:rFonts w:ascii="Courier New" w:hAnsi="Courier New" w:cs="Courier New" w:hint="default"/>
+      </w:rPr>
+    </w:lvl>
+    <w:lvl w:ilvl="2" w:tplc="04090005" w:tentative="1">
+      <w:start w:val="1"/>
+      <w:numFmt w:val="bullet"/>
+      <w:lvlText w:val=""/>
+      <w:lvlJc w:val="left"/>
+      <w:pPr>
+        <w:ind w:left="1800" w:hanging="360"/>
+      </w:pPr>
+      <w:rPr>
+        <w:rFonts w:ascii="Wingdings" w:hAnsi="Wingdings" w:hint="default"/>
+      </w:rPr>
+    </w:lvl>
+    <w:lvl w:ilvl="3" w:tplc="04090001" w:tentative="1">
+      <w:start w:val="1"/>
+      <w:numFmt w:val="bullet"/>
+      <w:lvlText w:val=""/>
+      <w:lvlJc w:val="left"/>
+      <w:pPr>
+        <w:ind w:left="2520" w:hanging="360"/>
+      </w:pPr>
+      <w:rPr>
+        <w:rFonts w:ascii="Symbol" w:hAnsi="Symbol" w:hint="default"/>
+      </w:rPr>
+    </w:lvl>
+    <w:lvl w:ilvl="4" w:tplc="04090003" w:tentative="1">
+      <w:start w:val="1"/>
+      <w:numFmt w:val="bullet"/>
+      <w:lvlText w:val="o"/>
+      <w:lvlJc w:val="left"/>
+      <w:pPr>
+        <w:ind w:left="3240" w:hanging="360"/>
+      </w:pPr>
+      <w:rPr>
+        <w:rFonts w:ascii="Courier New" w:hAnsi="Courier New" w:cs="Courier New" w:hint="default"/>
+      </w:rPr>
+    </w:lvl>
+    <w:lvl w:ilvl="5" w:tplc="04090005" w:tentative="1">
+      <w:start w:val="1"/>
+      <w:numFmt w:val="bullet"/>
+      <w:lvlText w:val=""/>
+      <w:lvlJc w:val="left"/>
+      <w:pPr>
+        <w:ind w:left="3960" w:hanging="360"/>
+      </w:pPr>
+      <w:rPr>
+        <w:rFonts w:ascii="Wingdings" w:hAnsi="Wingdings" w:hint="default"/>
+      </w:rPr>
+    </w:lvl>
+    <w:lvl w:ilvl="6" w:tplc="04090001" w:tentative="1">
+      <w:start w:val="1"/>
+      <w:numFmt w:val="bullet"/>
+      <w:lvlText w:val=""/>
+      <w:lvlJc w:val="left"/>
+      <w:pPr>
+        <w:ind w:left="4680" w:hanging="360"/>
+      </w:pPr>
+      <w:rPr>
+        <w:rFonts w:ascii="Symbol" w:hAnsi="Symbol" w:hint="default"/>
+      </w:rPr>
+    </w:lvl>
+    <w:lvl w:ilvl="7" w:tplc="04090003" w:tentative="1">
+      <w:start w:val="1"/>
+      <w:numFmt w:val="bullet"/>
+      <w:lvlText w:val="o"/>
+      <w:lvlJc w:val="left"/>
+      <w:pPr>
+        <w:ind w:left="5400" w:hanging="360"/>
+      </w:pPr>
+      <w:rPr>
+        <w:rFonts w:ascii="Courier New" w:hAnsi="Courier New" w:cs="Courier New" w:hint="default"/>
+      </w:rPr>
+    </w:lvl>
+    <w:lvl w:ilvl="8" w:tplc="04090005" w:tentative="1">
+      <w:start w:val="1"/>
+      <w:numFmt w:val="bullet"/>
+      <w:lvlText w:val=""/>
+      <w:lvlJc w:val="left"/>
+      <w:pPr>
+        <w:ind w:left="6120" w:hanging="360"/>
+      </w:pPr>
+      <w:rPr>
+        <w:rFonts w:ascii="Wingdings" w:hAnsi="Wingdings" w:hint="default"/>
+      </w:rPr>
+    </w:lvl>
+  </w:abstractNum>
+  <w:abstractNum w:abstractNumId="2">
     <w:nsid w:val="056F252A"/>
     <w:multiLevelType w:val="hybridMultilevel"/>
     <w:tmpl w:val="DCF09EB4"/>
@@ -6170,7 +6907,7 @@
       </w:rPr>
     </w:lvl>
   </w:abstractNum>
-  <w:abstractNum w:abstractNumId="2">
+  <w:abstractNum w:abstractNumId="3">
     <w:nsid w:val="0FD87A46"/>
     <w:multiLevelType w:val="hybridMultilevel"/>
     <w:tmpl w:val="04742844"/>
@@ -6283,7 +7020,7 @@
       </w:rPr>
     </w:lvl>
   </w:abstractNum>
-  <w:abstractNum w:abstractNumId="3">
+  <w:abstractNum w:abstractNumId="4">
     <w:nsid w:val="13F833F0"/>
     <w:multiLevelType w:val="hybridMultilevel"/>
     <w:tmpl w:val="989AD4E0"/>
@@ -6396,7 +7133,120 @@
       </w:rPr>
     </w:lvl>
   </w:abstractNum>
-  <w:abstractNum w:abstractNumId="4">
+  <w:abstractNum w:abstractNumId="5">
+    <w:nsid w:val="14094500"/>
+    <w:multiLevelType w:val="hybridMultilevel"/>
+    <w:tmpl w:val="9DDC7FDA"/>
+    <w:lvl w:ilvl="0" w:tplc="04090001">
+      <w:start w:val="1"/>
+      <w:numFmt w:val="bullet"/>
+      <w:lvlText w:val=""/>
+      <w:lvlJc w:val="left"/>
+      <w:pPr>
+        <w:ind w:left="360" w:hanging="360"/>
+      </w:pPr>
+      <w:rPr>
+        <w:rFonts w:ascii="Symbol" w:hAnsi="Symbol" w:hint="default"/>
+      </w:rPr>
+    </w:lvl>
+    <w:lvl w:ilvl="1" w:tplc="04090003" w:tentative="1">
+      <w:start w:val="1"/>
+      <w:numFmt w:val="bullet"/>
+      <w:lvlText w:val="o"/>
+      <w:lvlJc w:val="left"/>
+      <w:pPr>
+        <w:ind w:left="1080" w:hanging="360"/>
+      </w:pPr>
+      <w:rPr>
+        <w:rFonts w:ascii="Courier New" w:hAnsi="Courier New" w:cs="Courier New" w:hint="default"/>
+      </w:rPr>
+    </w:lvl>
+    <w:lvl w:ilvl="2" w:tplc="04090005" w:tentative="1">
+      <w:start w:val="1"/>
+      <w:numFmt w:val="bullet"/>
+      <w:lvlText w:val=""/>
+      <w:lvlJc w:val="left"/>
+      <w:pPr>
+        <w:ind w:left="1800" w:hanging="360"/>
+      </w:pPr>
+      <w:rPr>
+        <w:rFonts w:ascii="Wingdings" w:hAnsi="Wingdings" w:hint="default"/>
+      </w:rPr>
+    </w:lvl>
+    <w:lvl w:ilvl="3" w:tplc="04090001" w:tentative="1">
+      <w:start w:val="1"/>
+      <w:numFmt w:val="bullet"/>
+      <w:lvlText w:val=""/>
+      <w:lvlJc w:val="left"/>
+      <w:pPr>
+        <w:ind w:left="2520" w:hanging="360"/>
+      </w:pPr>
+      <w:rPr>
+        <w:rFonts w:ascii="Symbol" w:hAnsi="Symbol" w:hint="default"/>
+      </w:rPr>
+    </w:lvl>
+    <w:lvl w:ilvl="4" w:tplc="04090003" w:tentative="1">
+      <w:start w:val="1"/>
+      <w:numFmt w:val="bullet"/>
+      <w:lvlText w:val="o"/>
+      <w:lvlJc w:val="left"/>
+      <w:pPr>
+        <w:ind w:left="3240" w:hanging="360"/>
+      </w:pPr>
+      <w:rPr>
+        <w:rFonts w:ascii="Courier New" w:hAnsi="Courier New" w:cs="Courier New" w:hint="default"/>
+      </w:rPr>
+    </w:lvl>
+    <w:lvl w:ilvl="5" w:tplc="04090005" w:tentative="1">
+      <w:start w:val="1"/>
+      <w:numFmt w:val="bullet"/>
+      <w:lvlText w:val=""/>
+      <w:lvlJc w:val="left"/>
+      <w:pPr>
+        <w:ind w:left="3960" w:hanging="360"/>
+      </w:pPr>
+      <w:rPr>
+        <w:rFonts w:ascii="Wingdings" w:hAnsi="Wingdings" w:hint="default"/>
+      </w:rPr>
+    </w:lvl>
+    <w:lvl w:ilvl="6" w:tplc="04090001" w:tentative="1">
+      <w:start w:val="1"/>
+      <w:numFmt w:val="bullet"/>
+      <w:lvlText w:val=""/>
+      <w:lvlJc w:val="left"/>
+      <w:pPr>
+        <w:ind w:left="4680" w:hanging="360"/>
+      </w:pPr>
+      <w:rPr>
+        <w:rFonts w:ascii="Symbol" w:hAnsi="Symbol" w:hint="default"/>
+      </w:rPr>
+    </w:lvl>
+    <w:lvl w:ilvl="7" w:tplc="04090003" w:tentative="1">
+      <w:start w:val="1"/>
+      <w:numFmt w:val="bullet"/>
+      <w:lvlText w:val="o"/>
+      <w:lvlJc w:val="left"/>
+      <w:pPr>
+        <w:ind w:left="5400" w:hanging="360"/>
+      </w:pPr>
+      <w:rPr>
+        <w:rFonts w:ascii="Courier New" w:hAnsi="Courier New" w:cs="Courier New" w:hint="default"/>
+      </w:rPr>
+    </w:lvl>
+    <w:lvl w:ilvl="8" w:tplc="04090005" w:tentative="1">
+      <w:start w:val="1"/>
+      <w:numFmt w:val="bullet"/>
+      <w:lvlText w:val=""/>
+      <w:lvlJc w:val="left"/>
+      <w:pPr>
+        <w:ind w:left="6120" w:hanging="360"/>
+      </w:pPr>
+      <w:rPr>
+        <w:rFonts w:ascii="Wingdings" w:hAnsi="Wingdings" w:hint="default"/>
+      </w:rPr>
+    </w:lvl>
+  </w:abstractNum>
+  <w:abstractNum w:abstractNumId="6">
     <w:nsid w:val="1D22620C"/>
     <w:multiLevelType w:val="hybridMultilevel"/>
     <w:tmpl w:val="D0BA195C"/>
@@ -6406,7 +7256,7 @@
       <w:lvlText w:val=""/>
       <w:lvlJc w:val="left"/>
       <w:pPr>
-        <w:ind w:left="720" w:hanging="360"/>
+        <w:ind w:left="360" w:hanging="360"/>
       </w:pPr>
       <w:rPr>
         <w:rFonts w:ascii="Symbol" w:hAnsi="Symbol" w:hint="default"/>
@@ -6418,7 +7268,7 @@
       <w:lvlText w:val="o"/>
       <w:lvlJc w:val="left"/>
       <w:pPr>
-        <w:ind w:left="1440" w:hanging="360"/>
+        <w:ind w:left="1080" w:hanging="360"/>
       </w:pPr>
       <w:rPr>
         <w:rFonts w:ascii="Courier New" w:hAnsi="Courier New" w:cs="Courier New" w:hint="default"/>
@@ -6430,7 +7280,7 @@
       <w:lvlText w:val=""/>
       <w:lvlJc w:val="left"/>
       <w:pPr>
-        <w:ind w:left="2160" w:hanging="360"/>
+        <w:ind w:left="1800" w:hanging="360"/>
       </w:pPr>
       <w:rPr>
         <w:rFonts w:ascii="Wingdings" w:hAnsi="Wingdings" w:hint="default"/>
@@ -6442,7 +7292,7 @@
       <w:lvlText w:val=""/>
       <w:lvlJc w:val="left"/>
       <w:pPr>
-        <w:ind w:left="2880" w:hanging="360"/>
+        <w:ind w:left="2520" w:hanging="360"/>
       </w:pPr>
       <w:rPr>
         <w:rFonts w:ascii="Symbol" w:hAnsi="Symbol" w:hint="default"/>
@@ -6454,7 +7304,7 @@
       <w:lvlText w:val="o"/>
       <w:lvlJc w:val="left"/>
       <w:pPr>
-        <w:ind w:left="3600" w:hanging="360"/>
+        <w:ind w:left="3240" w:hanging="360"/>
       </w:pPr>
       <w:rPr>
         <w:rFonts w:ascii="Courier New" w:hAnsi="Courier New" w:cs="Courier New" w:hint="default"/>
@@ -6466,7 +7316,7 @@
       <w:lvlText w:val=""/>
       <w:lvlJc w:val="left"/>
       <w:pPr>
-        <w:ind w:left="4320" w:hanging="360"/>
+        <w:ind w:left="3960" w:hanging="360"/>
       </w:pPr>
       <w:rPr>
         <w:rFonts w:ascii="Wingdings" w:hAnsi="Wingdings" w:hint="default"/>
@@ -6478,7 +7328,7 @@
       <w:lvlText w:val=""/>
       <w:lvlJc w:val="left"/>
       <w:pPr>
-        <w:ind w:left="5040" w:hanging="360"/>
+        <w:ind w:left="4680" w:hanging="360"/>
       </w:pPr>
       <w:rPr>
         <w:rFonts w:ascii="Symbol" w:hAnsi="Symbol" w:hint="default"/>
@@ -6490,7 +7340,7 @@
       <w:lvlText w:val="o"/>
       <w:lvlJc w:val="left"/>
       <w:pPr>
-        <w:ind w:left="5760" w:hanging="360"/>
+        <w:ind w:left="5400" w:hanging="360"/>
       </w:pPr>
       <w:rPr>
         <w:rFonts w:ascii="Courier New" w:hAnsi="Courier New" w:cs="Courier New" w:hint="default"/>
@@ -6502,14 +7352,14 @@
       <w:lvlText w:val=""/>
       <w:lvlJc w:val="left"/>
       <w:pPr>
-        <w:ind w:left="6480" w:hanging="360"/>
+        <w:ind w:left="6120" w:hanging="360"/>
       </w:pPr>
       <w:rPr>
         <w:rFonts w:ascii="Wingdings" w:hAnsi="Wingdings" w:hint="default"/>
       </w:rPr>
     </w:lvl>
   </w:abstractNum>
-  <w:abstractNum w:abstractNumId="5">
+  <w:abstractNum w:abstractNumId="7">
     <w:nsid w:val="1E251BE0"/>
     <w:multiLevelType w:val="hybridMultilevel"/>
     <w:tmpl w:val="08B0B6F6"/>
@@ -6622,7 +7472,7 @@
       </w:rPr>
     </w:lvl>
   </w:abstractNum>
-  <w:abstractNum w:abstractNumId="6">
+  <w:abstractNum w:abstractNumId="8">
     <w:nsid w:val="241907AD"/>
     <w:multiLevelType w:val="hybridMultilevel"/>
     <w:tmpl w:val="3B98BFDE"/>
@@ -6735,7 +7585,7 @@
       </w:rPr>
     </w:lvl>
   </w:abstractNum>
-  <w:abstractNum w:abstractNumId="7">
+  <w:abstractNum w:abstractNumId="9">
     <w:nsid w:val="29F26D74"/>
     <w:multiLevelType w:val="hybridMultilevel"/>
     <w:tmpl w:val="2C726294"/>
@@ -6821,7 +7671,7 @@
       </w:pPr>
     </w:lvl>
   </w:abstractNum>
-  <w:abstractNum w:abstractNumId="8">
+  <w:abstractNum w:abstractNumId="10">
     <w:nsid w:val="2B5F1DDA"/>
     <w:multiLevelType w:val="hybridMultilevel"/>
     <w:tmpl w:val="48CC207E"/>
@@ -6910,7 +7760,7 @@
       </w:pPr>
     </w:lvl>
   </w:abstractNum>
-  <w:abstractNum w:abstractNumId="9">
+  <w:abstractNum w:abstractNumId="11">
     <w:nsid w:val="35315648"/>
     <w:multiLevelType w:val="hybridMultilevel"/>
     <w:tmpl w:val="B3205506"/>
@@ -7023,7 +7873,7 @@
       </w:rPr>
     </w:lvl>
   </w:abstractNum>
-  <w:abstractNum w:abstractNumId="10">
+  <w:abstractNum w:abstractNumId="12">
     <w:nsid w:val="39E0779E"/>
     <w:multiLevelType w:val="multilevel"/>
     <w:tmpl w:val="8FFE87F6"/>
@@ -7172,7 +8022,7 @@
       </w:rPr>
     </w:lvl>
   </w:abstractNum>
-  <w:abstractNum w:abstractNumId="11">
+  <w:abstractNum w:abstractNumId="13">
     <w:nsid w:val="42172E35"/>
     <w:multiLevelType w:val="hybridMultilevel"/>
     <w:tmpl w:val="F7C62E9E"/>
@@ -7285,7 +8135,7 @@
       </w:rPr>
     </w:lvl>
   </w:abstractNum>
-  <w:abstractNum w:abstractNumId="12">
+  <w:abstractNum w:abstractNumId="14">
     <w:nsid w:val="4255708A"/>
     <w:multiLevelType w:val="hybridMultilevel"/>
     <w:tmpl w:val="7E8C21EE"/>
@@ -7398,7 +8248,7 @@
       </w:rPr>
     </w:lvl>
   </w:abstractNum>
-  <w:abstractNum w:abstractNumId="13">
+  <w:abstractNum w:abstractNumId="15">
     <w:nsid w:val="467D5D4F"/>
     <w:multiLevelType w:val="hybridMultilevel"/>
     <w:tmpl w:val="F3D2443A"/>
@@ -7408,7 +8258,7 @@
       <w:lvlText w:val=""/>
       <w:lvlJc w:val="left"/>
       <w:pPr>
-        <w:ind w:left="720" w:hanging="360"/>
+        <w:ind w:left="360" w:hanging="360"/>
       </w:pPr>
       <w:rPr>
         <w:rFonts w:ascii="Symbol" w:hAnsi="Symbol" w:hint="default"/>
@@ -7420,7 +8270,7 @@
       <w:lvlText w:val="o"/>
       <w:lvlJc w:val="left"/>
       <w:pPr>
-        <w:ind w:left="1440" w:hanging="360"/>
+        <w:ind w:left="1080" w:hanging="360"/>
       </w:pPr>
       <w:rPr>
         <w:rFonts w:ascii="Courier New" w:hAnsi="Courier New" w:cs="Courier New" w:hint="default"/>
@@ -7432,7 +8282,7 @@
       <w:lvlText w:val=""/>
       <w:lvlJc w:val="left"/>
       <w:pPr>
-        <w:ind w:left="2160" w:hanging="360"/>
+        <w:ind w:left="1800" w:hanging="360"/>
       </w:pPr>
       <w:rPr>
         <w:rFonts w:ascii="Wingdings" w:hAnsi="Wingdings" w:hint="default"/>
@@ -7444,7 +8294,7 @@
       <w:lvlText w:val=""/>
       <w:lvlJc w:val="left"/>
       <w:pPr>
-        <w:ind w:left="2880" w:hanging="360"/>
+        <w:ind w:left="2520" w:hanging="360"/>
       </w:pPr>
       <w:rPr>
         <w:rFonts w:ascii="Symbol" w:hAnsi="Symbol" w:hint="default"/>
@@ -7456,7 +8306,7 @@
       <w:lvlText w:val="o"/>
       <w:lvlJc w:val="left"/>
       <w:pPr>
-        <w:ind w:left="3600" w:hanging="360"/>
+        <w:ind w:left="3240" w:hanging="360"/>
       </w:pPr>
       <w:rPr>
         <w:rFonts w:ascii="Courier New" w:hAnsi="Courier New" w:cs="Courier New" w:hint="default"/>
@@ -7468,7 +8318,7 @@
       <w:lvlText w:val=""/>
       <w:lvlJc w:val="left"/>
       <w:pPr>
-        <w:ind w:left="4320" w:hanging="360"/>
+        <w:ind w:left="3960" w:hanging="360"/>
       </w:pPr>
       <w:rPr>
         <w:rFonts w:ascii="Wingdings" w:hAnsi="Wingdings" w:hint="default"/>
@@ -7480,7 +8330,7 @@
       <w:lvlText w:val=""/>
       <w:lvlJc w:val="left"/>
       <w:pPr>
-        <w:ind w:left="5040" w:hanging="360"/>
+        <w:ind w:left="4680" w:hanging="360"/>
       </w:pPr>
       <w:rPr>
         <w:rFonts w:ascii="Symbol" w:hAnsi="Symbol" w:hint="default"/>
@@ -7492,7 +8342,7 @@
       <w:lvlText w:val="o"/>
       <w:lvlJc w:val="left"/>
       <w:pPr>
-        <w:ind w:left="5760" w:hanging="360"/>
+        <w:ind w:left="5400" w:hanging="360"/>
       </w:pPr>
       <w:rPr>
         <w:rFonts w:ascii="Courier New" w:hAnsi="Courier New" w:cs="Courier New" w:hint="default"/>
@@ -7504,14 +8354,14 @@
       <w:lvlText w:val=""/>
       <w:lvlJc w:val="left"/>
       <w:pPr>
-        <w:ind w:left="6480" w:hanging="360"/>
+        <w:ind w:left="6120" w:hanging="360"/>
       </w:pPr>
       <w:rPr>
         <w:rFonts w:ascii="Wingdings" w:hAnsi="Wingdings" w:hint="default"/>
       </w:rPr>
     </w:lvl>
   </w:abstractNum>
-  <w:abstractNum w:abstractNumId="14">
+  <w:abstractNum w:abstractNumId="16">
     <w:nsid w:val="4B4B3105"/>
     <w:multiLevelType w:val="hybridMultilevel"/>
     <w:tmpl w:val="7F9C2B70"/>
@@ -7624,7 +8474,7 @@
       </w:rPr>
     </w:lvl>
   </w:abstractNum>
-  <w:abstractNum w:abstractNumId="15">
+  <w:abstractNum w:abstractNumId="17">
     <w:nsid w:val="4EE20596"/>
     <w:multiLevelType w:val="hybridMultilevel"/>
     <w:tmpl w:val="FA90F326"/>
@@ -7737,7 +8587,7 @@
       </w:rPr>
     </w:lvl>
   </w:abstractNum>
-  <w:abstractNum w:abstractNumId="16">
+  <w:abstractNum w:abstractNumId="18">
     <w:nsid w:val="56996877"/>
     <w:multiLevelType w:val="multilevel"/>
     <w:tmpl w:val="F5869A84"/>
@@ -7886,7 +8736,7 @@
       </w:rPr>
     </w:lvl>
   </w:abstractNum>
-  <w:abstractNum w:abstractNumId="17">
+  <w:abstractNum w:abstractNumId="19">
     <w:nsid w:val="57C84D1C"/>
     <w:multiLevelType w:val="hybridMultilevel"/>
     <w:tmpl w:val="DFE05040"/>
@@ -7975,7 +8825,7 @@
       </w:pPr>
     </w:lvl>
   </w:abstractNum>
-  <w:abstractNum w:abstractNumId="18">
+  <w:abstractNum w:abstractNumId="20">
     <w:nsid w:val="5DE55C9F"/>
     <w:multiLevelType w:val="multilevel"/>
     <w:tmpl w:val="FF2030C6"/>
@@ -8124,7 +8974,7 @@
       </w:rPr>
     </w:lvl>
   </w:abstractNum>
-  <w:abstractNum w:abstractNumId="19">
+  <w:abstractNum w:abstractNumId="21">
     <w:nsid w:val="6A686A12"/>
     <w:multiLevelType w:val="hybridMultilevel"/>
     <w:tmpl w:val="2184483C"/>
@@ -8237,7 +9087,7 @@
       </w:rPr>
     </w:lvl>
   </w:abstractNum>
-  <w:abstractNum w:abstractNumId="20">
+  <w:abstractNum w:abstractNumId="22">
     <w:nsid w:val="6AE22D7F"/>
     <w:multiLevelType w:val="hybridMultilevel"/>
     <w:tmpl w:val="40100222"/>
@@ -8350,7 +9200,7 @@
       </w:rPr>
     </w:lvl>
   </w:abstractNum>
-  <w:abstractNum w:abstractNumId="21">
+  <w:abstractNum w:abstractNumId="23">
     <w:nsid w:val="6E102AF9"/>
     <w:multiLevelType w:val="hybridMultilevel"/>
     <w:tmpl w:val="9DE85FDE"/>
@@ -8463,7 +9313,7 @@
       </w:rPr>
     </w:lvl>
   </w:abstractNum>
-  <w:abstractNum w:abstractNumId="22">
+  <w:abstractNum w:abstractNumId="24">
     <w:nsid w:val="7C703864"/>
     <w:multiLevelType w:val="hybridMultilevel"/>
     <w:tmpl w:val="D6E0CA4E"/>
@@ -8576,7 +9426,7 @@
       </w:rPr>
     </w:lvl>
   </w:abstractNum>
-  <w:abstractNum w:abstractNumId="23">
+  <w:abstractNum w:abstractNumId="25">
     <w:nsid w:val="7E554692"/>
     <w:multiLevelType w:val="hybridMultilevel"/>
     <w:tmpl w:val="182A8286"/>
@@ -8586,7 +9436,7 @@
       <w:lvlText w:val=""/>
       <w:lvlJc w:val="left"/>
       <w:pPr>
-        <w:ind w:left="720" w:hanging="360"/>
+        <w:ind w:left="360" w:hanging="360"/>
       </w:pPr>
       <w:rPr>
         <w:rFonts w:ascii="Symbol" w:hAnsi="Symbol" w:hint="default"/>
@@ -8598,7 +9448,7 @@
       <w:lvlText w:val="o"/>
       <w:lvlJc w:val="left"/>
       <w:pPr>
-        <w:ind w:left="1440" w:hanging="360"/>
+        <w:ind w:left="1080" w:hanging="360"/>
       </w:pPr>
       <w:rPr>
         <w:rFonts w:ascii="Courier New" w:hAnsi="Courier New" w:cs="Courier New" w:hint="default"/>
@@ -8610,7 +9460,7 @@
       <w:lvlText w:val=""/>
       <w:lvlJc w:val="left"/>
       <w:pPr>
-        <w:ind w:left="2160" w:hanging="360"/>
+        <w:ind w:left="1800" w:hanging="360"/>
       </w:pPr>
       <w:rPr>
         <w:rFonts w:ascii="Wingdings" w:hAnsi="Wingdings" w:hint="default"/>
@@ -8622,7 +9472,7 @@
       <w:lvlText w:val=""/>
       <w:lvlJc w:val="left"/>
       <w:pPr>
-        <w:ind w:left="2880" w:hanging="360"/>
+        <w:ind w:left="2520" w:hanging="360"/>
       </w:pPr>
       <w:rPr>
         <w:rFonts w:ascii="Symbol" w:hAnsi="Symbol" w:hint="default"/>
@@ -8634,7 +9484,7 @@
       <w:lvlText w:val="o"/>
       <w:lvlJc w:val="left"/>
       <w:pPr>
-        <w:ind w:left="3600" w:hanging="360"/>
+        <w:ind w:left="3240" w:hanging="360"/>
       </w:pPr>
       <w:rPr>
         <w:rFonts w:ascii="Courier New" w:hAnsi="Courier New" w:cs="Courier New" w:hint="default"/>
@@ -8646,7 +9496,7 @@
       <w:lvlText w:val=""/>
       <w:lvlJc w:val="left"/>
       <w:pPr>
-        <w:ind w:left="4320" w:hanging="360"/>
+        <w:ind w:left="3960" w:hanging="360"/>
       </w:pPr>
       <w:rPr>
         <w:rFonts w:ascii="Wingdings" w:hAnsi="Wingdings" w:hint="default"/>
@@ -8658,7 +9508,7 @@
       <w:lvlText w:val=""/>
       <w:lvlJc w:val="left"/>
       <w:pPr>
-        <w:ind w:left="5040" w:hanging="360"/>
+        <w:ind w:left="4680" w:hanging="360"/>
       </w:pPr>
       <w:rPr>
         <w:rFonts w:ascii="Symbol" w:hAnsi="Symbol" w:hint="default"/>
@@ -8670,7 +9520,7 @@
       <w:lvlText w:val="o"/>
       <w:lvlJc w:val="left"/>
       <w:pPr>
-        <w:ind w:left="5760" w:hanging="360"/>
+        <w:ind w:left="5400" w:hanging="360"/>
       </w:pPr>
       <w:rPr>
         <w:rFonts w:ascii="Courier New" w:hAnsi="Courier New" w:cs="Courier New" w:hint="default"/>
@@ -8682,14 +9532,14 @@
       <w:lvlText w:val=""/>
       <w:lvlJc w:val="left"/>
       <w:pPr>
-        <w:ind w:left="6480" w:hanging="360"/>
+        <w:ind w:left="6120" w:hanging="360"/>
       </w:pPr>
       <w:rPr>
         <w:rFonts w:ascii="Wingdings" w:hAnsi="Wingdings" w:hint="default"/>
       </w:rPr>
     </w:lvl>
   </w:abstractNum>
-  <w:abstractNum w:abstractNumId="24">
+  <w:abstractNum w:abstractNumId="26">
     <w:nsid w:val="7FED6FBE"/>
     <w:multiLevelType w:val="hybridMultilevel"/>
     <w:tmpl w:val="4EF6CB1A"/>
@@ -8699,7 +9549,7 @@
       <w:lvlText w:val=""/>
       <w:lvlJc w:val="left"/>
       <w:pPr>
-        <w:ind w:left="720" w:hanging="360"/>
+        <w:ind w:left="360" w:hanging="360"/>
       </w:pPr>
       <w:rPr>
         <w:rFonts w:ascii="Symbol" w:hAnsi="Symbol" w:hint="default"/>
@@ -8711,7 +9561,7 @@
       <w:lvlText w:val="o"/>
       <w:lvlJc w:val="left"/>
       <w:pPr>
-        <w:ind w:left="1440" w:hanging="360"/>
+        <w:ind w:left="1080" w:hanging="360"/>
       </w:pPr>
       <w:rPr>
         <w:rFonts w:ascii="Courier New" w:hAnsi="Courier New" w:cs="Courier New" w:hint="default"/>
@@ -8723,7 +9573,7 @@
       <w:lvlText w:val=""/>
       <w:lvlJc w:val="left"/>
       <w:pPr>
-        <w:ind w:left="2160" w:hanging="360"/>
+        <w:ind w:left="1800" w:hanging="360"/>
       </w:pPr>
       <w:rPr>
         <w:rFonts w:ascii="Wingdings" w:hAnsi="Wingdings" w:hint="default"/>
@@ -8735,7 +9585,7 @@
       <w:lvlText w:val=""/>
       <w:lvlJc w:val="left"/>
       <w:pPr>
-        <w:ind w:left="2880" w:hanging="360"/>
+        <w:ind w:left="2520" w:hanging="360"/>
       </w:pPr>
       <w:rPr>
         <w:rFonts w:ascii="Symbol" w:hAnsi="Symbol" w:hint="default"/>
@@ -8747,7 +9597,7 @@
       <w:lvlText w:val="o"/>
       <w:lvlJc w:val="left"/>
       <w:pPr>
-        <w:ind w:left="3600" w:hanging="360"/>
+        <w:ind w:left="3240" w:hanging="360"/>
       </w:pPr>
       <w:rPr>
         <w:rFonts w:ascii="Courier New" w:hAnsi="Courier New" w:cs="Courier New" w:hint="default"/>
@@ -8759,7 +9609,7 @@
       <w:lvlText w:val=""/>
       <w:lvlJc w:val="left"/>
       <w:pPr>
-        <w:ind w:left="4320" w:hanging="360"/>
+        <w:ind w:left="3960" w:hanging="360"/>
       </w:pPr>
       <w:rPr>
         <w:rFonts w:ascii="Wingdings" w:hAnsi="Wingdings" w:hint="default"/>
@@ -8771,7 +9621,7 @@
       <w:lvlText w:val=""/>
       <w:lvlJc w:val="left"/>
       <w:pPr>
-        <w:ind w:left="5040" w:hanging="360"/>
+        <w:ind w:left="4680" w:hanging="360"/>
       </w:pPr>
       <w:rPr>
         <w:rFonts w:ascii="Symbol" w:hAnsi="Symbol" w:hint="default"/>
@@ -8783,7 +9633,7 @@
       <w:lvlText w:val="o"/>
       <w:lvlJc w:val="left"/>
       <w:pPr>
-        <w:ind w:left="5760" w:hanging="360"/>
+        <w:ind w:left="5400" w:hanging="360"/>
       </w:pPr>
       <w:rPr>
         <w:rFonts w:ascii="Courier New" w:hAnsi="Courier New" w:cs="Courier New" w:hint="default"/>
@@ -8795,7 +9645,7 @@
       <w:lvlText w:val=""/>
       <w:lvlJc w:val="left"/>
       <w:pPr>
-        <w:ind w:left="6480" w:hanging="360"/>
+        <w:ind w:left="6120" w:hanging="360"/>
       </w:pPr>
       <w:rPr>
         <w:rFonts w:ascii="Wingdings" w:hAnsi="Wingdings" w:hint="default"/>
@@ -8803,7 +9653,7 @@
     </w:lvl>
   </w:abstractNum>
   <w:num w:numId="1">
-    <w:abstractNumId w:val="7"/>
+    <w:abstractNumId w:val="9"/>
     <w:lvlOverride w:ilvl="0">
       <w:startOverride w:val="1"/>
     </w:lvlOverride>
@@ -8833,79 +9683,85 @@
     </w:lvlOverride>
   </w:num>
   <w:num w:numId="2">
+    <w:abstractNumId w:val="21"/>
+  </w:num>
+  <w:num w:numId="3">
+    <w:abstractNumId w:val="9"/>
+  </w:num>
+  <w:num w:numId="4">
+    <w:abstractNumId w:val="24"/>
+  </w:num>
+  <w:num w:numId="5">
+    <w:abstractNumId w:val="18"/>
+  </w:num>
+  <w:num w:numId="6">
+    <w:abstractNumId w:val="12"/>
+  </w:num>
+  <w:num w:numId="7">
+    <w:abstractNumId w:val="20"/>
+  </w:num>
+  <w:num w:numId="8">
+    <w:abstractNumId w:val="10"/>
+  </w:num>
+  <w:num w:numId="9">
+    <w:abstractNumId w:val="4"/>
+  </w:num>
+  <w:num w:numId="10">
     <w:abstractNumId w:val="19"/>
   </w:num>
-  <w:num w:numId="3">
-    <w:abstractNumId w:val="7"/>
-  </w:num>
-  <w:num w:numId="4">
+  <w:num w:numId="11">
     <w:abstractNumId w:val="22"/>
   </w:num>
-  <w:num w:numId="5">
-    <w:abstractNumId w:val="16"/>
+  <w:num w:numId="12">
+    <w:abstractNumId w:val="17"/>
   </w:num>
-  <w:num w:numId="6">
-    <w:abstractNumId w:val="10"/>
-  </w:num>
-  <w:num w:numId="7">
-    <w:abstractNumId w:val="18"/>
-  </w:num>
-  <w:num w:numId="8">
-    <w:abstractNumId w:val="8"/>
-  </w:num>
-  <w:num w:numId="9">
+  <w:num w:numId="13">
     <w:abstractNumId w:val="3"/>
   </w:num>
-  <w:num w:numId="10">
-    <w:abstractNumId w:val="17"/>
-  </w:num>
-  <w:num w:numId="11">
-    <w:abstractNumId w:val="20"/>
-  </w:num>
-  <w:num w:numId="12">
-    <w:abstractNumId w:val="15"/>
-  </w:num>
-  <w:num w:numId="13">
-    <w:abstractNumId w:val="2"/>
-  </w:num>
   <w:num w:numId="14">
-    <w:abstractNumId w:val="9"/>
+    <w:abstractNumId w:val="11"/>
   </w:num>
   <w:num w:numId="15">
-    <w:abstractNumId w:val="14"/>
+    <w:abstractNumId w:val="16"/>
   </w:num>
   <w:num w:numId="16">
     <w:abstractNumId w:val="0"/>
   </w:num>
   <w:num w:numId="17">
-    <w:abstractNumId w:val="12"/>
+    <w:abstractNumId w:val="14"/>
   </w:num>
   <w:num w:numId="18">
+    <w:abstractNumId w:val="8"/>
+  </w:num>
+  <w:num w:numId="19">
+    <w:abstractNumId w:val="7"/>
+  </w:num>
+  <w:num w:numId="20">
+    <w:abstractNumId w:val="23"/>
+  </w:num>
+  <w:num w:numId="21">
+    <w:abstractNumId w:val="2"/>
+  </w:num>
+  <w:num w:numId="22">
+    <w:abstractNumId w:val="13"/>
+  </w:num>
+  <w:num w:numId="23">
     <w:abstractNumId w:val="6"/>
   </w:num>
-  <w:num w:numId="19">
-    <w:abstractNumId w:val="5"/>
+  <w:num w:numId="24">
+    <w:abstractNumId w:val="26"/>
   </w:num>
-  <w:num w:numId="20">
-    <w:abstractNumId w:val="21"/>
+  <w:num w:numId="25">
+    <w:abstractNumId w:val="15"/>
   </w:num>
-  <w:num w:numId="21">
+  <w:num w:numId="26">
+    <w:abstractNumId w:val="25"/>
+  </w:num>
+  <w:num w:numId="27">
     <w:abstractNumId w:val="1"/>
   </w:num>
-  <w:num w:numId="22">
-    <w:abstractNumId w:val="11"/>
-  </w:num>
-  <w:num w:numId="23">
-    <w:abstractNumId w:val="4"/>
-  </w:num>
-  <w:num w:numId="24">
-    <w:abstractNumId w:val="24"/>
-  </w:num>
-  <w:num w:numId="25">
-    <w:abstractNumId w:val="13"/>
-  </w:num>
-  <w:num w:numId="26">
-    <w:abstractNumId w:val="23"/>
+  <w:num w:numId="28">
+    <w:abstractNumId w:val="5"/>
   </w:num>
 </w:numbering>
 </file>
@@ -10122,7 +10978,7 @@
 </file>
 
 <file path=customXml/itemProps1.xml><?xml version="1.0" encoding="utf-8"?>
-<ds:datastoreItem xmlns:ds="http://schemas.openxmlformats.org/officeDocument/2006/customXml" ds:itemID="{2EC446F9-80CC-4EF6-BC77-B13D50E3A3A4}">
+<ds:datastoreItem xmlns:ds="http://schemas.openxmlformats.org/officeDocument/2006/customXml" ds:itemID="{CCC69B89-3D9A-43EA-99E7-D86D3A242607}">
   <ds:schemaRefs>
     <ds:schemaRef ds:uri="http://schemas.openxmlformats.org/officeDocument/2006/bibliography"/>
   </ds:schemaRefs>

</xml_diff>

<commit_message>
Add report for second part
</commit_message>
<xml_diff>
--- a/report.docx
+++ b/report.docx
@@ -9461,318 +9461,44 @@
         </w:rPr>
         <w:t>.</w:t>
       </w:r>
-      <w:r>
-        <w:br w:type="page"/>
-      </w:r>
-    </w:p>
-    <w:p>
-      <w:pPr>
-        <w:pStyle w:val="Heading1"/>
-        <w:rPr>
-          <w:rFonts w:eastAsia="" w:eastAsiaTheme="minorEastAsia"/>
-        </w:rPr>
-      </w:pPr>
-      <w:bookmarkStart w:id="10" w:name="_Toc56421137"/>
-      <w:r>
-        <w:rPr>
-          <w:rFonts w:eastAsia="" w:eastAsiaTheme="minorEastAsia"/>
-          <w:rtl w:val="true"/>
-        </w:rPr>
-        <w:t xml:space="preserve">بخش سوم </w:t>
-      </w:r>
-      <w:r>
-        <w:rPr>
-          <w:rFonts w:ascii="Times New Roman" w:hAnsi="Times New Roman" w:eastAsia="" w:cs="Times New Roman" w:eastAsiaTheme="minorEastAsia"/>
-          <w:rtl w:val="true"/>
-        </w:rPr>
-        <w:t>–</w:t>
-      </w:r>
-      <w:r>
-        <w:rPr>
-          <w:rFonts w:eastAsia="" w:eastAsiaTheme="minorEastAsia"/>
-          <w:rtl w:val="true"/>
-        </w:rPr>
-        <w:t xml:space="preserve"> فشرده‌سازی نمایه‌ها</w:t>
-      </w:r>
-      <w:bookmarkEnd w:id="10"/>
-    </w:p>
-    <w:p>
-      <w:pPr>
-        <w:pStyle w:val="Heading2"/>
-        <w:rPr/>
-      </w:pPr>
-      <w:bookmarkStart w:id="11" w:name="_Toc56421138"/>
-      <w:r>
-        <w:rPr>
-          <w:rtl w:val="true"/>
-        </w:rPr>
-        <w:t>روند کلی</w:t>
-      </w:r>
-      <w:bookmarkEnd w:id="11"/>
     </w:p>
     <w:p>
       <w:pPr>
         <w:pStyle w:val="Normal"/>
-        <w:rPr/>
-      </w:pPr>
-      <w:r>
-        <w:rPr>
-          <w:rtl w:val="true"/>
-        </w:rPr>
-        <w:tab/>
-      </w:r>
-      <w:r>
-        <w:rPr>
-          <w:rtl w:val="true"/>
-        </w:rPr>
-        <w:t xml:space="preserve">در این بخش به فشرده‌سازی نمایه‌های ساخته‌شده در بخش </w:t>
-      </w:r>
-      <w:r>
-        <w:rPr/>
-        <w:t>۲</w:t>
-      </w:r>
-      <w:r>
-        <w:rPr>
-          <w:rtl w:val="true"/>
-        </w:rPr>
-        <w:t xml:space="preserve"> می‌پردازیم</w:t>
-      </w:r>
-      <w:r>
-        <w:rPr>
-          <w:rtl w:val="true"/>
-        </w:rPr>
-        <w:t xml:space="preserve">. </w:t>
-      </w:r>
-      <w:r>
-        <w:rPr>
-          <w:rtl w:val="true"/>
-        </w:rPr>
-        <w:t xml:space="preserve">به این صورت که توابعی برای فشرده‌سازی و استخراج فایل‌ها می‌نویسیم و نهایتاً از </w:t>
-      </w:r>
-      <w:r>
-        <w:rPr/>
-        <w:t>third_part.py</w:t>
-      </w:r>
-      <w:r>
-        <w:rPr>
-          <w:rtl w:val="true"/>
-        </w:rPr>
-        <w:t xml:space="preserve"> </w:t>
-      </w:r>
-      <w:r>
-        <w:rPr>
-          <w:rtl w:val="true"/>
-        </w:rPr>
-        <w:t xml:space="preserve">در </w:t>
-      </w:r>
-      <w:r>
-        <w:rPr/>
-        <w:t>command.py</w:t>
-      </w:r>
-      <w:r>
-        <w:rPr>
-          <w:rtl w:val="true"/>
-        </w:rPr>
-        <w:t xml:space="preserve"> </w:t>
-      </w:r>
-      <w:r>
-        <w:rPr>
-          <w:rtl w:val="true"/>
-        </w:rPr>
-        <w:t>استفاده می‌کنیم</w:t>
-      </w:r>
-      <w:r>
-        <w:rPr>
-          <w:rtl w:val="true"/>
-        </w:rPr>
-        <w:t xml:space="preserve">. </w:t>
-      </w:r>
-      <w:r>
-        <w:rPr>
-          <w:rtl w:val="true"/>
-        </w:rPr>
-        <w:t xml:space="preserve">توابع فشرده‌سازی </w:t>
-      </w:r>
-      <w:r>
-        <w:rPr/>
-        <w:t>gamma code</w:t>
-      </w:r>
-      <w:r>
-        <w:rPr>
-          <w:rtl w:val="true"/>
-        </w:rPr>
-        <w:t xml:space="preserve"> </w:t>
-      </w:r>
-      <w:r>
-        <w:rPr>
-          <w:rtl w:val="true"/>
-        </w:rPr>
-        <w:t xml:space="preserve">و </w:t>
-      </w:r>
-      <w:r>
-        <w:rPr/>
-        <w:t>variable byte</w:t>
-      </w:r>
-      <w:r>
-        <w:rPr>
-          <w:rtl w:val="true"/>
-        </w:rPr>
-        <w:t xml:space="preserve"> </w:t>
-      </w:r>
-      <w:r>
-        <w:rPr>
-          <w:rtl w:val="true"/>
-        </w:rPr>
-        <w:t>خود از توابع کمکی دیگری بهره می‌گیرند که در زیر به آن‌ها می‌پردازیم</w:t>
-      </w:r>
-      <w:r>
-        <w:rPr>
-          <w:rtl w:val="true"/>
-        </w:rPr>
-        <w:t xml:space="preserve">. </w:t>
-      </w:r>
-      <w:r>
-        <w:rPr>
-          <w:rtl w:val="true"/>
-        </w:rPr>
-        <w:t xml:space="preserve">برای </w:t>
-      </w:r>
-      <w:r>
-        <w:rPr/>
-        <w:t>gamma code</w:t>
-      </w:r>
-      <w:r>
-        <w:rPr>
-          <w:rtl w:val="true"/>
-        </w:rPr>
-        <w:t xml:space="preserve"> </w:t>
-      </w:r>
-      <w:r>
-        <w:rPr>
-          <w:rtl w:val="true"/>
-        </w:rPr>
-        <w:t xml:space="preserve">از منبع موجود در گیت‌هاب </w:t>
-      </w:r>
-      <w:r>
-        <w:rPr>
-          <w:rtl w:val="true"/>
-        </w:rPr>
-        <w:t>(</w:t>
-      </w:r>
-      <w:r>
-        <w:rPr>
-          <w:rtl w:val="true"/>
-        </w:rPr>
-        <w:t>با مقداری بهبود و تغییر</w:t>
-      </w:r>
-      <w:r>
-        <w:rPr>
-          <w:rtl w:val="true"/>
-        </w:rPr>
-        <w:t xml:space="preserve">) </w:t>
-      </w:r>
-      <w:r>
-        <w:rPr>
-          <w:rtl w:val="true"/>
-        </w:rPr>
-        <w:t xml:space="preserve">و برای </w:t>
-      </w:r>
-      <w:r>
-        <w:rPr/>
-        <w:t>variable byte</w:t>
-      </w:r>
-      <w:r>
-        <w:rPr>
-          <w:rtl w:val="true"/>
-        </w:rPr>
-        <w:t xml:space="preserve"> </w:t>
-      </w:r>
-      <w:r>
-        <w:rPr>
-          <w:rtl w:val="true"/>
-        </w:rPr>
-        <w:t>از کتاب‌خانه‌ی آن کمک گرفته شده‌است</w:t>
-      </w:r>
-      <w:r>
-        <w:rPr>
-          <w:rtl w:val="true"/>
-        </w:rPr>
-        <w:t xml:space="preserve">. </w:t>
-      </w:r>
-      <w:r>
-        <w:rPr>
-          <w:rtl w:val="true"/>
-        </w:rPr>
-        <w:t xml:space="preserve">در آخر نیز توابع </w:t>
-      </w:r>
-      <w:r>
-        <w:rPr/>
-        <w:t>compress</w:t>
-      </w:r>
-      <w:r>
-        <w:rPr>
-          <w:rtl w:val="true"/>
-        </w:rPr>
-        <w:t xml:space="preserve">() </w:t>
-      </w:r>
-      <w:r>
-        <w:rPr>
-          <w:rtl w:val="true"/>
-        </w:rPr>
-        <w:t xml:space="preserve">و </w:t>
-      </w:r>
-      <w:r>
-        <w:rPr/>
-        <w:t>decompress</w:t>
-      </w:r>
-      <w:r>
-        <w:rPr>
-          <w:rtl w:val="true"/>
-        </w:rPr>
-        <w:t xml:space="preserve">() </w:t>
-      </w:r>
-      <w:r>
-        <w:rPr>
-          <w:rtl w:val="true"/>
-        </w:rPr>
-        <w:t>برای این بخش پیاده‌سازی شده‌اند</w:t>
-      </w:r>
-      <w:r>
-        <w:rPr>
-          <w:rtl w:val="true"/>
-        </w:rPr>
-        <w:t>.</w:t>
-      </w:r>
-    </w:p>
-    <w:p>
-      <w:pPr>
-        <w:pStyle w:val="Heading2"/>
-        <w:rPr/>
-      </w:pPr>
-      <w:bookmarkStart w:id="12" w:name="_Toc56421139"/>
-      <w:r>
-        <w:rPr>
-          <w:rtl w:val="true"/>
-        </w:rPr>
-        <w:t>کتاب‌خانه‌ها</w:t>
-      </w:r>
-      <w:bookmarkEnd w:id="12"/>
-    </w:p>
-    <w:p>
-      <w:pPr>
-        <w:pStyle w:val="Normal"/>
-        <w:jc w:val="center"/>
-        <w:rPr/>
+        <w:bidi w:val="1"/>
+        <w:spacing w:lineRule="auto" w:line="259"/>
+        <w:jc w:val="both"/>
+        <w:rPr>
+          <w:rFonts w:ascii="JetBrains Mono" w:hAnsi="JetBrains Mono" w:eastAsia="Calibri" w:cs="B Roya"/>
+          <w:b w:val="false"/>
+          <w:b w:val="false"/>
+          <w:bCs w:val="false"/>
+          <w:i w:val="false"/>
+          <w:i w:val="false"/>
+          <w:color w:val="000000"/>
+          <w:kern w:val="0"/>
+          <w:sz w:val="20"/>
+          <w:szCs w:val="28"/>
+          <w:lang w:val="en-US" w:eastAsia="en-US" w:bidi="fa-IR"/>
+        </w:rPr>
       </w:pPr>
       <w:r>
         <w:rPr>
           <w:rtl w:val="true"/>
         </w:rPr>
         <w:drawing>
-          <wp:inline distT="0" distB="0" distL="0" distR="0">
-            <wp:extent cx="6840220" cy="723265"/>
+          <wp:anchor behindDoc="0" distT="0" distB="0" distL="0" distR="0" simplePos="0" locked="0" layoutInCell="1" allowOverlap="1" relativeHeight="32">
+            <wp:simplePos x="0" y="0"/>
+            <wp:positionH relativeFrom="column">
+              <wp:posOffset>396240</wp:posOffset>
+            </wp:positionH>
+            <wp:positionV relativeFrom="paragraph">
+              <wp:posOffset>-20320</wp:posOffset>
+            </wp:positionV>
+            <wp:extent cx="6196965" cy="654050"/>
             <wp:effectExtent l="0" t="0" r="0" b="0"/>
-            <wp:docPr id="6" name="Picture 6" descr=""/>
+            <wp:wrapSquare wrapText="largest"/>
+            <wp:docPr id="6" name="Image5" descr=""/>
             <wp:cNvGraphicFramePr>
               <a:graphicFrameLocks xmlns:a="http://schemas.openxmlformats.org/drawingml/2006/main" noChangeAspect="1"/>
             </wp:cNvGraphicFramePr>
@@ -9780,13 +9506,2054 @@
               <a:graphicData uri="http://schemas.openxmlformats.org/drawingml/2006/picture">
                 <pic:pic xmlns:pic="http://schemas.openxmlformats.org/drawingml/2006/picture">
                   <pic:nvPicPr>
-                    <pic:cNvPr id="6" name="Picture 6" descr=""/>
+                    <pic:cNvPr id="6" name="Image5" descr=""/>
                     <pic:cNvPicPr>
                       <a:picLocks noChangeAspect="1" noChangeArrowheads="1"/>
                     </pic:cNvPicPr>
                   </pic:nvPicPr>
                   <pic:blipFill>
                     <a:blip r:embed="rId7"/>
+                    <a:srcRect l="0" t="0" r="32191" b="0"/>
+                    <a:stretch>
+                      <a:fillRect/>
+                    </a:stretch>
+                  </pic:blipFill>
+                  <pic:spPr bwMode="auto">
+                    <a:xfrm>
+                      <a:off x="0" y="0"/>
+                      <a:ext cx="6196965" cy="654050"/>
+                    </a:xfrm>
+                    <a:prstGeom prst="rect">
+                      <a:avLst/>
+                    </a:prstGeom>
+                  </pic:spPr>
+                </pic:pic>
+              </a:graphicData>
+            </a:graphic>
+          </wp:anchor>
+        </w:drawing>
+      </w:r>
+    </w:p>
+    <w:p>
+      <w:pPr>
+        <w:pStyle w:val="Normal"/>
+        <w:bidi w:val="1"/>
+        <w:spacing w:lineRule="auto" w:line="259"/>
+        <w:jc w:val="both"/>
+        <w:rPr>
+          <w:rFonts w:ascii="JetBrains Mono" w:hAnsi="JetBrains Mono" w:eastAsia="Calibri" w:cs="B Roya"/>
+          <w:b w:val="false"/>
+          <w:b w:val="false"/>
+          <w:bCs w:val="false"/>
+          <w:i w:val="false"/>
+          <w:i w:val="false"/>
+          <w:color w:val="000000"/>
+          <w:kern w:val="0"/>
+          <w:sz w:val="20"/>
+          <w:szCs w:val="28"/>
+          <w:lang w:val="en-US" w:eastAsia="en-US" w:bidi="fa-IR"/>
+        </w:rPr>
+      </w:pPr>
+      <w:r>
+        <w:rPr>
+          <w:rtl w:val="true"/>
+        </w:rPr>
+      </w:r>
+    </w:p>
+    <w:p>
+      <w:pPr>
+        <w:pStyle w:val="Normal"/>
+        <w:bidi w:val="1"/>
+        <w:spacing w:lineRule="auto" w:line="259"/>
+        <w:jc w:val="both"/>
+        <w:rPr>
+          <w:rFonts w:ascii="JetBrains Mono" w:hAnsi="JetBrains Mono" w:eastAsia="Calibri" w:cs="B Roya"/>
+          <w:b w:val="false"/>
+          <w:b w:val="false"/>
+          <w:bCs w:val="false"/>
+          <w:i w:val="false"/>
+          <w:i w:val="false"/>
+          <w:color w:val="000000"/>
+          <w:kern w:val="0"/>
+          <w:sz w:val="20"/>
+          <w:szCs w:val="28"/>
+          <w:lang w:val="en-US" w:eastAsia="en-US" w:bidi="fa-IR"/>
+        </w:rPr>
+      </w:pPr>
+      <w:r>
+        <w:rPr>
+          <w:rtl w:val="true"/>
+        </w:rPr>
+      </w:r>
+    </w:p>
+    <w:p>
+      <w:pPr>
+        <w:pStyle w:val="Normal"/>
+        <w:bidi w:val="1"/>
+        <w:spacing w:lineRule="auto" w:line="259"/>
+        <w:jc w:val="both"/>
+        <w:rPr/>
+      </w:pPr>
+      <w:r>
+        <w:rPr>
+          <w:rFonts w:ascii="JetBrains Mono" w:hAnsi="JetBrains Mono" w:eastAsia="Calibri"/>
+          <w:b w:val="false"/>
+          <w:b w:val="false"/>
+          <w:bCs w:val="false"/>
+          <w:i w:val="false"/>
+          <w:i w:val="false"/>
+          <w:color w:val="000000"/>
+          <w:kern w:val="0"/>
+          <w:sz w:val="20"/>
+          <w:sz w:val="20"/>
+          <w:szCs w:val="28"/>
+          <w:rtl w:val="true"/>
+          <w:lang w:val="en-US" w:eastAsia="en-US" w:bidi="fa-IR"/>
+        </w:rPr>
+        <w:t xml:space="preserve">تابع </w:t>
+      </w:r>
+      <w:r>
+        <w:rPr>
+          <w:rFonts w:eastAsia="Calibri" w:cs="B Roya" w:ascii="JetBrains Mono" w:hAnsi="JetBrains Mono"/>
+          <w:b/>
+          <w:bCs/>
+          <w:i w:val="false"/>
+          <w:iCs w:val="false"/>
+          <w:color w:val="000000"/>
+          <w:kern w:val="0"/>
+          <w:sz w:val="20"/>
+          <w:szCs w:val="28"/>
+          <w:lang w:val="en-US" w:eastAsia="en-US" w:bidi="fa-IR"/>
+        </w:rPr>
+        <w:t>RemoveDoc</w:t>
+      </w:r>
+      <w:r>
+        <w:rPr>
+          <w:rFonts w:eastAsia="Calibri" w:cs="B Roya" w:ascii="JetBrains Mono" w:hAnsi="JetBrains Mono"/>
+          <w:b w:val="false"/>
+          <w:bCs w:val="false"/>
+          <w:i w:val="false"/>
+          <w:color w:val="000000"/>
+          <w:kern w:val="0"/>
+          <w:sz w:val="20"/>
+          <w:szCs w:val="28"/>
+          <w:rtl w:val="true"/>
+          <w:lang w:val="en-US" w:eastAsia="en-US" w:bidi="fa-IR"/>
+        </w:rPr>
+        <w:t xml:space="preserve"> : </w:t>
+      </w:r>
+      <w:r>
+        <w:rPr>
+          <w:rFonts w:ascii="JetBrains Mono" w:hAnsi="JetBrains Mono" w:eastAsia="Calibri"/>
+          <w:b w:val="false"/>
+          <w:b w:val="false"/>
+          <w:bCs w:val="false"/>
+          <w:i w:val="false"/>
+          <w:i w:val="false"/>
+          <w:color w:val="000000"/>
+          <w:kern w:val="0"/>
+          <w:sz w:val="20"/>
+          <w:sz w:val="20"/>
+          <w:szCs w:val="28"/>
+          <w:rtl w:val="true"/>
+          <w:lang w:val="en-US" w:eastAsia="en-US" w:bidi="fa-IR"/>
+        </w:rPr>
+        <w:t xml:space="preserve">این تابع یک داکیومنت را حذف شده فرض می‌کند و </w:t>
+      </w:r>
+      <w:r>
+        <w:rPr>
+          <w:rFonts w:eastAsia="Calibri" w:cs="B Roya" w:ascii="JetBrains Mono" w:hAnsi="JetBrains Mono"/>
+          <w:b w:val="false"/>
+          <w:bCs w:val="false"/>
+          <w:i w:val="false"/>
+          <w:color w:val="000000"/>
+          <w:kern w:val="0"/>
+          <w:sz w:val="20"/>
+          <w:szCs w:val="28"/>
+          <w:lang w:val="en-US" w:eastAsia="en-US" w:bidi="fa-IR"/>
+        </w:rPr>
+        <w:t>inverted_index</w:t>
+      </w:r>
+      <w:r>
+        <w:rPr>
+          <w:rFonts w:eastAsia="Calibri" w:cs="B Roya" w:ascii="JetBrains Mono" w:hAnsi="JetBrains Mono"/>
+          <w:b w:val="false"/>
+          <w:bCs w:val="false"/>
+          <w:i w:val="false"/>
+          <w:color w:val="000000"/>
+          <w:kern w:val="0"/>
+          <w:sz w:val="20"/>
+          <w:szCs w:val="28"/>
+          <w:rtl w:val="true"/>
+          <w:lang w:val="en-US" w:eastAsia="en-US" w:bidi="fa-IR"/>
+        </w:rPr>
+        <w:t xml:space="preserve"> </w:t>
+      </w:r>
+      <w:r>
+        <w:rPr>
+          <w:rFonts w:ascii="JetBrains Mono" w:hAnsi="JetBrains Mono" w:eastAsia="Calibri"/>
+          <w:b w:val="false"/>
+          <w:b w:val="false"/>
+          <w:bCs w:val="false"/>
+          <w:i w:val="false"/>
+          <w:i w:val="false"/>
+          <w:color w:val="000000"/>
+          <w:kern w:val="0"/>
+          <w:sz w:val="20"/>
+          <w:sz w:val="20"/>
+          <w:szCs w:val="28"/>
+          <w:rtl w:val="true"/>
+          <w:lang w:val="en-US" w:eastAsia="en-US" w:bidi="fa-IR"/>
+        </w:rPr>
+        <w:t xml:space="preserve">و </w:t>
+      </w:r>
+      <w:r>
+        <w:rPr>
+          <w:rFonts w:eastAsia="Calibri" w:cs="B Roya" w:ascii="JetBrains Mono" w:hAnsi="JetBrains Mono"/>
+          <w:b w:val="false"/>
+          <w:bCs w:val="false"/>
+          <w:i w:val="false"/>
+          <w:color w:val="000000"/>
+          <w:kern w:val="0"/>
+          <w:sz w:val="20"/>
+          <w:szCs w:val="28"/>
+          <w:lang w:val="en-US" w:eastAsia="en-US" w:bidi="fa-IR"/>
+        </w:rPr>
+        <w:t>bigrame_index</w:t>
+      </w:r>
+      <w:r>
+        <w:rPr>
+          <w:rFonts w:eastAsia="Calibri" w:cs="B Roya" w:ascii="JetBrains Mono" w:hAnsi="JetBrains Mono"/>
+          <w:b w:val="false"/>
+          <w:bCs w:val="false"/>
+          <w:i w:val="false"/>
+          <w:color w:val="000000"/>
+          <w:kern w:val="0"/>
+          <w:sz w:val="20"/>
+          <w:szCs w:val="28"/>
+          <w:rtl w:val="true"/>
+          <w:lang w:val="en-US" w:eastAsia="en-US" w:bidi="fa-IR"/>
+        </w:rPr>
+        <w:t xml:space="preserve"> </w:t>
+      </w:r>
+      <w:r>
+        <w:rPr>
+          <w:rFonts w:ascii="JetBrains Mono" w:hAnsi="JetBrains Mono" w:eastAsia="Calibri"/>
+          <w:b w:val="false"/>
+          <w:b w:val="false"/>
+          <w:bCs w:val="false"/>
+          <w:i w:val="false"/>
+          <w:i w:val="false"/>
+          <w:color w:val="000000"/>
+          <w:kern w:val="0"/>
+          <w:sz w:val="20"/>
+          <w:sz w:val="20"/>
+          <w:szCs w:val="28"/>
+          <w:rtl w:val="true"/>
+          <w:lang w:val="en-US" w:eastAsia="en-US" w:bidi="fa-IR"/>
+        </w:rPr>
+        <w:t>را به‌روزرسانی می‌کند</w:t>
+      </w:r>
+      <w:r>
+        <w:rPr>
+          <w:rFonts w:eastAsia="Calibri" w:cs="B Roya" w:ascii="JetBrains Mono" w:hAnsi="JetBrains Mono"/>
+          <w:b w:val="false"/>
+          <w:bCs w:val="false"/>
+          <w:i w:val="false"/>
+          <w:color w:val="000000"/>
+          <w:kern w:val="0"/>
+          <w:sz w:val="20"/>
+          <w:szCs w:val="28"/>
+          <w:rtl w:val="true"/>
+          <w:lang w:val="en-US" w:eastAsia="en-US" w:bidi="fa-IR"/>
+        </w:rPr>
+        <w:t xml:space="preserve">. </w:t>
+      </w:r>
+      <w:r>
+        <w:rPr>
+          <w:rFonts w:ascii="JetBrains Mono" w:hAnsi="JetBrains Mono" w:eastAsia="Calibri"/>
+          <w:b w:val="false"/>
+          <w:b w:val="false"/>
+          <w:bCs w:val="false"/>
+          <w:i w:val="false"/>
+          <w:i w:val="false"/>
+          <w:color w:val="000000"/>
+          <w:kern w:val="0"/>
+          <w:sz w:val="20"/>
+          <w:sz w:val="20"/>
+          <w:szCs w:val="28"/>
+          <w:rtl w:val="true"/>
+          <w:lang w:val="en-US" w:eastAsia="en-US" w:bidi="fa-IR"/>
+        </w:rPr>
+        <w:t xml:space="preserve">ابتدا با توجه به زبان </w:t>
+      </w:r>
+      <w:r>
+        <w:rPr>
+          <w:rFonts w:ascii="Courier New" w:hAnsi="Courier New" w:eastAsia="Calibri" w:eastAsiaTheme="minorHAnsi"/>
+          <w:b w:val="false"/>
+          <w:b w:val="false"/>
+          <w:bCs w:val="false"/>
+          <w:i w:val="false"/>
+          <w:i w:val="false"/>
+          <w:color w:val="000000"/>
+          <w:kern w:val="0"/>
+          <w:sz w:val="24"/>
+          <w:sz w:val="24"/>
+          <w:szCs w:val="28"/>
+          <w:rtl w:val="true"/>
+          <w:lang w:val="en-US" w:eastAsia="en-US" w:bidi="fa-IR"/>
+        </w:rPr>
+        <w:t xml:space="preserve"> </w:t>
+      </w:r>
+      <w:r>
+        <w:rPr>
+          <w:rFonts w:eastAsia="Calibri" w:cs="B Roya" w:eastAsiaTheme="minorHAnsi"/>
+          <w:b w:val="false"/>
+          <w:bCs w:val="false"/>
+          <w:i w:val="false"/>
+          <w:color w:val="000000"/>
+          <w:kern w:val="0"/>
+          <w:sz w:val="24"/>
+          <w:szCs w:val="28"/>
+          <w:lang w:val="en-US" w:eastAsia="en-US" w:bidi="fa-IR"/>
+        </w:rPr>
+        <w:t>FA_Tokens</w:t>
+      </w:r>
+      <w:r>
+        <w:rPr>
+          <w:rFonts w:eastAsia="Calibri" w:cs="B Roya" w:eastAsiaTheme="minorHAnsi"/>
+          <w:b w:val="false"/>
+          <w:bCs w:val="false"/>
+          <w:i w:val="false"/>
+          <w:color w:val="000000"/>
+          <w:kern w:val="0"/>
+          <w:sz w:val="24"/>
+          <w:szCs w:val="28"/>
+          <w:rtl w:val="true"/>
+          <w:lang w:val="en-US" w:eastAsia="en-US" w:bidi="fa-IR"/>
+        </w:rPr>
+        <w:t xml:space="preserve"> </w:t>
+      </w:r>
+      <w:r>
+        <w:rPr>
+          <w:rFonts w:ascii="Courier New" w:hAnsi="Courier New" w:eastAsia="Calibri" w:eastAsiaTheme="minorHAnsi"/>
+          <w:b w:val="false"/>
+          <w:b w:val="false"/>
+          <w:bCs w:val="false"/>
+          <w:i w:val="false"/>
+          <w:i w:val="false"/>
+          <w:color w:val="000000"/>
+          <w:kern w:val="0"/>
+          <w:sz w:val="24"/>
+          <w:sz w:val="24"/>
+          <w:szCs w:val="28"/>
+          <w:rtl w:val="true"/>
+          <w:lang w:val="en-US" w:eastAsia="en-US" w:bidi="fa-IR"/>
+        </w:rPr>
+        <w:t xml:space="preserve">یا </w:t>
+      </w:r>
+      <w:r>
+        <w:rPr>
+          <w:rFonts w:eastAsia="Calibri" w:cs="B Roya" w:eastAsiaTheme="minorHAnsi"/>
+          <w:b w:val="false"/>
+          <w:bCs w:val="false"/>
+          <w:i w:val="false"/>
+          <w:color w:val="000000"/>
+          <w:kern w:val="0"/>
+          <w:sz w:val="24"/>
+          <w:szCs w:val="28"/>
+          <w:lang w:val="en-US" w:eastAsia="en-US" w:bidi="fa-IR"/>
+        </w:rPr>
+        <w:t>EN_Tokens</w:t>
+      </w:r>
+      <w:r>
+        <w:rPr>
+          <w:rFonts w:eastAsia="Calibri" w:cs="B Roya" w:eastAsiaTheme="minorHAnsi"/>
+          <w:b w:val="false"/>
+          <w:bCs w:val="false"/>
+          <w:i w:val="false"/>
+          <w:color w:val="000000"/>
+          <w:kern w:val="0"/>
+          <w:sz w:val="24"/>
+          <w:szCs w:val="28"/>
+          <w:rtl w:val="true"/>
+          <w:lang w:val="en-US" w:eastAsia="en-US" w:bidi="fa-IR"/>
+        </w:rPr>
+        <w:t xml:space="preserve"> </w:t>
+      </w:r>
+      <w:r>
+        <w:rPr>
+          <w:rFonts w:ascii="Courier New" w:hAnsi="Courier New" w:eastAsia="Calibri" w:eastAsiaTheme="minorHAnsi"/>
+          <w:b w:val="false"/>
+          <w:b w:val="false"/>
+          <w:bCs w:val="false"/>
+          <w:i w:val="false"/>
+          <w:i w:val="false"/>
+          <w:color w:val="000000"/>
+          <w:kern w:val="0"/>
+          <w:sz w:val="24"/>
+          <w:sz w:val="24"/>
+          <w:szCs w:val="28"/>
+          <w:rtl w:val="true"/>
+          <w:lang w:val="en-US" w:eastAsia="en-US" w:bidi="fa-IR"/>
+        </w:rPr>
+        <w:t>را انتخاب مي‌کند</w:t>
+      </w:r>
+      <w:r>
+        <w:rPr>
+          <w:rFonts w:eastAsia="Calibri" w:cs="B Roya" w:eastAsiaTheme="minorHAnsi"/>
+          <w:b w:val="false"/>
+          <w:bCs w:val="false"/>
+          <w:i w:val="false"/>
+          <w:color w:val="000000"/>
+          <w:kern w:val="0"/>
+          <w:sz w:val="24"/>
+          <w:szCs w:val="28"/>
+          <w:rtl w:val="true"/>
+          <w:lang w:val="en-US" w:eastAsia="en-US" w:bidi="fa-IR"/>
+        </w:rPr>
+        <w:t xml:space="preserve">. </w:t>
+      </w:r>
+      <w:r>
+        <w:rPr>
+          <w:rFonts w:eastAsia="Calibri" w:cs="B Roya" w:eastAsiaTheme="minorHAnsi"/>
+          <w:b w:val="false"/>
+          <w:bCs w:val="false"/>
+          <w:i w:val="false"/>
+          <w:color w:val="000000"/>
+          <w:kern w:val="0"/>
+          <w:sz w:val="24"/>
+          <w:szCs w:val="28"/>
+          <w:lang w:val="en-US" w:eastAsia="en-US" w:bidi="fa-IR"/>
+        </w:rPr>
+        <w:t>Inverted index</w:t>
+      </w:r>
+      <w:r>
+        <w:rPr>
+          <w:rFonts w:eastAsia="Calibri" w:cs="B Roya" w:eastAsiaTheme="minorHAnsi"/>
+          <w:b w:val="false"/>
+          <w:bCs w:val="false"/>
+          <w:i w:val="false"/>
+          <w:color w:val="000000"/>
+          <w:kern w:val="0"/>
+          <w:sz w:val="24"/>
+          <w:szCs w:val="28"/>
+          <w:rtl w:val="true"/>
+          <w:lang w:val="en-US" w:eastAsia="en-US" w:bidi="fa-IR"/>
+        </w:rPr>
+        <w:t xml:space="preserve"> </w:t>
+      </w:r>
+      <w:r>
+        <w:rPr>
+          <w:rFonts w:ascii="Courier New" w:hAnsi="Courier New" w:eastAsia="Calibri" w:eastAsiaTheme="minorHAnsi"/>
+          <w:b w:val="false"/>
+          <w:b w:val="false"/>
+          <w:bCs w:val="false"/>
+          <w:i w:val="false"/>
+          <w:i w:val="false"/>
+          <w:color w:val="000000"/>
+          <w:kern w:val="0"/>
+          <w:sz w:val="24"/>
+          <w:sz w:val="24"/>
+          <w:szCs w:val="28"/>
+          <w:rtl w:val="true"/>
+          <w:lang w:val="en-US" w:eastAsia="en-US" w:bidi="fa-IR"/>
+        </w:rPr>
+        <w:t xml:space="preserve">را از آدرسی که برای تابع فرستادیم </w:t>
+      </w:r>
+      <w:r>
+        <w:rPr>
+          <w:rFonts w:eastAsia="Calibri" w:cs="B Roya" w:eastAsiaTheme="minorHAnsi"/>
+          <w:b w:val="false"/>
+          <w:bCs w:val="false"/>
+          <w:i w:val="false"/>
+          <w:color w:val="000000"/>
+          <w:kern w:val="0"/>
+          <w:sz w:val="24"/>
+          <w:szCs w:val="28"/>
+          <w:lang w:val="en-US" w:eastAsia="en-US" w:bidi="fa-IR"/>
+        </w:rPr>
+        <w:t>load</w:t>
+      </w:r>
+      <w:r>
+        <w:rPr>
+          <w:rFonts w:eastAsia="Calibri" w:cs="B Roya" w:eastAsiaTheme="minorHAnsi"/>
+          <w:b w:val="false"/>
+          <w:bCs w:val="false"/>
+          <w:i w:val="false"/>
+          <w:color w:val="000000"/>
+          <w:kern w:val="0"/>
+          <w:sz w:val="24"/>
+          <w:szCs w:val="28"/>
+          <w:rtl w:val="true"/>
+          <w:lang w:val="en-US" w:eastAsia="en-US" w:bidi="fa-IR"/>
+        </w:rPr>
+        <w:t xml:space="preserve"> </w:t>
+      </w:r>
+      <w:r>
+        <w:rPr>
+          <w:rFonts w:ascii="Courier New" w:hAnsi="Courier New" w:eastAsia="Calibri" w:eastAsiaTheme="minorHAnsi"/>
+          <w:b w:val="false"/>
+          <w:b w:val="false"/>
+          <w:bCs w:val="false"/>
+          <w:i w:val="false"/>
+          <w:i w:val="false"/>
+          <w:color w:val="000000"/>
+          <w:kern w:val="0"/>
+          <w:sz w:val="24"/>
+          <w:sz w:val="24"/>
+          <w:szCs w:val="28"/>
+          <w:rtl w:val="true"/>
+          <w:lang w:val="en-US" w:eastAsia="en-US" w:bidi="fa-IR"/>
+        </w:rPr>
+        <w:t xml:space="preserve">میکند و بعد از به روز رسانی ذخیره می‌کند، همین کار را نیز برای </w:t>
+      </w:r>
+      <w:r>
+        <w:rPr>
+          <w:rFonts w:eastAsia="Calibri" w:cs="B Roya" w:eastAsiaTheme="minorHAnsi"/>
+          <w:b w:val="false"/>
+          <w:bCs w:val="false"/>
+          <w:i w:val="false"/>
+          <w:color w:val="000000"/>
+          <w:kern w:val="0"/>
+          <w:sz w:val="24"/>
+          <w:szCs w:val="28"/>
+          <w:lang w:val="en-US" w:eastAsia="en-US" w:bidi="fa-IR"/>
+        </w:rPr>
+        <w:t>Bigrame index</w:t>
+      </w:r>
+      <w:r>
+        <w:rPr>
+          <w:rFonts w:eastAsia="Calibri" w:cs="B Roya" w:eastAsiaTheme="minorHAnsi"/>
+          <w:b w:val="false"/>
+          <w:bCs w:val="false"/>
+          <w:i w:val="false"/>
+          <w:color w:val="000000"/>
+          <w:kern w:val="0"/>
+          <w:sz w:val="24"/>
+          <w:szCs w:val="28"/>
+          <w:rtl w:val="true"/>
+          <w:lang w:val="en-US" w:eastAsia="en-US" w:bidi="fa-IR"/>
+        </w:rPr>
+        <w:t xml:space="preserve"> </w:t>
+      </w:r>
+      <w:r>
+        <w:rPr>
+          <w:rFonts w:ascii="Courier New" w:hAnsi="Courier New" w:eastAsia="Calibri" w:eastAsiaTheme="minorHAnsi"/>
+          <w:b w:val="false"/>
+          <w:b w:val="false"/>
+          <w:bCs w:val="false"/>
+          <w:i w:val="false"/>
+          <w:i w:val="false"/>
+          <w:color w:val="000000"/>
+          <w:kern w:val="0"/>
+          <w:sz w:val="24"/>
+          <w:sz w:val="24"/>
+          <w:szCs w:val="28"/>
+          <w:rtl w:val="true"/>
+          <w:lang w:val="en-US" w:eastAsia="en-US" w:bidi="fa-IR"/>
+        </w:rPr>
+        <w:t>انجام می‌دهد و در نهایت توکن را از</w:t>
+      </w:r>
+      <w:r>
+        <w:rPr>
+          <w:rFonts w:ascii="Courier New" w:hAnsi="Courier New" w:eastAsia="Calibri" w:eastAsiaTheme="minorHAnsi"/>
+          <w:b w:val="false"/>
+          <w:b w:val="false"/>
+          <w:bCs w:val="false"/>
+          <w:i w:val="false"/>
+          <w:i w:val="false"/>
+          <w:color w:val="000000"/>
+          <w:kern w:val="0"/>
+          <w:sz w:val="24"/>
+          <w:sz w:val="24"/>
+          <w:szCs w:val="28"/>
+          <w:rtl w:val="true"/>
+          <w:lang w:val="en-US" w:eastAsia="en-US" w:bidi="fa-IR"/>
+        </w:rPr>
+        <w:t xml:space="preserve"> </w:t>
+      </w:r>
+      <w:r>
+        <w:rPr>
+          <w:rFonts w:eastAsia="Calibri" w:cs="B Roya" w:eastAsiaTheme="minorHAnsi"/>
+          <w:b w:val="false"/>
+          <w:bCs w:val="false"/>
+          <w:i w:val="false"/>
+          <w:color w:val="000000"/>
+          <w:kern w:val="0"/>
+          <w:sz w:val="24"/>
+          <w:szCs w:val="28"/>
+          <w:lang w:val="en-US" w:eastAsia="en-US" w:bidi="fa-IR"/>
+        </w:rPr>
+        <w:t>FA_Tokens</w:t>
+      </w:r>
+      <w:r>
+        <w:rPr>
+          <w:rFonts w:eastAsia="Calibri" w:cs="B Roya" w:eastAsiaTheme="minorHAnsi"/>
+          <w:b w:val="false"/>
+          <w:bCs w:val="false"/>
+          <w:i w:val="false"/>
+          <w:color w:val="000000"/>
+          <w:kern w:val="0"/>
+          <w:sz w:val="24"/>
+          <w:szCs w:val="28"/>
+          <w:rtl w:val="true"/>
+          <w:lang w:val="en-US" w:eastAsia="en-US" w:bidi="fa-IR"/>
+        </w:rPr>
+        <w:t xml:space="preserve"> </w:t>
+      </w:r>
+      <w:r>
+        <w:rPr>
+          <w:rFonts w:ascii="Courier New" w:hAnsi="Courier New" w:eastAsia="Calibri" w:eastAsiaTheme="minorHAnsi"/>
+          <w:b w:val="false"/>
+          <w:b w:val="false"/>
+          <w:bCs w:val="false"/>
+          <w:i w:val="false"/>
+          <w:i w:val="false"/>
+          <w:color w:val="000000"/>
+          <w:kern w:val="0"/>
+          <w:sz w:val="24"/>
+          <w:sz w:val="24"/>
+          <w:szCs w:val="28"/>
+          <w:rtl w:val="true"/>
+          <w:lang w:val="en-US" w:eastAsia="en-US" w:bidi="fa-IR"/>
+        </w:rPr>
+        <w:t xml:space="preserve">یا </w:t>
+      </w:r>
+      <w:r>
+        <w:rPr>
+          <w:rFonts w:eastAsia="Calibri" w:cs="B Roya" w:eastAsiaTheme="minorHAnsi"/>
+          <w:b w:val="false"/>
+          <w:bCs w:val="false"/>
+          <w:i w:val="false"/>
+          <w:color w:val="000000"/>
+          <w:kern w:val="0"/>
+          <w:sz w:val="24"/>
+          <w:szCs w:val="28"/>
+          <w:lang w:val="en-US" w:eastAsia="en-US" w:bidi="fa-IR"/>
+        </w:rPr>
+        <w:t>EN_Tokens</w:t>
+      </w:r>
+      <w:r>
+        <w:rPr>
+          <w:rFonts w:eastAsia="Calibri" w:cs="B Roya" w:eastAsiaTheme="minorHAnsi"/>
+          <w:b w:val="false"/>
+          <w:bCs w:val="false"/>
+          <w:i w:val="false"/>
+          <w:color w:val="000000"/>
+          <w:kern w:val="0"/>
+          <w:sz w:val="24"/>
+          <w:szCs w:val="28"/>
+          <w:rtl w:val="true"/>
+          <w:lang w:val="en-US" w:eastAsia="en-US" w:bidi="fa-IR"/>
+        </w:rPr>
+        <w:t xml:space="preserve">  </w:t>
+      </w:r>
+      <w:r>
+        <w:rPr>
+          <w:rFonts w:ascii="Courier New" w:hAnsi="Courier New" w:eastAsia="Calibri" w:eastAsiaTheme="minorHAnsi"/>
+          <w:b w:val="false"/>
+          <w:b w:val="false"/>
+          <w:bCs w:val="false"/>
+          <w:i w:val="false"/>
+          <w:i w:val="false"/>
+          <w:color w:val="000000"/>
+          <w:kern w:val="0"/>
+          <w:sz w:val="24"/>
+          <w:sz w:val="24"/>
+          <w:szCs w:val="28"/>
+          <w:rtl w:val="true"/>
+          <w:lang w:val="en-US" w:eastAsia="en-US" w:bidi="fa-IR"/>
+        </w:rPr>
+        <w:t xml:space="preserve">حذف می‌کند و تعداد آن را نیز با توجه به زبان وردی از </w:t>
+      </w:r>
+      <w:r>
+        <w:rPr>
+          <w:rFonts w:eastAsia="Calibri" w:cs="B Roya" w:ascii="JetBrains Mono" w:hAnsi="JetBrains Mono"/>
+          <w:b w:val="false"/>
+          <w:bCs w:val="false"/>
+          <w:i w:val="false"/>
+          <w:color w:val="000000"/>
+          <w:kern w:val="0"/>
+          <w:sz w:val="20"/>
+          <w:szCs w:val="28"/>
+          <w:lang w:val="en-US" w:eastAsia="en-US" w:bidi="fa-IR"/>
+        </w:rPr>
+        <w:t>EN_Token_Repetition</w:t>
+      </w:r>
+      <w:r>
+        <w:rPr>
+          <w:rFonts w:eastAsia="Calibri" w:cs="B Roya" w:eastAsiaTheme="minorHAnsi"/>
+          <w:b w:val="false"/>
+          <w:bCs w:val="false"/>
+          <w:i w:val="false"/>
+          <w:color w:val="000000"/>
+          <w:kern w:val="0"/>
+          <w:sz w:val="24"/>
+          <w:szCs w:val="28"/>
+          <w:rtl w:val="true"/>
+          <w:lang w:val="en-US" w:eastAsia="en-US" w:bidi="fa-IR"/>
+        </w:rPr>
+        <w:t xml:space="preserve"> </w:t>
+      </w:r>
+      <w:r>
+        <w:rPr>
+          <w:rFonts w:ascii="Courier New" w:hAnsi="Courier New" w:eastAsia="Calibri" w:eastAsiaTheme="minorHAnsi"/>
+          <w:b w:val="false"/>
+          <w:b w:val="false"/>
+          <w:bCs w:val="false"/>
+          <w:i w:val="false"/>
+          <w:i w:val="false"/>
+          <w:color w:val="000000"/>
+          <w:kern w:val="0"/>
+          <w:sz w:val="24"/>
+          <w:sz w:val="24"/>
+          <w:szCs w:val="28"/>
+          <w:rtl w:val="true"/>
+          <w:lang w:val="en-US" w:eastAsia="en-US" w:bidi="fa-IR"/>
+        </w:rPr>
+        <w:t xml:space="preserve">یا </w:t>
+      </w:r>
+      <w:r>
+        <w:rPr>
+          <w:rFonts w:eastAsia="Calibri" w:cs="B Roya" w:ascii="JetBrains Mono" w:hAnsi="JetBrains Mono"/>
+          <w:b w:val="false"/>
+          <w:bCs w:val="false"/>
+          <w:i w:val="false"/>
+          <w:color w:val="000000"/>
+          <w:kern w:val="0"/>
+          <w:sz w:val="20"/>
+          <w:szCs w:val="28"/>
+          <w:lang w:val="en-US" w:eastAsia="en-US" w:bidi="fa-IR"/>
+        </w:rPr>
+        <w:t>FA_Token_Repetition</w:t>
+      </w:r>
+      <w:r>
+        <w:rPr>
+          <w:rFonts w:eastAsia="Calibri" w:cs="B Roya" w:eastAsiaTheme="minorHAnsi"/>
+          <w:b w:val="false"/>
+          <w:bCs w:val="false"/>
+          <w:i w:val="false"/>
+          <w:color w:val="000000"/>
+          <w:kern w:val="0"/>
+          <w:sz w:val="24"/>
+          <w:szCs w:val="28"/>
+          <w:rtl w:val="true"/>
+          <w:lang w:val="en-US" w:eastAsia="en-US" w:bidi="fa-IR"/>
+        </w:rPr>
+        <w:t xml:space="preserve"> </w:t>
+      </w:r>
+      <w:r>
+        <w:rPr>
+          <w:rFonts w:ascii="Courier New" w:hAnsi="Courier New" w:eastAsia="Calibri" w:eastAsiaTheme="minorHAnsi"/>
+          <w:b w:val="false"/>
+          <w:b w:val="false"/>
+          <w:bCs w:val="false"/>
+          <w:i w:val="false"/>
+          <w:i w:val="false"/>
+          <w:color w:val="000000"/>
+          <w:kern w:val="0"/>
+          <w:sz w:val="24"/>
+          <w:sz w:val="24"/>
+          <w:szCs w:val="28"/>
+          <w:rtl w:val="true"/>
+          <w:lang w:val="en-US" w:eastAsia="en-US" w:bidi="fa-IR"/>
+        </w:rPr>
+        <w:t>کم می‌کند</w:t>
+      </w:r>
+      <w:r>
+        <w:rPr>
+          <w:rFonts w:eastAsia="Calibri" w:cs="B Roya" w:eastAsiaTheme="minorHAnsi"/>
+          <w:b w:val="false"/>
+          <w:bCs w:val="false"/>
+          <w:i w:val="false"/>
+          <w:color w:val="000000"/>
+          <w:kern w:val="0"/>
+          <w:sz w:val="24"/>
+          <w:szCs w:val="28"/>
+          <w:rtl w:val="true"/>
+          <w:lang w:val="en-US" w:eastAsia="en-US" w:bidi="fa-IR"/>
+        </w:rPr>
+        <w:t>.</w:t>
+      </w:r>
+    </w:p>
+    <w:p>
+      <w:pPr>
+        <w:pStyle w:val="Normal"/>
+        <w:bidi w:val="1"/>
+        <w:spacing w:lineRule="auto" w:line="259"/>
+        <w:jc w:val="both"/>
+        <w:rPr>
+          <w:rFonts w:ascii="Courier New" w:hAnsi="Courier New" w:eastAsia="Calibri" w:cs="B Roya" w:eastAsiaTheme="minorHAnsi"/>
+          <w:b w:val="false"/>
+          <w:b w:val="false"/>
+          <w:bCs w:val="false"/>
+          <w:i w:val="false"/>
+          <w:i w:val="false"/>
+          <w:color w:val="000000"/>
+          <w:kern w:val="0"/>
+          <w:sz w:val="24"/>
+          <w:szCs w:val="28"/>
+          <w:lang w:val="en-US" w:eastAsia="en-US" w:bidi="fa-IR"/>
+        </w:rPr>
+      </w:pPr>
+      <w:r>
+        <w:rPr>
+          <w:rtl w:val="true"/>
+        </w:rPr>
+      </w:r>
+    </w:p>
+    <w:p>
+      <w:pPr>
+        <w:pStyle w:val="Normal"/>
+        <w:bidi w:val="1"/>
+        <w:spacing w:lineRule="auto" w:line="259"/>
+        <w:jc w:val="both"/>
+        <w:rPr/>
+      </w:pPr>
+      <w:r>
+        <w:rPr>
+          <w:rFonts w:ascii="JetBrains Mono" w:hAnsi="JetBrains Mono" w:eastAsia="Calibri"/>
+          <w:b w:val="false"/>
+          <w:b w:val="false"/>
+          <w:bCs w:val="false"/>
+          <w:i w:val="false"/>
+          <w:i w:val="false"/>
+          <w:color w:val="000000"/>
+          <w:kern w:val="0"/>
+          <w:sz w:val="20"/>
+          <w:sz w:val="20"/>
+          <w:szCs w:val="28"/>
+          <w:rtl w:val="true"/>
+          <w:lang w:val="en-US" w:eastAsia="en-US" w:bidi="fa-IR"/>
+        </w:rPr>
+        <w:t xml:space="preserve">تابع </w:t>
+      </w:r>
+      <w:r>
+        <w:rPr>
+          <w:rFonts w:eastAsia="Calibri" w:cs="B Roya" w:ascii="JetBrains Mono" w:hAnsi="JetBrains Mono"/>
+          <w:b/>
+          <w:bCs/>
+          <w:i w:val="false"/>
+          <w:iCs w:val="false"/>
+          <w:color w:val="000000"/>
+          <w:kern w:val="0"/>
+          <w:sz w:val="20"/>
+          <w:szCs w:val="28"/>
+          <w:lang w:val="en-US" w:eastAsia="en-US" w:bidi="fa-IR"/>
+        </w:rPr>
+        <w:t>AddDoc</w:t>
+      </w:r>
+      <w:r>
+        <w:rPr>
+          <w:rFonts w:eastAsia="Calibri" w:cs="B Roya" w:ascii="JetBrains Mono" w:hAnsi="JetBrains Mono"/>
+          <w:b/>
+          <w:bCs/>
+          <w:i w:val="false"/>
+          <w:iCs w:val="false"/>
+          <w:color w:val="000000"/>
+          <w:kern w:val="0"/>
+          <w:sz w:val="20"/>
+          <w:szCs w:val="28"/>
+          <w:rtl w:val="true"/>
+          <w:lang w:val="en-US" w:eastAsia="en-US" w:bidi="fa-IR"/>
+        </w:rPr>
+        <w:t xml:space="preserve"> :</w:t>
+      </w:r>
+      <w:r>
+        <w:rPr>
+          <w:rFonts w:eastAsia="Calibri" w:cs="B Roya" w:ascii="JetBrains Mono" w:hAnsi="JetBrains Mono"/>
+          <w:b w:val="false"/>
+          <w:bCs w:val="false"/>
+          <w:i w:val="false"/>
+          <w:color w:val="000000"/>
+          <w:kern w:val="0"/>
+          <w:sz w:val="20"/>
+          <w:szCs w:val="28"/>
+          <w:rtl w:val="true"/>
+          <w:lang w:val="en-US" w:eastAsia="en-US" w:bidi="fa-IR"/>
+        </w:rPr>
+        <w:t xml:space="preserve"> </w:t>
+      </w:r>
+      <w:r>
+        <w:rPr>
+          <w:rFonts w:ascii="JetBrains Mono" w:hAnsi="JetBrains Mono" w:eastAsia="Calibri"/>
+          <w:b w:val="false"/>
+          <w:b w:val="false"/>
+          <w:bCs w:val="false"/>
+          <w:i w:val="false"/>
+          <w:i w:val="false"/>
+          <w:color w:val="000000"/>
+          <w:kern w:val="0"/>
+          <w:sz w:val="20"/>
+          <w:sz w:val="20"/>
+          <w:szCs w:val="28"/>
+          <w:rtl w:val="true"/>
+          <w:lang w:val="en-US" w:eastAsia="en-US" w:bidi="fa-IR"/>
+        </w:rPr>
+        <w:t xml:space="preserve">این تابع در قسمت </w:t>
+      </w:r>
+      <w:r>
+        <w:rPr>
+          <w:rFonts w:eastAsia="Calibri" w:cs="B Roya" w:ascii="JetBrains Mono" w:hAnsi="JetBrains Mono"/>
+          <w:b w:val="false"/>
+          <w:bCs w:val="false"/>
+          <w:i w:val="false"/>
+          <w:color w:val="000000"/>
+          <w:kern w:val="0"/>
+          <w:sz w:val="20"/>
+          <w:szCs w:val="28"/>
+          <w:lang w:val="en-US" w:eastAsia="en-US" w:bidi="fa-IR"/>
+        </w:rPr>
+        <w:t>command</w:t>
+      </w:r>
+      <w:r>
+        <w:rPr>
+          <w:rFonts w:eastAsia="Calibri" w:cs="B Roya" w:ascii="JetBrains Mono" w:hAnsi="JetBrains Mono"/>
+          <w:b w:val="false"/>
+          <w:bCs w:val="false"/>
+          <w:i w:val="false"/>
+          <w:color w:val="000000"/>
+          <w:kern w:val="0"/>
+          <w:sz w:val="20"/>
+          <w:szCs w:val="28"/>
+          <w:rtl w:val="true"/>
+          <w:lang w:val="en-US" w:eastAsia="en-US" w:bidi="fa-IR"/>
+        </w:rPr>
+        <w:t xml:space="preserve"> </w:t>
+      </w:r>
+      <w:r>
+        <w:rPr>
+          <w:rFonts w:ascii="JetBrains Mono" w:hAnsi="JetBrains Mono" w:eastAsia="Calibri"/>
+          <w:b w:val="false"/>
+          <w:b w:val="false"/>
+          <w:bCs w:val="false"/>
+          <w:i w:val="false"/>
+          <w:i w:val="false"/>
+          <w:color w:val="000000"/>
+          <w:kern w:val="0"/>
+          <w:sz w:val="20"/>
+          <w:sz w:val="20"/>
+          <w:szCs w:val="28"/>
+          <w:rtl w:val="true"/>
+          <w:lang w:val="en-US" w:eastAsia="en-US" w:bidi="fa-IR"/>
+        </w:rPr>
+        <w:t xml:space="preserve">فراخوانی می‌شود و کاربر باید زبان، عنوان و متن داک را اضافه کند و این سه تا را برای تابع </w:t>
+      </w:r>
+      <w:r>
+        <w:rPr>
+          <w:rFonts w:eastAsia="Calibri" w:cs="B Roya" w:ascii="JetBrains Mono" w:hAnsi="JetBrains Mono"/>
+          <w:b w:val="false"/>
+          <w:bCs w:val="false"/>
+          <w:i w:val="false"/>
+          <w:color w:val="000000"/>
+          <w:kern w:val="0"/>
+          <w:sz w:val="20"/>
+          <w:szCs w:val="28"/>
+          <w:lang w:val="en-US" w:eastAsia="en-US" w:bidi="fa-IR"/>
+        </w:rPr>
+        <w:t>AddDoc</w:t>
+      </w:r>
+      <w:r>
+        <w:rPr>
+          <w:rFonts w:eastAsia="Calibri" w:cs="B Roya" w:ascii="JetBrains Mono" w:hAnsi="JetBrains Mono"/>
+          <w:b w:val="false"/>
+          <w:bCs w:val="false"/>
+          <w:i w:val="false"/>
+          <w:color w:val="000000"/>
+          <w:kern w:val="0"/>
+          <w:sz w:val="20"/>
+          <w:szCs w:val="28"/>
+          <w:rtl w:val="true"/>
+          <w:lang w:val="en-US" w:eastAsia="en-US" w:bidi="fa-IR"/>
+        </w:rPr>
+        <w:t xml:space="preserve"> </w:t>
+      </w:r>
+      <w:r>
+        <w:rPr>
+          <w:rFonts w:ascii="JetBrains Mono" w:hAnsi="JetBrains Mono" w:eastAsia="Calibri"/>
+          <w:b w:val="false"/>
+          <w:b w:val="false"/>
+          <w:bCs w:val="false"/>
+          <w:i w:val="false"/>
+          <w:i w:val="false"/>
+          <w:color w:val="000000"/>
+          <w:kern w:val="0"/>
+          <w:sz w:val="20"/>
+          <w:sz w:val="20"/>
+          <w:szCs w:val="28"/>
+          <w:rtl w:val="true"/>
+          <w:lang w:val="en-US" w:eastAsia="en-US" w:bidi="fa-IR"/>
+        </w:rPr>
+        <w:t xml:space="preserve">می‌فرستیم این تابع نیز با توجه به داک و توکن‌های آن مقادیر </w:t>
+      </w:r>
+      <w:r>
+        <w:rPr>
+          <w:rFonts w:ascii="Courier New" w:hAnsi="Courier New" w:eastAsia="Calibri" w:eastAsiaTheme="minorHAnsi"/>
+          <w:b w:val="false"/>
+          <w:b w:val="false"/>
+          <w:bCs w:val="false"/>
+          <w:i w:val="false"/>
+          <w:i w:val="false"/>
+          <w:color w:val="000000"/>
+          <w:kern w:val="0"/>
+          <w:sz w:val="24"/>
+          <w:sz w:val="24"/>
+          <w:szCs w:val="28"/>
+          <w:rtl w:val="true"/>
+          <w:lang w:val="en-US" w:eastAsia="en-US" w:bidi="fa-IR"/>
+        </w:rPr>
+        <w:t xml:space="preserve"> </w:t>
+      </w:r>
+      <w:r>
+        <w:rPr>
+          <w:rFonts w:eastAsia="Calibri" w:cs="B Roya" w:eastAsiaTheme="minorHAnsi"/>
+          <w:b w:val="false"/>
+          <w:bCs w:val="false"/>
+          <w:i w:val="false"/>
+          <w:color w:val="000000"/>
+          <w:kern w:val="0"/>
+          <w:sz w:val="24"/>
+          <w:szCs w:val="28"/>
+          <w:lang w:val="en-US" w:eastAsia="en-US" w:bidi="fa-IR"/>
+        </w:rPr>
+        <w:t>FA_Tokens</w:t>
+      </w:r>
+      <w:r>
+        <w:rPr>
+          <w:rFonts w:eastAsia="Calibri" w:cs="B Roya" w:eastAsiaTheme="minorHAnsi"/>
+          <w:b w:val="false"/>
+          <w:bCs w:val="false"/>
+          <w:i w:val="false"/>
+          <w:color w:val="000000"/>
+          <w:kern w:val="0"/>
+          <w:sz w:val="24"/>
+          <w:szCs w:val="28"/>
+          <w:rtl w:val="true"/>
+          <w:lang w:val="en-US" w:eastAsia="en-US" w:bidi="fa-IR"/>
+        </w:rPr>
+        <w:t xml:space="preserve"> </w:t>
+      </w:r>
+      <w:r>
+        <w:rPr>
+          <w:rFonts w:ascii="Courier New" w:hAnsi="Courier New" w:eastAsia="Calibri" w:eastAsiaTheme="minorHAnsi"/>
+          <w:b w:val="false"/>
+          <w:b w:val="false"/>
+          <w:bCs w:val="false"/>
+          <w:i w:val="false"/>
+          <w:i w:val="false"/>
+          <w:color w:val="000000"/>
+          <w:kern w:val="0"/>
+          <w:sz w:val="24"/>
+          <w:sz w:val="24"/>
+          <w:szCs w:val="28"/>
+          <w:rtl w:val="true"/>
+          <w:lang w:val="en-US" w:eastAsia="en-US" w:bidi="fa-IR"/>
+        </w:rPr>
+        <w:t xml:space="preserve">یا </w:t>
+      </w:r>
+      <w:r>
+        <w:rPr>
+          <w:rFonts w:eastAsia="Calibri" w:cs="B Roya" w:eastAsiaTheme="minorHAnsi"/>
+          <w:b w:val="false"/>
+          <w:bCs w:val="false"/>
+          <w:i w:val="false"/>
+          <w:color w:val="000000"/>
+          <w:kern w:val="0"/>
+          <w:sz w:val="24"/>
+          <w:szCs w:val="28"/>
+          <w:lang w:val="en-US" w:eastAsia="en-US" w:bidi="fa-IR"/>
+        </w:rPr>
+        <w:t>EN_Tokens</w:t>
+      </w:r>
+      <w:r>
+        <w:rPr>
+          <w:rFonts w:eastAsia="Calibri" w:cs="B Roya" w:eastAsiaTheme="minorHAnsi"/>
+          <w:b w:val="false"/>
+          <w:bCs w:val="false"/>
+          <w:i w:val="false"/>
+          <w:color w:val="000000"/>
+          <w:kern w:val="0"/>
+          <w:sz w:val="24"/>
+          <w:szCs w:val="28"/>
+          <w:rtl w:val="true"/>
+          <w:lang w:val="en-US" w:eastAsia="en-US" w:bidi="fa-IR"/>
+        </w:rPr>
+        <w:t xml:space="preserve">  </w:t>
+      </w:r>
+      <w:r>
+        <w:rPr>
+          <w:rFonts w:ascii="Courier New" w:hAnsi="Courier New" w:eastAsia="Calibri" w:eastAsiaTheme="minorHAnsi"/>
+          <w:b w:val="false"/>
+          <w:b w:val="false"/>
+          <w:bCs w:val="false"/>
+          <w:i w:val="false"/>
+          <w:i w:val="false"/>
+          <w:color w:val="000000"/>
+          <w:kern w:val="0"/>
+          <w:sz w:val="24"/>
+          <w:sz w:val="24"/>
+          <w:szCs w:val="28"/>
+          <w:rtl w:val="true"/>
+          <w:lang w:val="en-US" w:eastAsia="en-US" w:bidi="fa-IR"/>
+        </w:rPr>
+        <w:t xml:space="preserve">و </w:t>
+      </w:r>
+      <w:r>
+        <w:rPr>
+          <w:rFonts w:eastAsia="Calibri" w:cs="B Roya" w:eastAsiaTheme="minorHAnsi"/>
+          <w:b w:val="false"/>
+          <w:bCs w:val="false"/>
+          <w:i w:val="false"/>
+          <w:color w:val="000000"/>
+          <w:kern w:val="0"/>
+          <w:sz w:val="24"/>
+          <w:szCs w:val="28"/>
+          <w:lang w:val="en-US" w:eastAsia="en-US" w:bidi="fa-IR"/>
+        </w:rPr>
+        <w:t>Inverted Index</w:t>
+      </w:r>
+      <w:r>
+        <w:rPr>
+          <w:rFonts w:eastAsia="Calibri" w:cs="B Roya" w:eastAsiaTheme="minorHAnsi"/>
+          <w:b w:val="false"/>
+          <w:bCs w:val="false"/>
+          <w:i w:val="false"/>
+          <w:color w:val="000000"/>
+          <w:kern w:val="0"/>
+          <w:sz w:val="24"/>
+          <w:szCs w:val="28"/>
+          <w:rtl w:val="true"/>
+          <w:lang w:val="en-US" w:eastAsia="en-US" w:bidi="fa-IR"/>
+        </w:rPr>
+        <w:t xml:space="preserve"> </w:t>
+      </w:r>
+      <w:r>
+        <w:rPr>
+          <w:rFonts w:ascii="Courier New" w:hAnsi="Courier New" w:eastAsia="Calibri" w:eastAsiaTheme="minorHAnsi"/>
+          <w:b w:val="false"/>
+          <w:b w:val="false"/>
+          <w:bCs w:val="false"/>
+          <w:i w:val="false"/>
+          <w:i w:val="false"/>
+          <w:color w:val="000000"/>
+          <w:kern w:val="0"/>
+          <w:sz w:val="24"/>
+          <w:sz w:val="24"/>
+          <w:szCs w:val="28"/>
+          <w:rtl w:val="true"/>
+          <w:lang w:val="en-US" w:eastAsia="en-US" w:bidi="fa-IR"/>
+        </w:rPr>
+        <w:t xml:space="preserve">و </w:t>
+      </w:r>
+      <w:r>
+        <w:rPr>
+          <w:rFonts w:eastAsia="Calibri" w:cs="B Roya" w:eastAsiaTheme="minorHAnsi"/>
+          <w:b w:val="false"/>
+          <w:bCs w:val="false"/>
+          <w:i w:val="false"/>
+          <w:color w:val="000000"/>
+          <w:kern w:val="0"/>
+          <w:sz w:val="24"/>
+          <w:szCs w:val="28"/>
+          <w:lang w:val="en-US" w:eastAsia="en-US" w:bidi="fa-IR"/>
+        </w:rPr>
+        <w:t>Bigrame Index</w:t>
+      </w:r>
+      <w:r>
+        <w:rPr>
+          <w:rFonts w:eastAsia="Calibri" w:cs="B Roya" w:eastAsiaTheme="minorHAnsi"/>
+          <w:b w:val="false"/>
+          <w:bCs w:val="false"/>
+          <w:i w:val="false"/>
+          <w:color w:val="000000"/>
+          <w:kern w:val="0"/>
+          <w:sz w:val="24"/>
+          <w:szCs w:val="28"/>
+          <w:rtl w:val="true"/>
+          <w:lang w:val="en-US" w:eastAsia="en-US" w:bidi="fa-IR"/>
+        </w:rPr>
+        <w:t xml:space="preserve">  </w:t>
+      </w:r>
+      <w:r>
+        <w:rPr>
+          <w:rFonts w:ascii="Courier New" w:hAnsi="Courier New" w:eastAsia="Calibri" w:eastAsiaTheme="minorHAnsi"/>
+          <w:b w:val="false"/>
+          <w:b w:val="false"/>
+          <w:bCs w:val="false"/>
+          <w:i w:val="false"/>
+          <w:i w:val="false"/>
+          <w:color w:val="000000"/>
+          <w:kern w:val="0"/>
+          <w:sz w:val="24"/>
+          <w:sz w:val="24"/>
+          <w:szCs w:val="28"/>
+          <w:rtl w:val="true"/>
+          <w:lang w:val="en-US" w:eastAsia="en-US" w:bidi="fa-IR"/>
+        </w:rPr>
+        <w:t xml:space="preserve">و </w:t>
+      </w:r>
+      <w:r>
+        <w:rPr>
+          <w:rFonts w:eastAsia="Calibri" w:cs="B Roya" w:ascii="JetBrains Mono" w:hAnsi="JetBrains Mono"/>
+          <w:b w:val="false"/>
+          <w:bCs w:val="false"/>
+          <w:i w:val="false"/>
+          <w:color w:val="000000"/>
+          <w:kern w:val="0"/>
+          <w:sz w:val="20"/>
+          <w:szCs w:val="28"/>
+          <w:lang w:val="en-US" w:eastAsia="en-US" w:bidi="fa-IR"/>
+        </w:rPr>
+        <w:t>Token_Repetition</w:t>
+      </w:r>
+      <w:r>
+        <w:rPr>
+          <w:rFonts w:eastAsia="Calibri" w:cs="B Roya" w:eastAsiaTheme="minorHAnsi"/>
+          <w:b w:val="false"/>
+          <w:bCs w:val="false"/>
+          <w:i w:val="false"/>
+          <w:color w:val="000000"/>
+          <w:kern w:val="0"/>
+          <w:sz w:val="24"/>
+          <w:szCs w:val="28"/>
+          <w:rtl w:val="true"/>
+          <w:lang w:val="en-US" w:eastAsia="en-US" w:bidi="fa-IR"/>
+        </w:rPr>
+        <w:t xml:space="preserve"> </w:t>
+      </w:r>
+      <w:r>
+        <w:rPr>
+          <w:rFonts w:ascii="Courier New" w:hAnsi="Courier New" w:eastAsia="Calibri" w:eastAsiaTheme="minorHAnsi"/>
+          <w:b w:val="false"/>
+          <w:b w:val="false"/>
+          <w:bCs w:val="false"/>
+          <w:i w:val="false"/>
+          <w:i w:val="false"/>
+          <w:color w:val="000000"/>
+          <w:kern w:val="0"/>
+          <w:sz w:val="24"/>
+          <w:sz w:val="24"/>
+          <w:szCs w:val="28"/>
+          <w:rtl w:val="true"/>
+          <w:lang w:val="en-US" w:eastAsia="en-US" w:bidi="fa-IR"/>
+        </w:rPr>
+        <w:t>را به روز رسانی می‌کنیم</w:t>
+      </w:r>
+      <w:r>
+        <w:rPr>
+          <w:rFonts w:eastAsia="Calibri" w:cs="B Roya" w:eastAsiaTheme="minorHAnsi"/>
+          <w:b w:val="false"/>
+          <w:bCs w:val="false"/>
+          <w:i w:val="false"/>
+          <w:color w:val="000000"/>
+          <w:kern w:val="0"/>
+          <w:sz w:val="24"/>
+          <w:szCs w:val="28"/>
+          <w:rtl w:val="true"/>
+          <w:lang w:val="en-US" w:eastAsia="en-US" w:bidi="fa-IR"/>
+        </w:rPr>
+        <w:t xml:space="preserve">. </w:t>
+      </w:r>
+      <w:r>
+        <w:rPr>
+          <w:rFonts w:ascii="Courier New" w:hAnsi="Courier New" w:eastAsia="Calibri" w:eastAsiaTheme="minorHAnsi"/>
+          <w:b w:val="false"/>
+          <w:b w:val="false"/>
+          <w:bCs w:val="false"/>
+          <w:i w:val="false"/>
+          <w:i w:val="false"/>
+          <w:color w:val="000000"/>
+          <w:kern w:val="0"/>
+          <w:sz w:val="24"/>
+          <w:sz w:val="24"/>
+          <w:szCs w:val="28"/>
+          <w:rtl w:val="true"/>
+          <w:lang w:val="en-US" w:eastAsia="en-US" w:bidi="fa-IR"/>
+        </w:rPr>
+        <w:t xml:space="preserve">در نهایت که کار تابع </w:t>
+      </w:r>
+      <w:r>
+        <w:rPr>
+          <w:rFonts w:eastAsia="Calibri" w:cs="B Roya" w:eastAsiaTheme="minorHAnsi"/>
+          <w:b w:val="false"/>
+          <w:bCs w:val="false"/>
+          <w:i w:val="false"/>
+          <w:color w:val="000000"/>
+          <w:kern w:val="0"/>
+          <w:sz w:val="24"/>
+          <w:szCs w:val="28"/>
+          <w:lang w:val="en-US" w:eastAsia="en-US" w:bidi="fa-IR"/>
+        </w:rPr>
+        <w:t>AddDoc</w:t>
+      </w:r>
+      <w:r>
+        <w:rPr>
+          <w:rFonts w:eastAsia="Calibri" w:cs="B Roya" w:eastAsiaTheme="minorHAnsi"/>
+          <w:b w:val="false"/>
+          <w:bCs w:val="false"/>
+          <w:i w:val="false"/>
+          <w:color w:val="000000"/>
+          <w:kern w:val="0"/>
+          <w:sz w:val="24"/>
+          <w:szCs w:val="28"/>
+          <w:rtl w:val="true"/>
+          <w:lang w:val="en-US" w:eastAsia="en-US" w:bidi="fa-IR"/>
+        </w:rPr>
+        <w:t xml:space="preserve"> </w:t>
+      </w:r>
+      <w:r>
+        <w:rPr>
+          <w:rFonts w:ascii="Courier New" w:hAnsi="Courier New" w:eastAsia="Calibri" w:eastAsiaTheme="minorHAnsi"/>
+          <w:b w:val="false"/>
+          <w:b w:val="false"/>
+          <w:bCs w:val="false"/>
+          <w:i w:val="false"/>
+          <w:i w:val="false"/>
+          <w:color w:val="000000"/>
+          <w:kern w:val="0"/>
+          <w:sz w:val="24"/>
+          <w:sz w:val="24"/>
+          <w:szCs w:val="28"/>
+          <w:rtl w:val="true"/>
+          <w:lang w:val="en-US" w:eastAsia="en-US" w:bidi="fa-IR"/>
+        </w:rPr>
+        <w:t xml:space="preserve">تمام شد در همان قسمت </w:t>
+      </w:r>
+      <w:r>
+        <w:rPr>
+          <w:rFonts w:eastAsia="Calibri" w:cs="B Roya" w:eastAsiaTheme="minorHAnsi"/>
+          <w:b w:val="false"/>
+          <w:bCs w:val="false"/>
+          <w:i w:val="false"/>
+          <w:color w:val="000000"/>
+          <w:kern w:val="0"/>
+          <w:sz w:val="24"/>
+          <w:szCs w:val="28"/>
+          <w:lang w:val="en-US" w:eastAsia="en-US" w:bidi="fa-IR"/>
+        </w:rPr>
+        <w:t>command</w:t>
+      </w:r>
+      <w:r>
+        <w:rPr>
+          <w:rFonts w:eastAsia="Calibri" w:cs="B Roya" w:eastAsiaTheme="minorHAnsi"/>
+          <w:b w:val="false"/>
+          <w:bCs w:val="false"/>
+          <w:i w:val="false"/>
+          <w:color w:val="000000"/>
+          <w:kern w:val="0"/>
+          <w:sz w:val="24"/>
+          <w:szCs w:val="28"/>
+          <w:rtl w:val="true"/>
+          <w:lang w:val="en-US" w:eastAsia="en-US" w:bidi="fa-IR"/>
+        </w:rPr>
+        <w:t xml:space="preserve"> </w:t>
+      </w:r>
+      <w:r>
+        <w:rPr>
+          <w:rFonts w:ascii="Courier New" w:hAnsi="Courier New" w:eastAsia="Calibri" w:eastAsiaTheme="minorHAnsi"/>
+          <w:b w:val="false"/>
+          <w:b w:val="false"/>
+          <w:bCs w:val="false"/>
+          <w:i w:val="false"/>
+          <w:i w:val="false"/>
+          <w:color w:val="000000"/>
+          <w:kern w:val="0"/>
+          <w:sz w:val="24"/>
+          <w:sz w:val="24"/>
+          <w:szCs w:val="28"/>
+          <w:rtl w:val="true"/>
+          <w:lang w:val="en-US" w:eastAsia="en-US" w:bidi="fa-IR"/>
+        </w:rPr>
+        <w:t xml:space="preserve">متن و عنوان داک را برای </w:t>
+      </w:r>
+      <w:r>
+        <w:rPr>
+          <w:rFonts w:eastAsia="Calibri" w:cs="B Roya" w:ascii="JetBrains Mono" w:hAnsi="JetBrains Mono"/>
+          <w:b w:val="false"/>
+          <w:bCs w:val="false"/>
+          <w:i w:val="false"/>
+          <w:color w:val="000000"/>
+          <w:kern w:val="0"/>
+          <w:sz w:val="20"/>
+          <w:szCs w:val="28"/>
+          <w:lang w:val="en-US" w:eastAsia="en-US" w:bidi="fa-IR"/>
+        </w:rPr>
+        <w:t>Add_New_Doc_in_csv_file</w:t>
+      </w:r>
+    </w:p>
+    <w:p>
+      <w:pPr>
+        <w:pStyle w:val="Normal"/>
+        <w:bidi w:val="1"/>
+        <w:spacing w:lineRule="auto" w:line="259"/>
+        <w:jc w:val="both"/>
+        <w:rPr/>
+      </w:pPr>
+      <w:r>
+        <w:rPr>
+          <w:rFonts w:eastAsia="Calibri" w:cs="B Roya" w:eastAsiaTheme="minorHAnsi"/>
+          <w:b w:val="false"/>
+          <w:bCs w:val="false"/>
+          <w:i w:val="false"/>
+          <w:color w:val="000000"/>
+          <w:kern w:val="0"/>
+          <w:sz w:val="24"/>
+          <w:szCs w:val="28"/>
+          <w:rtl w:val="true"/>
+          <w:lang w:val="en-US" w:eastAsia="en-US" w:bidi="fa-IR"/>
+        </w:rPr>
+        <w:t xml:space="preserve"> </w:t>
+      </w:r>
+      <w:r>
+        <w:rPr>
+          <w:rFonts w:ascii="Courier New" w:hAnsi="Courier New" w:eastAsia="Calibri" w:eastAsiaTheme="minorHAnsi"/>
+          <w:b w:val="false"/>
+          <w:b w:val="false"/>
+          <w:bCs w:val="false"/>
+          <w:i w:val="false"/>
+          <w:i w:val="false"/>
+          <w:color w:val="000000"/>
+          <w:kern w:val="0"/>
+          <w:sz w:val="24"/>
+          <w:sz w:val="24"/>
+          <w:szCs w:val="28"/>
+          <w:rtl w:val="true"/>
+          <w:lang w:val="en-US" w:eastAsia="en-US" w:bidi="fa-IR"/>
+        </w:rPr>
+        <w:t>می‌فرستیم که این تابع داک جدید را ذخیر می‌کند</w:t>
+      </w:r>
+      <w:r>
+        <w:rPr>
+          <w:rFonts w:eastAsia="Calibri" w:cs="B Roya" w:eastAsiaTheme="minorHAnsi"/>
+          <w:b w:val="false"/>
+          <w:bCs w:val="false"/>
+          <w:i w:val="false"/>
+          <w:color w:val="000000"/>
+          <w:kern w:val="0"/>
+          <w:sz w:val="24"/>
+          <w:szCs w:val="28"/>
+          <w:rtl w:val="true"/>
+          <w:lang w:val="en-US" w:eastAsia="en-US" w:bidi="fa-IR"/>
+        </w:rPr>
+        <w:t>.</w:t>
+      </w:r>
+    </w:p>
+    <w:p>
+      <w:pPr>
+        <w:pStyle w:val="Normal"/>
+        <w:bidi w:val="1"/>
+        <w:spacing w:lineRule="auto" w:line="259"/>
+        <w:jc w:val="both"/>
+        <w:rPr>
+          <w:rFonts w:ascii="Courier New" w:hAnsi="Courier New" w:eastAsia="Calibri" w:cs="B Roya" w:eastAsiaTheme="minorHAnsi"/>
+          <w:b w:val="false"/>
+          <w:b w:val="false"/>
+          <w:bCs w:val="false"/>
+          <w:i w:val="false"/>
+          <w:i w:val="false"/>
+          <w:color w:val="000000"/>
+          <w:kern w:val="0"/>
+          <w:sz w:val="24"/>
+          <w:szCs w:val="28"/>
+          <w:lang w:val="en-US" w:eastAsia="en-US" w:bidi="fa-IR"/>
+        </w:rPr>
+      </w:pPr>
+      <w:r>
+        <w:rPr>
+          <w:rtl w:val="true"/>
+        </w:rPr>
+      </w:r>
+    </w:p>
+    <w:p>
+      <w:pPr>
+        <w:pStyle w:val="Normal"/>
+        <w:bidi w:val="1"/>
+        <w:spacing w:lineRule="auto" w:line="259"/>
+        <w:jc w:val="both"/>
+        <w:rPr/>
+      </w:pPr>
+      <w:r>
+        <w:rPr>
+          <w:rFonts w:ascii="Courier New" w:hAnsi="Courier New" w:eastAsia="Calibri" w:eastAsiaTheme="minorHAnsi"/>
+          <w:b w:val="false"/>
+          <w:b w:val="false"/>
+          <w:bCs w:val="false"/>
+          <w:i w:val="false"/>
+          <w:i w:val="false"/>
+          <w:color w:val="000000"/>
+          <w:kern w:val="0"/>
+          <w:sz w:val="24"/>
+          <w:sz w:val="24"/>
+          <w:szCs w:val="28"/>
+          <w:rtl w:val="true"/>
+          <w:lang w:val="en-US" w:eastAsia="en-US" w:bidi="fa-IR"/>
+        </w:rPr>
+        <w:t>تابع</w:t>
+      </w:r>
+      <w:r>
+        <w:rPr>
+          <w:rFonts w:ascii="Courier New" w:hAnsi="Courier New" w:eastAsia="Calibri" w:eastAsiaTheme="minorHAnsi"/>
+          <w:b/>
+          <w:b/>
+          <w:bCs/>
+          <w:i w:val="false"/>
+          <w:i w:val="false"/>
+          <w:color w:val="000000"/>
+          <w:kern w:val="0"/>
+          <w:sz w:val="24"/>
+          <w:sz w:val="24"/>
+          <w:szCs w:val="28"/>
+          <w:rtl w:val="true"/>
+          <w:lang w:val="en-US" w:eastAsia="en-US" w:bidi="fa-IR"/>
+        </w:rPr>
+        <w:t xml:space="preserve"> </w:t>
+      </w:r>
+      <w:r>
+        <w:rPr>
+          <w:rFonts w:eastAsia="Calibri" w:cs="B Roya" w:ascii="JetBrains Mono" w:hAnsi="JetBrains Mono"/>
+          <w:b/>
+          <w:bCs/>
+          <w:i w:val="false"/>
+          <w:color w:val="000000"/>
+          <w:kern w:val="0"/>
+          <w:sz w:val="20"/>
+          <w:szCs w:val="28"/>
+          <w:lang w:val="en-US" w:eastAsia="en-US" w:bidi="fa-IR"/>
+        </w:rPr>
+        <w:t>Add_New_Doc_in_csv_file</w:t>
+      </w:r>
+      <w:r>
+        <w:rPr>
+          <w:rFonts w:eastAsia="Calibri" w:cs="B Roya" w:eastAsiaTheme="minorHAnsi"/>
+          <w:b/>
+          <w:bCs/>
+          <w:i w:val="false"/>
+          <w:color w:val="000000"/>
+          <w:kern w:val="0"/>
+          <w:sz w:val="24"/>
+          <w:szCs w:val="28"/>
+          <w:rtl w:val="true"/>
+          <w:lang w:val="en-US" w:eastAsia="en-US" w:bidi="fa-IR"/>
+        </w:rPr>
+        <w:t xml:space="preserve"> :</w:t>
+      </w:r>
+      <w:r>
+        <w:rPr>
+          <w:rFonts w:eastAsia="Calibri" w:cs="B Roya" w:eastAsiaTheme="minorHAnsi"/>
+          <w:b w:val="false"/>
+          <w:bCs w:val="false"/>
+          <w:i w:val="false"/>
+          <w:color w:val="000000"/>
+          <w:kern w:val="0"/>
+          <w:sz w:val="24"/>
+          <w:szCs w:val="28"/>
+          <w:rtl w:val="true"/>
+          <w:lang w:val="en-US" w:eastAsia="en-US" w:bidi="fa-IR"/>
+        </w:rPr>
+        <w:t xml:space="preserve"> </w:t>
+      </w:r>
+      <w:r>
+        <w:rPr>
+          <w:rFonts w:ascii="Courier New" w:hAnsi="Courier New" w:eastAsia="Calibri" w:eastAsiaTheme="minorHAnsi"/>
+          <w:b w:val="false"/>
+          <w:b w:val="false"/>
+          <w:bCs w:val="false"/>
+          <w:i w:val="false"/>
+          <w:i w:val="false"/>
+          <w:color w:val="000000"/>
+          <w:kern w:val="0"/>
+          <w:sz w:val="24"/>
+          <w:sz w:val="24"/>
+          <w:szCs w:val="28"/>
+          <w:rtl w:val="true"/>
+          <w:lang w:val="en-US" w:eastAsia="en-US" w:bidi="fa-IR"/>
+        </w:rPr>
+        <w:t>این تابع زبان، عنوان و متن یک داک جدید را می‌گیرد و ذخیره می‌کند</w:t>
+      </w:r>
+      <w:r>
+        <w:rPr>
+          <w:rFonts w:eastAsia="Calibri" w:cs="B Roya" w:eastAsiaTheme="minorHAnsi"/>
+          <w:b w:val="false"/>
+          <w:bCs w:val="false"/>
+          <w:i w:val="false"/>
+          <w:color w:val="000000"/>
+          <w:kern w:val="0"/>
+          <w:sz w:val="24"/>
+          <w:szCs w:val="28"/>
+          <w:rtl w:val="true"/>
+          <w:lang w:val="en-US" w:eastAsia="en-US" w:bidi="fa-IR"/>
+        </w:rPr>
+        <w:t xml:space="preserve">. </w:t>
+      </w:r>
+      <w:r>
+        <w:rPr>
+          <w:rFonts w:ascii="Courier New" w:hAnsi="Courier New" w:eastAsia="Calibri" w:eastAsiaTheme="minorHAnsi"/>
+          <w:b w:val="false"/>
+          <w:b w:val="false"/>
+          <w:bCs w:val="false"/>
+          <w:i w:val="false"/>
+          <w:i w:val="false"/>
+          <w:color w:val="000000"/>
+          <w:kern w:val="0"/>
+          <w:sz w:val="24"/>
+          <w:sz w:val="24"/>
+          <w:szCs w:val="28"/>
+          <w:rtl w:val="true"/>
+          <w:lang w:val="en-US" w:eastAsia="en-US" w:bidi="fa-IR"/>
+        </w:rPr>
+        <w:t xml:space="preserve">اگر زبان انگلیسی باشد آن را به انتهای فایل اصلی یعنی </w:t>
+      </w:r>
+      <w:r>
+        <w:rPr>
+          <w:rFonts w:eastAsia="Calibri" w:cs="B Roya" w:ascii="JetBrains Mono" w:hAnsi="JetBrains Mono"/>
+          <w:b w:val="false"/>
+          <w:bCs w:val="false"/>
+          <w:i w:val="false"/>
+          <w:color w:val="000000"/>
+          <w:kern w:val="0"/>
+          <w:sz w:val="20"/>
+          <w:szCs w:val="28"/>
+          <w:lang w:val="en-US" w:eastAsia="en-US" w:bidi="fa-IR"/>
+        </w:rPr>
+        <w:t>ted_talks.csv</w:t>
+      </w:r>
+      <w:r>
+        <w:rPr>
+          <w:rFonts w:eastAsia="Calibri" w:cs="B Roya" w:ascii="JetBrains Mono" w:hAnsi="JetBrains Mono"/>
+          <w:b w:val="false"/>
+          <w:bCs w:val="false"/>
+          <w:i w:val="false"/>
+          <w:color w:val="6A8759"/>
+          <w:kern w:val="0"/>
+          <w:sz w:val="20"/>
+          <w:szCs w:val="28"/>
+          <w:rtl w:val="true"/>
+          <w:lang w:val="en-US" w:eastAsia="en-US" w:bidi="fa-IR"/>
+        </w:rPr>
+        <w:t xml:space="preserve"> </w:t>
+      </w:r>
+      <w:r>
+        <w:rPr>
+          <w:rFonts w:eastAsia="Calibri" w:cs="B Roya" w:eastAsiaTheme="minorHAnsi"/>
+          <w:b w:val="false"/>
+          <w:bCs w:val="false"/>
+          <w:i w:val="false"/>
+          <w:color w:val="000000"/>
+          <w:kern w:val="0"/>
+          <w:sz w:val="24"/>
+          <w:szCs w:val="28"/>
+          <w:rtl w:val="true"/>
+          <w:lang w:val="en-US" w:eastAsia="en-US" w:bidi="fa-IR"/>
+        </w:rPr>
+        <w:t xml:space="preserve"> </w:t>
+      </w:r>
+      <w:r>
+        <w:rPr>
+          <w:rFonts w:ascii="Courier New" w:hAnsi="Courier New" w:eastAsia="Calibri" w:eastAsiaTheme="minorHAnsi"/>
+          <w:b w:val="false"/>
+          <w:b w:val="false"/>
+          <w:bCs w:val="false"/>
+          <w:i w:val="false"/>
+          <w:i w:val="false"/>
+          <w:color w:val="000000"/>
+          <w:kern w:val="0"/>
+          <w:sz w:val="24"/>
+          <w:sz w:val="24"/>
+          <w:szCs w:val="28"/>
+          <w:rtl w:val="true"/>
+          <w:lang w:val="en-US" w:eastAsia="en-US" w:bidi="fa-IR"/>
+        </w:rPr>
+        <w:t xml:space="preserve">اضافه می‌کند اما اگر فارسی باشد آن را در یک فایل جدید کمکی به اسم </w:t>
+      </w:r>
+      <w:r>
+        <w:rPr>
+          <w:rFonts w:eastAsia="Calibri" w:cs="B Roya" w:ascii="JetBrains Mono" w:hAnsi="JetBrains Mono"/>
+          <w:b w:val="false"/>
+          <w:bCs w:val="false"/>
+          <w:i w:val="false"/>
+          <w:color w:val="000000"/>
+          <w:kern w:val="0"/>
+          <w:sz w:val="20"/>
+          <w:szCs w:val="28"/>
+          <w:lang w:val="en-US" w:eastAsia="en-US" w:bidi="fa-IR"/>
+        </w:rPr>
+        <w:t>Added_Doc.csv</w:t>
+      </w:r>
+      <w:r>
+        <w:rPr>
+          <w:rFonts w:eastAsia="Calibri" w:cs="B Roya" w:eastAsiaTheme="minorHAnsi"/>
+          <w:b w:val="false"/>
+          <w:bCs w:val="false"/>
+          <w:i w:val="false"/>
+          <w:color w:val="000000"/>
+          <w:kern w:val="0"/>
+          <w:sz w:val="24"/>
+          <w:szCs w:val="28"/>
+          <w:rtl w:val="true"/>
+          <w:lang w:val="en-US" w:eastAsia="en-US" w:bidi="fa-IR"/>
+        </w:rPr>
+        <w:t xml:space="preserve"> </w:t>
+      </w:r>
+      <w:r>
+        <w:rPr>
+          <w:rFonts w:ascii="Courier New" w:hAnsi="Courier New" w:eastAsia="Calibri" w:eastAsiaTheme="minorHAnsi"/>
+          <w:b w:val="false"/>
+          <w:b w:val="false"/>
+          <w:bCs w:val="false"/>
+          <w:i w:val="false"/>
+          <w:i w:val="false"/>
+          <w:color w:val="000000"/>
+          <w:kern w:val="0"/>
+          <w:sz w:val="24"/>
+          <w:sz w:val="24"/>
+          <w:szCs w:val="28"/>
+          <w:rtl w:val="true"/>
+          <w:lang w:val="en-US" w:eastAsia="en-US" w:bidi="fa-IR"/>
+        </w:rPr>
+        <w:t>ذخیره می‌کند</w:t>
+      </w:r>
+      <w:r>
+        <w:rPr>
+          <w:rFonts w:eastAsia="Calibri" w:cs="B Roya" w:eastAsiaTheme="minorHAnsi"/>
+          <w:b w:val="false"/>
+          <w:bCs w:val="false"/>
+          <w:i w:val="false"/>
+          <w:color w:val="000000"/>
+          <w:kern w:val="0"/>
+          <w:sz w:val="24"/>
+          <w:szCs w:val="28"/>
+          <w:rtl w:val="true"/>
+          <w:lang w:val="en-US" w:eastAsia="en-US" w:bidi="fa-IR"/>
+        </w:rPr>
+        <w:t>.</w:t>
+      </w:r>
+      <w:r>
+        <w:br w:type="page"/>
+      </w:r>
+    </w:p>
+    <w:p>
+      <w:pPr>
+        <w:pStyle w:val="Heading1"/>
+        <w:rPr>
+          <w:rFonts w:eastAsia="" w:eastAsiaTheme="minorEastAsia"/>
+        </w:rPr>
+      </w:pPr>
+      <w:bookmarkStart w:id="10" w:name="_Toc56421137"/>
+      <w:r>
+        <w:rPr>
+          <w:rFonts w:eastAsia="" w:eastAsiaTheme="minorEastAsia"/>
+          <w:rtl w:val="true"/>
+        </w:rPr>
+        <w:t xml:space="preserve">بخش سوم </w:t>
+      </w:r>
+      <w:r>
+        <w:rPr>
+          <w:rFonts w:ascii="Times New Roman" w:hAnsi="Times New Roman" w:eastAsia="" w:cs="Times New Roman" w:eastAsiaTheme="minorEastAsia"/>
+          <w:rtl w:val="true"/>
+        </w:rPr>
+        <w:t>–</w:t>
+      </w:r>
+      <w:r>
+        <w:rPr>
+          <w:rFonts w:eastAsia="" w:eastAsiaTheme="minorEastAsia"/>
+          <w:rtl w:val="true"/>
+        </w:rPr>
+        <w:t xml:space="preserve"> فشرده‌سازی نمایه‌ها</w:t>
+      </w:r>
+      <w:bookmarkEnd w:id="10"/>
+    </w:p>
+    <w:p>
+      <w:pPr>
+        <w:pStyle w:val="Heading2"/>
+        <w:rPr/>
+      </w:pPr>
+      <w:bookmarkStart w:id="11" w:name="_Toc56421138"/>
+      <w:r>
+        <w:rPr>
+          <w:rtl w:val="true"/>
+        </w:rPr>
+        <w:t>روند کلی</w:t>
+      </w:r>
+      <w:bookmarkEnd w:id="11"/>
+    </w:p>
+    <w:p>
+      <w:pPr>
+        <w:pStyle w:val="Normal"/>
+        <w:rPr/>
+      </w:pPr>
+      <w:r>
+        <w:rPr>
+          <w:rtl w:val="true"/>
+        </w:rPr>
+        <w:tab/>
+      </w:r>
+      <w:r>
+        <w:rPr>
+          <w:rtl w:val="true"/>
+        </w:rPr>
+        <w:t xml:space="preserve">در این بخش به فشرده‌سازی نمایه‌های ساخته‌شده در بخش </w:t>
+      </w:r>
+      <w:r>
+        <w:rPr/>
+        <w:t>۲</w:t>
+      </w:r>
+      <w:r>
+        <w:rPr>
+          <w:rtl w:val="true"/>
+        </w:rPr>
+        <w:t xml:space="preserve"> می‌پردازیم</w:t>
+      </w:r>
+      <w:r>
+        <w:rPr>
+          <w:rtl w:val="true"/>
+        </w:rPr>
+        <w:t xml:space="preserve">. </w:t>
+      </w:r>
+      <w:r>
+        <w:rPr>
+          <w:rtl w:val="true"/>
+        </w:rPr>
+        <w:t xml:space="preserve">به این صورت که توابعی برای فشرده‌سازی و استخراج فایل‌ها می‌نویسیم و نهایتاً از </w:t>
+      </w:r>
+      <w:r>
+        <w:rPr/>
+        <w:t>third_part.py</w:t>
+      </w:r>
+      <w:r>
+        <w:rPr>
+          <w:rtl w:val="true"/>
+        </w:rPr>
+        <w:t xml:space="preserve"> </w:t>
+      </w:r>
+      <w:r>
+        <w:rPr>
+          <w:rtl w:val="true"/>
+        </w:rPr>
+        <w:t xml:space="preserve">در </w:t>
+      </w:r>
+      <w:r>
+        <w:rPr/>
+        <w:t>command.py</w:t>
+      </w:r>
+      <w:r>
+        <w:rPr>
+          <w:rtl w:val="true"/>
+        </w:rPr>
+        <w:t xml:space="preserve"> </w:t>
+      </w:r>
+      <w:r>
+        <w:rPr>
+          <w:rtl w:val="true"/>
+        </w:rPr>
+        <w:t>استفاده می‌کنیم</w:t>
+      </w:r>
+      <w:r>
+        <w:rPr>
+          <w:rtl w:val="true"/>
+        </w:rPr>
+        <w:t xml:space="preserve">. </w:t>
+      </w:r>
+      <w:r>
+        <w:rPr>
+          <w:rtl w:val="true"/>
+        </w:rPr>
+        <w:t xml:space="preserve">توابع فشرده‌سازی </w:t>
+      </w:r>
+      <w:r>
+        <w:rPr/>
+        <w:t>gamma code</w:t>
+      </w:r>
+      <w:r>
+        <w:rPr>
+          <w:rtl w:val="true"/>
+        </w:rPr>
+        <w:t xml:space="preserve"> </w:t>
+      </w:r>
+      <w:r>
+        <w:rPr>
+          <w:rtl w:val="true"/>
+        </w:rPr>
+        <w:t xml:space="preserve">و </w:t>
+      </w:r>
+      <w:r>
+        <w:rPr/>
+        <w:t>variable byte</w:t>
+      </w:r>
+      <w:r>
+        <w:rPr>
+          <w:rtl w:val="true"/>
+        </w:rPr>
+        <w:t xml:space="preserve"> </w:t>
+      </w:r>
+      <w:r>
+        <w:rPr>
+          <w:rtl w:val="true"/>
+        </w:rPr>
+        <w:t>خود از توابع کمکی دیگری بهره می‌گیرند که در زیر به آن‌ها می‌پردازیم</w:t>
+      </w:r>
+      <w:r>
+        <w:rPr>
+          <w:rtl w:val="true"/>
+        </w:rPr>
+        <w:t xml:space="preserve">. </w:t>
+      </w:r>
+      <w:r>
+        <w:rPr>
+          <w:rtl w:val="true"/>
+        </w:rPr>
+        <w:t xml:space="preserve">برای </w:t>
+      </w:r>
+      <w:r>
+        <w:rPr/>
+        <w:t>gamma code</w:t>
+      </w:r>
+      <w:r>
+        <w:rPr>
+          <w:rtl w:val="true"/>
+        </w:rPr>
+        <w:t xml:space="preserve"> </w:t>
+      </w:r>
+      <w:r>
+        <w:rPr>
+          <w:rtl w:val="true"/>
+        </w:rPr>
+        <w:t xml:space="preserve">از منبع موجود در گیت‌هاب </w:t>
+      </w:r>
+      <w:r>
+        <w:rPr>
+          <w:rtl w:val="true"/>
+        </w:rPr>
+        <w:t>(</w:t>
+      </w:r>
+      <w:r>
+        <w:rPr>
+          <w:rtl w:val="true"/>
+        </w:rPr>
+        <w:t>با مقداری بهبود و تغییر</w:t>
+      </w:r>
+      <w:r>
+        <w:rPr>
+          <w:rtl w:val="true"/>
+        </w:rPr>
+        <w:t xml:space="preserve">) </w:t>
+      </w:r>
+      <w:r>
+        <w:rPr>
+          <w:rtl w:val="true"/>
+        </w:rPr>
+        <w:t xml:space="preserve">و برای </w:t>
+      </w:r>
+      <w:r>
+        <w:rPr/>
+        <w:t>variable byte</w:t>
+      </w:r>
+      <w:r>
+        <w:rPr>
+          <w:rtl w:val="true"/>
+        </w:rPr>
+        <w:t xml:space="preserve"> </w:t>
+      </w:r>
+      <w:r>
+        <w:rPr>
+          <w:rtl w:val="true"/>
+        </w:rPr>
+        <w:t>از کتاب‌خانه‌ی آن کمک گرفته شده‌است</w:t>
+      </w:r>
+      <w:r>
+        <w:rPr>
+          <w:rtl w:val="true"/>
+        </w:rPr>
+        <w:t xml:space="preserve">. </w:t>
+      </w:r>
+      <w:r>
+        <w:rPr>
+          <w:rtl w:val="true"/>
+        </w:rPr>
+        <w:t xml:space="preserve">در آخر نیز توابع </w:t>
+      </w:r>
+      <w:r>
+        <w:rPr/>
+        <w:t>compress</w:t>
+      </w:r>
+      <w:r>
+        <w:rPr>
+          <w:rtl w:val="true"/>
+        </w:rPr>
+        <w:t xml:space="preserve">() </w:t>
+      </w:r>
+      <w:r>
+        <w:rPr>
+          <w:rtl w:val="true"/>
+        </w:rPr>
+        <w:t xml:space="preserve">و </w:t>
+      </w:r>
+      <w:r>
+        <w:rPr/>
+        <w:t>decompress</w:t>
+      </w:r>
+      <w:r>
+        <w:rPr>
+          <w:rtl w:val="true"/>
+        </w:rPr>
+        <w:t xml:space="preserve">() </w:t>
+      </w:r>
+      <w:r>
+        <w:rPr>
+          <w:rtl w:val="true"/>
+        </w:rPr>
+        <w:t>برای این بخش پیاده‌سازی شده‌اند</w:t>
+      </w:r>
+      <w:r>
+        <w:rPr>
+          <w:rtl w:val="true"/>
+        </w:rPr>
+        <w:t>.</w:t>
+      </w:r>
+    </w:p>
+    <w:p>
+      <w:pPr>
+        <w:pStyle w:val="Heading2"/>
+        <w:rPr/>
+      </w:pPr>
+      <w:bookmarkStart w:id="12" w:name="_Toc56421139"/>
+      <w:r>
+        <w:rPr>
+          <w:rtl w:val="true"/>
+        </w:rPr>
+        <w:t>کتاب‌خانه‌ها</w:t>
+      </w:r>
+      <w:bookmarkEnd w:id="12"/>
+    </w:p>
+    <w:p>
+      <w:pPr>
+        <w:pStyle w:val="Normal"/>
+        <w:jc w:val="center"/>
+        <w:rPr/>
+      </w:pPr>
+      <w:r>
+        <w:rPr>
+          <w:rtl w:val="true"/>
+        </w:rPr>
+        <w:drawing>
+          <wp:inline distT="0" distB="0" distL="0" distR="0">
+            <wp:extent cx="6840220" cy="723265"/>
+            <wp:effectExtent l="0" t="0" r="0" b="0"/>
+            <wp:docPr id="7" name="Picture 6" descr=""/>
+            <wp:cNvGraphicFramePr>
+              <a:graphicFrameLocks xmlns:a="http://schemas.openxmlformats.org/drawingml/2006/main" noChangeAspect="1"/>
+            </wp:cNvGraphicFramePr>
+            <a:graphic xmlns:a="http://schemas.openxmlformats.org/drawingml/2006/main">
+              <a:graphicData uri="http://schemas.openxmlformats.org/drawingml/2006/picture">
+                <pic:pic xmlns:pic="http://schemas.openxmlformats.org/drawingml/2006/picture">
+                  <pic:nvPicPr>
+                    <pic:cNvPr id="7" name="Picture 6" descr=""/>
+                    <pic:cNvPicPr>
+                      <a:picLocks noChangeAspect="1" noChangeArrowheads="1"/>
+                    </pic:cNvPicPr>
+                  </pic:nvPicPr>
+                  <pic:blipFill>
+                    <a:blip r:embed="rId8"/>
                     <a:srcRect l="20638" t="10974" r="10414" b="76083"/>
                     <a:stretch>
                       <a:fillRect/>
@@ -10075,7 +11842,7 @@
           <wp:inline distT="0" distB="0" distL="0" distR="0">
             <wp:extent cx="6840220" cy="1383030"/>
             <wp:effectExtent l="0" t="0" r="0" b="0"/>
-            <wp:docPr id="7" name="Picture 10" descr=""/>
+            <wp:docPr id="8" name="Picture 10" descr=""/>
             <wp:cNvGraphicFramePr>
               <a:graphicFrameLocks xmlns:a="http://schemas.openxmlformats.org/drawingml/2006/main" noChangeAspect="1"/>
             </wp:cNvGraphicFramePr>
@@ -10083,13 +11850,13 @@
               <a:graphicData uri="http://schemas.openxmlformats.org/drawingml/2006/picture">
                 <pic:pic xmlns:pic="http://schemas.openxmlformats.org/drawingml/2006/picture">
                   <pic:nvPicPr>
-                    <pic:cNvPr id="7" name="Picture 10" descr=""/>
+                    <pic:cNvPr id="8" name="Picture 10" descr=""/>
                     <pic:cNvPicPr>
                       <a:picLocks noChangeAspect="1" noChangeArrowheads="1"/>
                     </pic:cNvPicPr>
                   </pic:nvPicPr>
                   <pic:blipFill>
-                    <a:blip r:embed="rId8"/>
+                    <a:blip r:embed="rId9"/>
                     <a:srcRect l="20386" t="53706" r="10556" b="21476"/>
                     <a:stretch>
                       <a:fillRect/>
@@ -10285,7 +12052,7 @@
           <wp:inline distT="0" distB="0" distL="0" distR="0">
             <wp:extent cx="6840220" cy="3004820"/>
             <wp:effectExtent l="0" t="0" r="0" b="0"/>
-            <wp:docPr id="8" name="Picture 11" descr=""/>
+            <wp:docPr id="9" name="Picture 11" descr=""/>
             <wp:cNvGraphicFramePr>
               <a:graphicFrameLocks xmlns:a="http://schemas.openxmlformats.org/drawingml/2006/main" noChangeAspect="1"/>
             </wp:cNvGraphicFramePr>
@@ -10293,13 +12060,13 @@
               <a:graphicData uri="http://schemas.openxmlformats.org/drawingml/2006/picture">
                 <pic:pic xmlns:pic="http://schemas.openxmlformats.org/drawingml/2006/picture">
                   <pic:nvPicPr>
-                    <pic:cNvPr id="8" name="Picture 11" descr=""/>
+                    <pic:cNvPr id="9" name="Picture 11" descr=""/>
                     <pic:cNvPicPr>
                       <a:picLocks noChangeAspect="1" noChangeArrowheads="1"/>
                     </pic:cNvPicPr>
                   </pic:nvPicPr>
                   <pic:blipFill>
-                    <a:blip r:embed="rId9"/>
+                    <a:blip r:embed="rId10"/>
                     <a:srcRect l="19506" t="25059" r="10937" b="20581"/>
                     <a:stretch>
                       <a:fillRect/>
@@ -10477,7 +12244,7 @@
           <wp:inline distT="0" distB="0" distL="0" distR="0">
             <wp:extent cx="6840220" cy="1110615"/>
             <wp:effectExtent l="0" t="0" r="0" b="0"/>
-            <wp:docPr id="9" name="Picture 12" descr=""/>
+            <wp:docPr id="10" name="Picture 12" descr=""/>
             <wp:cNvGraphicFramePr>
               <a:graphicFrameLocks xmlns:a="http://schemas.openxmlformats.org/drawingml/2006/main" noChangeAspect="1"/>
             </wp:cNvGraphicFramePr>
@@ -10485,13 +12252,13 @@
               <a:graphicData uri="http://schemas.openxmlformats.org/drawingml/2006/picture">
                 <pic:pic xmlns:pic="http://schemas.openxmlformats.org/drawingml/2006/picture">
                   <pic:nvPicPr>
-                    <pic:cNvPr id="9" name="Picture 12" descr=""/>
+                    <pic:cNvPr id="10" name="Picture 12" descr=""/>
                     <pic:cNvPicPr>
                       <a:picLocks noChangeAspect="1" noChangeArrowheads="1"/>
                     </pic:cNvPicPr>
                   </pic:nvPicPr>
                   <pic:blipFill>
-                    <a:blip r:embed="rId10"/>
+                    <a:blip r:embed="rId11"/>
                     <a:srcRect l="19877" t="50581" r="11195" b="29542"/>
                     <a:stretch>
                       <a:fillRect/>
@@ -10647,7 +12414,7 @@
           <wp:inline distT="0" distB="0" distL="0" distR="0">
             <wp:extent cx="6839585" cy="4306570"/>
             <wp:effectExtent l="0" t="0" r="0" b="0"/>
-            <wp:docPr id="10" name="Picture 13" descr=""/>
+            <wp:docPr id="11" name="Picture 13" descr=""/>
             <wp:cNvGraphicFramePr>
               <a:graphicFrameLocks xmlns:a="http://schemas.openxmlformats.org/drawingml/2006/main" noChangeAspect="1"/>
             </wp:cNvGraphicFramePr>
@@ -10655,13 +12422,13 @@
               <a:graphicData uri="http://schemas.openxmlformats.org/drawingml/2006/picture">
                 <pic:pic xmlns:pic="http://schemas.openxmlformats.org/drawingml/2006/picture">
                   <pic:nvPicPr>
-                    <pic:cNvPr id="10" name="Picture 13" descr=""/>
+                    <pic:cNvPr id="11" name="Picture 13" descr=""/>
                     <pic:cNvPicPr>
                       <a:picLocks noChangeAspect="1" noChangeArrowheads="1"/>
                     </pic:cNvPicPr>
                   </pic:nvPicPr>
                   <pic:blipFill>
-                    <a:blip r:embed="rId11"/>
+                    <a:blip r:embed="rId12"/>
                     <a:srcRect l="20253" t="13115" r="11565" b="10512"/>
                     <a:stretch>
                       <a:fillRect/>
@@ -10753,7 +12520,7 @@
           <wp:inline distT="0" distB="0" distL="0" distR="0">
             <wp:extent cx="6840220" cy="3228340"/>
             <wp:effectExtent l="0" t="0" r="0" b="0"/>
-            <wp:docPr id="11" name="Picture 14" descr=""/>
+            <wp:docPr id="12" name="Picture 14" descr=""/>
             <wp:cNvGraphicFramePr>
               <a:graphicFrameLocks xmlns:a="http://schemas.openxmlformats.org/drawingml/2006/main" noChangeAspect="1"/>
             </wp:cNvGraphicFramePr>
@@ -10761,13 +12528,13 @@
               <a:graphicData uri="http://schemas.openxmlformats.org/drawingml/2006/picture">
                 <pic:pic xmlns:pic="http://schemas.openxmlformats.org/drawingml/2006/picture">
                   <pic:nvPicPr>
-                    <pic:cNvPr id="11" name="Picture 14" descr=""/>
+                    <pic:cNvPr id="12" name="Picture 14" descr=""/>
                     <pic:cNvPicPr>
                       <a:picLocks noChangeAspect="1" noChangeArrowheads="1"/>
                     </pic:cNvPicPr>
                   </pic:nvPicPr>
                   <pic:blipFill>
-                    <a:blip r:embed="rId12"/>
+                    <a:blip r:embed="rId13"/>
                     <a:srcRect l="19127" t="22377" r="11059" b="19021"/>
                     <a:stretch>
                       <a:fillRect/>
@@ -11303,7 +13070,7 @@
           <wp:inline distT="0" distB="0" distL="0" distR="0">
             <wp:extent cx="6854190" cy="4463415"/>
             <wp:effectExtent l="0" t="0" r="0" b="0"/>
-            <wp:docPr id="12" name="Picture 2" descr=""/>
+            <wp:docPr id="13" name="Picture 2" descr=""/>
             <wp:cNvGraphicFramePr>
               <a:graphicFrameLocks xmlns:a="http://schemas.openxmlformats.org/drawingml/2006/main" noChangeAspect="1"/>
             </wp:cNvGraphicFramePr>
@@ -11311,13 +13078,13 @@
               <a:graphicData uri="http://schemas.openxmlformats.org/drawingml/2006/picture">
                 <pic:pic xmlns:pic="http://schemas.openxmlformats.org/drawingml/2006/picture">
                   <pic:nvPicPr>
-                    <pic:cNvPr id="12" name="Picture 2" descr=""/>
+                    <pic:cNvPr id="13" name="Picture 2" descr=""/>
                     <pic:cNvPicPr>
                       <a:picLocks noChangeAspect="1" noChangeArrowheads="1"/>
                     </pic:cNvPicPr>
                   </pic:nvPicPr>
                   <pic:blipFill>
-                    <a:blip r:embed="rId13"/>
+                    <a:blip r:embed="rId14"/>
                     <a:stretch>
                       <a:fillRect/>
                     </a:stretch>
@@ -11716,7 +13483,7 @@
           <wp:inline distT="0" distB="0" distL="0" distR="0">
             <wp:extent cx="6858000" cy="4431030"/>
             <wp:effectExtent l="0" t="0" r="0" b="0"/>
-            <wp:docPr id="13" name="Picture 4" descr=""/>
+            <wp:docPr id="14" name="Picture 4" descr=""/>
             <wp:cNvGraphicFramePr>
               <a:graphicFrameLocks xmlns:a="http://schemas.openxmlformats.org/drawingml/2006/main" noChangeAspect="1"/>
             </wp:cNvGraphicFramePr>
@@ -11724,13 +13491,13 @@
               <a:graphicData uri="http://schemas.openxmlformats.org/drawingml/2006/picture">
                 <pic:pic xmlns:pic="http://schemas.openxmlformats.org/drawingml/2006/picture">
                   <pic:nvPicPr>
-                    <pic:cNvPr id="13" name="Picture 4" descr=""/>
+                    <pic:cNvPr id="14" name="Picture 4" descr=""/>
                     <pic:cNvPicPr>
                       <a:picLocks noChangeAspect="1" noChangeArrowheads="1"/>
                     </pic:cNvPicPr>
                   </pic:nvPicPr>
                   <pic:blipFill>
-                    <a:blip r:embed="rId14"/>
+                    <a:blip r:embed="rId15"/>
                     <a:stretch>
                       <a:fillRect/>
                     </a:stretch>
@@ -11830,7 +13597,7 @@
           <wp:inline distT="0" distB="0" distL="0" distR="0">
             <wp:extent cx="6858000" cy="1849755"/>
             <wp:effectExtent l="0" t="0" r="0" b="0"/>
-            <wp:docPr id="14" name="Picture 5" descr=""/>
+            <wp:docPr id="15" name="Picture 5" descr=""/>
             <wp:cNvGraphicFramePr>
               <a:graphicFrameLocks xmlns:a="http://schemas.openxmlformats.org/drawingml/2006/main" noChangeAspect="1"/>
             </wp:cNvGraphicFramePr>
@@ -11838,13 +13605,13 @@
               <a:graphicData uri="http://schemas.openxmlformats.org/drawingml/2006/picture">
                 <pic:pic xmlns:pic="http://schemas.openxmlformats.org/drawingml/2006/picture">
                   <pic:nvPicPr>
-                    <pic:cNvPr id="14" name="Picture 5" descr=""/>
+                    <pic:cNvPr id="15" name="Picture 5" descr=""/>
                     <pic:cNvPicPr>
                       <a:picLocks noChangeAspect="1" noChangeArrowheads="1"/>
                     </pic:cNvPicPr>
                   </pic:nvPicPr>
                   <pic:blipFill>
-                    <a:blip r:embed="rId15"/>
+                    <a:blip r:embed="rId16"/>
                     <a:stretch>
                       <a:fillRect/>
                     </a:stretch>
@@ -12228,7 +13995,7 @@
           <wp:inline distT="0" distB="0" distL="0" distR="0">
             <wp:extent cx="6139180" cy="3397885"/>
             <wp:effectExtent l="0" t="0" r="0" b="0"/>
-            <wp:docPr id="15" name="Picture 7" descr=""/>
+            <wp:docPr id="16" name="Picture 7" descr=""/>
             <wp:cNvGraphicFramePr>
               <a:graphicFrameLocks xmlns:a="http://schemas.openxmlformats.org/drawingml/2006/main" noChangeAspect="1"/>
             </wp:cNvGraphicFramePr>
@@ -12236,13 +14003,13 @@
               <a:graphicData uri="http://schemas.openxmlformats.org/drawingml/2006/picture">
                 <pic:pic xmlns:pic="http://schemas.openxmlformats.org/drawingml/2006/picture">
                   <pic:nvPicPr>
-                    <pic:cNvPr id="15" name="Picture 7" descr=""/>
+                    <pic:cNvPr id="16" name="Picture 7" descr=""/>
                     <pic:cNvPicPr>
                       <a:picLocks noChangeAspect="1" noChangeArrowheads="1"/>
                     </pic:cNvPicPr>
                   </pic:nvPicPr>
                   <pic:blipFill>
-                    <a:blip r:embed="rId16"/>
+                    <a:blip r:embed="rId17"/>
                     <a:stretch>
                       <a:fillRect/>
                     </a:stretch>
@@ -13107,7 +14874,7 @@
           <wp:inline distT="0" distB="0" distL="0" distR="0">
             <wp:extent cx="6277610" cy="5589905"/>
             <wp:effectExtent l="0" t="0" r="0" b="0"/>
-            <wp:docPr id="16" name="Picture 9" descr=""/>
+            <wp:docPr id="17" name="Picture 9" descr=""/>
             <wp:cNvGraphicFramePr>
               <a:graphicFrameLocks xmlns:a="http://schemas.openxmlformats.org/drawingml/2006/main" noChangeAspect="1"/>
             </wp:cNvGraphicFramePr>
@@ -13115,13 +14882,13 @@
               <a:graphicData uri="http://schemas.openxmlformats.org/drawingml/2006/picture">
                 <pic:pic xmlns:pic="http://schemas.openxmlformats.org/drawingml/2006/picture">
                   <pic:nvPicPr>
-                    <pic:cNvPr id="16" name="Picture 9" descr=""/>
+                    <pic:cNvPr id="17" name="Picture 9" descr=""/>
                     <pic:cNvPicPr>
                       <a:picLocks noChangeAspect="1" noChangeArrowheads="1"/>
                     </pic:cNvPicPr>
                   </pic:nvPicPr>
                   <pic:blipFill>
-                    <a:blip r:embed="rId17"/>
+                    <a:blip r:embed="rId18"/>
                     <a:stretch>
                       <a:fillRect/>
                     </a:stretch>
@@ -13172,7 +14939,7 @@
           <wp:inline distT="0" distB="0" distL="0" distR="0">
             <wp:extent cx="6858000" cy="4662170"/>
             <wp:effectExtent l="0" t="0" r="0" b="0"/>
-            <wp:docPr id="17" name="Picture 15" descr=""/>
+            <wp:docPr id="18" name="Picture 15" descr=""/>
             <wp:cNvGraphicFramePr>
               <a:graphicFrameLocks xmlns:a="http://schemas.openxmlformats.org/drawingml/2006/main" noChangeAspect="1"/>
             </wp:cNvGraphicFramePr>
@@ -13180,13 +14947,13 @@
               <a:graphicData uri="http://schemas.openxmlformats.org/drawingml/2006/picture">
                 <pic:pic xmlns:pic="http://schemas.openxmlformats.org/drawingml/2006/picture">
                   <pic:nvPicPr>
-                    <pic:cNvPr id="17" name="Picture 15" descr=""/>
+                    <pic:cNvPr id="18" name="Picture 15" descr=""/>
                     <pic:cNvPicPr>
                       <a:picLocks noChangeAspect="1" noChangeArrowheads="1"/>
                     </pic:cNvPicPr>
                   </pic:nvPicPr>
                   <pic:blipFill>
-                    <a:blip r:embed="rId18"/>
+                    <a:blip r:embed="rId19"/>
                     <a:stretch>
                       <a:fillRect/>
                     </a:stretch>
@@ -13307,7 +15074,7 @@
           <wp:inline distT="0" distB="0" distL="0" distR="0">
             <wp:extent cx="5505450" cy="3962400"/>
             <wp:effectExtent l="0" t="0" r="0" b="0"/>
-            <wp:docPr id="18" name="Picture 16" descr=""/>
+            <wp:docPr id="19" name="Picture 16" descr=""/>
             <wp:cNvGraphicFramePr>
               <a:graphicFrameLocks xmlns:a="http://schemas.openxmlformats.org/drawingml/2006/main" noChangeAspect="1"/>
             </wp:cNvGraphicFramePr>
@@ -13315,13 +15082,13 @@
               <a:graphicData uri="http://schemas.openxmlformats.org/drawingml/2006/picture">
                 <pic:pic xmlns:pic="http://schemas.openxmlformats.org/drawingml/2006/picture">
                   <pic:nvPicPr>
-                    <pic:cNvPr id="18" name="Picture 16" descr=""/>
+                    <pic:cNvPr id="19" name="Picture 16" descr=""/>
                     <pic:cNvPicPr>
                       <a:picLocks noChangeAspect="1" noChangeArrowheads="1"/>
                     </pic:cNvPicPr>
                   </pic:nvPicPr>
                   <pic:blipFill>
-                    <a:blip r:embed="rId19"/>
+                    <a:blip r:embed="rId20"/>
                     <a:stretch>
                       <a:fillRect/>
                     </a:stretch>
@@ -13478,7 +15245,7 @@
           <wp:inline distT="0" distB="0" distL="0" distR="0">
             <wp:extent cx="6858000" cy="5116195"/>
             <wp:effectExtent l="0" t="0" r="0" b="0"/>
-            <wp:docPr id="19" name="Picture 17" descr=""/>
+            <wp:docPr id="20" name="Picture 17" descr=""/>
             <wp:cNvGraphicFramePr>
               <a:graphicFrameLocks xmlns:a="http://schemas.openxmlformats.org/drawingml/2006/main" noChangeAspect="1"/>
             </wp:cNvGraphicFramePr>
@@ -13486,13 +15253,13 @@
               <a:graphicData uri="http://schemas.openxmlformats.org/drawingml/2006/picture">
                 <pic:pic xmlns:pic="http://schemas.openxmlformats.org/drawingml/2006/picture">
                   <pic:nvPicPr>
-                    <pic:cNvPr id="19" name="Picture 17" descr=""/>
+                    <pic:cNvPr id="20" name="Picture 17" descr=""/>
                     <pic:cNvPicPr>
                       <a:picLocks noChangeAspect="1" noChangeArrowheads="1"/>
                     </pic:cNvPicPr>
                   </pic:nvPicPr>
                   <pic:blipFill>
-                    <a:blip r:embed="rId20"/>
+                    <a:blip r:embed="rId21"/>
                     <a:stretch>
                       <a:fillRect/>
                     </a:stretch>
@@ -13617,7 +15384,7 @@
           <wp:inline distT="0" distB="0" distL="0" distR="0">
             <wp:extent cx="6858000" cy="2204085"/>
             <wp:effectExtent l="0" t="0" r="0" b="0"/>
-            <wp:docPr id="20" name="Picture 19" descr=""/>
+            <wp:docPr id="21" name="Picture 19" descr=""/>
             <wp:cNvGraphicFramePr>
               <a:graphicFrameLocks xmlns:a="http://schemas.openxmlformats.org/drawingml/2006/main" noChangeAspect="1"/>
             </wp:cNvGraphicFramePr>
@@ -13625,13 +15392,13 @@
               <a:graphicData uri="http://schemas.openxmlformats.org/drawingml/2006/picture">
                 <pic:pic xmlns:pic="http://schemas.openxmlformats.org/drawingml/2006/picture">
                   <pic:nvPicPr>
-                    <pic:cNvPr id="20" name="Picture 19" descr=""/>
+                    <pic:cNvPr id="21" name="Picture 19" descr=""/>
                     <pic:cNvPicPr>
                       <a:picLocks noChangeAspect="1" noChangeArrowheads="1"/>
                     </pic:cNvPicPr>
                   </pic:nvPicPr>
                   <pic:blipFill>
-                    <a:blip r:embed="rId21"/>
+                    <a:blip r:embed="rId22"/>
                     <a:stretch>
                       <a:fillRect/>
                     </a:stretch>
@@ -14023,7 +15790,7 @@
           <wp:inline distT="0" distB="0" distL="0" distR="0">
             <wp:extent cx="6858000" cy="4367530"/>
             <wp:effectExtent l="0" t="0" r="0" b="0"/>
-            <wp:docPr id="21" name="Picture 20" descr=""/>
+            <wp:docPr id="22" name="Picture 20" descr=""/>
             <wp:cNvGraphicFramePr>
               <a:graphicFrameLocks xmlns:a="http://schemas.openxmlformats.org/drawingml/2006/main" noChangeAspect="1"/>
             </wp:cNvGraphicFramePr>
@@ -14031,13 +15798,13 @@
               <a:graphicData uri="http://schemas.openxmlformats.org/drawingml/2006/picture">
                 <pic:pic xmlns:pic="http://schemas.openxmlformats.org/drawingml/2006/picture">
                   <pic:nvPicPr>
-                    <pic:cNvPr id="21" name="Picture 20" descr=""/>
+                    <pic:cNvPr id="22" name="Picture 20" descr=""/>
                     <pic:cNvPicPr>
                       <a:picLocks noChangeAspect="1" noChangeArrowheads="1"/>
                     </pic:cNvPicPr>
                   </pic:nvPicPr>
                   <pic:blipFill>
-                    <a:blip r:embed="rId22"/>
+                    <a:blip r:embed="rId23"/>
                     <a:stretch>
                       <a:fillRect/>
                     </a:stretch>
@@ -14305,7 +16072,7 @@
       </w:r>
     </w:p>
     <w:sectPr>
-      <w:footerReference w:type="default" r:id="rId23"/>
+      <w:footerReference w:type="default" r:id="rId24"/>
       <w:type w:val="nextPage"/>
       <w:pgSz w:w="12240" w:h="15840"/>
       <w:pgMar w:left="720" w:right="720" w:header="0" w:top="720" w:footer="720" w:bottom="777" w:gutter="0"/>
@@ -14326,7 +16093,7 @@
         <w:docPartGallery w:val="Page Numbers (Bottom of Page)"/>
         <w:docPartUnique w:val="true"/>
       </w:docPartObj>
-      <w:id w:val="674876802"/>
+      <w:id w:val="1785146722"/>
     </w:sdtPr>
     <w:sdtContent>
       <w:p>

</xml_diff>